<commit_message>
add logo, updata error log
</commit_message>
<xml_diff>
--- a/Error_log.docx
+++ b/Error_log.docx
@@ -1,44 +1,256 @@
 
 <file path=word/document.xml><?xml version="1.0" encoding="utf-8"?>
-<w:document xmlns:wpc="http://schemas.microsoft.com/office/word/2010/wordprocessingCanvas" xmlns:cx="http://schemas.microsoft.com/office/drawing/2014/chartex" xmlns:cx1="http://schemas.microsoft.com/office/drawing/2015/9/8/chartex" xmlns:cx2="http://schemas.microsoft.com/office/drawing/2015/10/21/chartex" xmlns:cx3="http://schemas.microsoft.com/office/drawing/2016/5/9/chartex" xmlns:cx4="http://schemas.microsoft.com/office/drawing/2016/5/10/chartex" xmlns:cx5="http://schemas.microsoft.com/office/drawing/2016/5/11/chartex" xmlns:cx6="http://schemas.microsoft.com/office/drawing/2016/5/12/chartex" xmlns:cx7="http://schemas.microsoft.com/office/drawing/2016/5/13/chartex" xmlns:cx8="http://schemas.microsoft.com/office/drawing/2016/5/14/chartex" xmlns:mc="http://schemas.openxmlformats.org/markup-compatibility/2006" xmlns:o="urn:schemas-microsoft-com:office:office" xmlns:r="http://schemas.openxmlformats.org/officeDocument/2006/relationships" xmlns:m="http://schemas.openxmlformats.org/officeDocument/2006/math" xmlns:v="urn:schemas-microsoft-com:vml" xmlns:wp14="http://schemas.microsoft.com/office/word/2010/wordprocessingDrawing" xmlns:wp="http://schemas.openxmlformats.org/drawingml/2006/wordprocessingDrawing" xmlns:w10="urn:schemas-microsoft-com:office:word" xmlns:w="http://schemas.openxmlformats.org/wordprocessingml/2006/main" xmlns:w14="http://schemas.microsoft.com/office/word/2010/wordml" xmlns:w15="http://schemas.microsoft.com/office/word/2012/wordml" xmlns:w16se="http://schemas.microsoft.com/office/word/2015/wordml/symex" xmlns:wpg="http://schemas.microsoft.com/office/word/2010/wordprocessingGroup" xmlns:wpi="http://schemas.microsoft.com/office/word/2010/wordprocessingInk" xmlns:wne="http://schemas.microsoft.com/office/word/2006/wordml" xmlns:wps="http://schemas.microsoft.com/office/word/2010/wordprocessingShape" mc:Ignorable="w14 w15 w16se wp14">
+<w:document xmlns:wpc="http://schemas.microsoft.com/office/word/2010/wordprocessingCanvas" xmlns:cx="http://schemas.microsoft.com/office/drawing/2014/chartex" xmlns:cx1="http://schemas.microsoft.com/office/drawing/2015/9/8/chartex" xmlns:cx2="http://schemas.microsoft.com/office/drawing/2015/10/21/chartex" xmlns:cx3="http://schemas.microsoft.com/office/drawing/2016/5/9/chartex" xmlns:cx4="http://schemas.microsoft.com/office/drawing/2016/5/10/chartex" xmlns:cx5="http://schemas.microsoft.com/office/drawing/2016/5/11/chartex" xmlns:cx6="http://schemas.microsoft.com/office/drawing/2016/5/12/chartex" xmlns:cx7="http://schemas.microsoft.com/office/drawing/2016/5/13/chartex" xmlns:cx8="http://schemas.microsoft.com/office/drawing/2016/5/14/chartex" xmlns:mc="http://schemas.openxmlformats.org/markup-compatibility/2006" xmlns:aink="http://schemas.microsoft.com/office/drawing/2016/ink" xmlns:o="urn:schemas-microsoft-com:office:office" xmlns:r="http://schemas.openxmlformats.org/officeDocument/2006/relationships" xmlns:m="http://schemas.openxmlformats.org/officeDocument/2006/math" xmlns:v="urn:schemas-microsoft-com:vml" xmlns:wp14="http://schemas.microsoft.com/office/word/2010/wordprocessingDrawing" xmlns:wp="http://schemas.openxmlformats.org/drawingml/2006/wordprocessingDrawing" xmlns:w10="urn:schemas-microsoft-com:office:word" xmlns:w="http://schemas.openxmlformats.org/wordprocessingml/2006/main" xmlns:w14="http://schemas.microsoft.com/office/word/2010/wordml" xmlns:w15="http://schemas.microsoft.com/office/word/2012/wordml" xmlns:w16se="http://schemas.microsoft.com/office/word/2015/wordml/symex" xmlns:wpg="http://schemas.microsoft.com/office/word/2010/wordprocessingGroup" xmlns:wpi="http://schemas.microsoft.com/office/word/2010/wordprocessingInk" xmlns:wne="http://schemas.microsoft.com/office/word/2006/wordml" xmlns:wps="http://schemas.microsoft.com/office/word/2010/wordprocessingShape" mc:Ignorable="w14 w15 w16se wp14">
   <w:body>
     <w:p>
       <w:pPr>
         <w:pStyle w:val="1"/>
-      </w:pPr>
-      <w:r>
-        <w:rPr>
-          <w:rFonts w:hint="eastAsia"/>
+        <w:rPr>
+          <w:rStyle w:val="ae"/>
+          <w:b/>
+          <w:bCs/>
+          <w:i w:val="0"/>
+          <w:iCs w:val="0"/>
+          <w:spacing w:val="0"/>
+          <w:sz w:val="72"/>
+        </w:rPr>
+      </w:pPr>
+      <w:r>
+        <w:rPr>
+          <w:rStyle w:val="ae"/>
+          <w:rFonts w:hint="eastAsia"/>
+          <w:b/>
+          <w:bCs/>
+          <w:i w:val="0"/>
+          <w:iCs w:val="0"/>
+          <w:spacing w:val="0"/>
+          <w:sz w:val="72"/>
+        </w:rPr>
+        <w:t>雏鹰工作室</w:t>
+      </w:r>
+      <w:r>
+        <w:rPr>
+          <w:rStyle w:val="ae"/>
+          <w:rFonts w:hint="eastAsia"/>
+          <w:b/>
+          <w:bCs/>
+          <w:i w:val="0"/>
+          <w:iCs w:val="0"/>
+          <w:spacing w:val="0"/>
+          <w:sz w:val="72"/>
         </w:rPr>
         <w:t>避坑指南</w:t>
       </w:r>
-      <w:r>
-        <w:rPr>
-          <w:rFonts w:hint="eastAsia"/>
+    </w:p>
+    <w:p>
+      <w:pPr>
+        <w:pStyle w:val="1"/>
+        <w:rPr>
+          <w:rStyle w:val="ae"/>
+          <w:b/>
+          <w:bCs/>
+          <w:i w:val="0"/>
+          <w:iCs w:val="0"/>
+          <w:spacing w:val="0"/>
+          <w:sz w:val="72"/>
+        </w:rPr>
+      </w:pPr>
+      <w:r>
+        <w:rPr>
+          <w:rStyle w:val="ae"/>
+          <w:rFonts w:hint="eastAsia"/>
+          <w:b/>
+          <w:bCs/>
+          <w:i w:val="0"/>
+          <w:iCs w:val="0"/>
+          <w:spacing w:val="0"/>
+          <w:sz w:val="72"/>
         </w:rPr>
         <w:t>（</w:t>
       </w:r>
       <w:r>
         <w:rPr>
-          <w:rFonts w:hint="eastAsia"/>
-          <w:color w:val="FF0000"/>
+          <w:rStyle w:val="ae"/>
+          <w:rFonts w:hint="eastAsia"/>
+          <w:b/>
+          <w:bCs/>
+          <w:i w:val="0"/>
+          <w:iCs w:val="0"/>
+          <w:color w:val="FF0000"/>
+          <w:spacing w:val="0"/>
+          <w:sz w:val="72"/>
         </w:rPr>
         <w:t>红色</w:t>
       </w:r>
       <w:r>
         <w:rPr>
-          <w:rFonts w:hint="eastAsia"/>
+          <w:rStyle w:val="ae"/>
+          <w:rFonts w:hint="eastAsia"/>
+          <w:b/>
+          <w:bCs/>
+          <w:i w:val="0"/>
+          <w:iCs w:val="0"/>
+          <w:spacing w:val="0"/>
+          <w:sz w:val="72"/>
         </w:rPr>
         <w:t>为错误）</w:t>
       </w:r>
     </w:p>
     <w:p>
       <w:pPr>
+        <w:pStyle w:val="ab"/>
+      </w:pPr>
+      <w:r>
+        <w:rPr>
+          <w:rFonts w:hint="eastAsia"/>
+        </w:rPr>
+        <w:t>ctrl</w:t>
+      </w:r>
+      <w:r>
+        <w:t xml:space="preserve"> </w:t>
+      </w:r>
+      <w:r>
+        <w:rPr>
+          <w:rFonts w:hint="eastAsia"/>
+        </w:rPr>
+        <w:t>+</w:t>
+      </w:r>
+      <w:r>
+        <w:t xml:space="preserve"> </w:t>
+      </w:r>
+      <w:r>
+        <w:rPr>
+          <w:rFonts w:hint="eastAsia"/>
+        </w:rPr>
+        <w:t>f</w:t>
+      </w:r>
+      <w:r>
+        <w:t xml:space="preserve"> </w:t>
+      </w:r>
+      <w:r>
+        <w:rPr>
+          <w:rFonts w:hint="eastAsia"/>
+        </w:rPr>
+        <w:t>搜索问题的表现，或者错误的名称</w:t>
+      </w:r>
+      <w:r>
+        <w:rPr>
+          <w:rFonts w:hint="eastAsia"/>
+        </w:rPr>
+        <w:t>。</w:t>
+      </w:r>
+    </w:p>
+    <w:p>
+      <w:pPr>
+        <w:pStyle w:val="ab"/>
+      </w:pPr>
+      <w:r>
+        <w:rPr>
+          <w:rFonts w:hint="eastAsia"/>
+        </w:rPr>
+        <w:t>或者在</w:t>
+      </w:r>
+      <w:r>
+        <w:rPr>
+          <w:rFonts w:hint="eastAsia"/>
+        </w:rPr>
+        <w:t xml:space="preserve"> </w:t>
+      </w:r>
+      <w:r>
+        <w:rPr>
+          <w:rFonts w:hint="eastAsia"/>
+        </w:rPr>
+        <w:t>导航—</w:t>
+      </w:r>
+      <w:r>
+        <w:rPr>
+          <w:rFonts w:hint="eastAsia"/>
+        </w:rPr>
+        <w:t>&gt;</w:t>
+      </w:r>
+      <w:r>
+        <w:rPr>
+          <w:rFonts w:hint="eastAsia"/>
+        </w:rPr>
+        <w:t>标题</w:t>
+      </w:r>
+      <w:r>
+        <w:rPr>
+          <w:rFonts w:hint="eastAsia"/>
+        </w:rPr>
+        <w:t xml:space="preserve"> </w:t>
+      </w:r>
+      <w:r>
+        <w:rPr>
+          <w:rFonts w:hint="eastAsia"/>
+        </w:rPr>
+        <w:t>中直接查看本文档提纲</w:t>
+      </w:r>
+    </w:p>
+    <w:p>
+      <w:pPr>
+        <w:rPr>
+          <w:rFonts w:hint="eastAsia"/>
+        </w:rPr>
+      </w:pPr>
+    </w:p>
+    <w:p>
+      <w:pPr>
+        <w:rPr>
+          <w:rFonts w:hint="eastAsia"/>
+          <w:b/>
+          <w:bCs/>
+          <w:smallCaps/>
+          <w:color w:val="5B9BD5" w:themeColor="accent1"/>
+          <w:spacing w:val="5"/>
+        </w:rPr>
+      </w:pPr>
+      <w:r>
+        <w:rPr>
+          <w:rStyle w:val="ad"/>
+          <w:rFonts w:hint="eastAsia"/>
+        </w:rPr>
+        <w:t>最后更新</w:t>
+      </w:r>
+      <w:r>
+        <w:rPr>
+          <w:rStyle w:val="ad"/>
+          <w:rFonts w:hint="eastAsia"/>
+        </w:rPr>
+        <w:t>2017-6-11 16:56:19</w:t>
+      </w:r>
+    </w:p>
+    <w:p>
+      <w:pPr>
         <w:pStyle w:val="1"/>
-        <w:rPr>
-          <w:rFonts w:hint="eastAsia"/>
-        </w:rPr>
-      </w:pPr>
+      </w:pPr>
+      <w:r>
+        <w:rPr>
+          <w:rFonts w:hint="eastAsia"/>
+        </w:rPr>
+        <w:t>KEIL</w:t>
+      </w:r>
+      <w:r>
+        <w:t xml:space="preserve">4 </w:t>
+      </w:r>
+      <w:r>
+        <w:rPr>
+          <w:rFonts w:hint="eastAsia"/>
+        </w:rPr>
+        <w:t>FOR</w:t>
+      </w:r>
+      <w:r>
+        <w:t xml:space="preserve"> </w:t>
+      </w:r>
+      <w:r>
+        <w:rPr>
+          <w:rFonts w:hint="eastAsia"/>
+        </w:rPr>
+        <w:t>C</w:t>
+      </w:r>
+      <w:r>
+        <w:t>51</w:t>
+      </w:r>
     </w:p>
     <w:p>
       <w:pPr>
@@ -48,6 +260,108 @@
         <w:rPr>
           <w:rFonts w:hint="eastAsia"/>
         </w:rPr>
+        <w:t>无论怎么编辑代码，下载之后的芯片的状态都没变化</w:t>
+      </w:r>
+    </w:p>
+    <w:p>
+      <w:pPr>
+        <w:rPr>
+          <w:rFonts w:hint="eastAsia"/>
+          <w:color w:val="FF0000"/>
+        </w:rPr>
+      </w:pPr>
+      <w:r>
+        <w:rPr>
+          <w:rFonts w:hint="eastAsia"/>
+          <w:color w:val="FF0000"/>
+        </w:rPr>
+        <w:t>你编辑的文件时另一个工程中的文件</w:t>
+      </w:r>
+    </w:p>
+    <w:p>
+      <w:pPr>
+        <w:rPr>
+          <w:rFonts w:hint="eastAsia"/>
+        </w:rPr>
+      </w:pPr>
+      <w:r>
+        <w:rPr>
+          <w:rFonts w:hint="eastAsia"/>
+        </w:rPr>
+        <w:t>看看是否打开了跟你编辑的文件同名的文件，这个文件可能在另一个工程里面</w:t>
+      </w:r>
+    </w:p>
+    <w:p>
+      <w:pPr>
+        <w:pStyle w:val="1"/>
+      </w:pPr>
+      <w:r>
+        <w:rPr>
+          <w:rFonts w:hint="eastAsia"/>
+        </w:rPr>
+        <w:t>IAR</w:t>
+      </w:r>
+      <w:r>
+        <w:t xml:space="preserve"> </w:t>
+      </w:r>
+      <w:r>
+        <w:rPr>
+          <w:rFonts w:hint="eastAsia"/>
+        </w:rPr>
+        <w:t>||</w:t>
+      </w:r>
+      <w:r>
+        <w:t xml:space="preserve"> </w:t>
+      </w:r>
+      <w:r>
+        <w:rPr>
+          <w:rFonts w:hint="eastAsia"/>
+        </w:rPr>
+        <w:t>KEIL</w:t>
+      </w:r>
+      <w:r>
+        <w:t>5</w:t>
+      </w:r>
+      <w:bookmarkStart w:id="0" w:name="_GoBack"/>
+      <w:bookmarkEnd w:id="0"/>
+    </w:p>
+    <w:p>
+      <w:pPr>
+        <w:pStyle w:val="2"/>
+        <w:rPr>
+          <w:rFonts w:hint="eastAsia"/>
+        </w:rPr>
+      </w:pPr>
+      <w:r>
+        <w:rPr>
+          <w:rFonts w:hint="eastAsia"/>
+        </w:rPr>
+        <w:t>下载时出现无法读取</w:t>
+      </w:r>
+      <w:r>
+        <w:rPr>
+          <w:rFonts w:hint="eastAsia"/>
+        </w:rPr>
+        <w:t>.</w:t>
+      </w:r>
+      <w:r>
+        <w:t>axf</w:t>
+      </w:r>
+      <w:r>
+        <w:rPr>
+          <w:rFonts w:hint="eastAsia"/>
+        </w:rPr>
+        <w:t>文件错误</w:t>
+      </w:r>
+    </w:p>
+    <w:p>
+      <w:pPr>
+        <w:pStyle w:val="2"/>
+      </w:pPr>
+      <w:r>
+        <w:rPr>
+          <w:rFonts w:hint="eastAsia"/>
+        </w:rPr>
         <w:t>编译链接时无错误，下载时出现找不到文件警告</w:t>
       </w:r>
     </w:p>
@@ -55,6 +369,7 @@
       <w:pPr>
         <w:rPr>
           <w:color w:val="FF0000"/>
+          <w:u w:val="single"/>
         </w:rPr>
       </w:pPr>
       <w:r>
@@ -64,6 +379,21 @@
         </w:rPr>
         <w:t>工程移动位置后，需要清除临时文件</w:t>
       </w:r>
+      <w:r>
+        <w:rPr>
+          <w:rFonts w:hint="eastAsia"/>
+          <w:color w:val="FF0000"/>
+        </w:rPr>
+        <w:t>，</w:t>
+      </w:r>
+      <w:r>
+        <w:rPr>
+          <w:rFonts w:hint="eastAsia"/>
+          <w:color w:val="FF0000"/>
+          <w:u w:val="single"/>
+        </w:rPr>
+        <w:t>或者重新编译所有文件</w:t>
+      </w:r>
     </w:p>
     <w:p>
       <w:pPr>
@@ -73,7 +403,234 @@
         <w:rPr>
           <w:rFonts w:hint="eastAsia"/>
         </w:rPr>
-        <w:t>舵机抖动</w:t>
+        <w:t>更改了库中其他</w:t>
+      </w:r>
+      <w:r>
+        <w:rPr>
+          <w:rFonts w:hint="eastAsia"/>
+        </w:rPr>
+        <w:t>.</w:t>
+      </w:r>
+      <w:r>
+        <w:t>c</w:t>
+      </w:r>
+      <w:r>
+        <w:rPr>
+          <w:rFonts w:hint="eastAsia"/>
+        </w:rPr>
+        <w:t>文件的函数的代码，但是主程序无反应</w:t>
+      </w:r>
+    </w:p>
+    <w:p>
+      <w:r>
+        <w:rPr>
+          <w:rFonts w:hint="eastAsia"/>
+        </w:rPr>
+        <w:t>使用了</w:t>
+      </w:r>
+      <w:r>
+        <w:rPr>
+          <w:rFonts w:hint="eastAsia"/>
+        </w:rPr>
+        <w:t>goto</w:t>
+      </w:r>
+      <w:r>
+        <w:t xml:space="preserve"> </w:t>
+      </w:r>
+      <w:r>
+        <w:rPr>
+          <w:rFonts w:hint="eastAsia"/>
+        </w:rPr>
+        <w:t>definition</w:t>
+      </w:r>
+      <w:r>
+        <w:t xml:space="preserve"> </w:t>
+      </w:r>
+      <w:r>
+        <w:rPr>
+          <w:rFonts w:hint="eastAsia"/>
+        </w:rPr>
+        <w:t>命令找到了对应函数，但是修改无反应</w:t>
+      </w:r>
+    </w:p>
+    <w:p>
+      <w:pPr>
+        <w:rPr>
+          <w:color w:val="FF0000"/>
+        </w:rPr>
+      </w:pPr>
+      <w:r>
+        <w:rPr>
+          <w:rFonts w:hint="eastAsia"/>
+          <w:color w:val="FF0000"/>
+        </w:rPr>
+        <w:t>错因：打开了其他工程下的同名</w:t>
+      </w:r>
+      <w:r>
+        <w:rPr>
+          <w:rFonts w:hint="eastAsia"/>
+          <w:color w:val="FF0000"/>
+        </w:rPr>
+        <w:t>.c</w:t>
+      </w:r>
+      <w:r>
+        <w:rPr>
+          <w:rFonts w:hint="eastAsia"/>
+          <w:color w:val="FF0000"/>
+        </w:rPr>
+        <w:t>文件</w:t>
+      </w:r>
+    </w:p>
+    <w:p>
+      <w:r>
+        <w:rPr>
+          <w:rFonts w:hint="eastAsia"/>
+          <w:color w:val="FF0000"/>
+        </w:rPr>
+        <w:t>这是</w:t>
+      </w:r>
+      <w:r>
+        <w:rPr>
+          <w:rFonts w:hint="eastAsia"/>
+          <w:color w:val="FF0000"/>
+        </w:rPr>
+        <w:t>IAR</w:t>
+      </w:r>
+      <w:r>
+        <w:rPr>
+          <w:rFonts w:hint="eastAsia"/>
+          <w:color w:val="FF0000"/>
+        </w:rPr>
+        <w:t>的一个</w:t>
+      </w:r>
+      <w:r>
+        <w:rPr>
+          <w:rFonts w:hint="eastAsia"/>
+          <w:color w:val="FF0000"/>
+        </w:rPr>
+        <w:t>BUG</w:t>
+      </w:r>
+      <w:r>
+        <w:rPr>
+          <w:rFonts w:hint="eastAsia"/>
+          <w:color w:val="FF0000"/>
+        </w:rPr>
+        <w:t>，他会从主界面中已经打开的文件中查询函数的定义，如果这时候同时</w:t>
+      </w:r>
+      <w:r>
+        <w:rPr>
+          <w:rFonts w:hint="eastAsia"/>
+          <w:color w:val="FF0000"/>
+        </w:rPr>
+        <w:lastRenderedPageBreak/>
+        <w:t>打开了其他工程下的同名文件，则会定位错误</w:t>
+      </w:r>
+    </w:p>
+    <w:p>
+      <w:pPr>
+        <w:pStyle w:val="2"/>
+      </w:pPr>
+      <w:r>
+        <w:rPr>
+          <w:rFonts w:hint="eastAsia"/>
+        </w:rPr>
+        <w:t>插入新的串口无反应</w:t>
+      </w:r>
+    </w:p>
+    <w:p>
+      <w:r>
+        <w:rPr>
+          <w:rFonts w:hint="eastAsia"/>
+          <w:color w:val="FF0000"/>
+        </w:rPr>
+        <w:t>配置</w:t>
+      </w:r>
+      <w:r>
+        <w:rPr>
+          <w:rFonts w:hint="eastAsia"/>
+          <w:color w:val="FF0000"/>
+        </w:rPr>
+        <w:t>IO</w:t>
+      </w:r>
+      <w:r>
+        <w:rPr>
+          <w:rFonts w:hint="eastAsia"/>
+          <w:color w:val="FF0000"/>
+        </w:rPr>
+        <w:t>口时，只注意到了</w:t>
+      </w:r>
+      <w:r>
+        <w:rPr>
+          <w:rFonts w:hint="eastAsia"/>
+          <w:color w:val="FF0000"/>
+        </w:rPr>
+        <w:t>配置</w:t>
+      </w:r>
+      <w:r>
+        <w:rPr>
+          <w:rFonts w:hint="eastAsia"/>
+          <w:color w:val="FF0000"/>
+        </w:rPr>
+        <w:t>RXD</w:t>
+      </w:r>
+      <w:r>
+        <w:rPr>
+          <w:rFonts w:hint="eastAsia"/>
+          <w:color w:val="FF0000"/>
+        </w:rPr>
+        <w:t>，忘了配置</w:t>
+      </w:r>
+      <w:r>
+        <w:rPr>
+          <w:rFonts w:hint="eastAsia"/>
+          <w:color w:val="FF0000"/>
+        </w:rPr>
+        <w:t>TXD</w:t>
+      </w:r>
+    </w:p>
+    <w:p>
+      <w:pPr>
+        <w:pStyle w:val="2"/>
+      </w:pPr>
+      <w:r>
+        <w:rPr>
+          <w:rFonts w:hint="eastAsia"/>
+        </w:rPr>
+        <w:t>串口中断判断位失效，打开寄存器窗口才有效</w:t>
+      </w:r>
+    </w:p>
+    <w:p>
+      <w:r>
+        <w:rPr>
+          <w:rFonts w:hint="eastAsia"/>
+        </w:rPr>
+        <w:t>发现问题的背景为接收雷达数据，雷达数据发送频率为</w:t>
+      </w:r>
+      <w:r>
+        <w:t>5KHz</w:t>
+      </w:r>
+      <w:r>
+        <w:rPr>
+          <w:rFonts w:hint="eastAsia"/>
+        </w:rPr>
+        <w:t>，调试无法适应如此高的速度导致失败。</w:t>
+      </w:r>
+    </w:p>
+    <w:p>
+      <w:pPr>
+        <w:pStyle w:val="2"/>
+      </w:pPr>
+      <w:r>
+        <w:rPr>
+          <w:rFonts w:hint="eastAsia"/>
+        </w:rPr>
+        <w:t>SPI</w:t>
+      </w:r>
+      <w:r>
+        <w:rPr>
+          <w:rFonts w:hint="eastAsia"/>
+        </w:rPr>
+        <w:t>接收数据，开始正确，之后错误</w:t>
       </w:r>
     </w:p>
     <w:p>
@@ -81,19 +638,15 @@
         <w:pStyle w:val="a9"/>
         <w:numPr>
           <w:ilvl w:val="0"/>
-          <w:numId w:val="2"/>
+          <w:numId w:val="3"/>
         </w:numPr>
         <w:ind w:firstLineChars="0"/>
-        <w:rPr>
-          <w:color w:val="FF0000"/>
-        </w:rPr>
-      </w:pPr>
-      <w:r>
-        <w:rPr>
-          <w:rFonts w:hint="eastAsia"/>
-          <w:color w:val="FF0000"/>
-        </w:rPr>
-        <w:t>电池电压不够</w:t>
+      </w:pPr>
+      <w:r>
+        <w:rPr>
+          <w:rFonts w:hint="eastAsia"/>
+        </w:rPr>
+        <w:t>线太长，短一点就好了</w:t>
       </w:r>
     </w:p>
     <w:p>
@@ -101,19 +654,42 @@
         <w:pStyle w:val="a9"/>
         <w:numPr>
           <w:ilvl w:val="0"/>
-          <w:numId w:val="2"/>
+          <w:numId w:val="3"/>
         </w:numPr>
         <w:ind w:firstLineChars="0"/>
         <w:rPr>
-          <w:color w:val="FF0000"/>
-        </w:rPr>
-      </w:pPr>
-      <w:r>
-        <w:rPr>
-          <w:rFonts w:hint="eastAsia"/>
-          <w:color w:val="FF0000"/>
-        </w:rPr>
-        <w:t>湿度太大</w:t>
+          <w:rFonts w:hint="eastAsia"/>
+        </w:rPr>
+      </w:pPr>
+      <w:r>
+        <w:rPr>
+          <w:rFonts w:hint="eastAsia"/>
+        </w:rPr>
+        <w:t>将所有数据放到一帧中传送，</w:t>
+      </w:r>
+      <w:r>
+        <w:rPr>
+          <w:rFonts w:hint="eastAsia"/>
+        </w:rPr>
+        <w:t>SPI</w:t>
+      </w:r>
+      <w:r>
+        <w:rPr>
+          <w:rFonts w:hint="eastAsia"/>
+        </w:rPr>
+        <w:t>最大可以一次传输</w:t>
+      </w:r>
+      <w:r>
+        <w:rPr>
+          <w:rFonts w:hint="eastAsia"/>
+        </w:rPr>
+        <w:t>16</w:t>
+      </w:r>
+      <w:r>
+        <w:rPr>
+          <w:rFonts w:hint="eastAsia"/>
+        </w:rPr>
+        <w:t>位</w:t>
       </w:r>
     </w:p>
     <w:p>
@@ -121,39 +697,7 @@
         <w:pStyle w:val="2"/>
       </w:pPr>
       <w:r>
-        <w:rPr>
-          <w:rFonts w:hint="eastAsia"/>
-        </w:rPr>
-        <w:t>更改了库中其他</w:t>
-      </w:r>
-      <w:r>
-        <w:rPr>
-          <w:rFonts w:hint="eastAsia"/>
-        </w:rPr>
-        <w:t>.</w:t>
-      </w:r>
-      <w:r>
-        <w:t>c</w:t>
-      </w:r>
-      <w:r>
-        <w:rPr>
-          <w:rFonts w:hint="eastAsia"/>
-        </w:rPr>
-        <w:t>文件的函数的代码，但是主程序无反应</w:t>
-      </w:r>
-    </w:p>
-    <w:p>
-      <w:r>
-        <w:rPr>
-          <w:rFonts w:hint="eastAsia"/>
-        </w:rPr>
-        <w:t>使用了</w:t>
-      </w:r>
-      <w:r>
-        <w:rPr>
-          <w:rFonts w:hint="eastAsia"/>
-        </w:rPr>
-        <w:t>goto</w:t>
+        <w:t>B USART1_IRQHandler</w:t>
       </w:r>
       <w:r>
         <w:t xml:space="preserve"> </w:t>
@@ -162,7 +706,154 @@
         <w:rPr>
           <w:rFonts w:hint="eastAsia"/>
         </w:rPr>
-        <w:t>definition</w:t>
+        <w:t>停止</w:t>
+      </w:r>
+    </w:p>
+    <w:p>
+      <w:r>
+        <w:rPr>
+          <w:rFonts w:hint="eastAsia"/>
+        </w:rPr>
+        <w:t>配置了</w:t>
+      </w:r>
+      <w:r>
+        <w:rPr>
+          <w:rFonts w:hint="eastAsia"/>
+        </w:rPr>
+        <w:t>USART</w:t>
+      </w:r>
+      <w:r>
+        <w:t>1</w:t>
+      </w:r>
+      <w:r>
+        <w:rPr>
+          <w:rFonts w:hint="eastAsia"/>
+        </w:rPr>
+        <w:t>中断，但是没有写函数，写上中断函数即可</w:t>
+      </w:r>
+    </w:p>
+    <w:p>
+      <w:pPr>
+        <w:pStyle w:val="2"/>
+      </w:pPr>
+      <w:r>
+        <w:rPr>
+          <w:rFonts w:hint="eastAsia"/>
+        </w:rPr>
+        <w:t>无法进入中断</w:t>
+      </w:r>
+    </w:p>
+    <w:p>
+      <w:pPr>
+        <w:rPr>
+          <w:color w:val="FF0000"/>
+        </w:rPr>
+      </w:pPr>
+      <w:r>
+        <w:rPr>
+          <w:color w:val="FF0000"/>
+        </w:rPr>
+        <w:t>1.</w:t>
+      </w:r>
+      <w:r>
+        <w:rPr>
+          <w:rFonts w:hint="eastAsia"/>
+          <w:color w:val="FF0000"/>
+        </w:rPr>
+        <w:t>IT_config</w:t>
+      </w:r>
+      <w:r>
+        <w:rPr>
+          <w:rFonts w:hint="eastAsia"/>
+          <w:color w:val="FF0000"/>
+        </w:rPr>
+        <w:t>没有函数配置</w:t>
+      </w:r>
+    </w:p>
+    <w:p>
+      <w:pPr>
+        <w:rPr>
+          <w:color w:val="FF0000"/>
+        </w:rPr>
+      </w:pPr>
+      <w:r>
+        <w:rPr>
+          <w:rFonts w:hint="eastAsia"/>
+          <w:color w:val="FF0000"/>
+        </w:rPr>
+        <w:t>2.NVIC</w:t>
+      </w:r>
+      <w:r>
+        <w:rPr>
+          <w:rFonts w:hint="eastAsia"/>
+          <w:color w:val="FF0000"/>
+        </w:rPr>
+        <w:t>函数没有配置</w:t>
+      </w:r>
+    </w:p>
+    <w:p>
+      <w:pPr>
+        <w:pStyle w:val="2"/>
+      </w:pPr>
+      <w:r>
+        <w:rPr>
+          <w:rFonts w:hint="eastAsia"/>
+        </w:rPr>
+        <w:t>进入</w:t>
+      </w:r>
+      <w:r>
+        <w:rPr>
+          <w:rFonts w:hint="eastAsia"/>
+        </w:rPr>
+        <w:t>hard_</w:t>
+      </w:r>
+      <w:r>
+        <w:t>fault</w:t>
+      </w:r>
+      <w:r>
+        <w:rPr>
+          <w:rFonts w:hint="eastAsia"/>
+        </w:rPr>
+        <w:t>中断，无法进入串口中断：</w:t>
+      </w:r>
+    </w:p>
+    <w:p>
+      <w:r>
+        <w:rPr>
+          <w:rFonts w:hint="eastAsia"/>
+        </w:rPr>
+        <w:t>串口配置，没有打开引脚复用时钟</w:t>
+      </w:r>
+    </w:p>
+    <w:p>
+      <w:pPr>
+        <w:pStyle w:val="2"/>
+      </w:pPr>
+      <w:r>
+        <w:rPr>
+          <w:rFonts w:hint="eastAsia"/>
+        </w:rPr>
+        <w:t>IAR</w:t>
+      </w:r>
+      <w:r>
+        <w:rPr>
+          <w:rFonts w:hint="eastAsia"/>
+        </w:rPr>
+        <w:t>不同文件字体不同</w:t>
+      </w:r>
+    </w:p>
+    <w:p>
+      <w:r>
+        <w:rPr>
+          <w:rFonts w:hint="eastAsia"/>
+        </w:rPr>
+        <w:t>右键——</w:t>
+      </w:r>
+      <w:r>
+        <w:rPr>
+          <w:rFonts w:hint="eastAsia"/>
+        </w:rPr>
+        <w:t>character</w:t>
       </w:r>
       <w:r>
         <w:t xml:space="preserve"> </w:t>
@@ -171,72 +862,19 @@
         <w:rPr>
           <w:rFonts w:hint="eastAsia"/>
         </w:rPr>
-        <w:t>命令找到了对应函数，但是修改无反应</w:t>
-      </w:r>
-    </w:p>
-    <w:p>
-      <w:pPr>
-        <w:rPr>
-          <w:color w:val="FF0000"/>
-        </w:rPr>
-      </w:pPr>
-      <w:r>
-        <w:rPr>
-          <w:rFonts w:hint="eastAsia"/>
-          <w:color w:val="FF0000"/>
-        </w:rPr>
-        <w:t>错因：打开了其他工程下的同名</w:t>
-      </w:r>
-      <w:r>
-        <w:rPr>
-          <w:rFonts w:hint="eastAsia"/>
-          <w:color w:val="FF0000"/>
-        </w:rPr>
-        <w:t>.c</w:t>
-      </w:r>
-      <w:r>
-        <w:rPr>
-          <w:rFonts w:hint="eastAsia"/>
-          <w:color w:val="FF0000"/>
-        </w:rPr>
-        <w:t>文件</w:t>
-      </w:r>
-    </w:p>
-    <w:p>
-      <w:r>
-        <w:rPr>
-          <w:rFonts w:hint="eastAsia"/>
-          <w:color w:val="FF0000"/>
-        </w:rPr>
-        <w:t>这是</w:t>
-      </w:r>
-      <w:r>
-        <w:rPr>
-          <w:rFonts w:hint="eastAsia"/>
-          <w:color w:val="FF0000"/>
-        </w:rPr>
-        <w:t>IAR</w:t>
-      </w:r>
-      <w:r>
-        <w:rPr>
-          <w:rFonts w:hint="eastAsia"/>
-          <w:color w:val="FF0000"/>
-        </w:rPr>
-        <w:t>的一个</w:t>
-      </w:r>
-      <w:r>
-        <w:rPr>
-          <w:rFonts w:hint="eastAsia"/>
-          <w:color w:val="FF0000"/>
-        </w:rPr>
-        <w:t>BUG</w:t>
-      </w:r>
-      <w:r>
-        <w:rPr>
-          <w:rFonts w:hint="eastAsia"/>
-          <w:color w:val="FF0000"/>
-        </w:rPr>
-        <w:t>，他会从主界面中已经打开的文件中查询函数的定义，如果这时候同时打开了其他工程下的同名文件，则会定位错误</w:t>
+        <w:t>encoding</w:t>
+      </w:r>
+      <w:r>
+        <w:rPr>
+          <w:rFonts w:hint="eastAsia"/>
+        </w:rPr>
+        <w:t>——选择</w:t>
+      </w:r>
+      <w:r>
+        <w:rPr>
+          <w:rFonts w:hint="eastAsia"/>
+        </w:rPr>
+        <w:t>system</w:t>
       </w:r>
     </w:p>
     <w:p>
@@ -247,58 +885,78 @@
         <w:rPr>
           <w:rFonts w:hint="eastAsia"/>
         </w:rPr>
-        <w:t>插入新的串口无反应</w:t>
-      </w:r>
-    </w:p>
-    <w:p>
-      <w:r>
-        <w:rPr>
-          <w:rFonts w:hint="eastAsia"/>
-          <w:color w:val="FF0000"/>
-        </w:rPr>
-        <w:t>配置</w:t>
-      </w:r>
-      <w:r>
-        <w:rPr>
-          <w:rFonts w:hint="eastAsia"/>
-          <w:color w:val="FF0000"/>
-        </w:rPr>
-        <w:t>IO</w:t>
-      </w:r>
-      <w:r>
-        <w:rPr>
-          <w:rFonts w:hint="eastAsia"/>
-          <w:color w:val="FF0000"/>
-        </w:rPr>
-        <w:t>口时，只注意到了</w:t>
-      </w:r>
-      <w:r>
-        <w:rPr>
-          <w:rFonts w:hint="eastAsia"/>
-          <w:color w:val="FF0000"/>
-        </w:rPr>
-        <w:t>配置</w:t>
-      </w:r>
-      <w:r>
-        <w:rPr>
-          <w:rFonts w:hint="eastAsia"/>
-          <w:color w:val="FF0000"/>
-        </w:rPr>
-        <w:t>RXD</w:t>
-      </w:r>
-      <w:r>
-        <w:rPr>
-          <w:rFonts w:hint="eastAsia"/>
-          <w:color w:val="FF0000"/>
-        </w:rPr>
-        <w:t>，忘了配置</w:t>
-      </w:r>
-      <w:r>
-        <w:rPr>
-          <w:rFonts w:hint="eastAsia"/>
-          <w:color w:val="FF0000"/>
-        </w:rPr>
-        <w:t>TXD</w:t>
+        <w:t>程序编译能够通过，</w:t>
+      </w:r>
+      <w:r>
+        <w:rPr>
+          <w:rFonts w:hint="eastAsia"/>
+        </w:rPr>
+        <w:t>下载后程序运行，但是外设不工作</w:t>
+      </w:r>
+    </w:p>
+    <w:p>
+      <w:pPr>
+        <w:rPr>
+          <w:color w:val="FF0000"/>
+        </w:rPr>
+      </w:pPr>
+      <w:r>
+        <w:rPr>
+          <w:color w:val="FF0000"/>
+        </w:rPr>
+        <w:t>RCC_APB2PeriphClockCmd(</w:t>
+      </w:r>
+      <w:r>
+        <w:rPr>
+          <w:color w:val="FF0000"/>
+        </w:rPr>
+        <w:t>RCC_APB1Periph_USART2, ENABLE);</w:t>
+      </w:r>
+    </w:p>
+    <w:p>
+      <w:r>
+        <w:t>RCC_APB1PeriphClockCmd(RCC_APB1Periph_USART2, ENABLE);</w:t>
+      </w:r>
+    </w:p>
+    <w:p>
+      <w:r>
+        <w:rPr>
+          <w:rFonts w:hint="eastAsia"/>
+        </w:rPr>
+        <w:t>USART</w:t>
+      </w:r>
+      <w:r>
+        <w:t>2</w:t>
+      </w:r>
+      <w:r>
+        <w:rPr>
+          <w:rFonts w:hint="eastAsia"/>
+        </w:rPr>
+        <w:t>的总线是在</w:t>
+      </w:r>
+      <w:r>
+        <w:rPr>
+          <w:rFonts w:hint="eastAsia"/>
+        </w:rPr>
+        <w:t>APB</w:t>
+      </w:r>
+      <w:r>
+        <w:t>1</w:t>
+      </w:r>
+      <w:r>
+        <w:rPr>
+          <w:rFonts w:hint="eastAsia"/>
+        </w:rPr>
+        <w:t>上，不要写成</w:t>
+      </w:r>
+      <w:r>
+        <w:rPr>
+          <w:rFonts w:hint="eastAsia"/>
+        </w:rPr>
+        <w:t>APB</w:t>
+      </w:r>
+      <w:r>
+        <w:t>2</w:t>
       </w:r>
     </w:p>
     <w:p>
@@ -309,349 +967,7 @@
         <w:rPr>
           <w:rFonts w:hint="eastAsia"/>
         </w:rPr>
-        <w:t>串口中断判断位失效，打开寄存器窗口才有效</w:t>
-      </w:r>
-    </w:p>
-    <w:p>
-      <w:r>
-        <w:rPr>
-          <w:rFonts w:hint="eastAsia"/>
-        </w:rPr>
-        <w:t>发现问题的背景为接收雷达数据，雷达数据发送频率为</w:t>
-      </w:r>
-      <w:r>
-        <w:t>5KHz</w:t>
-      </w:r>
-      <w:r>
-        <w:rPr>
-          <w:rFonts w:hint="eastAsia"/>
-        </w:rPr>
-        <w:t>，调试无法适应如此高的速度导致失败。</w:t>
-      </w:r>
-    </w:p>
-    <w:p>
-      <w:pPr>
-        <w:pStyle w:val="2"/>
-      </w:pPr>
-      <w:r>
-        <w:rPr>
-          <w:rFonts w:hint="eastAsia"/>
-        </w:rPr>
-        <w:t>SPI</w:t>
-      </w:r>
-      <w:r>
-        <w:rPr>
-          <w:rFonts w:hint="eastAsia"/>
-        </w:rPr>
-        <w:t>接收数据，开始正确，之后错误</w:t>
-      </w:r>
-    </w:p>
-    <w:p>
-      <w:r>
-        <w:rPr>
-          <w:rFonts w:hint="eastAsia"/>
-        </w:rPr>
-        <w:t>线太长，短一点就好了</w:t>
-      </w:r>
-    </w:p>
-    <w:p>
-      <w:pPr>
-        <w:pStyle w:val="2"/>
-      </w:pPr>
-      <w:r>
-        <w:t>B USART1_IRQHandler</w:t>
-      </w:r>
-      <w:r>
-        <w:t xml:space="preserve"> </w:t>
-      </w:r>
-      <w:r>
-        <w:rPr>
-          <w:rFonts w:hint="eastAsia"/>
-        </w:rPr>
-        <w:t>停止</w:t>
-      </w:r>
-    </w:p>
-    <w:p>
-      <w:r>
-        <w:rPr>
-          <w:rFonts w:hint="eastAsia"/>
-        </w:rPr>
-        <w:t>配置了</w:t>
-      </w:r>
-      <w:r>
-        <w:rPr>
-          <w:rFonts w:hint="eastAsia"/>
-        </w:rPr>
-        <w:t>USART</w:t>
-      </w:r>
-      <w:r>
-        <w:t>1</w:t>
-      </w:r>
-      <w:r>
-        <w:rPr>
-          <w:rFonts w:hint="eastAsia"/>
-        </w:rPr>
-        <w:t>中断，但是没有写函数，写上中断函数即可</w:t>
-      </w:r>
-    </w:p>
-    <w:p>
-      <w:pPr>
-        <w:pStyle w:val="2"/>
-      </w:pPr>
-      <w:r>
-        <w:rPr>
-          <w:rFonts w:hint="eastAsia"/>
-        </w:rPr>
         <w:lastRenderedPageBreak/>
-        <w:t>无法进入中断</w:t>
-      </w:r>
-    </w:p>
-    <w:p>
-      <w:pPr>
-        <w:rPr>
-          <w:color w:val="FF0000"/>
-        </w:rPr>
-      </w:pPr>
-      <w:r>
-        <w:rPr>
-          <w:color w:val="FF0000"/>
-        </w:rPr>
-        <w:t>1.</w:t>
-      </w:r>
-      <w:r>
-        <w:rPr>
-          <w:rFonts w:hint="eastAsia"/>
-          <w:color w:val="FF0000"/>
-        </w:rPr>
-        <w:t>IT_config</w:t>
-      </w:r>
-      <w:r>
-        <w:rPr>
-          <w:rFonts w:hint="eastAsia"/>
-          <w:color w:val="FF0000"/>
-        </w:rPr>
-        <w:t>没有函数配置</w:t>
-      </w:r>
-    </w:p>
-    <w:p>
-      <w:pPr>
-        <w:rPr>
-          <w:color w:val="FF0000"/>
-        </w:rPr>
-      </w:pPr>
-      <w:r>
-        <w:rPr>
-          <w:rFonts w:hint="eastAsia"/>
-          <w:color w:val="FF0000"/>
-        </w:rPr>
-        <w:t>2.NVIC</w:t>
-      </w:r>
-      <w:r>
-        <w:rPr>
-          <w:rFonts w:hint="eastAsia"/>
-          <w:color w:val="FF0000"/>
-        </w:rPr>
-        <w:t>函数没有配置</w:t>
-      </w:r>
-    </w:p>
-    <w:p>
-      <w:pPr>
-        <w:pStyle w:val="2"/>
-      </w:pPr>
-      <w:r>
-        <w:rPr>
-          <w:rFonts w:hint="eastAsia"/>
-        </w:rPr>
-        <w:t>进入</w:t>
-      </w:r>
-      <w:r>
-        <w:rPr>
-          <w:rFonts w:hint="eastAsia"/>
-        </w:rPr>
-        <w:t>hard_</w:t>
-      </w:r>
-      <w:r>
-        <w:t>fault</w:t>
-      </w:r>
-      <w:r>
-        <w:rPr>
-          <w:rFonts w:hint="eastAsia"/>
-        </w:rPr>
-        <w:t>中断，无法进入串口中断：</w:t>
-      </w:r>
-    </w:p>
-    <w:p>
-      <w:r>
-        <w:rPr>
-          <w:rFonts w:hint="eastAsia"/>
-        </w:rPr>
-        <w:t>串口配置，没有打开引脚复用时钟</w:t>
-      </w:r>
-    </w:p>
-    <w:p>
-      <w:pPr>
-        <w:pStyle w:val="2"/>
-      </w:pPr>
-      <w:r>
-        <w:rPr>
-          <w:rFonts w:hint="eastAsia"/>
-        </w:rPr>
-        <w:t>IAR</w:t>
-      </w:r>
-      <w:r>
-        <w:rPr>
-          <w:rFonts w:hint="eastAsia"/>
-        </w:rPr>
-        <w:t>不同文件字体不同</w:t>
-      </w:r>
-    </w:p>
-    <w:p>
-      <w:r>
-        <w:rPr>
-          <w:rFonts w:hint="eastAsia"/>
-        </w:rPr>
-        <w:t>右键——</w:t>
-      </w:r>
-      <w:r>
-        <w:rPr>
-          <w:rFonts w:hint="eastAsia"/>
-        </w:rPr>
-        <w:t>character</w:t>
-      </w:r>
-      <w:r>
-        <w:t xml:space="preserve"> </w:t>
-      </w:r>
-      <w:r>
-        <w:rPr>
-          <w:rFonts w:hint="eastAsia"/>
-        </w:rPr>
-        <w:t>encoding</w:t>
-      </w:r>
-      <w:r>
-        <w:rPr>
-          <w:rFonts w:hint="eastAsia"/>
-        </w:rPr>
-        <w:t>——选择</w:t>
-      </w:r>
-      <w:r>
-        <w:rPr>
-          <w:rFonts w:hint="eastAsia"/>
-        </w:rPr>
-        <w:t>system</w:t>
-      </w:r>
-    </w:p>
-    <w:p>
-      <w:pPr>
-        <w:pStyle w:val="2"/>
-      </w:pPr>
-      <w:r>
-        <w:rPr>
-          <w:rFonts w:hint="eastAsia"/>
-        </w:rPr>
-        <w:t>程序无法正常运行。</w:t>
-      </w:r>
-    </w:p>
-    <w:p>
-      <w:r>
-        <w:rPr>
-          <w:rFonts w:hint="eastAsia"/>
-        </w:rPr>
-        <w:t>总</w:t>
-      </w:r>
-      <w:r>
-        <w:rPr>
-          <w:rFonts w:hint="eastAsia"/>
-        </w:rPr>
-        <w:t>线配置错误</w:t>
-      </w:r>
-    </w:p>
-    <w:p>
-      <w:r>
-        <w:rPr>
-          <w:rFonts w:hint="eastAsia"/>
-        </w:rPr>
-        <w:t>程序编译能够通过，但烧写后，</w:t>
-      </w:r>
-      <w:r>
-        <w:rPr>
-          <w:rFonts w:hint="eastAsia"/>
-        </w:rPr>
-        <w:t>程序无法正常运行</w:t>
-      </w:r>
-    </w:p>
-    <w:p>
-      <w:pPr>
-        <w:rPr>
-          <w:color w:val="FF0000"/>
-        </w:rPr>
-      </w:pPr>
-      <w:r>
-        <w:rPr>
-          <w:color w:val="FF0000"/>
-        </w:rPr>
-        <w:t>RCC_APB2PeriphClockCmd(</w:t>
-      </w:r>
-      <w:r>
-        <w:rPr>
-          <w:color w:val="FF0000"/>
-        </w:rPr>
-        <w:t>RCC_APB1Periph_USART2, ENABLE);</w:t>
-      </w:r>
-    </w:p>
-    <w:p>
-      <w:r>
-        <w:t>RCC_APB1PeriphClockCmd(RCC_APB1Periph_USART2, ENABLE);</w:t>
-      </w:r>
-    </w:p>
-    <w:p>
-      <w:r>
-        <w:rPr>
-          <w:rFonts w:hint="eastAsia"/>
-        </w:rPr>
-        <w:t>USART</w:t>
-      </w:r>
-      <w:r>
-        <w:t>2</w:t>
-      </w:r>
-      <w:r>
-        <w:rPr>
-          <w:rFonts w:hint="eastAsia"/>
-        </w:rPr>
-        <w:t>的总线是在</w:t>
-      </w:r>
-      <w:r>
-        <w:rPr>
-          <w:rFonts w:hint="eastAsia"/>
-        </w:rPr>
-        <w:t>APB</w:t>
-      </w:r>
-      <w:r>
-        <w:t>1</w:t>
-      </w:r>
-      <w:r>
-        <w:rPr>
-          <w:rFonts w:hint="eastAsia"/>
-        </w:rPr>
-        <w:t>上，不要写成</w:t>
-      </w:r>
-      <w:r>
-        <w:rPr>
-          <w:rFonts w:hint="eastAsia"/>
-        </w:rPr>
-        <w:t>APB</w:t>
-      </w:r>
-      <w:r>
-        <w:t>2</w:t>
-      </w:r>
-    </w:p>
-    <w:p>
-      <w:pPr>
-        <w:pStyle w:val="2"/>
-      </w:pPr>
-      <w:r>
-        <w:rPr>
-          <w:rFonts w:hint="eastAsia"/>
-        </w:rPr>
         <w:t>调试程序没问题，但是下载时程序不运行</w:t>
       </w:r>
     </w:p>
@@ -758,6 +1074,7 @@
           <w:rFonts w:hint="eastAsia"/>
           <w:noProof/>
         </w:rPr>
+        <w:lastRenderedPageBreak/>
         <w:drawing>
           <wp:inline distT="0" distB="0" distL="0" distR="0" wp14:anchorId="0A6309EA" wp14:editId="72A6C47E">
             <wp:extent cx="5274310" cy="4685030"/>
@@ -1016,6 +1333,7 @@
           <w:rFonts w:hint="eastAsia"/>
           <w:color w:val="FF0000"/>
         </w:rPr>
+        <w:lastRenderedPageBreak/>
         <w:t>一般结构体的声明在</w:t>
       </w:r>
       <w:r>
@@ -1063,7 +1381,6 @@
     <w:p>
       <w:pPr>
         <w:rPr>
-          <w:rFonts w:hint="eastAsia"/>
           <w:b/>
         </w:rPr>
       </w:pPr>
@@ -1160,7 +1477,6 @@
     <w:p>
       <w:pPr>
         <w:rPr>
-          <w:rFonts w:hint="eastAsia"/>
           <w:b/>
         </w:rPr>
       </w:pPr>
@@ -1189,22 +1505,14 @@
     <w:p>
       <w:pPr>
         <w:pStyle w:val="a3"/>
-        <w:rPr>
-          <w:rFonts w:hint="eastAsia"/>
-        </w:rPr>
       </w:pPr>
       <w:r>
         <w:t>raderDataTypeDef raderData[4];</w:t>
       </w:r>
-      <w:bookmarkStart w:id="0" w:name="_GoBack"/>
-      <w:bookmarkEnd w:id="0"/>
     </w:p>
     <w:p>
       <w:pPr>
         <w:pStyle w:val="2"/>
-        <w:rPr>
-          <w:rFonts w:hint="eastAsia"/>
-        </w:rPr>
       </w:pPr>
       <w:r>
         <w:t>Error[Pe1696]: cannot open source file</w:t>
@@ -1649,7 +1957,14 @@
         <w:rPr>
           <w:rFonts w:hint="eastAsia"/>
         </w:rPr>
-        <w:t>里面的，这个问题有网友说是</w:t>
+        <w:t>里面</w:t>
+      </w:r>
+      <w:r>
+        <w:rPr>
+          <w:rFonts w:hint="eastAsia"/>
+        </w:rPr>
+        <w:lastRenderedPageBreak/>
+        <w:t>的，这个问题有网友说是</w:t>
       </w:r>
       <w:r>
         <w:rPr>
@@ -2057,9 +2372,6 @@
           <w:numId w:val="2"/>
         </w:numPr>
         <w:ind w:firstLineChars="0"/>
-        <w:rPr>
-          <w:rFonts w:hint="eastAsia"/>
-        </w:rPr>
       </w:pPr>
     </w:p>
     <w:p>
@@ -2148,13 +2460,7 @@
         <w:t>函数初始化以上四个按以上顺序来</w:t>
       </w:r>
     </w:p>
-    <w:p>
-      <w:pPr>
-        <w:rPr>
-          <w:rFonts w:hint="eastAsia"/>
-        </w:rPr>
-      </w:pPr>
-    </w:p>
+    <w:p/>
     <w:p>
       <w:pPr>
         <w:pStyle w:val="2"/>
@@ -2215,18 +2521,11 @@
         <w:rPr>
           <w:rFonts w:hint="eastAsia"/>
         </w:rPr>
+        <w:lastRenderedPageBreak/>
         <w:t>下载时提示找不到芯片</w:t>
       </w:r>
     </w:p>
     <w:p>
-      <w:r>
-        <w:rPr>
-          <w:rFonts w:hint="eastAsia"/>
-        </w:rPr>
-        <w:t>同下</w:t>
-      </w:r>
-    </w:p>
-    <w:p>
       <w:pPr>
         <w:pStyle w:val="2"/>
       </w:pPr>
@@ -2268,6 +2567,590 @@
         </w:rPr>
         <w:t>上</w:t>
       </w:r>
+    </w:p>
+    <w:p>
+      <w:pPr>
+        <w:pStyle w:val="2"/>
+      </w:pPr>
+      <w:r>
+        <w:rPr>
+          <w:rFonts w:hint="eastAsia"/>
+        </w:rPr>
+        <w:t>出现</w:t>
+      </w:r>
+      <w:r>
+        <w:rPr>
+          <w:rFonts w:hint="eastAsia"/>
+        </w:rPr>
+        <w:t>cannot load flash device description</w:t>
+      </w:r>
+      <w:r>
+        <w:rPr>
+          <w:rFonts w:hint="eastAsia"/>
+        </w:rPr>
+        <w:t>！</w:t>
+      </w:r>
+      <w:r>
+        <w:rPr>
+          <w:rFonts w:hint="eastAsia"/>
+        </w:rPr>
+        <w:t>警告</w:t>
+      </w:r>
+    </w:p>
+    <w:p>
+      <w:r>
+        <w:rPr>
+          <w:rFonts w:hint="eastAsia"/>
+        </w:rPr>
+        <w:t>原因是你用的</w:t>
+      </w:r>
+      <w:r>
+        <w:rPr>
+          <w:rFonts w:hint="eastAsia"/>
+        </w:rPr>
+        <w:t>mdk</w:t>
+      </w:r>
+      <w:r>
+        <w:rPr>
+          <w:rFonts w:hint="eastAsia"/>
+        </w:rPr>
+        <w:t>和例程的</w:t>
+      </w:r>
+      <w:r>
+        <w:rPr>
+          <w:rFonts w:hint="eastAsia"/>
+        </w:rPr>
+        <w:t>mdk</w:t>
+      </w:r>
+      <w:r>
+        <w:rPr>
+          <w:rFonts w:hint="eastAsia"/>
+        </w:rPr>
+        <w:t>版本不一致，导致</w:t>
+      </w:r>
+      <w:r>
+        <w:rPr>
+          <w:rFonts w:hint="eastAsia"/>
+        </w:rPr>
+        <w:t>FLASH</w:t>
+      </w:r>
+      <w:r>
+        <w:rPr>
+          <w:rFonts w:hint="eastAsia"/>
+        </w:rPr>
+        <w:t>算法丢失，必须重新设置</w:t>
+      </w:r>
+      <w:r>
+        <w:rPr>
+          <w:rFonts w:hint="eastAsia"/>
+        </w:rPr>
+        <w:t>flash</w:t>
+      </w:r>
+      <w:r>
+        <w:rPr>
+          <w:rFonts w:hint="eastAsia"/>
+        </w:rPr>
+        <w:t>算法才可以。</w:t>
+      </w:r>
+    </w:p>
+    <w:p>
+      <w:pPr>
+        <w:widowControl/>
+        <w:wordWrap w:val="0"/>
+        <w:rPr>
+          <w:rFonts w:ascii="Tahoma" w:hAnsi="Tahoma" w:cs="Tahoma"/>
+          <w:color w:val="000000"/>
+          <w:sz w:val="23"/>
+          <w:szCs w:val="23"/>
+        </w:rPr>
+      </w:pPr>
+      <w:r>
+        <w:rPr>
+          <w:rFonts w:ascii="Tahoma" w:hAnsi="Tahoma" w:cs="Tahoma"/>
+          <w:color w:val="000000"/>
+          <w:sz w:val="23"/>
+          <w:szCs w:val="23"/>
+        </w:rPr>
+        <w:t>解决办法：</w:t>
+      </w:r>
+      <w:r>
+        <w:rPr>
+          <w:rFonts w:ascii="Tahoma" w:hAnsi="Tahoma" w:cs="Tahoma"/>
+          <w:color w:val="000000"/>
+          <w:sz w:val="23"/>
+          <w:szCs w:val="23"/>
+        </w:rPr>
+        <w:br/>
+      </w:r>
+      <w:r>
+        <w:rPr>
+          <w:rFonts w:ascii="Tahoma" w:hAnsi="Tahoma" w:cs="Tahoma"/>
+          <w:noProof/>
+          <w:color w:val="000000"/>
+          <w:sz w:val="23"/>
+          <w:szCs w:val="23"/>
+        </w:rPr>
+        <w:drawing>
+          <wp:inline distT="0" distB="0" distL="0" distR="0" wp14:anchorId="7A10E68F" wp14:editId="7569F3FB">
+            <wp:extent cx="6575425" cy="5462270"/>
+            <wp:effectExtent l="0" t="0" r="0" b="5080"/>
+            <wp:docPr id="10" name="图片 10" descr="http://www.openedv.com/data/attachment/forum/2015/4/12/f1541ecb258b1eac3e953503c4cc41c1_109.png"/>
+            <wp:cNvGraphicFramePr>
+              <a:graphicFrameLocks xmlns:a="http://schemas.openxmlformats.org/drawingml/2006/main" noChangeAspect="1"/>
+            </wp:cNvGraphicFramePr>
+            <a:graphic xmlns:a="http://schemas.openxmlformats.org/drawingml/2006/main">
+              <a:graphicData uri="http://schemas.openxmlformats.org/drawingml/2006/picture">
+                <pic:pic xmlns:pic="http://schemas.openxmlformats.org/drawingml/2006/picture">
+                  <pic:nvPicPr>
+                    <pic:cNvPr id="0" name="aimg_34446" descr="http://www.openedv.com/data/attachment/forum/2015/4/12/f1541ecb258b1eac3e953503c4cc41c1_109.png"/>
+                    <pic:cNvPicPr>
+                      <a:picLocks noChangeAspect="1" noChangeArrowheads="1"/>
+                    </pic:cNvPicPr>
+                  </pic:nvPicPr>
+                  <pic:blipFill>
+                    <a:blip r:embed="rId9">
+                      <a:extLst>
+                        <a:ext uri="{28A0092B-C50C-407E-A947-70E740481C1C}">
+                          <a14:useLocalDpi xmlns:a14="http://schemas.microsoft.com/office/drawing/2010/main" val="0"/>
+                        </a:ext>
+                      </a:extLst>
+                    </a:blip>
+                    <a:srcRect/>
+                    <a:stretch>
+                      <a:fillRect/>
+                    </a:stretch>
+                  </pic:blipFill>
+                  <pic:spPr bwMode="auto">
+                    <a:xfrm>
+                      <a:off x="0" y="0"/>
+                      <a:ext cx="6575425" cy="5462270"/>
+                    </a:xfrm>
+                    <a:prstGeom prst="rect">
+                      <a:avLst/>
+                    </a:prstGeom>
+                    <a:noFill/>
+                    <a:ln>
+                      <a:noFill/>
+                    </a:ln>
+                  </pic:spPr>
+                </pic:pic>
+              </a:graphicData>
+            </a:graphic>
+          </wp:inline>
+        </w:drawing>
+      </w:r>
+      <w:r>
+        <w:rPr>
+          <w:rStyle w:val="apple-converted-space"/>
+          <w:rFonts w:ascii="Tahoma" w:hAnsi="Tahoma" w:cs="Tahoma"/>
+          <w:sz w:val="23"/>
+          <w:szCs w:val="23"/>
+        </w:rPr>
+        <w:t> </w:t>
+      </w:r>
+      <w:r>
+        <w:rPr>
+          <w:rFonts w:ascii="Tahoma" w:hAnsi="Tahoma" w:cs="Tahoma"/>
+          <w:color w:val="000000"/>
+          <w:sz w:val="23"/>
+          <w:szCs w:val="23"/>
+        </w:rPr>
+        <w:br/>
+      </w:r>
+      <w:r>
+        <w:rPr>
+          <w:rFonts w:ascii="Tahoma" w:hAnsi="Tahoma" w:cs="Tahoma"/>
+          <w:noProof/>
+          <w:color w:val="000000"/>
+          <w:sz w:val="23"/>
+          <w:szCs w:val="23"/>
+        </w:rPr>
+        <w:lastRenderedPageBreak/>
+        <w:drawing>
+          <wp:inline distT="0" distB="0" distL="0" distR="0" wp14:anchorId="7CC1E415" wp14:editId="3557FC3B">
+            <wp:extent cx="5931535" cy="4436745"/>
+            <wp:effectExtent l="0" t="0" r="0" b="1905"/>
+            <wp:docPr id="9" name="图片 9" descr="http://www.openedv.com/data/attachment/forum/2015/4/12/b564b50fe42c80d953f802a8e05f2ee8_841.png"/>
+            <wp:cNvGraphicFramePr>
+              <a:graphicFrameLocks xmlns:a="http://schemas.openxmlformats.org/drawingml/2006/main" noChangeAspect="1"/>
+            </wp:cNvGraphicFramePr>
+            <a:graphic xmlns:a="http://schemas.openxmlformats.org/drawingml/2006/main">
+              <a:graphicData uri="http://schemas.openxmlformats.org/drawingml/2006/picture">
+                <pic:pic xmlns:pic="http://schemas.openxmlformats.org/drawingml/2006/picture">
+                  <pic:nvPicPr>
+                    <pic:cNvPr id="0" name="aimg_34447" descr="http://www.openedv.com/data/attachment/forum/2015/4/12/b564b50fe42c80d953f802a8e05f2ee8_841.png"/>
+                    <pic:cNvPicPr>
+                      <a:picLocks noChangeAspect="1" noChangeArrowheads="1"/>
+                    </pic:cNvPicPr>
+                  </pic:nvPicPr>
+                  <pic:blipFill>
+                    <a:blip r:embed="rId10">
+                      <a:extLst>
+                        <a:ext uri="{28A0092B-C50C-407E-A947-70E740481C1C}">
+                          <a14:useLocalDpi xmlns:a14="http://schemas.microsoft.com/office/drawing/2010/main" val="0"/>
+                        </a:ext>
+                      </a:extLst>
+                    </a:blip>
+                    <a:srcRect/>
+                    <a:stretch>
+                      <a:fillRect/>
+                    </a:stretch>
+                  </pic:blipFill>
+                  <pic:spPr bwMode="auto">
+                    <a:xfrm>
+                      <a:off x="0" y="0"/>
+                      <a:ext cx="5931535" cy="4436745"/>
+                    </a:xfrm>
+                    <a:prstGeom prst="rect">
+                      <a:avLst/>
+                    </a:prstGeom>
+                    <a:noFill/>
+                    <a:ln>
+                      <a:noFill/>
+                    </a:ln>
+                  </pic:spPr>
+                </pic:pic>
+              </a:graphicData>
+            </a:graphic>
+          </wp:inline>
+        </w:drawing>
+      </w:r>
+      <w:r>
+        <w:rPr>
+          <w:rStyle w:val="apple-converted-space"/>
+          <w:rFonts w:ascii="Tahoma" w:hAnsi="Tahoma" w:cs="Tahoma"/>
+          <w:sz w:val="23"/>
+          <w:szCs w:val="23"/>
+        </w:rPr>
+        <w:t> </w:t>
+      </w:r>
+      <w:r>
+        <w:rPr>
+          <w:rFonts w:ascii="Tahoma" w:hAnsi="Tahoma" w:cs="Tahoma"/>
+          <w:color w:val="000000"/>
+          <w:sz w:val="23"/>
+          <w:szCs w:val="23"/>
+        </w:rPr>
+        <w:br/>
+      </w:r>
+      <w:r>
+        <w:rPr>
+          <w:rFonts w:ascii="Tahoma" w:hAnsi="Tahoma" w:cs="Tahoma"/>
+          <w:noProof/>
+          <w:color w:val="000000"/>
+          <w:sz w:val="23"/>
+          <w:szCs w:val="23"/>
+        </w:rPr>
+        <w:lastRenderedPageBreak/>
+        <w:drawing>
+          <wp:inline distT="0" distB="0" distL="0" distR="0" wp14:anchorId="0B742DFE" wp14:editId="0315127D">
+            <wp:extent cx="5931535" cy="4436745"/>
+            <wp:effectExtent l="0" t="0" r="0" b="1905"/>
+            <wp:docPr id="8" name="图片 8" descr="http://www.openedv.com/data/attachment/forum/2015/4/12/3189290da092dfd2d064b1d3a89b7219_700.png"/>
+            <wp:cNvGraphicFramePr>
+              <a:graphicFrameLocks xmlns:a="http://schemas.openxmlformats.org/drawingml/2006/main" noChangeAspect="1"/>
+            </wp:cNvGraphicFramePr>
+            <a:graphic xmlns:a="http://schemas.openxmlformats.org/drawingml/2006/main">
+              <a:graphicData uri="http://schemas.openxmlformats.org/drawingml/2006/picture">
+                <pic:pic xmlns:pic="http://schemas.openxmlformats.org/drawingml/2006/picture">
+                  <pic:nvPicPr>
+                    <pic:cNvPr id="0" name="aimg_34448" descr="http://www.openedv.com/data/attachment/forum/2015/4/12/3189290da092dfd2d064b1d3a89b7219_700.png"/>
+                    <pic:cNvPicPr>
+                      <a:picLocks noChangeAspect="1" noChangeArrowheads="1"/>
+                    </pic:cNvPicPr>
+                  </pic:nvPicPr>
+                  <pic:blipFill>
+                    <a:blip r:embed="rId11">
+                      <a:extLst>
+                        <a:ext uri="{28A0092B-C50C-407E-A947-70E740481C1C}">
+                          <a14:useLocalDpi xmlns:a14="http://schemas.microsoft.com/office/drawing/2010/main" val="0"/>
+                        </a:ext>
+                      </a:extLst>
+                    </a:blip>
+                    <a:srcRect/>
+                    <a:stretch>
+                      <a:fillRect/>
+                    </a:stretch>
+                  </pic:blipFill>
+                  <pic:spPr bwMode="auto">
+                    <a:xfrm>
+                      <a:off x="0" y="0"/>
+                      <a:ext cx="5931535" cy="4436745"/>
+                    </a:xfrm>
+                    <a:prstGeom prst="rect">
+                      <a:avLst/>
+                    </a:prstGeom>
+                    <a:noFill/>
+                    <a:ln>
+                      <a:noFill/>
+                    </a:ln>
+                  </pic:spPr>
+                </pic:pic>
+              </a:graphicData>
+            </a:graphic>
+          </wp:inline>
+        </w:drawing>
+      </w:r>
+      <w:r>
+        <w:rPr>
+          <w:rStyle w:val="apple-converted-space"/>
+          <w:rFonts w:ascii="Tahoma" w:hAnsi="Tahoma" w:cs="Tahoma"/>
+          <w:sz w:val="23"/>
+          <w:szCs w:val="23"/>
+        </w:rPr>
+        <w:t> </w:t>
+      </w:r>
+      <w:r>
+        <w:rPr>
+          <w:rFonts w:ascii="Tahoma" w:hAnsi="Tahoma" w:cs="Tahoma"/>
+          <w:color w:val="000000"/>
+          <w:sz w:val="23"/>
+          <w:szCs w:val="23"/>
+        </w:rPr>
+        <w:br/>
+      </w:r>
+      <w:r>
+        <w:rPr>
+          <w:rFonts w:ascii="Tahoma" w:hAnsi="Tahoma" w:cs="Tahoma"/>
+          <w:color w:val="000000"/>
+          <w:sz w:val="23"/>
+          <w:szCs w:val="23"/>
+        </w:rPr>
+        <w:t>设置完之后，最后点击确定，即可完成设置。</w:t>
+      </w:r>
+      <w:r>
+        <w:rPr>
+          <w:rFonts w:ascii="Tahoma" w:hAnsi="Tahoma" w:cs="Tahoma"/>
+          <w:color w:val="000000"/>
+          <w:sz w:val="23"/>
+          <w:szCs w:val="23"/>
+        </w:rPr>
+        <w:br/>
+      </w:r>
+      <w:r>
+        <w:rPr>
+          <w:rFonts w:ascii="Tahoma" w:hAnsi="Tahoma" w:cs="Tahoma"/>
+          <w:color w:val="000000"/>
+          <w:sz w:val="23"/>
+          <w:szCs w:val="23"/>
+        </w:rPr>
+        <w:t>如果还报错，看看你的</w:t>
+      </w:r>
+      <w:r>
+        <w:rPr>
+          <w:rFonts w:ascii="Tahoma" w:hAnsi="Tahoma" w:cs="Tahoma"/>
+          <w:color w:val="000000"/>
+          <w:sz w:val="23"/>
+          <w:szCs w:val="23"/>
+        </w:rPr>
+        <w:t>Utilities</w:t>
+      </w:r>
+      <w:r>
+        <w:rPr>
+          <w:rFonts w:ascii="Tahoma" w:hAnsi="Tahoma" w:cs="Tahoma"/>
+          <w:color w:val="000000"/>
+          <w:sz w:val="23"/>
+          <w:szCs w:val="23"/>
+        </w:rPr>
+        <w:t>选项卡，是不是设置错了，以下是绝招：</w:t>
+      </w:r>
+      <w:r>
+        <w:rPr>
+          <w:rFonts w:ascii="Tahoma" w:hAnsi="Tahoma" w:cs="Tahoma"/>
+          <w:color w:val="000000"/>
+          <w:sz w:val="23"/>
+          <w:szCs w:val="23"/>
+        </w:rPr>
+        <w:br/>
+      </w:r>
+      <w:r>
+        <w:rPr>
+          <w:rFonts w:ascii="Tahoma" w:hAnsi="Tahoma" w:cs="Tahoma"/>
+          <w:noProof/>
+          <w:color w:val="000000"/>
+          <w:sz w:val="23"/>
+          <w:szCs w:val="23"/>
+        </w:rPr>
+        <w:lastRenderedPageBreak/>
+        <w:drawing>
+          <wp:inline distT="0" distB="0" distL="0" distR="0" wp14:anchorId="5A72F523" wp14:editId="0733349C">
+            <wp:extent cx="6003290" cy="4436745"/>
+            <wp:effectExtent l="0" t="0" r="0" b="1905"/>
+            <wp:docPr id="7" name="图片 7" descr="http://www.openedv.com/data/attachment/forum/2015/4/12/2f46f13ad574850cc6ba78321ecd9904_566.png"/>
+            <wp:cNvGraphicFramePr>
+              <a:graphicFrameLocks xmlns:a="http://schemas.openxmlformats.org/drawingml/2006/main" noChangeAspect="1"/>
+            </wp:cNvGraphicFramePr>
+            <a:graphic xmlns:a="http://schemas.openxmlformats.org/drawingml/2006/main">
+              <a:graphicData uri="http://schemas.openxmlformats.org/drawingml/2006/picture">
+                <pic:pic xmlns:pic="http://schemas.openxmlformats.org/drawingml/2006/picture">
+                  <pic:nvPicPr>
+                    <pic:cNvPr id="0" name="aimg_34449" descr="http://www.openedv.com/data/attachment/forum/2015/4/12/2f46f13ad574850cc6ba78321ecd9904_566.png"/>
+                    <pic:cNvPicPr>
+                      <a:picLocks noChangeAspect="1" noChangeArrowheads="1"/>
+                    </pic:cNvPicPr>
+                  </pic:nvPicPr>
+                  <pic:blipFill>
+                    <a:blip r:embed="rId12">
+                      <a:extLst>
+                        <a:ext uri="{28A0092B-C50C-407E-A947-70E740481C1C}">
+                          <a14:useLocalDpi xmlns:a14="http://schemas.microsoft.com/office/drawing/2010/main" val="0"/>
+                        </a:ext>
+                      </a:extLst>
+                    </a:blip>
+                    <a:srcRect/>
+                    <a:stretch>
+                      <a:fillRect/>
+                    </a:stretch>
+                  </pic:blipFill>
+                  <pic:spPr bwMode="auto">
+                    <a:xfrm>
+                      <a:off x="0" y="0"/>
+                      <a:ext cx="6003290" cy="4436745"/>
+                    </a:xfrm>
+                    <a:prstGeom prst="rect">
+                      <a:avLst/>
+                    </a:prstGeom>
+                    <a:noFill/>
+                    <a:ln>
+                      <a:noFill/>
+                    </a:ln>
+                  </pic:spPr>
+                </pic:pic>
+              </a:graphicData>
+            </a:graphic>
+          </wp:inline>
+        </w:drawing>
+      </w:r>
+      <w:r>
+        <w:rPr>
+          <w:rStyle w:val="apple-converted-space"/>
+          <w:rFonts w:ascii="Tahoma" w:hAnsi="Tahoma" w:cs="Tahoma"/>
+          <w:sz w:val="23"/>
+          <w:szCs w:val="23"/>
+        </w:rPr>
+        <w:t> </w:t>
+      </w:r>
+      <w:r>
+        <w:rPr>
+          <w:rFonts w:ascii="Tahoma" w:hAnsi="Tahoma" w:cs="Tahoma"/>
+          <w:color w:val="000000"/>
+          <w:sz w:val="23"/>
+          <w:szCs w:val="23"/>
+        </w:rPr>
+        <w:br/>
+      </w:r>
+    </w:p>
+    <w:p>
+      <w:pPr>
+        <w:rPr>
+          <w:rFonts w:hint="eastAsia"/>
+        </w:rPr>
+      </w:pPr>
+      <w:r>
+        <w:rPr>
+          <w:rStyle w:val="aa"/>
+          <w:rFonts w:ascii="Tahoma" w:hAnsi="Tahoma" w:cs="Tahoma"/>
+          <w:b w:val="0"/>
+          <w:bCs w:val="0"/>
+          <w:color w:val="E53333"/>
+          <w:sz w:val="23"/>
+          <w:szCs w:val="23"/>
+        </w:rPr>
+        <w:t>通过以上步骤设置，就可以解决</w:t>
+      </w:r>
+      <w:r>
+        <w:rPr>
+          <w:rStyle w:val="aa"/>
+          <w:rFonts w:ascii="Tahoma" w:hAnsi="Tahoma" w:cs="Tahoma"/>
+          <w:b w:val="0"/>
+          <w:bCs w:val="0"/>
+          <w:color w:val="E53333"/>
+          <w:sz w:val="23"/>
+          <w:szCs w:val="23"/>
+        </w:rPr>
+        <w:t>cannot load flash device description</w:t>
+      </w:r>
+      <w:r>
+        <w:rPr>
+          <w:rStyle w:val="aa"/>
+          <w:rFonts w:ascii="Tahoma" w:hAnsi="Tahoma" w:cs="Tahoma"/>
+          <w:b w:val="0"/>
+          <w:bCs w:val="0"/>
+          <w:color w:val="E53333"/>
+          <w:sz w:val="23"/>
+          <w:szCs w:val="23"/>
+        </w:rPr>
+        <w:t>的问题了。</w:t>
+      </w:r>
+    </w:p>
+    <w:p>
+      <w:pPr>
+        <w:pStyle w:val="1"/>
+      </w:pPr>
+      <w:r>
+        <w:rPr>
+          <w:rFonts w:hint="eastAsia"/>
+        </w:rPr>
+        <w:t>硬件</w:t>
+      </w:r>
+    </w:p>
+    <w:p>
+      <w:pPr>
+        <w:pStyle w:val="2"/>
+      </w:pPr>
+      <w:r>
+        <w:rPr>
+          <w:rFonts w:hint="eastAsia"/>
+        </w:rPr>
+        <w:t>舵机抖动</w:t>
+      </w:r>
+    </w:p>
+    <w:p>
+      <w:pPr>
+        <w:pStyle w:val="a9"/>
+        <w:numPr>
+          <w:ilvl w:val="0"/>
+          <w:numId w:val="2"/>
+        </w:numPr>
+        <w:ind w:firstLineChars="0"/>
+        <w:rPr>
+          <w:color w:val="FF0000"/>
+        </w:rPr>
+      </w:pPr>
+      <w:r>
+        <w:rPr>
+          <w:rFonts w:hint="eastAsia"/>
+          <w:color w:val="FF0000"/>
+        </w:rPr>
+        <w:t>电池电压不够</w:t>
+      </w:r>
+    </w:p>
+    <w:p>
+      <w:pPr>
+        <w:pStyle w:val="a9"/>
+        <w:numPr>
+          <w:ilvl w:val="0"/>
+          <w:numId w:val="2"/>
+        </w:numPr>
+        <w:ind w:firstLineChars="0"/>
+        <w:rPr>
+          <w:color w:val="FF0000"/>
+        </w:rPr>
+      </w:pPr>
+      <w:r>
+        <w:rPr>
+          <w:rFonts w:hint="eastAsia"/>
+          <w:color w:val="FF0000"/>
+        </w:rPr>
+        <w:t>湿度太大</w:t>
+      </w:r>
+    </w:p>
+    <w:p>
+      <w:pPr>
+        <w:rPr>
+          <w:rFonts w:hint="eastAsia"/>
+        </w:rPr>
+      </w:pPr>
     </w:p>
     <w:sectPr>
       <w:pgSz w:w="11906" w:h="16838"/>
@@ -2280,7 +3163,7 @@
 </file>
 
 <file path=word/endnotes.xml><?xml version="1.0" encoding="utf-8"?>
-<w:endnotes xmlns:wpc="http://schemas.microsoft.com/office/word/2010/wordprocessingCanvas" xmlns:cx="http://schemas.microsoft.com/office/drawing/2014/chartex" xmlns:cx1="http://schemas.microsoft.com/office/drawing/2015/9/8/chartex" xmlns:cx2="http://schemas.microsoft.com/office/drawing/2015/10/21/chartex" xmlns:cx3="http://schemas.microsoft.com/office/drawing/2016/5/9/chartex" xmlns:cx4="http://schemas.microsoft.com/office/drawing/2016/5/10/chartex" xmlns:cx5="http://schemas.microsoft.com/office/drawing/2016/5/11/chartex" xmlns:cx6="http://schemas.microsoft.com/office/drawing/2016/5/12/chartex" xmlns:cx7="http://schemas.microsoft.com/office/drawing/2016/5/13/chartex" xmlns:cx8="http://schemas.microsoft.com/office/drawing/2016/5/14/chartex" xmlns:mc="http://schemas.openxmlformats.org/markup-compatibility/2006" xmlns:o="urn:schemas-microsoft-com:office:office" xmlns:r="http://schemas.openxmlformats.org/officeDocument/2006/relationships" xmlns:m="http://schemas.openxmlformats.org/officeDocument/2006/math" xmlns:v="urn:schemas-microsoft-com:vml" xmlns:wp14="http://schemas.microsoft.com/office/word/2010/wordprocessingDrawing" xmlns:wp="http://schemas.openxmlformats.org/drawingml/2006/wordprocessingDrawing" xmlns:w10="urn:schemas-microsoft-com:office:word" xmlns:w="http://schemas.openxmlformats.org/wordprocessingml/2006/main" xmlns:w14="http://schemas.microsoft.com/office/word/2010/wordml" xmlns:w15="http://schemas.microsoft.com/office/word/2012/wordml" xmlns:w16se="http://schemas.microsoft.com/office/word/2015/wordml/symex" xmlns:wpg="http://schemas.microsoft.com/office/word/2010/wordprocessingGroup" xmlns:wpi="http://schemas.microsoft.com/office/word/2010/wordprocessingInk" xmlns:wne="http://schemas.microsoft.com/office/word/2006/wordml" xmlns:wps="http://schemas.microsoft.com/office/word/2010/wordprocessingShape" mc:Ignorable="w14 w15 w16se wp14">
+<w:endnotes xmlns:wpc="http://schemas.microsoft.com/office/word/2010/wordprocessingCanvas" xmlns:cx="http://schemas.microsoft.com/office/drawing/2014/chartex" xmlns:cx1="http://schemas.microsoft.com/office/drawing/2015/9/8/chartex" xmlns:cx2="http://schemas.microsoft.com/office/drawing/2015/10/21/chartex" xmlns:cx3="http://schemas.microsoft.com/office/drawing/2016/5/9/chartex" xmlns:cx4="http://schemas.microsoft.com/office/drawing/2016/5/10/chartex" xmlns:cx5="http://schemas.microsoft.com/office/drawing/2016/5/11/chartex" xmlns:cx6="http://schemas.microsoft.com/office/drawing/2016/5/12/chartex" xmlns:cx7="http://schemas.microsoft.com/office/drawing/2016/5/13/chartex" xmlns:cx8="http://schemas.microsoft.com/office/drawing/2016/5/14/chartex" xmlns:mc="http://schemas.openxmlformats.org/markup-compatibility/2006" xmlns:aink="http://schemas.microsoft.com/office/drawing/2016/ink" xmlns:o="urn:schemas-microsoft-com:office:office" xmlns:r="http://schemas.openxmlformats.org/officeDocument/2006/relationships" xmlns:m="http://schemas.openxmlformats.org/officeDocument/2006/math" xmlns:v="urn:schemas-microsoft-com:vml" xmlns:wp14="http://schemas.microsoft.com/office/word/2010/wordprocessingDrawing" xmlns:wp="http://schemas.openxmlformats.org/drawingml/2006/wordprocessingDrawing" xmlns:w10="urn:schemas-microsoft-com:office:word" xmlns:w="http://schemas.openxmlformats.org/wordprocessingml/2006/main" xmlns:w14="http://schemas.microsoft.com/office/word/2010/wordml" xmlns:w15="http://schemas.microsoft.com/office/word/2012/wordml" xmlns:w16se="http://schemas.microsoft.com/office/word/2015/wordml/symex" xmlns:wpg="http://schemas.microsoft.com/office/word/2010/wordprocessingGroup" xmlns:wpi="http://schemas.microsoft.com/office/word/2010/wordprocessingInk" xmlns:wne="http://schemas.microsoft.com/office/word/2006/wordml" xmlns:wps="http://schemas.microsoft.com/office/word/2010/wordprocessingShape" mc:Ignorable="w14 w15 w16se wp14">
   <w:endnote w:type="separator" w:id="-1">
     <w:p>
       <w:r>
@@ -2299,7 +3182,7 @@
 </file>
 
 <file path=word/footnotes.xml><?xml version="1.0" encoding="utf-8"?>
-<w:footnotes xmlns:wpc="http://schemas.microsoft.com/office/word/2010/wordprocessingCanvas" xmlns:cx="http://schemas.microsoft.com/office/drawing/2014/chartex" xmlns:cx1="http://schemas.microsoft.com/office/drawing/2015/9/8/chartex" xmlns:cx2="http://schemas.microsoft.com/office/drawing/2015/10/21/chartex" xmlns:cx3="http://schemas.microsoft.com/office/drawing/2016/5/9/chartex" xmlns:cx4="http://schemas.microsoft.com/office/drawing/2016/5/10/chartex" xmlns:cx5="http://schemas.microsoft.com/office/drawing/2016/5/11/chartex" xmlns:cx6="http://schemas.microsoft.com/office/drawing/2016/5/12/chartex" xmlns:cx7="http://schemas.microsoft.com/office/drawing/2016/5/13/chartex" xmlns:cx8="http://schemas.microsoft.com/office/drawing/2016/5/14/chartex" xmlns:mc="http://schemas.openxmlformats.org/markup-compatibility/2006" xmlns:o="urn:schemas-microsoft-com:office:office" xmlns:r="http://schemas.openxmlformats.org/officeDocument/2006/relationships" xmlns:m="http://schemas.openxmlformats.org/officeDocument/2006/math" xmlns:v="urn:schemas-microsoft-com:vml" xmlns:wp14="http://schemas.microsoft.com/office/word/2010/wordprocessingDrawing" xmlns:wp="http://schemas.openxmlformats.org/drawingml/2006/wordprocessingDrawing" xmlns:w10="urn:schemas-microsoft-com:office:word" xmlns:w="http://schemas.openxmlformats.org/wordprocessingml/2006/main" xmlns:w14="http://schemas.microsoft.com/office/word/2010/wordml" xmlns:w15="http://schemas.microsoft.com/office/word/2012/wordml" xmlns:w16se="http://schemas.microsoft.com/office/word/2015/wordml/symex" xmlns:wpg="http://schemas.microsoft.com/office/word/2010/wordprocessingGroup" xmlns:wpi="http://schemas.microsoft.com/office/word/2010/wordprocessingInk" xmlns:wne="http://schemas.microsoft.com/office/word/2006/wordml" xmlns:wps="http://schemas.microsoft.com/office/word/2010/wordprocessingShape" mc:Ignorable="w14 w15 w16se wp14">
+<w:footnotes xmlns:wpc="http://schemas.microsoft.com/office/word/2010/wordprocessingCanvas" xmlns:cx="http://schemas.microsoft.com/office/drawing/2014/chartex" xmlns:cx1="http://schemas.microsoft.com/office/drawing/2015/9/8/chartex" xmlns:cx2="http://schemas.microsoft.com/office/drawing/2015/10/21/chartex" xmlns:cx3="http://schemas.microsoft.com/office/drawing/2016/5/9/chartex" xmlns:cx4="http://schemas.microsoft.com/office/drawing/2016/5/10/chartex" xmlns:cx5="http://schemas.microsoft.com/office/drawing/2016/5/11/chartex" xmlns:cx6="http://schemas.microsoft.com/office/drawing/2016/5/12/chartex" xmlns:cx7="http://schemas.microsoft.com/office/drawing/2016/5/13/chartex" xmlns:cx8="http://schemas.microsoft.com/office/drawing/2016/5/14/chartex" xmlns:mc="http://schemas.openxmlformats.org/markup-compatibility/2006" xmlns:aink="http://schemas.microsoft.com/office/drawing/2016/ink" xmlns:o="urn:schemas-microsoft-com:office:office" xmlns:r="http://schemas.openxmlformats.org/officeDocument/2006/relationships" xmlns:m="http://schemas.openxmlformats.org/officeDocument/2006/math" xmlns:v="urn:schemas-microsoft-com:vml" xmlns:wp14="http://schemas.microsoft.com/office/word/2010/wordprocessingDrawing" xmlns:wp="http://schemas.openxmlformats.org/drawingml/2006/wordprocessingDrawing" xmlns:w10="urn:schemas-microsoft-com:office:word" xmlns:w="http://schemas.openxmlformats.org/wordprocessingml/2006/main" xmlns:w14="http://schemas.microsoft.com/office/word/2010/wordml" xmlns:w15="http://schemas.microsoft.com/office/word/2012/wordml" xmlns:w16se="http://schemas.microsoft.com/office/word/2015/wordml/symex" xmlns:wpg="http://schemas.microsoft.com/office/word/2010/wordprocessingGroup" xmlns:wpi="http://schemas.microsoft.com/office/word/2010/wordprocessingInk" xmlns:wne="http://schemas.microsoft.com/office/word/2006/wordml" xmlns:wps="http://schemas.microsoft.com/office/word/2010/wordprocessingShape" mc:Ignorable="w14 w15 w16se wp14">
   <w:footnote w:type="separator" w:id="-1">
     <w:p>
       <w:r>
@@ -2318,7 +3201,7 @@
 </file>
 
 <file path=word/numbering.xml><?xml version="1.0" encoding="utf-8"?>
-<w:numbering xmlns:wpc="http://schemas.microsoft.com/office/word/2010/wordprocessingCanvas" xmlns:cx="http://schemas.microsoft.com/office/drawing/2014/chartex" xmlns:cx1="http://schemas.microsoft.com/office/drawing/2015/9/8/chartex" xmlns:cx2="http://schemas.microsoft.com/office/drawing/2015/10/21/chartex" xmlns:cx3="http://schemas.microsoft.com/office/drawing/2016/5/9/chartex" xmlns:cx4="http://schemas.microsoft.com/office/drawing/2016/5/10/chartex" xmlns:cx5="http://schemas.microsoft.com/office/drawing/2016/5/11/chartex" xmlns:cx6="http://schemas.microsoft.com/office/drawing/2016/5/12/chartex" xmlns:cx7="http://schemas.microsoft.com/office/drawing/2016/5/13/chartex" xmlns:cx8="http://schemas.microsoft.com/office/drawing/2016/5/14/chartex" xmlns:mc="http://schemas.openxmlformats.org/markup-compatibility/2006" xmlns:o="urn:schemas-microsoft-com:office:office" xmlns:r="http://schemas.openxmlformats.org/officeDocument/2006/relationships" xmlns:m="http://schemas.openxmlformats.org/officeDocument/2006/math" xmlns:v="urn:schemas-microsoft-com:vml" xmlns:wp14="http://schemas.microsoft.com/office/word/2010/wordprocessingDrawing" xmlns:wp="http://schemas.openxmlformats.org/drawingml/2006/wordprocessingDrawing" xmlns:w10="urn:schemas-microsoft-com:office:word" xmlns:w="http://schemas.openxmlformats.org/wordprocessingml/2006/main" xmlns:w14="http://schemas.microsoft.com/office/word/2010/wordml" xmlns:w15="http://schemas.microsoft.com/office/word/2012/wordml" xmlns:w16se="http://schemas.microsoft.com/office/word/2015/wordml/symex" xmlns:wpg="http://schemas.microsoft.com/office/word/2010/wordprocessingGroup" xmlns:wpi="http://schemas.microsoft.com/office/word/2010/wordprocessingInk" xmlns:wne="http://schemas.microsoft.com/office/word/2006/wordml" xmlns:wps="http://schemas.microsoft.com/office/word/2010/wordprocessingShape" mc:Ignorable="w14 w15 w16se wp14">
+<w:numbering xmlns:wpc="http://schemas.microsoft.com/office/word/2010/wordprocessingCanvas" xmlns:cx="http://schemas.microsoft.com/office/drawing/2014/chartex" xmlns:cx1="http://schemas.microsoft.com/office/drawing/2015/9/8/chartex" xmlns:cx2="http://schemas.microsoft.com/office/drawing/2015/10/21/chartex" xmlns:cx3="http://schemas.microsoft.com/office/drawing/2016/5/9/chartex" xmlns:cx4="http://schemas.microsoft.com/office/drawing/2016/5/10/chartex" xmlns:cx5="http://schemas.microsoft.com/office/drawing/2016/5/11/chartex" xmlns:cx6="http://schemas.microsoft.com/office/drawing/2016/5/12/chartex" xmlns:cx7="http://schemas.microsoft.com/office/drawing/2016/5/13/chartex" xmlns:cx8="http://schemas.microsoft.com/office/drawing/2016/5/14/chartex" xmlns:mc="http://schemas.openxmlformats.org/markup-compatibility/2006" xmlns:aink="http://schemas.microsoft.com/office/drawing/2016/ink" xmlns:o="urn:schemas-microsoft-com:office:office" xmlns:r="http://schemas.openxmlformats.org/officeDocument/2006/relationships" xmlns:m="http://schemas.openxmlformats.org/officeDocument/2006/math" xmlns:v="urn:schemas-microsoft-com:vml" xmlns:wp14="http://schemas.microsoft.com/office/word/2010/wordprocessingDrawing" xmlns:wp="http://schemas.openxmlformats.org/drawingml/2006/wordprocessingDrawing" xmlns:w10="urn:schemas-microsoft-com:office:word" xmlns:w="http://schemas.openxmlformats.org/wordprocessingml/2006/main" xmlns:w14="http://schemas.microsoft.com/office/word/2010/wordml" xmlns:w15="http://schemas.microsoft.com/office/word/2012/wordml" xmlns:w16se="http://schemas.microsoft.com/office/word/2015/wordml/symex" xmlns:wpg="http://schemas.microsoft.com/office/word/2010/wordprocessingGroup" xmlns:wpi="http://schemas.microsoft.com/office/word/2010/wordprocessingInk" xmlns:wne="http://schemas.microsoft.com/office/word/2006/wordml" xmlns:wps="http://schemas.microsoft.com/office/word/2010/wordprocessingShape" mc:Ignorable="w14 w15 w16se wp14">
   <w:abstractNum w:abstractNumId="0" w15:restartNumberingAfterBreak="0">
     <w:nsid w:val="0DBD3DE3"/>
     <w:multiLevelType w:val="hybridMultilevel"/>
@@ -2406,6 +3289,92 @@
     </w:lvl>
   </w:abstractNum>
   <w:abstractNum w:abstractNumId="1" w15:restartNumberingAfterBreak="0">
+    <w:nsid w:val="6AA22069"/>
+    <w:multiLevelType w:val="hybridMultilevel"/>
+    <w:tmpl w:val="2B189A4C"/>
+    <w:lvl w:ilvl="0" w:tplc="0409000F">
+      <w:start w:val="1"/>
+      <w:numFmt w:val="decimal"/>
+      <w:lvlText w:val="%1."/>
+      <w:lvlJc w:val="left"/>
+      <w:pPr>
+        <w:ind w:left="420" w:hanging="420"/>
+      </w:pPr>
+    </w:lvl>
+    <w:lvl w:ilvl="1" w:tplc="04090019" w:tentative="1">
+      <w:start w:val="1"/>
+      <w:numFmt w:val="lowerLetter"/>
+      <w:lvlText w:val="%2)"/>
+      <w:lvlJc w:val="left"/>
+      <w:pPr>
+        <w:ind w:left="840" w:hanging="420"/>
+      </w:pPr>
+    </w:lvl>
+    <w:lvl w:ilvl="2" w:tplc="0409001B" w:tentative="1">
+      <w:start w:val="1"/>
+      <w:numFmt w:val="lowerRoman"/>
+      <w:lvlText w:val="%3."/>
+      <w:lvlJc w:val="right"/>
+      <w:pPr>
+        <w:ind w:left="1260" w:hanging="420"/>
+      </w:pPr>
+    </w:lvl>
+    <w:lvl w:ilvl="3" w:tplc="0409000F" w:tentative="1">
+      <w:start w:val="1"/>
+      <w:numFmt w:val="decimal"/>
+      <w:lvlText w:val="%4."/>
+      <w:lvlJc w:val="left"/>
+      <w:pPr>
+        <w:ind w:left="1680" w:hanging="420"/>
+      </w:pPr>
+    </w:lvl>
+    <w:lvl w:ilvl="4" w:tplc="04090019" w:tentative="1">
+      <w:start w:val="1"/>
+      <w:numFmt w:val="lowerLetter"/>
+      <w:lvlText w:val="%5)"/>
+      <w:lvlJc w:val="left"/>
+      <w:pPr>
+        <w:ind w:left="2100" w:hanging="420"/>
+      </w:pPr>
+    </w:lvl>
+    <w:lvl w:ilvl="5" w:tplc="0409001B" w:tentative="1">
+      <w:start w:val="1"/>
+      <w:numFmt w:val="lowerRoman"/>
+      <w:lvlText w:val="%6."/>
+      <w:lvlJc w:val="right"/>
+      <w:pPr>
+        <w:ind w:left="2520" w:hanging="420"/>
+      </w:pPr>
+    </w:lvl>
+    <w:lvl w:ilvl="6" w:tplc="0409000F" w:tentative="1">
+      <w:start w:val="1"/>
+      <w:numFmt w:val="decimal"/>
+      <w:lvlText w:val="%7."/>
+      <w:lvlJc w:val="left"/>
+      <w:pPr>
+        <w:ind w:left="2940" w:hanging="420"/>
+      </w:pPr>
+    </w:lvl>
+    <w:lvl w:ilvl="7" w:tplc="04090019" w:tentative="1">
+      <w:start w:val="1"/>
+      <w:numFmt w:val="lowerLetter"/>
+      <w:lvlText w:val="%8)"/>
+      <w:lvlJc w:val="left"/>
+      <w:pPr>
+        <w:ind w:left="3360" w:hanging="420"/>
+      </w:pPr>
+    </w:lvl>
+    <w:lvl w:ilvl="8" w:tplc="0409001B" w:tentative="1">
+      <w:start w:val="1"/>
+      <w:numFmt w:val="lowerRoman"/>
+      <w:lvlText w:val="%9."/>
+      <w:lvlJc w:val="right"/>
+      <w:pPr>
+        <w:ind w:left="3780" w:hanging="420"/>
+      </w:pPr>
+    </w:lvl>
+  </w:abstractNum>
+  <w:abstractNum w:abstractNumId="2" w15:restartNumberingAfterBreak="0">
     <w:nsid w:val="705B2758"/>
     <w:multiLevelType w:val="multilevel"/>
     <w:tmpl w:val="4A68E41C"/>
@@ -2519,10 +3488,13 @@
     </w:lvl>
   </w:abstractNum>
   <w:num w:numId="1">
-    <w:abstractNumId w:val="1"/>
+    <w:abstractNumId w:val="2"/>
   </w:num>
   <w:num w:numId="2">
     <w:abstractNumId w:val="0"/>
+  </w:num>
+  <w:num w:numId="3">
+    <w:abstractNumId w:val="1"/>
   </w:num>
 </w:numbering>
 </file>
@@ -3196,6 +4168,85 @@
       <w:ind w:firstLineChars="200" w:firstLine="420"/>
     </w:pPr>
   </w:style>
+  <w:style w:type="character" w:customStyle="1" w:styleId="apple-converted-space">
+    <w:name w:val="apple-converted-space"/>
+    <w:basedOn w:val="a0"/>
+    <w:rsid w:val="0075000B"/>
+  </w:style>
+  <w:style w:type="character" w:styleId="aa">
+    <w:name w:val="Strong"/>
+    <w:basedOn w:val="a0"/>
+    <w:uiPriority w:val="22"/>
+    <w:qFormat/>
+    <w:rsid w:val="0075000B"/>
+    <w:rPr>
+      <w:b/>
+      <w:bCs/>
+    </w:rPr>
+  </w:style>
+  <w:style w:type="paragraph" w:styleId="ab">
+    <w:name w:val="Intense Quote"/>
+    <w:basedOn w:val="a"/>
+    <w:next w:val="a"/>
+    <w:link w:val="ac"/>
+    <w:uiPriority w:val="30"/>
+    <w:qFormat/>
+    <w:rsid w:val="00861CAF"/>
+    <w:pPr>
+      <w:pBdr>
+        <w:top w:val="single" w:sz="4" w:space="10" w:color="5B9BD5" w:themeColor="accent1"/>
+        <w:bottom w:val="single" w:sz="4" w:space="10" w:color="5B9BD5" w:themeColor="accent1"/>
+      </w:pBdr>
+      <w:spacing w:before="360" w:after="360"/>
+      <w:ind w:left="864" w:right="864"/>
+      <w:jc w:val="center"/>
+    </w:pPr>
+    <w:rPr>
+      <w:i/>
+      <w:iCs/>
+      <w:color w:val="5B9BD5" w:themeColor="accent1"/>
+    </w:rPr>
+  </w:style>
+  <w:style w:type="character" w:customStyle="1" w:styleId="ac">
+    <w:name w:val="明显引用 字符"/>
+    <w:basedOn w:val="a0"/>
+    <w:link w:val="ab"/>
+    <w:uiPriority w:val="30"/>
+    <w:rsid w:val="00861CAF"/>
+    <w:rPr>
+      <w:i/>
+      <w:iCs/>
+      <w:color w:val="5B9BD5" w:themeColor="accent1"/>
+    </w:rPr>
+  </w:style>
+  <w:style w:type="character" w:styleId="ad">
+    <w:name w:val="Intense Reference"/>
+    <w:basedOn w:val="a0"/>
+    <w:uiPriority w:val="32"/>
+    <w:qFormat/>
+    <w:rsid w:val="00AB1548"/>
+    <w:rPr>
+      <w:b/>
+      <w:bCs/>
+      <w:smallCaps/>
+      <w:color w:val="5B9BD5" w:themeColor="accent1"/>
+      <w:spacing w:val="5"/>
+    </w:rPr>
+  </w:style>
+  <w:style w:type="character" w:styleId="ae">
+    <w:name w:val="Book Title"/>
+    <w:basedOn w:val="a0"/>
+    <w:uiPriority w:val="33"/>
+    <w:qFormat/>
+    <w:rsid w:val="00AB1548"/>
+    <w:rPr>
+      <w:b/>
+      <w:bCs/>
+      <w:i/>
+      <w:iCs/>
+      <w:spacing w:val="5"/>
+    </w:rPr>
+  </w:style>
 </w:styles>
 </file>
 

</xml_diff>

<commit_message>
updata error log for git
</commit_message>
<xml_diff>
--- a/Error_log.docx
+++ b/Error_log.docx
@@ -187,17 +187,10 @@
         <w:t>中直接查看本文档提纲</w:t>
       </w:r>
     </w:p>
-    <w:p>
-      <w:pPr>
-        <w:rPr>
-          <w:rFonts w:hint="eastAsia"/>
-        </w:rPr>
-      </w:pPr>
-    </w:p>
-    <w:p>
-      <w:pPr>
-        <w:rPr>
-          <w:rFonts w:hint="eastAsia"/>
+    <w:p/>
+    <w:p>
+      <w:pPr>
+        <w:rPr>
           <w:b/>
           <w:bCs/>
           <w:smallCaps/>
@@ -266,7 +259,6 @@
     <w:p>
       <w:pPr>
         <w:rPr>
-          <w:rFonts w:hint="eastAsia"/>
           <w:color w:val="FF0000"/>
         </w:rPr>
       </w:pPr>
@@ -279,11 +271,6 @@
       </w:r>
     </w:p>
     <w:p>
-      <w:pPr>
-        <w:rPr>
-          <w:rFonts w:hint="eastAsia"/>
-        </w:rPr>
-      </w:pPr>
       <w:r>
         <w:rPr>
           <w:rFonts w:hint="eastAsia"/>
@@ -322,15 +309,10 @@
       <w:r>
         <w:t>5</w:t>
       </w:r>
-      <w:bookmarkStart w:id="0" w:name="_GoBack"/>
-      <w:bookmarkEnd w:id="0"/>
     </w:p>
     <w:p>
       <w:pPr>
         <w:pStyle w:val="2"/>
-        <w:rPr>
-          <w:rFonts w:hint="eastAsia"/>
-        </w:rPr>
       </w:pPr>
       <w:r>
         <w:rPr>
@@ -657,9 +639,6 @@
           <w:numId w:val="3"/>
         </w:numPr>
         <w:ind w:firstLineChars="0"/>
-        <w:rPr>
-          <w:rFonts w:hint="eastAsia"/>
-        </w:rPr>
       </w:pPr>
       <w:r>
         <w:rPr>
@@ -3043,11 +3022,6 @@
     <w:p>
       <w:pPr>
         <w:rPr>
-          <w:rFonts w:hint="eastAsia"/>
-        </w:rPr>
-      </w:pPr>
-      <w:r>
-        <w:rPr>
           <w:rStyle w:val="aa"/>
           <w:rFonts w:ascii="Tahoma" w:hAnsi="Tahoma" w:cs="Tahoma"/>
           <w:b w:val="0"/>
@@ -3056,8 +3030,7 @@
           <w:sz w:val="23"/>
           <w:szCs w:val="23"/>
         </w:rPr>
-        <w:t>通过以上步骤设置，就可以解决</w:t>
-      </w:r>
+      </w:pPr>
       <w:r>
         <w:rPr>
           <w:rStyle w:val="aa"/>
@@ -3068,7 +3041,7 @@
           <w:sz w:val="23"/>
           <w:szCs w:val="23"/>
         </w:rPr>
-        <w:t>cannot load flash device description</w:t>
+        <w:t>通过以上步骤设置，就可以解决</w:t>
       </w:r>
       <w:r>
         <w:rPr>
@@ -3080,8 +3053,459 @@
           <w:sz w:val="23"/>
           <w:szCs w:val="23"/>
         </w:rPr>
+        <w:t>cannot load flash device description</w:t>
+      </w:r>
+      <w:r>
+        <w:rPr>
+          <w:rStyle w:val="aa"/>
+          <w:rFonts w:ascii="Tahoma" w:hAnsi="Tahoma" w:cs="Tahoma"/>
+          <w:b w:val="0"/>
+          <w:bCs w:val="0"/>
+          <w:color w:val="E53333"/>
+          <w:sz w:val="23"/>
+          <w:szCs w:val="23"/>
+        </w:rPr>
         <w:t>的问题了。</w:t>
       </w:r>
+    </w:p>
+    <w:p>
+      <w:pPr>
+        <w:pStyle w:val="1"/>
+      </w:pPr>
+      <w:r>
+        <w:rPr>
+          <w:rFonts w:hint="eastAsia"/>
+        </w:rPr>
+        <w:t>GIT</w:t>
+      </w:r>
+    </w:p>
+    <w:p>
+      <w:pPr>
+        <w:pStyle w:val="2"/>
+      </w:pPr>
+      <w:r>
+        <w:rPr>
+          <w:rFonts w:hint="eastAsia"/>
+        </w:rPr>
+        <w:t>出现</w:t>
+      </w:r>
+      <w:r>
+        <w:t>Please tell me who you are.</w:t>
+      </w:r>
+      <w:bookmarkStart w:id="0" w:name="_GoBack"/>
+      <w:bookmarkEnd w:id="0"/>
+      <w:r>
+        <w:rPr>
+          <w:rFonts w:hint="eastAsia"/>
+        </w:rPr>
+        <w:t>错误</w:t>
+      </w:r>
+    </w:p>
+    <w:p>
+      <w:pPr>
+        <w:rPr>
+          <w:color w:val="FF0000"/>
+        </w:rPr>
+      </w:pPr>
+      <w:r>
+        <w:rPr>
+          <w:rFonts w:hint="eastAsia"/>
+          <w:color w:val="FF0000"/>
+        </w:rPr>
+        <w:t>试图解决过程：一次</w:t>
+      </w:r>
+      <w:r>
+        <w:rPr>
+          <w:rFonts w:hint="eastAsia"/>
+          <w:color w:val="FF0000"/>
+        </w:rPr>
+        <w:t>性</w:t>
+      </w:r>
+      <w:r>
+        <w:rPr>
+          <w:rFonts w:hint="eastAsia"/>
+          <w:color w:val="FF0000"/>
+        </w:rPr>
+        <w:t>添加邮箱、姓名，无效</w:t>
+      </w:r>
+    </w:p>
+    <w:p>
+      <w:r>
+        <w:rPr>
+          <w:rFonts w:hint="eastAsia"/>
+        </w:rPr>
+        <w:t>解决办法：</w:t>
+      </w:r>
+    </w:p>
+    <w:p>
+      <w:pPr>
+        <w:rPr>
+          <w:rFonts w:hint="eastAsia"/>
+        </w:rPr>
+      </w:pPr>
+      <w:r>
+        <w:rPr>
+          <w:rFonts w:hint="eastAsia"/>
+        </w:rPr>
+        <w:t>先添加邮箱，再次提示缺少姓名时，添加即可</w:t>
+      </w:r>
+    </w:p>
+    <w:p>
+      <w:pPr>
+        <w:pStyle w:val="af"/>
+        <w:shd w:val="clear" w:color="auto" w:fill="FFFFFF"/>
+        <w:spacing w:after="240" w:afterAutospacing="0"/>
+        <w:rPr>
+          <w:rFonts w:ascii="Segoe UI" w:hAnsi="Segoe UI" w:cs="Segoe UI"/>
+          <w:color w:val="24292E"/>
+          <w:sz w:val="21"/>
+          <w:szCs w:val="21"/>
+        </w:rPr>
+      </w:pPr>
+      <w:r>
+        <w:rPr>
+          <w:rFonts w:ascii="Segoe UI" w:hAnsi="Segoe UI" w:cs="Segoe UI"/>
+          <w:color w:val="24292E"/>
+          <w:sz w:val="21"/>
+          <w:szCs w:val="21"/>
+        </w:rPr>
+        <w:t>lenovo@DESKTOP-HA5DF50 MINGW64 ~/learning (master)</w:t>
+      </w:r>
+      <w:r>
+        <w:rPr>
+          <w:rFonts w:ascii="Segoe UI" w:hAnsi="Segoe UI" w:cs="Segoe UI"/>
+          <w:color w:val="24292E"/>
+          <w:sz w:val="21"/>
+          <w:szCs w:val="21"/>
+        </w:rPr>
+        <w:br/>
+        <w:t>$ git commit -m "test"</w:t>
+      </w:r>
+    </w:p>
+    <w:p>
+      <w:pPr>
+        <w:pStyle w:val="af"/>
+        <w:shd w:val="clear" w:color="auto" w:fill="FFFFFF"/>
+        <w:spacing w:before="0" w:beforeAutospacing="0" w:after="240" w:afterAutospacing="0"/>
+        <w:rPr>
+          <w:rFonts w:ascii="Segoe UI" w:hAnsi="Segoe UI" w:cs="Segoe UI"/>
+          <w:color w:val="24292E"/>
+          <w:sz w:val="21"/>
+          <w:szCs w:val="21"/>
+        </w:rPr>
+      </w:pPr>
+      <w:r>
+        <w:rPr>
+          <w:rFonts w:ascii="Segoe UI" w:hAnsi="Segoe UI" w:cs="Segoe UI"/>
+          <w:color w:val="24292E"/>
+          <w:sz w:val="21"/>
+          <w:szCs w:val="21"/>
+        </w:rPr>
+        <w:t>***</w:t>
+      </w:r>
+      <w:bookmarkStart w:id="1" w:name="_Hlk484964116"/>
+      <w:r>
+        <w:rPr>
+          <w:rFonts w:ascii="Segoe UI" w:hAnsi="Segoe UI" w:cs="Segoe UI"/>
+          <w:color w:val="24292E"/>
+          <w:sz w:val="21"/>
+          <w:szCs w:val="21"/>
+        </w:rPr>
+        <w:t xml:space="preserve"> Please tell me who you are.</w:t>
+      </w:r>
+    </w:p>
+    <w:bookmarkEnd w:id="1"/>
+    <w:p>
+      <w:pPr>
+        <w:pStyle w:val="af"/>
+        <w:shd w:val="clear" w:color="auto" w:fill="FFFFFF"/>
+        <w:spacing w:before="0" w:beforeAutospacing="0" w:after="240" w:afterAutospacing="0"/>
+        <w:rPr>
+          <w:rFonts w:ascii="Segoe UI" w:hAnsi="Segoe UI" w:cs="Segoe UI"/>
+          <w:color w:val="24292E"/>
+          <w:sz w:val="21"/>
+          <w:szCs w:val="21"/>
+        </w:rPr>
+      </w:pPr>
+      <w:r>
+        <w:rPr>
+          <w:rFonts w:ascii="Segoe UI" w:hAnsi="Segoe UI" w:cs="Segoe UI"/>
+          <w:color w:val="24292E"/>
+          <w:sz w:val="21"/>
+          <w:szCs w:val="21"/>
+        </w:rPr>
+        <w:t>Run</w:t>
+      </w:r>
+    </w:p>
+    <w:p>
+      <w:pPr>
+        <w:pStyle w:val="af"/>
+        <w:shd w:val="clear" w:color="auto" w:fill="FFFFFF"/>
+        <w:spacing w:before="0" w:beforeAutospacing="0" w:after="240" w:afterAutospacing="0"/>
+        <w:rPr>
+          <w:rFonts w:ascii="Segoe UI" w:hAnsi="Segoe UI" w:cs="Segoe UI"/>
+          <w:color w:val="24292E"/>
+          <w:sz w:val="21"/>
+          <w:szCs w:val="21"/>
+        </w:rPr>
+      </w:pPr>
+      <w:r>
+        <w:rPr>
+          <w:rFonts w:ascii="Segoe UI" w:hAnsi="Segoe UI" w:cs="Segoe UI"/>
+          <w:color w:val="24292E"/>
+          <w:sz w:val="21"/>
+          <w:szCs w:val="21"/>
+        </w:rPr>
+        <w:lastRenderedPageBreak/>
+        <w:t>git config --global user.email "</w:t>
+      </w:r>
+      <w:hyperlink r:id="rId13" w:history="1">
+        <w:r>
+          <w:rPr>
+            <w:rStyle w:val="af0"/>
+            <w:rFonts w:ascii="Segoe UI" w:hAnsi="Segoe UI" w:cs="Segoe UI"/>
+            <w:color w:val="0366D6"/>
+            <w:sz w:val="21"/>
+            <w:szCs w:val="21"/>
+          </w:rPr>
+          <w:t>you@example.com</w:t>
+        </w:r>
+      </w:hyperlink>
+      <w:r>
+        <w:rPr>
+          <w:rFonts w:ascii="Segoe UI" w:hAnsi="Segoe UI" w:cs="Segoe UI"/>
+          <w:color w:val="24292E"/>
+          <w:sz w:val="21"/>
+          <w:szCs w:val="21"/>
+        </w:rPr>
+        <w:t>"</w:t>
+      </w:r>
+      <w:r>
+        <w:rPr>
+          <w:rFonts w:ascii="Segoe UI" w:hAnsi="Segoe UI" w:cs="Segoe UI"/>
+          <w:color w:val="24292E"/>
+          <w:sz w:val="21"/>
+          <w:szCs w:val="21"/>
+        </w:rPr>
+        <w:br/>
+        <w:t>git config --global user.name "Your Name"</w:t>
+      </w:r>
+    </w:p>
+    <w:p>
+      <w:pPr>
+        <w:pStyle w:val="af"/>
+        <w:shd w:val="clear" w:color="auto" w:fill="FFFFFF"/>
+        <w:spacing w:before="0" w:beforeAutospacing="0" w:after="240" w:afterAutospacing="0"/>
+        <w:rPr>
+          <w:rFonts w:ascii="Segoe UI" w:hAnsi="Segoe UI" w:cs="Segoe UI"/>
+          <w:color w:val="24292E"/>
+          <w:sz w:val="21"/>
+          <w:szCs w:val="21"/>
+        </w:rPr>
+      </w:pPr>
+      <w:r>
+        <w:rPr>
+          <w:rFonts w:ascii="Segoe UI" w:hAnsi="Segoe UI" w:cs="Segoe UI"/>
+          <w:color w:val="24292E"/>
+          <w:sz w:val="21"/>
+          <w:szCs w:val="21"/>
+        </w:rPr>
+        <w:t>to set your account's default identity.</w:t>
+      </w:r>
+      <w:r>
+        <w:rPr>
+          <w:rFonts w:ascii="Segoe UI" w:hAnsi="Segoe UI" w:cs="Segoe UI"/>
+          <w:color w:val="24292E"/>
+          <w:sz w:val="21"/>
+          <w:szCs w:val="21"/>
+        </w:rPr>
+        <w:br/>
+        <w:t>Omit --global to set the identity only in this repository.</w:t>
+      </w:r>
+    </w:p>
+    <w:p>
+      <w:pPr>
+        <w:pStyle w:val="af"/>
+        <w:shd w:val="clear" w:color="auto" w:fill="FFFFFF"/>
+        <w:spacing w:before="0" w:beforeAutospacing="0" w:after="240" w:afterAutospacing="0"/>
+        <w:rPr>
+          <w:rFonts w:ascii="Segoe UI" w:hAnsi="Segoe UI" w:cs="Segoe UI"/>
+          <w:color w:val="24292E"/>
+          <w:sz w:val="21"/>
+          <w:szCs w:val="21"/>
+        </w:rPr>
+      </w:pPr>
+      <w:r>
+        <w:rPr>
+          <w:rFonts w:ascii="Segoe UI" w:hAnsi="Segoe UI" w:cs="Segoe UI"/>
+          <w:color w:val="24292E"/>
+          <w:sz w:val="21"/>
+          <w:szCs w:val="21"/>
+        </w:rPr>
+        <w:t>fatal: empty ident name (for</w:t>
+      </w:r>
+      <w:r>
+        <w:rPr>
+          <w:rStyle w:val="apple-converted-space"/>
+          <w:rFonts w:ascii="Segoe UI" w:hAnsi="Segoe UI" w:cs="Segoe UI"/>
+          <w:color w:val="24292E"/>
+          <w:sz w:val="21"/>
+          <w:szCs w:val="21"/>
+        </w:rPr>
+        <w:t> </w:t>
+      </w:r>
+      <w:hyperlink r:id="rId14" w:history="1">
+        <w:r>
+          <w:rPr>
+            <w:rStyle w:val="af0"/>
+            <w:rFonts w:ascii="Segoe UI" w:hAnsi="Segoe UI" w:cs="Segoe UI"/>
+            <w:color w:val="0366D6"/>
+            <w:sz w:val="21"/>
+            <w:szCs w:val="21"/>
+          </w:rPr>
+          <w:t>1364555943@qq.com</w:t>
+        </w:r>
+      </w:hyperlink>
+      <w:r>
+        <w:rPr>
+          <w:rFonts w:ascii="Segoe UI" w:hAnsi="Segoe UI" w:cs="Segoe UI"/>
+          <w:color w:val="24292E"/>
+          <w:sz w:val="21"/>
+          <w:szCs w:val="21"/>
+        </w:rPr>
+        <w:t>) not allowed</w:t>
+      </w:r>
+    </w:p>
+    <w:p>
+      <w:pPr>
+        <w:pStyle w:val="af"/>
+        <w:shd w:val="clear" w:color="auto" w:fill="FFFFFF"/>
+        <w:spacing w:before="0" w:beforeAutospacing="0"/>
+        <w:rPr>
+          <w:rFonts w:ascii="Segoe UI" w:hAnsi="Segoe UI" w:cs="Segoe UI"/>
+          <w:color w:val="24292E"/>
+          <w:sz w:val="21"/>
+          <w:szCs w:val="21"/>
+        </w:rPr>
+      </w:pPr>
+      <w:r>
+        <w:rPr>
+          <w:rFonts w:ascii="Segoe UI" w:hAnsi="Segoe UI" w:cs="Segoe UI"/>
+          <w:color w:val="24292E"/>
+          <w:sz w:val="21"/>
+          <w:szCs w:val="21"/>
+        </w:rPr>
+        <w:t>出现这个问题，</w:t>
+      </w:r>
+      <w:r>
+        <w:rPr>
+          <w:rFonts w:ascii="Segoe UI" w:hAnsi="Segoe UI" w:cs="Segoe UI"/>
+          <w:color w:val="24292E"/>
+          <w:sz w:val="21"/>
+          <w:szCs w:val="21"/>
+        </w:rPr>
+        <w:t>ident anme not allowed,</w:t>
+      </w:r>
+      <w:r>
+        <w:rPr>
+          <w:rFonts w:ascii="Segoe UI" w:hAnsi="Segoe UI" w:cs="Segoe UI"/>
+          <w:color w:val="24292E"/>
+          <w:sz w:val="21"/>
+          <w:szCs w:val="21"/>
+        </w:rPr>
+        <w:t>缺少邮箱所对应的用户，所以只需要把用户名补上</w:t>
+      </w:r>
+      <w:r>
+        <w:rPr>
+          <w:rFonts w:ascii="Segoe UI" w:hAnsi="Segoe UI" w:cs="Segoe UI"/>
+          <w:color w:val="24292E"/>
+          <w:sz w:val="21"/>
+          <w:szCs w:val="21"/>
+        </w:rPr>
+        <w:br/>
+        <w:t>git config --global user.name "******"</w:t>
+      </w:r>
+      <w:r>
+        <w:rPr>
+          <w:rFonts w:ascii="Segoe UI" w:hAnsi="Segoe UI" w:cs="Segoe UI"/>
+          <w:color w:val="24292E"/>
+          <w:sz w:val="21"/>
+          <w:szCs w:val="21"/>
+        </w:rPr>
+        <w:br/>
+      </w:r>
+      <w:r>
+        <w:rPr>
+          <w:rFonts w:ascii="Segoe UI" w:hAnsi="Segoe UI" w:cs="Segoe UI"/>
+          <w:color w:val="24292E"/>
+          <w:sz w:val="21"/>
+          <w:szCs w:val="21"/>
+        </w:rPr>
+        <w:t>不需要多加就会有</w:t>
+      </w:r>
+      <w:r>
+        <w:rPr>
+          <w:rFonts w:ascii="Segoe UI" w:hAnsi="Segoe UI" w:cs="Segoe UI"/>
+          <w:color w:val="24292E"/>
+          <w:sz w:val="21"/>
+          <w:szCs w:val="21"/>
+        </w:rPr>
+        <w:br/>
+        <w:t>lenovo@DESKTOP-HA5DF50 MINGW64 ~/learning (master)</w:t>
+      </w:r>
+      <w:r>
+        <w:rPr>
+          <w:rFonts w:ascii="Segoe UI" w:hAnsi="Segoe UI" w:cs="Segoe UI"/>
+          <w:color w:val="24292E"/>
+          <w:sz w:val="21"/>
+          <w:szCs w:val="21"/>
+        </w:rPr>
+        <w:br/>
+        <w:t>$ git commit -m "test"</w:t>
+      </w:r>
+      <w:r>
+        <w:rPr>
+          <w:rFonts w:ascii="Segoe UI" w:hAnsi="Segoe UI" w:cs="Segoe UI"/>
+          <w:color w:val="24292E"/>
+          <w:sz w:val="21"/>
+          <w:szCs w:val="21"/>
+        </w:rPr>
+        <w:br/>
+        <w:t>[master (root-commit) 64cb56d] test</w:t>
+      </w:r>
+      <w:r>
+        <w:rPr>
+          <w:rFonts w:ascii="Segoe UI" w:hAnsi="Segoe UI" w:cs="Segoe UI"/>
+          <w:color w:val="24292E"/>
+          <w:sz w:val="21"/>
+          <w:szCs w:val="21"/>
+        </w:rPr>
+        <w:br/>
+        <w:t>1 file changed, 3 insertions(+)</w:t>
+      </w:r>
+      <w:r>
+        <w:rPr>
+          <w:rFonts w:ascii="Segoe UI" w:hAnsi="Segoe UI" w:cs="Segoe UI"/>
+          <w:color w:val="24292E"/>
+          <w:sz w:val="21"/>
+          <w:szCs w:val="21"/>
+        </w:rPr>
+        <w:br/>
+        <w:t>create mode 100644 read.txt</w:t>
+      </w:r>
+    </w:p>
+    <w:p>
+      <w:pPr>
+        <w:pStyle w:val="2"/>
+      </w:pPr>
+    </w:p>
+    <w:p>
+      <w:pPr>
+        <w:pStyle w:val="1"/>
+        <w:rPr>
+          <w:rFonts w:hint="eastAsia"/>
+        </w:rPr>
+      </w:pPr>
     </w:p>
     <w:p>
       <w:pPr>
@@ -3145,13 +3569,7 @@
         <w:t>湿度太大</w:t>
       </w:r>
     </w:p>
-    <w:p>
-      <w:pPr>
-        <w:rPr>
-          <w:rFonts w:hint="eastAsia"/>
-        </w:rPr>
-      </w:pPr>
-    </w:p>
+    <w:p/>
     <w:sectPr>
       <w:pgSz w:w="11906" w:h="16838"/>
       <w:pgMar w:top="1440" w:right="1800" w:bottom="1440" w:left="1800" w:header="851" w:footer="992" w:gutter="0"/>
@@ -4247,6 +4665,37 @@
       <w:spacing w:val="5"/>
     </w:rPr>
   </w:style>
+  <w:style w:type="paragraph" w:styleId="af">
+    <w:name w:val="Normal (Web)"/>
+    <w:basedOn w:val="a"/>
+    <w:uiPriority w:val="99"/>
+    <w:semiHidden/>
+    <w:unhideWhenUsed/>
+    <w:rsid w:val="00C96C1D"/>
+    <w:pPr>
+      <w:widowControl/>
+      <w:spacing w:before="100" w:beforeAutospacing="1" w:after="100" w:afterAutospacing="1"/>
+      <w:jc w:val="left"/>
+    </w:pPr>
+    <w:rPr>
+      <w:rFonts w:ascii="宋体" w:eastAsia="宋体" w:hAnsi="宋体" w:cs="宋体"/>
+      <w:kern w:val="0"/>
+      <w:sz w:val="24"/>
+      <w:szCs w:val="24"/>
+    </w:rPr>
+  </w:style>
+  <w:style w:type="character" w:styleId="af0">
+    <w:name w:val="Hyperlink"/>
+    <w:basedOn w:val="a0"/>
+    <w:uiPriority w:val="99"/>
+    <w:semiHidden/>
+    <w:unhideWhenUsed/>
+    <w:rsid w:val="00C96C1D"/>
+    <w:rPr>
+      <w:color w:val="0000FF"/>
+      <w:u w:val="single"/>
+    </w:rPr>
+  </w:style>
 </w:styles>
 </file>
 

</xml_diff>

<commit_message>
add git error log
</commit_message>
<xml_diff>
--- a/Error_log.docx
+++ b/Error_log.docx
@@ -353,15 +353,7 @@
         <w:rPr>
           <w:rFonts w:asciiTheme="minorEastAsia" w:eastAsiaTheme="minorEastAsia" w:hAnsiTheme="minorEastAsia"/>
         </w:rPr>
-        <w:t>;</w:t>
-      </w:r>
-      <w:bookmarkStart w:id="0" w:name="_GoBack"/>
-      <w:bookmarkEnd w:id="0"/>
-      <w:r>
-        <w:rPr>
-          <w:rFonts w:asciiTheme="minorEastAsia" w:eastAsiaTheme="minorEastAsia" w:hAnsiTheme="minorEastAsia"/>
-        </w:rPr>
-        <w:t>//</w:t>
+        <w:t>;//</w:t>
       </w:r>
       <w:r>
         <w:rPr>
@@ -381,9 +373,6 @@
     <w:p>
       <w:pPr>
         <w:pStyle w:val="a3"/>
-        <w:rPr>
-          <w:rFonts w:hint="eastAsia"/>
-        </w:rPr>
       </w:pPr>
       <w:r>
         <w:rPr>
@@ -3315,7 +3304,7 @@
         </w:rPr>
         <w:t>***</w:t>
       </w:r>
-      <w:bookmarkStart w:id="1" w:name="_Hlk484964116"/>
+      <w:bookmarkStart w:id="0" w:name="_Hlk484964116"/>
       <w:r>
         <w:rPr>
           <w:rFonts w:ascii="Segoe UI" w:hAnsi="Segoe UI" w:cs="Segoe UI"/>
@@ -3326,7 +3315,7 @@
         <w:t xml:space="preserve"> Please tell me who you are.</w:t>
       </w:r>
     </w:p>
-    <w:bookmarkEnd w:id="1"/>
+    <w:bookmarkEnd w:id="0"/>
     <w:p>
       <w:pPr>
         <w:pStyle w:val="af"/>
@@ -3610,21 +3599,518 @@
       <w:pPr>
         <w:pStyle w:val="2"/>
       </w:pPr>
+      <w:r>
+        <w:t>fatal: branch 'master' does not exist</w:t>
+      </w:r>
+    </w:p>
+    <w:p>
+      <w:pPr>
+        <w:rPr>
+          <w:rFonts w:hint="eastAsia"/>
+        </w:rPr>
+      </w:pPr>
+      <w:r>
+        <w:rPr>
+          <w:rFonts w:hint="eastAsia"/>
+        </w:rPr>
+        <w:t>当只初始化了库，但是从来没有</w:t>
+      </w:r>
+      <w:r>
+        <w:rPr>
+          <w:rFonts w:hint="eastAsia"/>
+        </w:rPr>
+        <w:t>commit</w:t>
+      </w:r>
+      <w:r>
+        <w:rPr>
+          <w:rFonts w:hint="eastAsia"/>
+        </w:rPr>
+        <w:t>过时，是没有</w:t>
+      </w:r>
+      <w:r>
+        <w:rPr>
+          <w:rFonts w:hint="eastAsia"/>
+        </w:rPr>
+        <w:t>master</w:t>
+      </w:r>
+      <w:r>
+        <w:rPr>
+          <w:rFonts w:hint="eastAsia"/>
+        </w:rPr>
+        <w:t>分支的，必须提交一次才有分支，之后就可以关联远程库了</w:t>
+      </w:r>
+    </w:p>
+    <w:p>
+      <w:pPr>
+        <w:pStyle w:val="2"/>
+      </w:pPr>
+      <w:r>
+        <w:t>error: failed to push some refs to</w:t>
+      </w:r>
+    </w:p>
+    <w:p>
+      <w:pPr>
+        <w:pStyle w:val="a3"/>
+      </w:pPr>
+      <w:r>
+        <w:t>error: failed to push some refs to 'git@github.com:wangzilinn/parse_XV11_lidar_on_STM32F103.git'</w:t>
+      </w:r>
+    </w:p>
+    <w:p>
+      <w:pPr>
+        <w:pStyle w:val="a3"/>
+      </w:pPr>
+      <w:r>
+        <w:t>hint: Updates were rejected because the remote contains work that you do</w:t>
+      </w:r>
+    </w:p>
+    <w:p>
+      <w:pPr>
+        <w:pStyle w:val="a3"/>
+      </w:pPr>
+      <w:r>
+        <w:t>hint: not have locally. This is usually caused by another repository pushing</w:t>
+      </w:r>
+    </w:p>
+    <w:p>
+      <w:pPr>
+        <w:pStyle w:val="a3"/>
+      </w:pPr>
+      <w:r>
+        <w:t>hint: to the same ref. You may want to first integrate the remote changes</w:t>
+      </w:r>
+    </w:p>
+    <w:p>
+      <w:pPr>
+        <w:pStyle w:val="a3"/>
+      </w:pPr>
+      <w:r>
+        <w:t>hint: (e.g., 'git pull ...') before pushing again.</w:t>
+      </w:r>
+    </w:p>
+    <w:p>
+      <w:pPr>
+        <w:rPr>
+          <w:rFonts w:ascii="Helvetica" w:hAnsi="Helvetica" w:cs="Helvetica"/>
+          <w:color w:val="666666"/>
+          <w:szCs w:val="21"/>
+          <w:shd w:val="clear" w:color="auto" w:fill="FFFFFF"/>
+        </w:rPr>
+      </w:pPr>
+      <w:r>
+        <w:rPr>
+          <w:rFonts w:ascii="Helvetica" w:hAnsi="Helvetica" w:cs="Helvetica"/>
+          <w:color w:val="666666"/>
+          <w:szCs w:val="21"/>
+          <w:shd w:val="clear" w:color="auto" w:fill="FFFFFF"/>
+        </w:rPr>
+        <w:t>推送失败，因为你的小伙伴的最新提交和你试图推送的提交有冲突，解决办法也很简单，</w:t>
+      </w:r>
+      <w:r>
+        <w:rPr>
+          <w:rFonts w:ascii="Helvetica" w:hAnsi="Helvetica" w:cs="Helvetica"/>
+          <w:color w:val="666666"/>
+          <w:szCs w:val="21"/>
+          <w:shd w:val="clear" w:color="auto" w:fill="FFFFFF"/>
+        </w:rPr>
+        <w:t>Git</w:t>
+      </w:r>
+      <w:r>
+        <w:rPr>
+          <w:rFonts w:ascii="Helvetica" w:hAnsi="Helvetica" w:cs="Helvetica"/>
+          <w:color w:val="666666"/>
+          <w:szCs w:val="21"/>
+          <w:shd w:val="clear" w:color="auto" w:fill="FFFFFF"/>
+        </w:rPr>
+        <w:t>已经提示我们，先用</w:t>
+      </w:r>
+      <w:r>
+        <w:rPr>
+          <w:rStyle w:val="HTML"/>
+          <w:color w:val="DD0055"/>
+          <w:bdr w:val="single" w:sz="6" w:space="0" w:color="DDDDDD" w:frame="1"/>
+          <w:shd w:val="clear" w:color="auto" w:fill="FAFAFA"/>
+        </w:rPr>
+        <w:t>git pull</w:t>
+      </w:r>
+      <w:r>
+        <w:rPr>
+          <w:rFonts w:ascii="Helvetica" w:hAnsi="Helvetica" w:cs="Helvetica"/>
+          <w:color w:val="666666"/>
+          <w:szCs w:val="21"/>
+          <w:shd w:val="clear" w:color="auto" w:fill="FFFFFF"/>
+        </w:rPr>
+        <w:t>把最新的提交从抓下来，然后，在本地合并，解决冲突，再推送</w:t>
+      </w:r>
+    </w:p>
+    <w:p>
+      <w:pPr>
+        <w:pStyle w:val="2"/>
+        <w:rPr>
+          <w:shd w:val="clear" w:color="auto" w:fill="FFFFFF"/>
+        </w:rPr>
+      </w:pPr>
+      <w:r>
+        <w:rPr>
+          <w:shd w:val="clear" w:color="auto" w:fill="FFFFFF"/>
+        </w:rPr>
+        <w:t>* [new branch] master</w:t>
+      </w:r>
+      <w:r>
+        <w:rPr>
+          <w:shd w:val="clear" w:color="auto" w:fill="FFFFFF"/>
+        </w:rPr>
+        <w:t xml:space="preserve"> -&gt; origin/master</w:t>
+      </w:r>
+    </w:p>
+    <w:p>
+      <w:pPr>
+        <w:pStyle w:val="a3"/>
+      </w:pPr>
+      <w:r>
+        <w:t>warning: no common commits</w:t>
+      </w:r>
+    </w:p>
+    <w:p>
+      <w:pPr>
+        <w:pStyle w:val="a3"/>
+      </w:pPr>
+      <w:r>
+        <w:lastRenderedPageBreak/>
+        <w:t>remote: Counting objects: 10, done.</w:t>
+      </w:r>
+    </w:p>
+    <w:p>
+      <w:pPr>
+        <w:pStyle w:val="a3"/>
+      </w:pPr>
+      <w:r>
+        <w:t>remote: Compressing objects: 100% (10/10), done.</w:t>
+      </w:r>
+    </w:p>
+    <w:p>
+      <w:pPr>
+        <w:pStyle w:val="a3"/>
+      </w:pPr>
+      <w:r>
+        <w:t>remote: Total 10 (delta 2), reused 0 (delta 0), pack-reused 0</w:t>
+      </w:r>
+    </w:p>
+    <w:p>
+      <w:pPr>
+        <w:pStyle w:val="a3"/>
+      </w:pPr>
+      <w:r>
+        <w:t>Unpacking objects: 100% (10/10), done.</w:t>
+      </w:r>
+    </w:p>
+    <w:p>
+      <w:pPr>
+        <w:pStyle w:val="a3"/>
+      </w:pPr>
+      <w:r>
+        <w:t>From github.com:wangzilinn/parse_XV11_lidar_on_STM32F103</w:t>
+      </w:r>
+    </w:p>
+    <w:p>
+      <w:pPr>
+        <w:pStyle w:val="a3"/>
+      </w:pPr>
+      <w:r>
+        <w:t xml:space="preserve"> * [new branch]      master     -&gt; origin/master</w:t>
+      </w:r>
+    </w:p>
+    <w:p>
+      <w:pPr>
+        <w:pStyle w:val="a3"/>
+      </w:pPr>
+      <w:r>
+        <w:t>There is no tracking information for the current branch.</w:t>
+      </w:r>
+    </w:p>
+    <w:p>
+      <w:pPr>
+        <w:pStyle w:val="a3"/>
+      </w:pPr>
+      <w:r>
+        <w:t>Please specify which branch you want to merge with.</w:t>
+      </w:r>
+    </w:p>
+    <w:p>
+      <w:pPr>
+        <w:pStyle w:val="a3"/>
+      </w:pPr>
+      <w:r>
+        <w:t>See git-pull(1) for details</w:t>
+      </w:r>
+    </w:p>
+    <w:p>
+      <w:pPr>
+        <w:pStyle w:val="a3"/>
+      </w:pPr>
+    </w:p>
+    <w:p>
+      <w:pPr>
+        <w:pStyle w:val="a3"/>
+      </w:pPr>
+      <w:r>
+        <w:t xml:space="preserve">    git pull &lt;remote&gt; &lt;branch&gt;</w:t>
+      </w:r>
+    </w:p>
+    <w:p>
+      <w:pPr>
+        <w:pStyle w:val="a3"/>
+      </w:pPr>
+    </w:p>
+    <w:p>
+      <w:pPr>
+        <w:pStyle w:val="a3"/>
+      </w:pPr>
+      <w:r>
+        <w:t>If you wish to set tracking information for this branch you can do so with:</w:t>
+      </w:r>
+    </w:p>
+    <w:p>
+      <w:pPr>
+        <w:pStyle w:val="a3"/>
+      </w:pPr>
+    </w:p>
+    <w:p>
+      <w:pPr>
+        <w:pStyle w:val="a3"/>
+        <w:ind w:firstLine="360"/>
+      </w:pPr>
+      <w:r>
+        <w:t>git branch --set-upstream-to=origin/&lt;branch&gt; master</w:t>
+      </w:r>
+    </w:p>
+    <w:p>
+      <w:pPr>
+        <w:widowControl/>
+        <w:shd w:val="clear" w:color="auto" w:fill="FFFFFF"/>
+        <w:spacing w:before="225" w:after="225"/>
+        <w:jc w:val="left"/>
+        <w:rPr>
+          <w:rFonts w:ascii="Helvetica" w:eastAsia="宋体" w:hAnsi="Helvetica" w:cs="Helvetica"/>
+          <w:color w:val="666666"/>
+          <w:kern w:val="0"/>
+          <w:szCs w:val="21"/>
+        </w:rPr>
+      </w:pPr>
+      <w:r>
+        <w:rPr>
+          <w:rFonts w:ascii="Helvetica" w:eastAsia="宋体" w:hAnsi="Helvetica" w:cs="Helvetica"/>
+          <w:color w:val="666666"/>
+          <w:kern w:val="0"/>
+          <w:szCs w:val="21"/>
+        </w:rPr>
+        <w:t>失败了，原因是没有指定本地</w:t>
+      </w:r>
+      <w:r>
+        <w:rPr>
+          <w:rFonts w:ascii="Consolas" w:eastAsia="宋体" w:hAnsi="Consolas" w:cs="宋体"/>
+          <w:color w:val="DD0055"/>
+          <w:kern w:val="0"/>
+          <w:sz w:val="18"/>
+          <w:szCs w:val="18"/>
+          <w:bdr w:val="single" w:sz="6" w:space="0" w:color="DDDDDD" w:frame="1"/>
+          <w:shd w:val="clear" w:color="auto" w:fill="FAFAFA"/>
+        </w:rPr>
+        <w:t>dev</w:t>
+      </w:r>
+      <w:r>
+        <w:rPr>
+          <w:rFonts w:ascii="Helvetica" w:eastAsia="宋体" w:hAnsi="Helvetica" w:cs="Helvetica"/>
+          <w:color w:val="666666"/>
+          <w:kern w:val="0"/>
+          <w:szCs w:val="21"/>
+        </w:rPr>
+        <w:t>分支与远程</w:t>
+      </w:r>
+      <w:r>
+        <w:rPr>
+          <w:rFonts w:ascii="Consolas" w:eastAsia="宋体" w:hAnsi="Consolas" w:cs="宋体"/>
+          <w:color w:val="DD0055"/>
+          <w:kern w:val="0"/>
+          <w:sz w:val="18"/>
+          <w:szCs w:val="18"/>
+          <w:bdr w:val="single" w:sz="6" w:space="0" w:color="DDDDDD" w:frame="1"/>
+          <w:shd w:val="clear" w:color="auto" w:fill="FAFAFA"/>
+        </w:rPr>
+        <w:t>origin/dev</w:t>
+      </w:r>
+      <w:r>
+        <w:rPr>
+          <w:rFonts w:ascii="Helvetica" w:eastAsia="宋体" w:hAnsi="Helvetica" w:cs="Helvetica"/>
+          <w:color w:val="666666"/>
+          <w:kern w:val="0"/>
+          <w:szCs w:val="21"/>
+        </w:rPr>
+        <w:t>分支的链接，根据提示，设置</w:t>
+      </w:r>
+      <w:r>
+        <w:rPr>
+          <w:rFonts w:ascii="Consolas" w:eastAsia="宋体" w:hAnsi="Consolas" w:cs="宋体"/>
+          <w:color w:val="DD0055"/>
+          <w:kern w:val="0"/>
+          <w:sz w:val="18"/>
+          <w:szCs w:val="18"/>
+          <w:bdr w:val="single" w:sz="6" w:space="0" w:color="DDDDDD" w:frame="1"/>
+          <w:shd w:val="clear" w:color="auto" w:fill="FAFAFA"/>
+        </w:rPr>
+        <w:t>dev</w:t>
+      </w:r>
+      <w:r>
+        <w:rPr>
+          <w:rFonts w:ascii="Helvetica" w:eastAsia="宋体" w:hAnsi="Helvetica" w:cs="Helvetica"/>
+          <w:color w:val="666666"/>
+          <w:kern w:val="0"/>
+          <w:szCs w:val="21"/>
+        </w:rPr>
+        <w:t>和</w:t>
+      </w:r>
+      <w:r>
+        <w:rPr>
+          <w:rFonts w:ascii="Consolas" w:eastAsia="宋体" w:hAnsi="Consolas" w:cs="宋体"/>
+          <w:color w:val="DD0055"/>
+          <w:kern w:val="0"/>
+          <w:sz w:val="18"/>
+          <w:szCs w:val="18"/>
+          <w:bdr w:val="single" w:sz="6" w:space="0" w:color="DDDDDD" w:frame="1"/>
+          <w:shd w:val="clear" w:color="auto" w:fill="FAFAFA"/>
+        </w:rPr>
+        <w:t>origin/dev</w:t>
+      </w:r>
+      <w:r>
+        <w:rPr>
+          <w:rFonts w:ascii="Helvetica" w:eastAsia="宋体" w:hAnsi="Helvetica" w:cs="Helvetica"/>
+          <w:color w:val="666666"/>
+          <w:kern w:val="0"/>
+          <w:szCs w:val="21"/>
+        </w:rPr>
+        <w:t>的链接：</w:t>
+      </w:r>
+    </w:p>
+    <w:p>
+      <w:pPr>
+        <w:rPr>
+          <w:color w:val="444444"/>
+        </w:rPr>
+      </w:pPr>
+      <w:r>
+        <w:rPr>
+          <w:color w:val="444444"/>
+        </w:rPr>
+        <w:t xml:space="preserve">git branch </w:t>
+      </w:r>
+      <w:r>
+        <w:t>--set-upstream</w:t>
+      </w:r>
+      <w:r>
+        <w:rPr>
+          <w:rFonts w:hint="eastAsia"/>
+        </w:rPr>
+        <w:t>=master</w:t>
+      </w:r>
+      <w:r>
+        <w:t xml:space="preserve"> origin/</w:t>
+      </w:r>
+      <w:r>
+        <w:rPr>
+          <w:rFonts w:hint="eastAsia"/>
+        </w:rPr>
+        <w:t>master</w:t>
+      </w:r>
+    </w:p>
+    <w:p>
+      <w:pPr>
+        <w:rPr>
+          <w:rFonts w:ascii="Consolas" w:hAnsi="Consolas"/>
+          <w:color w:val="444444"/>
+          <w:sz w:val="18"/>
+          <w:szCs w:val="18"/>
+        </w:rPr>
+      </w:pPr>
+      <w:r>
+        <w:rPr>
+          <w:color w:val="444444"/>
+        </w:rPr>
+        <w:t>//</w:t>
+      </w:r>
+      <w:r>
+        <w:rPr>
+          <w:color w:val="444444"/>
+        </w:rPr>
+        <w:t xml:space="preserve">Branch dev </w:t>
+      </w:r>
+      <w:r>
+        <w:rPr>
+          <w:b/>
+          <w:bCs/>
+          <w:color w:val="333333"/>
+        </w:rPr>
+        <w:t>set</w:t>
+      </w:r>
+      <w:r>
+        <w:rPr>
+          <w:color w:val="444444"/>
+        </w:rPr>
+        <w:t xml:space="preserve"> up </w:t>
+      </w:r>
+      <w:r>
+        <w:rPr>
+          <w:b/>
+          <w:bCs/>
+          <w:color w:val="333333"/>
+        </w:rPr>
+        <w:t>to</w:t>
+      </w:r>
+      <w:r>
+        <w:rPr>
+          <w:color w:val="444444"/>
+        </w:rPr>
+        <w:t xml:space="preserve"> track remote branch dev </w:t>
+      </w:r>
+      <w:r>
+        <w:rPr>
+          <w:b/>
+          <w:bCs/>
+          <w:color w:val="333333"/>
+        </w:rPr>
+        <w:t>from</w:t>
+      </w:r>
+      <w:r>
+        <w:rPr>
+          <w:color w:val="444444"/>
+        </w:rPr>
+        <w:t xml:space="preserve"> origin.</w:t>
+      </w:r>
+    </w:p>
+    <w:p>
+      <w:pPr>
+        <w:pStyle w:val="2"/>
+        <w:rPr>
+          <w:rFonts w:hint="eastAsia"/>
+        </w:rPr>
+      </w:pPr>
     </w:p>
     <w:p>
       <w:pPr>
         <w:pStyle w:val="1"/>
       </w:pPr>
-    </w:p>
-    <w:p>
-      <w:pPr>
-        <w:pStyle w:val="1"/>
-      </w:pPr>
-      <w:r>
-        <w:rPr>
-          <w:rFonts w:hint="eastAsia"/>
-        </w:rPr>
-        <w:t>硬件</w:t>
+      <w:r>
+        <w:rPr>
+          <w:rFonts w:hint="eastAsia"/>
+        </w:rPr>
+        <w:t>硬</w:t>
+      </w:r>
+      <w:bookmarkStart w:id="1" w:name="_GoBack"/>
+      <w:bookmarkEnd w:id="1"/>
+      <w:r>
+        <w:rPr>
+          <w:rFonts w:hint="eastAsia"/>
+        </w:rPr>
+        <w:t>件</w:t>
       </w:r>
     </w:p>
     <w:p>
@@ -4805,6 +5291,19 @@
       <w:u w:val="single"/>
     </w:rPr>
   </w:style>
+  <w:style w:type="character" w:styleId="HTML">
+    <w:name w:val="HTML Code"/>
+    <w:basedOn w:val="a0"/>
+    <w:uiPriority w:val="99"/>
+    <w:semiHidden/>
+    <w:unhideWhenUsed/>
+    <w:rsid w:val="00602977"/>
+    <w:rPr>
+      <w:rFonts w:ascii="宋体" w:eastAsia="宋体" w:hAnsi="宋体" w:cs="宋体"/>
+      <w:sz w:val="24"/>
+      <w:szCs w:val="24"/>
+    </w:rPr>
+  </w:style>
 </w:styles>
 </file>
 

</xml_diff>

<commit_message>
add PHP error on error log.docx
</commit_message>
<xml_diff>
--- a/Error_log.docx
+++ b/Error_log.docx
@@ -1,6 +1,6 @@
 
 <file path=word/document.xml><?xml version="1.0" encoding="utf-8"?>
-<w:document xmlns:wpc="http://schemas.microsoft.com/office/word/2010/wordprocessingCanvas" xmlns:cx="http://schemas.microsoft.com/office/drawing/2014/chartex" xmlns:cx1="http://schemas.microsoft.com/office/drawing/2015/9/8/chartex" xmlns:cx2="http://schemas.microsoft.com/office/drawing/2015/10/21/chartex" xmlns:cx3="http://schemas.microsoft.com/office/drawing/2016/5/9/chartex" xmlns:cx4="http://schemas.microsoft.com/office/drawing/2016/5/10/chartex" xmlns:cx5="http://schemas.microsoft.com/office/drawing/2016/5/11/chartex" xmlns:cx6="http://schemas.microsoft.com/office/drawing/2016/5/12/chartex" xmlns:cx7="http://schemas.microsoft.com/office/drawing/2016/5/13/chartex" xmlns:cx8="http://schemas.microsoft.com/office/drawing/2016/5/14/chartex" xmlns:mc="http://schemas.openxmlformats.org/markup-compatibility/2006" xmlns:aink="http://schemas.microsoft.com/office/drawing/2016/ink" xmlns:o="urn:schemas-microsoft-com:office:office" xmlns:r="http://schemas.openxmlformats.org/officeDocument/2006/relationships" xmlns:m="http://schemas.openxmlformats.org/officeDocument/2006/math" xmlns:v="urn:schemas-microsoft-com:vml" xmlns:wp14="http://schemas.microsoft.com/office/word/2010/wordprocessingDrawing" xmlns:wp="http://schemas.openxmlformats.org/drawingml/2006/wordprocessingDrawing" xmlns:w10="urn:schemas-microsoft-com:office:word" xmlns:w="http://schemas.openxmlformats.org/wordprocessingml/2006/main" xmlns:w14="http://schemas.microsoft.com/office/word/2010/wordml" xmlns:w15="http://schemas.microsoft.com/office/word/2012/wordml" xmlns:w16se="http://schemas.microsoft.com/office/word/2015/wordml/symex" xmlns:wpg="http://schemas.microsoft.com/office/word/2010/wordprocessingGroup" xmlns:wpi="http://schemas.microsoft.com/office/word/2010/wordprocessingInk" xmlns:wne="http://schemas.microsoft.com/office/word/2006/wordml" xmlns:wps="http://schemas.microsoft.com/office/word/2010/wordprocessingShape" mc:Ignorable="w14 w15 w16se wp14">
+<w:document xmlns:wpc="http://schemas.microsoft.com/office/word/2010/wordprocessingCanvas" xmlns:cx="http://schemas.microsoft.com/office/drawing/2014/chartex" xmlns:cx1="http://schemas.microsoft.com/office/drawing/2015/9/8/chartex" xmlns:cx2="http://schemas.microsoft.com/office/drawing/2015/10/21/chartex" xmlns:cx3="http://schemas.microsoft.com/office/drawing/2016/5/9/chartex" xmlns:cx4="http://schemas.microsoft.com/office/drawing/2016/5/10/chartex" xmlns:cx5="http://schemas.microsoft.com/office/drawing/2016/5/11/chartex" xmlns:cx6="http://schemas.microsoft.com/office/drawing/2016/5/12/chartex" xmlns:cx7="http://schemas.microsoft.com/office/drawing/2016/5/13/chartex" xmlns:cx8="http://schemas.microsoft.com/office/drawing/2016/5/14/chartex" xmlns:mc="http://schemas.openxmlformats.org/markup-compatibility/2006" xmlns:aink="http://schemas.microsoft.com/office/drawing/2016/ink" xmlns:am3d="http://schemas.microsoft.com/office/drawing/2017/model3d" xmlns:o="urn:schemas-microsoft-com:office:office" xmlns:r="http://schemas.openxmlformats.org/officeDocument/2006/relationships" xmlns:m="http://schemas.openxmlformats.org/officeDocument/2006/math" xmlns:v="urn:schemas-microsoft-com:vml" xmlns:wp14="http://schemas.microsoft.com/office/word/2010/wordprocessingDrawing" xmlns:wp="http://schemas.openxmlformats.org/drawingml/2006/wordprocessingDrawing" xmlns:w10="urn:schemas-microsoft-com:office:word" xmlns:w="http://schemas.openxmlformats.org/wordprocessingml/2006/main" xmlns:w14="http://schemas.microsoft.com/office/word/2010/wordml" xmlns:w15="http://schemas.microsoft.com/office/word/2012/wordml" xmlns:w16cid="http://schemas.microsoft.com/office/word/2016/wordml/cid" xmlns:w16se="http://schemas.microsoft.com/office/word/2015/wordml/symex" xmlns:wpg="http://schemas.microsoft.com/office/word/2010/wordprocessingGroup" xmlns:wpi="http://schemas.microsoft.com/office/word/2010/wordprocessingInk" xmlns:wne="http://schemas.microsoft.com/office/word/2006/wordml" xmlns:wps="http://schemas.microsoft.com/office/word/2010/wordprocessingShape" mc:Ignorable="w14 w15 w16se w16cid wp14">
   <w:body>
     <w:p>
       <w:pPr>
@@ -3604,11 +3604,6 @@
       </w:r>
     </w:p>
     <w:p>
-      <w:pPr>
-        <w:rPr>
-          <w:rFonts w:hint="eastAsia"/>
-        </w:rPr>
-      </w:pPr>
       <w:r>
         <w:rPr>
           <w:rFonts w:hint="eastAsia"/>
@@ -4088,29 +4083,642 @@
     </w:p>
     <w:p>
       <w:pPr>
+        <w:pStyle w:val="1"/>
+      </w:pPr>
+      <w:r>
+        <w:rPr>
+          <w:rFonts w:hint="eastAsia"/>
+        </w:rPr>
+        <w:t>PHP</w:t>
+      </w:r>
+    </w:p>
+    <w:p>
+      <w:pPr>
         <w:pStyle w:val="2"/>
-        <w:rPr>
-          <w:rFonts w:hint="eastAsia"/>
-        </w:rPr>
-      </w:pPr>
-    </w:p>
-    <w:p>
-      <w:pPr>
-        <w:pStyle w:val="1"/>
-      </w:pPr>
-      <w:r>
-        <w:rPr>
-          <w:rFonts w:hint="eastAsia"/>
-        </w:rPr>
-        <w:t>硬</w:t>
+      </w:pPr>
+      <w:r>
+        <w:rPr>
+          <w:rFonts w:hint="eastAsia"/>
+        </w:rPr>
+        <w:t>并列放置的</w:t>
+      </w:r>
+      <w:r>
+        <w:rPr>
+          <w:rFonts w:hint="eastAsia"/>
+        </w:rPr>
+        <w:t>html</w:t>
+      </w:r>
+      <w:r>
+        <w:rPr>
+          <w:rFonts w:hint="eastAsia"/>
+        </w:rPr>
+        <w:t>中的</w:t>
+      </w:r>
+      <w:r>
+        <w:rPr>
+          <w:rFonts w:hint="eastAsia"/>
+        </w:rPr>
+        <w:t>格式相同的</w:t>
+      </w:r>
+      <w:r>
+        <w:rPr>
+          <w:rFonts w:hint="eastAsia"/>
+        </w:rPr>
+        <w:t>代码，一个可以执行，另一个不能执行：</w:t>
+      </w:r>
+    </w:p>
+    <w:p>
+      <w:r>
+        <w:rPr>
+          <w:rFonts w:hint="eastAsia"/>
+        </w:rPr>
+        <w:t>由于网页中是</w:t>
+      </w:r>
+      <w:r>
+        <w:rPr>
+          <w:rFonts w:hint="eastAsia"/>
+        </w:rPr>
+        <w:t>JS</w:t>
+      </w:r>
+      <w:r>
+        <w:rPr>
+          <w:rFonts w:hint="eastAsia"/>
+        </w:rPr>
+        <w:t>定义了网页的动作，当产生这种奇怪的问题时，需要检查下对应的</w:t>
+      </w:r>
+      <w:r>
+        <w:rPr>
+          <w:rFonts w:hint="eastAsia"/>
+        </w:rPr>
+        <w:t>JS</w:t>
+      </w:r>
+      <w:r>
+        <w:rPr>
+          <w:rFonts w:hint="eastAsia"/>
+        </w:rPr>
+        <w:t>代码，是不是</w:t>
+      </w:r>
+      <w:r>
+        <w:rPr>
+          <w:rFonts w:hint="eastAsia"/>
+        </w:rPr>
+        <w:t>JS</w:t>
+      </w:r>
+      <w:r>
+        <w:rPr>
+          <w:rFonts w:hint="eastAsia"/>
+        </w:rPr>
+        <w:t>配置有问题。</w:t>
+      </w:r>
+    </w:p>
+    <w:p>
+      <w:pPr>
+        <w:pStyle w:val="2"/>
+      </w:pPr>
+      <w:r>
+        <w:rPr>
+          <w:rFonts w:hint="eastAsia"/>
+        </w:rPr>
+        <w:t>面向过程与面向对象混用</w:t>
+      </w:r>
+    </w:p>
+    <w:p>
+      <w:r>
+        <w:rPr>
+          <w:rFonts w:hint="eastAsia"/>
+        </w:rPr>
+        <w:t>首先使用面向过程方式设定编码方式：</w:t>
+      </w:r>
+    </w:p>
+    <w:p>
+      <w:pPr>
+        <w:pStyle w:val="a3"/>
+        <w:rPr>
+          <w:rFonts w:asciiTheme="minorEastAsia" w:eastAsiaTheme="minorEastAsia" w:hAnsiTheme="minorEastAsia"/>
+        </w:rPr>
+      </w:pPr>
+      <w:r>
+        <w:rPr>
+          <w:rFonts w:asciiTheme="minorEastAsia" w:eastAsiaTheme="minorEastAsia" w:hAnsiTheme="minorEastAsia" w:hint="eastAsia"/>
+        </w:rPr>
+        <w:lastRenderedPageBreak/>
+        <w:t>mys</w:t>
+      </w:r>
+      <w:r>
+        <w:rPr>
+          <w:rFonts w:asciiTheme="minorEastAsia" w:eastAsiaTheme="minorEastAsia" w:hAnsiTheme="minorEastAsia"/>
+        </w:rPr>
+        <w:t>qli_query($conn, “set nemes utf8”);</w:t>
+      </w:r>
+    </w:p>
+    <w:p>
+      <w:r>
+        <w:rPr>
+          <w:rFonts w:hint="eastAsia"/>
+        </w:rPr>
+        <w:t>之后用面向对象方式插入数据：</w:t>
+      </w:r>
+    </w:p>
+    <w:p>
+      <w:pPr>
+        <w:pStyle w:val="a3"/>
+        <w:rPr>
+          <w:rFonts w:eastAsiaTheme="minorEastAsia"/>
+        </w:rPr>
+      </w:pPr>
+      <w:r>
+        <w:rPr>
+          <w:rFonts w:eastAsiaTheme="minorEastAsia" w:hint="eastAsia"/>
+        </w:rPr>
+        <w:t>$conn-&gt;query(</w:t>
+      </w:r>
+      <w:r>
+        <w:rPr>
+          <w:rFonts w:eastAsiaTheme="minorEastAsia"/>
+        </w:rPr>
+        <w:t>“INSERT INTO ‘dataBaseName’ (id, item1, item2) VALUE (val1, val2, val3)”);</w:t>
+      </w:r>
+    </w:p>
+    <w:p>
+      <w:pPr>
+        <w:rPr>
+          <w:color w:val="FF0000"/>
+        </w:rPr>
+      </w:pPr>
+      <w:r>
+        <w:rPr>
+          <w:rFonts w:hint="eastAsia"/>
+          <w:color w:val="FF0000"/>
+        </w:rPr>
+        <w:t>表现：面向过程语句无作用</w:t>
+      </w:r>
+    </w:p>
+    <w:p>
+      <w:pPr>
+        <w:rPr>
+          <w:b/>
+        </w:rPr>
+      </w:pPr>
+      <w:r>
+        <w:rPr>
+          <w:rFonts w:hint="eastAsia"/>
+          <w:b/>
+        </w:rPr>
+        <w:t>解决办法：</w:t>
+      </w:r>
+    </w:p>
+    <w:p>
+      <w:pPr>
+        <w:rPr>
+          <w:b/>
+        </w:rPr>
+      </w:pPr>
+      <w:r>
+        <w:rPr>
+          <w:rFonts w:hint="eastAsia"/>
+          <w:b/>
+        </w:rPr>
+        <w:t>全用面向对象方式传入数据库命令即可</w:t>
+      </w:r>
+    </w:p>
+    <w:p>
+      <w:r>
+        <w:rPr>
+          <w:rFonts w:hint="eastAsia"/>
+        </w:rPr>
+        <w:t>即</w:t>
+      </w:r>
+      <w:r>
+        <w:rPr>
+          <w:rFonts w:hint="eastAsia"/>
+        </w:rPr>
+        <w:t>第一段改为：</w:t>
+      </w:r>
+    </w:p>
+    <w:p>
+      <w:pPr>
+        <w:pStyle w:val="a3"/>
+      </w:pPr>
+      <w:r>
+        <w:t>$conn-&gt;query("set names utf8");</w:t>
+      </w:r>
+    </w:p>
+    <w:p>
+      <w:pPr>
+        <w:pStyle w:val="2"/>
+      </w:pPr>
+      <w:r>
+        <w:rPr>
+          <w:rFonts w:hint="eastAsia"/>
+        </w:rPr>
+        <w:t>传入数据库中的数据，中文乱码：</w:t>
+      </w:r>
+    </w:p>
+    <w:p>
+      <w:pPr>
+        <w:rPr>
+          <w:color w:val="FF0000"/>
+        </w:rPr>
+      </w:pPr>
+      <w:r>
+        <w:rPr>
+          <w:rFonts w:hint="eastAsia"/>
+          <w:color w:val="FF0000"/>
+        </w:rPr>
+        <w:t>没有设定好</w:t>
+      </w:r>
+      <w:r>
+        <w:rPr>
+          <w:rFonts w:hint="eastAsia"/>
+          <w:color w:val="FF0000"/>
+        </w:rPr>
+        <w:t>编码格式。</w:t>
+      </w:r>
+    </w:p>
+    <w:p>
+      <w:pPr>
+        <w:rPr>
+          <w:b/>
+          <w:color w:val="000000" w:themeColor="text1"/>
+        </w:rPr>
+      </w:pPr>
+      <w:r>
+        <w:rPr>
+          <w:rFonts w:hint="eastAsia"/>
+          <w:b/>
+          <w:color w:val="000000" w:themeColor="text1"/>
+        </w:rPr>
+        <w:t>在</w:t>
+      </w:r>
+      <w:r>
+        <w:rPr>
+          <w:rFonts w:hint="eastAsia"/>
+          <w:b/>
+          <w:color w:val="000000" w:themeColor="text1"/>
+        </w:rPr>
+        <w:t>PHP</w:t>
+      </w:r>
+      <w:r>
+        <w:rPr>
+          <w:rFonts w:hint="eastAsia"/>
+          <w:b/>
+          <w:color w:val="000000" w:themeColor="text1"/>
+        </w:rPr>
+        <w:t>代码</w:t>
+      </w:r>
+      <w:r>
+        <w:rPr>
+          <w:rFonts w:hint="eastAsia"/>
+          <w:b/>
+          <w:color w:val="000000" w:themeColor="text1"/>
+        </w:rPr>
+        <w:t>中</w:t>
+      </w:r>
+      <w:r>
+        <w:rPr>
+          <w:rFonts w:hint="eastAsia"/>
+          <w:b/>
+          <w:color w:val="000000" w:themeColor="text1"/>
+        </w:rPr>
+        <w:t>上传数据之前</w:t>
+      </w:r>
+      <w:r>
+        <w:rPr>
+          <w:rFonts w:hint="eastAsia"/>
+          <w:b/>
+          <w:color w:val="000000" w:themeColor="text1"/>
+        </w:rPr>
+        <w:t>加入</w:t>
+      </w:r>
+    </w:p>
+    <w:p>
+      <w:pPr>
+        <w:pStyle w:val="a3"/>
+      </w:pPr>
+      <w:r>
+        <w:t>$conn-&gt;query("set names utf8");</w:t>
+      </w:r>
+    </w:p>
+    <w:p>
+      <w:pPr>
+        <w:rPr>
+          <w:b/>
+          <w:color w:val="000000" w:themeColor="text1"/>
+        </w:rPr>
+      </w:pPr>
+      <w:r>
+        <w:rPr>
+          <w:rFonts w:hint="eastAsia"/>
+          <w:b/>
+          <w:color w:val="000000" w:themeColor="text1"/>
+        </w:rPr>
+        <w:t>即可</w:t>
+      </w:r>
+      <w:r>
+        <w:rPr>
+          <w:rFonts w:hint="eastAsia"/>
+          <w:b/>
+          <w:color w:val="000000" w:themeColor="text1"/>
+        </w:rPr>
+        <w:t>（</w:t>
+      </w:r>
+      <w:r>
+        <w:rPr>
+          <w:rFonts w:hint="eastAsia"/>
+          <w:b/>
+          <w:color w:val="000000" w:themeColor="text1"/>
+          <w:highlight w:val="yellow"/>
+        </w:rPr>
+        <w:t>前提是保证网页编码为</w:t>
+      </w:r>
+      <w:r>
+        <w:rPr>
+          <w:rFonts w:hint="eastAsia"/>
+          <w:b/>
+          <w:color w:val="000000" w:themeColor="text1"/>
+          <w:highlight w:val="yellow"/>
+        </w:rPr>
+        <w:t>UTF-</w:t>
+      </w:r>
+      <w:r>
+        <w:rPr>
+          <w:b/>
+          <w:color w:val="000000" w:themeColor="text1"/>
+          <w:highlight w:val="yellow"/>
+        </w:rPr>
+        <w:t>8</w:t>
+      </w:r>
+      <w:r>
+        <w:rPr>
+          <w:rFonts w:hint="eastAsia"/>
+          <w:b/>
+          <w:color w:val="000000" w:themeColor="text1"/>
+          <w:highlight w:val="yellow"/>
+        </w:rPr>
+        <w:t>，</w:t>
+      </w:r>
+      <w:r>
+        <w:rPr>
+          <w:rFonts w:hint="eastAsia"/>
+          <w:b/>
+          <w:color w:val="000000" w:themeColor="text1"/>
+          <w:highlight w:val="yellow"/>
+        </w:rPr>
+        <w:t xml:space="preserve"> </w:t>
+      </w:r>
+      <w:r>
+        <w:rPr>
+          <w:rFonts w:hint="eastAsia"/>
+          <w:b/>
+          <w:color w:val="000000" w:themeColor="text1"/>
+          <w:highlight w:val="yellow"/>
+        </w:rPr>
+        <w:t>数据库编码为</w:t>
+      </w:r>
+      <w:r>
+        <w:rPr>
+          <w:rFonts w:hint="eastAsia"/>
+          <w:b/>
+          <w:color w:val="000000" w:themeColor="text1"/>
+          <w:highlight w:val="yellow"/>
+        </w:rPr>
+        <w:t>UTF-</w:t>
+      </w:r>
+      <w:r>
+        <w:rPr>
+          <w:b/>
+          <w:color w:val="000000" w:themeColor="text1"/>
+          <w:highlight w:val="yellow"/>
+        </w:rPr>
+        <w:t>8</w:t>
+      </w:r>
+      <w:r>
+        <w:rPr>
+          <w:rFonts w:hint="eastAsia"/>
+          <w:b/>
+          <w:color w:val="000000" w:themeColor="text1"/>
+        </w:rPr>
+        <w:t>）</w:t>
+      </w:r>
+    </w:p>
+    <w:p>
+      <w:pPr>
+        <w:pStyle w:val="2"/>
+      </w:pPr>
+      <w:r>
+        <w:t>Call to a member function bind_param() on a non-object</w:t>
+      </w:r>
+    </w:p>
+    <w:p>
+      <w:pPr>
+        <w:rPr>
+          <w:color w:val="FF0000"/>
+        </w:rPr>
+      </w:pPr>
+      <w:r>
+        <w:rPr>
+          <w:rFonts w:hint="eastAsia"/>
+          <w:color w:val="FF0000"/>
+        </w:rPr>
+        <w:t>错因：</w:t>
+      </w:r>
+    </w:p>
+    <w:p>
+      <w:pPr>
+        <w:pStyle w:val="a3"/>
+      </w:pPr>
+      <w:r>
+        <w:t>$sql = "INSERT INTO `test`.`chuying_contest` (</w:t>
+      </w:r>
+      <w:r>
+        <w:rPr>
+          <w:highlight w:val="yellow"/>
+        </w:rPr>
+        <w:t>‘</w:t>
+      </w:r>
+      <w:r>
+        <w:rPr>
+          <w:highlight w:val="yellow"/>
+        </w:rPr>
+        <w:t>id</w:t>
+      </w:r>
+      <w:r>
+        <w:rPr>
+          <w:highlight w:val="yellow"/>
+        </w:rPr>
+        <w:t>’</w:t>
+      </w:r>
+      <w:r>
+        <w:rPr>
+          <w:highlight w:val="yellow"/>
+        </w:rPr>
+        <w:t xml:space="preserve">, </w:t>
+      </w:r>
+      <w:r>
+        <w:rPr>
+          <w:highlight w:val="yellow"/>
+        </w:rPr>
+        <w:t>‘</w:t>
+      </w:r>
+      <w:r>
+        <w:rPr>
+          <w:highlight w:val="yellow"/>
+        </w:rPr>
+        <w:t>qq</w:t>
+      </w:r>
+      <w:r>
+        <w:rPr>
+          <w:highlight w:val="yellow"/>
+        </w:rPr>
+        <w:t>’</w:t>
+      </w:r>
+      <w:r>
+        <w:rPr>
+          <w:highlight w:val="yellow"/>
+        </w:rPr>
+        <w:t xml:space="preserve">, </w:t>
+      </w:r>
+      <w:r>
+        <w:rPr>
+          <w:highlight w:val="yellow"/>
+        </w:rPr>
+        <w:t>‘</w:t>
+      </w:r>
+      <w:r>
+        <w:rPr>
+          <w:highlight w:val="yellow"/>
+        </w:rPr>
+        <w:t>comment</w:t>
+      </w:r>
+      <w:r>
+        <w:rPr>
+          <w:highlight w:val="yellow"/>
+        </w:rPr>
+        <w:t>’</w:t>
+      </w:r>
+      <w:r>
+        <w:t>) VALUES (?, ?, ?)";</w:t>
+      </w:r>
+    </w:p>
+    <w:p>
+      <w:pPr>
+        <w:pStyle w:val="a3"/>
+      </w:pPr>
+      <w:r>
+        <w:t>$statment = $conn-&gt;prepare($sql);</w:t>
+      </w:r>
+    </w:p>
+    <w:p>
+      <w:pPr>
+        <w:rPr>
+          <w:color w:val="FF0000"/>
+        </w:rPr>
+      </w:pPr>
+      <w:r>
+        <w:rPr>
+          <w:rFonts w:hint="eastAsia"/>
+          <w:color w:val="FF0000"/>
+        </w:rPr>
+        <w:t>在</w:t>
+      </w:r>
+      <w:r>
+        <w:rPr>
+          <w:rFonts w:hint="eastAsia"/>
+          <w:color w:val="FF0000"/>
+        </w:rPr>
+        <w:t>PHP</w:t>
+      </w:r>
+      <w:r>
+        <w:rPr>
+          <w:color w:val="FF0000"/>
+        </w:rPr>
+        <w:t>5.3</w:t>
+      </w:r>
+      <w:r>
+        <w:rPr>
+          <w:rFonts w:hint="eastAsia"/>
+          <w:color w:val="FF0000"/>
+        </w:rPr>
+        <w:t>之后，</w:t>
+      </w:r>
+      <w:r>
+        <w:rPr>
+          <w:rFonts w:hint="eastAsia"/>
+          <w:color w:val="FF0000"/>
+        </w:rPr>
+        <w:t>prepare</w:t>
+      </w:r>
+      <w:r>
+        <w:rPr>
+          <w:rFonts w:hint="eastAsia"/>
+          <w:color w:val="FF0000"/>
+        </w:rPr>
+        <w:t>方法中传参时，字段是不允许为</w:t>
+      </w:r>
+      <w:r>
+        <w:rPr>
+          <w:rFonts w:hint="eastAsia"/>
+          <w:color w:val="FF0000"/>
+          <w:highlight w:val="yellow"/>
+        </w:rPr>
+        <w:t>字符串</w:t>
+      </w:r>
+      <w:r>
+        <w:rPr>
+          <w:rFonts w:hint="eastAsia"/>
+          <w:color w:val="FF0000"/>
+        </w:rPr>
+        <w:t>的。</w:t>
+      </w:r>
+    </w:p>
+    <w:p>
+      <w:r>
+        <w:rPr>
+          <w:rFonts w:hint="eastAsia"/>
+        </w:rPr>
+        <w:t>改成如下格式即可：</w:t>
       </w:r>
       <w:bookmarkStart w:id="1" w:name="_GoBack"/>
       <w:bookmarkEnd w:id="1"/>
-      <w:r>
-        <w:rPr>
-          <w:rFonts w:hint="eastAsia"/>
-        </w:rPr>
-        <w:t>件</w:t>
+    </w:p>
+    <w:p>
+      <w:pPr>
+        <w:pStyle w:val="a3"/>
+      </w:pPr>
+      <w:r>
+        <w:t>$sql = "INSERT INTO `test`.`chuying_contest` (</w:t>
+      </w:r>
+      <w:r>
+        <w:rPr>
+          <w:highlight w:val="yellow"/>
+        </w:rPr>
+        <w:t>id, qq, comment</w:t>
+      </w:r>
+      <w:r>
+        <w:t>) VALUES (?, ?, ?)";</w:t>
+      </w:r>
+    </w:p>
+    <w:p>
+      <w:pPr>
+        <w:pStyle w:val="a3"/>
+        <w:rPr>
+          <w:rFonts w:hint="eastAsia"/>
+        </w:rPr>
+      </w:pPr>
+      <w:r>
+        <w:t>$statment = $conn-&gt;prepare($sql);</w:t>
+      </w:r>
+    </w:p>
+    <w:p>
+      <w:pPr>
+        <w:pStyle w:val="1"/>
+      </w:pPr>
+      <w:r>
+        <w:rPr>
+          <w:rFonts w:hint="eastAsia"/>
+        </w:rPr>
+        <w:lastRenderedPageBreak/>
+        <w:t>硬件</w:t>
       </w:r>
     </w:p>
     <w:p>
@@ -4176,7 +4784,7 @@
 </file>
 
 <file path=word/endnotes.xml><?xml version="1.0" encoding="utf-8"?>
-<w:endnotes xmlns:wpc="http://schemas.microsoft.com/office/word/2010/wordprocessingCanvas" xmlns:cx="http://schemas.microsoft.com/office/drawing/2014/chartex" xmlns:cx1="http://schemas.microsoft.com/office/drawing/2015/9/8/chartex" xmlns:cx2="http://schemas.microsoft.com/office/drawing/2015/10/21/chartex" xmlns:cx3="http://schemas.microsoft.com/office/drawing/2016/5/9/chartex" xmlns:cx4="http://schemas.microsoft.com/office/drawing/2016/5/10/chartex" xmlns:cx5="http://schemas.microsoft.com/office/drawing/2016/5/11/chartex" xmlns:cx6="http://schemas.microsoft.com/office/drawing/2016/5/12/chartex" xmlns:cx7="http://schemas.microsoft.com/office/drawing/2016/5/13/chartex" xmlns:cx8="http://schemas.microsoft.com/office/drawing/2016/5/14/chartex" xmlns:mc="http://schemas.openxmlformats.org/markup-compatibility/2006" xmlns:aink="http://schemas.microsoft.com/office/drawing/2016/ink" xmlns:o="urn:schemas-microsoft-com:office:office" xmlns:r="http://schemas.openxmlformats.org/officeDocument/2006/relationships" xmlns:m="http://schemas.openxmlformats.org/officeDocument/2006/math" xmlns:v="urn:schemas-microsoft-com:vml" xmlns:wp14="http://schemas.microsoft.com/office/word/2010/wordprocessingDrawing" xmlns:wp="http://schemas.openxmlformats.org/drawingml/2006/wordprocessingDrawing" xmlns:w10="urn:schemas-microsoft-com:office:word" xmlns:w="http://schemas.openxmlformats.org/wordprocessingml/2006/main" xmlns:w14="http://schemas.microsoft.com/office/word/2010/wordml" xmlns:w15="http://schemas.microsoft.com/office/word/2012/wordml" xmlns:w16se="http://schemas.microsoft.com/office/word/2015/wordml/symex" xmlns:wpg="http://schemas.microsoft.com/office/word/2010/wordprocessingGroup" xmlns:wpi="http://schemas.microsoft.com/office/word/2010/wordprocessingInk" xmlns:wne="http://schemas.microsoft.com/office/word/2006/wordml" xmlns:wps="http://schemas.microsoft.com/office/word/2010/wordprocessingShape" mc:Ignorable="w14 w15 w16se wp14">
+<w:endnotes xmlns:wpc="http://schemas.microsoft.com/office/word/2010/wordprocessingCanvas" xmlns:cx="http://schemas.microsoft.com/office/drawing/2014/chartex" xmlns:cx1="http://schemas.microsoft.com/office/drawing/2015/9/8/chartex" xmlns:cx2="http://schemas.microsoft.com/office/drawing/2015/10/21/chartex" xmlns:cx3="http://schemas.microsoft.com/office/drawing/2016/5/9/chartex" xmlns:cx4="http://schemas.microsoft.com/office/drawing/2016/5/10/chartex" xmlns:cx5="http://schemas.microsoft.com/office/drawing/2016/5/11/chartex" xmlns:cx6="http://schemas.microsoft.com/office/drawing/2016/5/12/chartex" xmlns:cx7="http://schemas.microsoft.com/office/drawing/2016/5/13/chartex" xmlns:cx8="http://schemas.microsoft.com/office/drawing/2016/5/14/chartex" xmlns:mc="http://schemas.openxmlformats.org/markup-compatibility/2006" xmlns:aink="http://schemas.microsoft.com/office/drawing/2016/ink" xmlns:am3d="http://schemas.microsoft.com/office/drawing/2017/model3d" xmlns:o="urn:schemas-microsoft-com:office:office" xmlns:r="http://schemas.openxmlformats.org/officeDocument/2006/relationships" xmlns:m="http://schemas.openxmlformats.org/officeDocument/2006/math" xmlns:v="urn:schemas-microsoft-com:vml" xmlns:wp14="http://schemas.microsoft.com/office/word/2010/wordprocessingDrawing" xmlns:wp="http://schemas.openxmlformats.org/drawingml/2006/wordprocessingDrawing" xmlns:w10="urn:schemas-microsoft-com:office:word" xmlns:w="http://schemas.openxmlformats.org/wordprocessingml/2006/main" xmlns:w14="http://schemas.microsoft.com/office/word/2010/wordml" xmlns:w15="http://schemas.microsoft.com/office/word/2012/wordml" xmlns:w16cid="http://schemas.microsoft.com/office/word/2016/wordml/cid" xmlns:w16se="http://schemas.microsoft.com/office/word/2015/wordml/symex" xmlns:wpg="http://schemas.microsoft.com/office/word/2010/wordprocessingGroup" xmlns:wpi="http://schemas.microsoft.com/office/word/2010/wordprocessingInk" xmlns:wne="http://schemas.microsoft.com/office/word/2006/wordml" xmlns:wps="http://schemas.microsoft.com/office/word/2010/wordprocessingShape" mc:Ignorable="w14 w15 w16se w16cid wp14">
   <w:endnote w:type="separator" w:id="-1">
     <w:p>
       <w:r>
@@ -4195,7 +4803,7 @@
 </file>
 
 <file path=word/footnotes.xml><?xml version="1.0" encoding="utf-8"?>
-<w:footnotes xmlns:wpc="http://schemas.microsoft.com/office/word/2010/wordprocessingCanvas" xmlns:cx="http://schemas.microsoft.com/office/drawing/2014/chartex" xmlns:cx1="http://schemas.microsoft.com/office/drawing/2015/9/8/chartex" xmlns:cx2="http://schemas.microsoft.com/office/drawing/2015/10/21/chartex" xmlns:cx3="http://schemas.microsoft.com/office/drawing/2016/5/9/chartex" xmlns:cx4="http://schemas.microsoft.com/office/drawing/2016/5/10/chartex" xmlns:cx5="http://schemas.microsoft.com/office/drawing/2016/5/11/chartex" xmlns:cx6="http://schemas.microsoft.com/office/drawing/2016/5/12/chartex" xmlns:cx7="http://schemas.microsoft.com/office/drawing/2016/5/13/chartex" xmlns:cx8="http://schemas.microsoft.com/office/drawing/2016/5/14/chartex" xmlns:mc="http://schemas.openxmlformats.org/markup-compatibility/2006" xmlns:aink="http://schemas.microsoft.com/office/drawing/2016/ink" xmlns:o="urn:schemas-microsoft-com:office:office" xmlns:r="http://schemas.openxmlformats.org/officeDocument/2006/relationships" xmlns:m="http://schemas.openxmlformats.org/officeDocument/2006/math" xmlns:v="urn:schemas-microsoft-com:vml" xmlns:wp14="http://schemas.microsoft.com/office/word/2010/wordprocessingDrawing" xmlns:wp="http://schemas.openxmlformats.org/drawingml/2006/wordprocessingDrawing" xmlns:w10="urn:schemas-microsoft-com:office:word" xmlns:w="http://schemas.openxmlformats.org/wordprocessingml/2006/main" xmlns:w14="http://schemas.microsoft.com/office/word/2010/wordml" xmlns:w15="http://schemas.microsoft.com/office/word/2012/wordml" xmlns:w16se="http://schemas.microsoft.com/office/word/2015/wordml/symex" xmlns:wpg="http://schemas.microsoft.com/office/word/2010/wordprocessingGroup" xmlns:wpi="http://schemas.microsoft.com/office/word/2010/wordprocessingInk" xmlns:wne="http://schemas.microsoft.com/office/word/2006/wordml" xmlns:wps="http://schemas.microsoft.com/office/word/2010/wordprocessingShape" mc:Ignorable="w14 w15 w16se wp14">
+<w:footnotes xmlns:wpc="http://schemas.microsoft.com/office/word/2010/wordprocessingCanvas" xmlns:cx="http://schemas.microsoft.com/office/drawing/2014/chartex" xmlns:cx1="http://schemas.microsoft.com/office/drawing/2015/9/8/chartex" xmlns:cx2="http://schemas.microsoft.com/office/drawing/2015/10/21/chartex" xmlns:cx3="http://schemas.microsoft.com/office/drawing/2016/5/9/chartex" xmlns:cx4="http://schemas.microsoft.com/office/drawing/2016/5/10/chartex" xmlns:cx5="http://schemas.microsoft.com/office/drawing/2016/5/11/chartex" xmlns:cx6="http://schemas.microsoft.com/office/drawing/2016/5/12/chartex" xmlns:cx7="http://schemas.microsoft.com/office/drawing/2016/5/13/chartex" xmlns:cx8="http://schemas.microsoft.com/office/drawing/2016/5/14/chartex" xmlns:mc="http://schemas.openxmlformats.org/markup-compatibility/2006" xmlns:aink="http://schemas.microsoft.com/office/drawing/2016/ink" xmlns:am3d="http://schemas.microsoft.com/office/drawing/2017/model3d" xmlns:o="urn:schemas-microsoft-com:office:office" xmlns:r="http://schemas.openxmlformats.org/officeDocument/2006/relationships" xmlns:m="http://schemas.openxmlformats.org/officeDocument/2006/math" xmlns:v="urn:schemas-microsoft-com:vml" xmlns:wp14="http://schemas.microsoft.com/office/word/2010/wordprocessingDrawing" xmlns:wp="http://schemas.openxmlformats.org/drawingml/2006/wordprocessingDrawing" xmlns:w10="urn:schemas-microsoft-com:office:word" xmlns:w="http://schemas.openxmlformats.org/wordprocessingml/2006/main" xmlns:w14="http://schemas.microsoft.com/office/word/2010/wordml" xmlns:w15="http://schemas.microsoft.com/office/word/2012/wordml" xmlns:w16cid="http://schemas.microsoft.com/office/word/2016/wordml/cid" xmlns:w16se="http://schemas.microsoft.com/office/word/2015/wordml/symex" xmlns:wpg="http://schemas.microsoft.com/office/word/2010/wordprocessingGroup" xmlns:wpi="http://schemas.microsoft.com/office/word/2010/wordprocessingInk" xmlns:wne="http://schemas.microsoft.com/office/word/2006/wordml" xmlns:wps="http://schemas.microsoft.com/office/word/2010/wordprocessingShape" mc:Ignorable="w14 w15 w16se w16cid wp14">
   <w:footnote w:type="separator" w:id="-1">
     <w:p>
       <w:r>
@@ -4214,7 +4822,7 @@
 </file>
 
 <file path=word/numbering.xml><?xml version="1.0" encoding="utf-8"?>
-<w:numbering xmlns:wpc="http://schemas.microsoft.com/office/word/2010/wordprocessingCanvas" xmlns:cx="http://schemas.microsoft.com/office/drawing/2014/chartex" xmlns:cx1="http://schemas.microsoft.com/office/drawing/2015/9/8/chartex" xmlns:cx2="http://schemas.microsoft.com/office/drawing/2015/10/21/chartex" xmlns:cx3="http://schemas.microsoft.com/office/drawing/2016/5/9/chartex" xmlns:cx4="http://schemas.microsoft.com/office/drawing/2016/5/10/chartex" xmlns:cx5="http://schemas.microsoft.com/office/drawing/2016/5/11/chartex" xmlns:cx6="http://schemas.microsoft.com/office/drawing/2016/5/12/chartex" xmlns:cx7="http://schemas.microsoft.com/office/drawing/2016/5/13/chartex" xmlns:cx8="http://schemas.microsoft.com/office/drawing/2016/5/14/chartex" xmlns:mc="http://schemas.openxmlformats.org/markup-compatibility/2006" xmlns:aink="http://schemas.microsoft.com/office/drawing/2016/ink" xmlns:o="urn:schemas-microsoft-com:office:office" xmlns:r="http://schemas.openxmlformats.org/officeDocument/2006/relationships" xmlns:m="http://schemas.openxmlformats.org/officeDocument/2006/math" xmlns:v="urn:schemas-microsoft-com:vml" xmlns:wp14="http://schemas.microsoft.com/office/word/2010/wordprocessingDrawing" xmlns:wp="http://schemas.openxmlformats.org/drawingml/2006/wordprocessingDrawing" xmlns:w10="urn:schemas-microsoft-com:office:word" xmlns:w="http://schemas.openxmlformats.org/wordprocessingml/2006/main" xmlns:w14="http://schemas.microsoft.com/office/word/2010/wordml" xmlns:w15="http://schemas.microsoft.com/office/word/2012/wordml" xmlns:w16se="http://schemas.microsoft.com/office/word/2015/wordml/symex" xmlns:wpg="http://schemas.microsoft.com/office/word/2010/wordprocessingGroup" xmlns:wpi="http://schemas.microsoft.com/office/word/2010/wordprocessingInk" xmlns:wne="http://schemas.microsoft.com/office/word/2006/wordml" xmlns:wps="http://schemas.microsoft.com/office/word/2010/wordprocessingShape" mc:Ignorable="w14 w15 w16se wp14">
+<w:numbering xmlns:wpc="http://schemas.microsoft.com/office/word/2010/wordprocessingCanvas" xmlns:cx="http://schemas.microsoft.com/office/drawing/2014/chartex" xmlns:cx1="http://schemas.microsoft.com/office/drawing/2015/9/8/chartex" xmlns:cx2="http://schemas.microsoft.com/office/drawing/2015/10/21/chartex" xmlns:cx3="http://schemas.microsoft.com/office/drawing/2016/5/9/chartex" xmlns:cx4="http://schemas.microsoft.com/office/drawing/2016/5/10/chartex" xmlns:cx5="http://schemas.microsoft.com/office/drawing/2016/5/11/chartex" xmlns:cx6="http://schemas.microsoft.com/office/drawing/2016/5/12/chartex" xmlns:cx7="http://schemas.microsoft.com/office/drawing/2016/5/13/chartex" xmlns:cx8="http://schemas.microsoft.com/office/drawing/2016/5/14/chartex" xmlns:mc="http://schemas.openxmlformats.org/markup-compatibility/2006" xmlns:aink="http://schemas.microsoft.com/office/drawing/2016/ink" xmlns:am3d="http://schemas.microsoft.com/office/drawing/2017/model3d" xmlns:o="urn:schemas-microsoft-com:office:office" xmlns:r="http://schemas.openxmlformats.org/officeDocument/2006/relationships" xmlns:m="http://schemas.openxmlformats.org/officeDocument/2006/math" xmlns:v="urn:schemas-microsoft-com:vml" xmlns:wp14="http://schemas.microsoft.com/office/word/2010/wordprocessingDrawing" xmlns:wp="http://schemas.openxmlformats.org/drawingml/2006/wordprocessingDrawing" xmlns:w10="urn:schemas-microsoft-com:office:word" xmlns:w="http://schemas.openxmlformats.org/wordprocessingml/2006/main" xmlns:w14="http://schemas.microsoft.com/office/word/2010/wordml" xmlns:w15="http://schemas.microsoft.com/office/word/2012/wordml" xmlns:w16cid="http://schemas.microsoft.com/office/word/2016/wordml/cid" xmlns:w16se="http://schemas.microsoft.com/office/word/2015/wordml/symex" xmlns:wpg="http://schemas.microsoft.com/office/word/2010/wordprocessingGroup" xmlns:wpi="http://schemas.microsoft.com/office/word/2010/wordprocessingInk" xmlns:wne="http://schemas.microsoft.com/office/word/2006/wordml" xmlns:wps="http://schemas.microsoft.com/office/word/2010/wordprocessingShape" mc:Ignorable="w14 w15 w16se w16cid wp14">
   <w:abstractNum w:abstractNumId="0" w15:restartNumberingAfterBreak="0">
     <w:nsid w:val="0DBD3DE3"/>
     <w:multiLevelType w:val="hybridMultilevel"/>
@@ -4513,7 +5121,7 @@
 </file>
 
 <file path=word/styles.xml><?xml version="1.0" encoding="utf-8"?>
-<w:styles xmlns:mc="http://schemas.openxmlformats.org/markup-compatibility/2006" xmlns:r="http://schemas.openxmlformats.org/officeDocument/2006/relationships" xmlns:w="http://schemas.openxmlformats.org/wordprocessingml/2006/main" xmlns:w14="http://schemas.microsoft.com/office/word/2010/wordml" xmlns:w15="http://schemas.microsoft.com/office/word/2012/wordml" xmlns:w16se="http://schemas.microsoft.com/office/word/2015/wordml/symex" mc:Ignorable="w14 w15 w16se">
+<w:styles xmlns:mc="http://schemas.openxmlformats.org/markup-compatibility/2006" xmlns:r="http://schemas.openxmlformats.org/officeDocument/2006/relationships" xmlns:w="http://schemas.openxmlformats.org/wordprocessingml/2006/main" xmlns:w14="http://schemas.microsoft.com/office/word/2010/wordml" xmlns:w15="http://schemas.microsoft.com/office/word/2012/wordml" xmlns:w16cid="http://schemas.microsoft.com/office/word/2016/wordml/cid" xmlns:w16se="http://schemas.microsoft.com/office/word/2015/wordml/symex" mc:Ignorable="w14 w15 w16se w16cid">
   <w:docDefaults>
     <w:rPrDefault>
       <w:rPr>
@@ -4526,7 +5134,7 @@
     </w:rPrDefault>
     <w:pPrDefault/>
   </w:docDefaults>
-  <w:latentStyles w:defLockedState="0" w:defUIPriority="99" w:defSemiHidden="0" w:defUnhideWhenUsed="0" w:defQFormat="0" w:count="374">
+  <w:latentStyles w:defLockedState="0" w:defUIPriority="99" w:defSemiHidden="0" w:defUnhideWhenUsed="0" w:defQFormat="0" w:count="375">
     <w:lsdException w:name="Normal" w:uiPriority="0" w:qFormat="1"/>
     <w:lsdException w:name="heading 1" w:uiPriority="9" w:qFormat="1"/>
     <w:lsdException w:name="heading 2" w:semiHidden="1" w:uiPriority="9" w:unhideWhenUsed="1" w:qFormat="1"/>
@@ -4632,7 +5240,6 @@
     <w:lsdException w:name="HTML Sample" w:semiHidden="1" w:unhideWhenUsed="1"/>
     <w:lsdException w:name="HTML Typewriter" w:semiHidden="1" w:unhideWhenUsed="1"/>
     <w:lsdException w:name="HTML Variable" w:semiHidden="1" w:unhideWhenUsed="1"/>
-    <w:lsdException w:name="Normal Table" w:semiHidden="1" w:unhideWhenUsed="1"/>
     <w:lsdException w:name="annotation subject" w:semiHidden="1" w:unhideWhenUsed="1"/>
     <w:lsdException w:name="No List" w:semiHidden="1" w:unhideWhenUsed="1"/>
     <w:lsdException w:name="Outline List 1" w:semiHidden="1" w:unhideWhenUsed="1"/>
@@ -4679,10 +5286,8 @@
     <w:lsdException w:name="Table Subtle 2" w:semiHidden="1" w:unhideWhenUsed="1"/>
     <w:lsdException w:name="Table Web 1" w:semiHidden="1" w:unhideWhenUsed="1"/>
     <w:lsdException w:name="Table Web 2" w:semiHidden="1" w:unhideWhenUsed="1"/>
-    <w:lsdException w:name="Table Web 3" w:semiHidden="1" w:unhideWhenUsed="1"/>
     <w:lsdException w:name="Balloon Text" w:semiHidden="1" w:unhideWhenUsed="1"/>
     <w:lsdException w:name="Table Grid" w:uiPriority="39"/>
-    <w:lsdException w:name="Table Theme" w:semiHidden="1" w:unhideWhenUsed="1"/>
     <w:lsdException w:name="Placeholder Text" w:semiHidden="1"/>
     <w:lsdException w:name="No Spacing" w:uiPriority="1" w:qFormat="1"/>
     <w:lsdException w:name="Light Shading" w:uiPriority="60"/>
@@ -4901,6 +5506,7 @@
     <w:lsdException w:name="Mention" w:semiHidden="1" w:unhideWhenUsed="1"/>
     <w:lsdException w:name="Smart Hyperlink" w:semiHidden="1" w:unhideWhenUsed="1"/>
     <w:lsdException w:name="Hashtag" w:semiHidden="1" w:unhideWhenUsed="1"/>
+    <w:lsdException w:name="Unresolved Mention" w:semiHidden="1" w:unhideWhenUsed="1"/>
   </w:latentStyles>
   <w:style w:type="paragraph" w:default="1" w:styleId="a">
     <w:name w:val="Normal"/>

</xml_diff>

<commit_message>
add QR code update error log
</commit_message>
<xml_diff>
--- a/Error_log.docx
+++ b/Error_log.docx
@@ -902,15 +902,109 @@
         <w:rPr>
           <w:rFonts w:hint="eastAsia"/>
         </w:rPr>
-        <w:t>中断，无法进入串口中断：</w:t>
-      </w:r>
-    </w:p>
-    <w:p>
+        <w:t>中断</w:t>
+      </w:r>
+    </w:p>
+    <w:p>
+      <w:pPr>
+        <w:pStyle w:val="a9"/>
+        <w:numPr>
+          <w:ilvl w:val="0"/>
+          <w:numId w:val="6"/>
+        </w:numPr>
+        <w:ind w:firstLineChars="0"/>
+      </w:pPr>
+      <w:r>
+        <w:rPr>
+          <w:rFonts w:hint="eastAsia"/>
+        </w:rPr>
+        <w:t>并且无法进入串口中断：</w:t>
+      </w:r>
       <w:r>
         <w:rPr>
           <w:rFonts w:hint="eastAsia"/>
         </w:rPr>
         <w:t>串口配置，没有打开引脚复用时钟</w:t>
+      </w:r>
+    </w:p>
+    <w:p>
+      <w:pPr>
+        <w:pStyle w:val="a9"/>
+        <w:numPr>
+          <w:ilvl w:val="0"/>
+          <w:numId w:val="6"/>
+        </w:numPr>
+        <w:ind w:firstLineChars="0"/>
+      </w:pPr>
+      <w:r>
+        <w:rPr>
+          <w:rFonts w:hint="eastAsia"/>
+        </w:rPr>
+        <w:t>在</w:t>
+      </w:r>
+      <w:r>
+        <w:rPr>
+          <w:rFonts w:hint="eastAsia"/>
+        </w:rPr>
+        <w:t>NMI</w:t>
+      </w:r>
+      <w:r>
+        <w:rPr>
+          <w:rFonts w:hint="eastAsia"/>
+        </w:rPr>
+        <w:t>服务例程中不得使用</w:t>
+      </w:r>
+      <w:r>
+        <w:rPr>
+          <w:rFonts w:hint="eastAsia"/>
+        </w:rPr>
+        <w:t>SVC</w:t>
+      </w:r>
+      <w:r>
+        <w:rPr>
+          <w:rFonts w:hint="eastAsia"/>
+        </w:rPr>
+        <w:t>，使用则触发</w:t>
+      </w:r>
+    </w:p>
+    <w:p>
+      <w:pPr>
+        <w:pStyle w:val="a9"/>
+        <w:numPr>
+          <w:ilvl w:val="0"/>
+          <w:numId w:val="6"/>
+        </w:numPr>
+        <w:ind w:firstLineChars="0"/>
+      </w:pPr>
+      <w:r>
+        <w:rPr>
+          <w:rFonts w:hint="eastAsia"/>
+        </w:rPr>
+        <w:t>若</w:t>
+      </w:r>
+      <w:r>
+        <w:rPr>
+          <w:rFonts w:hint="eastAsia"/>
+        </w:rPr>
+        <w:t>SVC</w:t>
+      </w:r>
+      <w:r>
+        <w:rPr>
+          <w:rFonts w:hint="eastAsia"/>
+        </w:rPr>
+        <w:t>优先级低于正在处理的任务，或者有其他原因无法立即响应</w:t>
+      </w:r>
+      <w:r>
+        <w:rPr>
+          <w:rFonts w:hint="eastAsia"/>
+        </w:rPr>
+        <w:t>SVC</w:t>
+      </w:r>
+      <w:r>
+        <w:rPr>
+          <w:rFonts w:hint="eastAsia"/>
+        </w:rPr>
+        <w:t>，则触发</w:t>
       </w:r>
     </w:p>
     <w:p>
@@ -1248,7 +1342,16 @@
         <w:pStyle w:val="2"/>
       </w:pPr>
       <w:r>
-        <w:t xml:space="preserve"> function "</w:t>
+        <w:rPr>
+          <w:rFonts w:hint="eastAsia"/>
+        </w:rPr>
+        <w:t>Waring[Pe550</w:t>
+      </w:r>
+      <w:r>
+        <w:t>]:</w:t>
+      </w:r>
+      <w:r>
+        <w:t>function "</w:t>
       </w:r>
       <w:r>
         <w:rPr>
@@ -1275,6 +1378,14 @@
       </w:r>
     </w:p>
     <w:p>
+      <w:pPr>
+        <w:pStyle w:val="a9"/>
+        <w:numPr>
+          <w:ilvl w:val="0"/>
+          <w:numId w:val="7"/>
+        </w:numPr>
+        <w:ind w:firstLineChars="0"/>
+      </w:pPr>
       <w:r>
         <w:rPr>
           <w:rFonts w:hint="eastAsia"/>
@@ -1307,6 +1418,10 @@
       </w:r>
     </w:p>
     <w:p>
+      <w:pPr>
+        <w:pStyle w:val="a9"/>
+        <w:ind w:left="420" w:firstLineChars="0" w:firstLine="0"/>
+      </w:pPr>
       <w:r>
         <w:rPr>
           <w:rFonts w:hint="eastAsia"/>
@@ -1316,6 +1431,99 @@
     </w:p>
     <w:p>
       <w:pPr>
+        <w:pStyle w:val="a9"/>
+        <w:numPr>
+          <w:ilvl w:val="0"/>
+          <w:numId w:val="7"/>
+        </w:numPr>
+        <w:ind w:firstLineChars="0"/>
+      </w:pPr>
+      <w:r>
+        <w:rPr>
+          <w:rFonts w:hint="eastAsia"/>
+        </w:rPr>
+        <w:t>函数名称写错，例如，</w:t>
+      </w:r>
+    </w:p>
+    <w:p>
+      <w:pPr>
+        <w:pStyle w:val="a9"/>
+        <w:ind w:left="420" w:firstLineChars="0" w:firstLine="0"/>
+      </w:pPr>
+      <w:r>
+        <w:rPr>
+          <w:rFonts w:hint="eastAsia"/>
+        </w:rPr>
+        <w:t>退出临界段的函数为</w:t>
+      </w:r>
+      <w:r>
+        <w:t>OS_EX</w:t>
+      </w:r>
+      <w:r>
+        <w:rPr>
+          <w:b/>
+          <w:color w:val="FF0000"/>
+        </w:rPr>
+        <w:t>IT</w:t>
+      </w:r>
+      <w:r>
+        <w:t>_CRITICAL();</w:t>
+      </w:r>
+    </w:p>
+    <w:p>
+      <w:pPr>
+        <w:pStyle w:val="a9"/>
+        <w:ind w:left="420" w:firstLineChars="0" w:firstLine="0"/>
+      </w:pPr>
+      <w:r>
+        <w:rPr>
+          <w:rFonts w:hint="eastAsia"/>
+        </w:rPr>
+        <w:t>我写成了</w:t>
+      </w:r>
+      <w:r>
+        <w:rPr>
+          <w:b/>
+          <w:color w:val="FF0000"/>
+        </w:rPr>
+        <w:t>OS_EX</w:t>
+      </w:r>
+      <w:r>
+        <w:rPr>
+          <w:rFonts w:hint="eastAsia"/>
+          <w:b/>
+          <w:color w:val="FF0000"/>
+        </w:rPr>
+        <w:t>TI</w:t>
+      </w:r>
+      <w:r>
+        <w:rPr>
+          <w:b/>
+          <w:color w:val="FF0000"/>
+        </w:rPr>
+        <w:t>_CRITICAL()</w:t>
+      </w:r>
+      <w:r>
+        <w:t>;</w:t>
+      </w:r>
+    </w:p>
+    <w:p>
+      <w:pPr>
+        <w:pStyle w:val="a9"/>
+        <w:ind w:left="420" w:firstLineChars="0" w:firstLine="0"/>
+        <w:rPr>
+          <w:rFonts w:hint="eastAsia"/>
+        </w:rPr>
+      </w:pPr>
+      <w:r>
+        <w:rPr>
+          <w:rFonts w:hint="eastAsia"/>
+        </w:rPr>
+        <w:t>导致错误</w:t>
+      </w:r>
+    </w:p>
+    <w:p>
+      <w:pPr>
         <w:pStyle w:val="2"/>
       </w:pPr>
       <w:r>
@@ -1386,6 +1594,7 @@
         <w:pStyle w:val="2"/>
       </w:pPr>
       <w:r>
+        <w:lastRenderedPageBreak/>
         <w:t xml:space="preserve">Error[Pe147]: declaration is incompatible with "struct &lt;unnamed&gt; </w:t>
       </w:r>
       <w:r>
@@ -1420,7 +1629,6 @@
           <w:rFonts w:hint="eastAsia"/>
           <w:color w:val="FF0000"/>
         </w:rPr>
-        <w:lastRenderedPageBreak/>
         <w:t>一般结构体的声明在</w:t>
       </w:r>
       <w:r>
@@ -2000,8 +2208,29 @@
           <w:color w:val="252525"/>
           <w:shd w:val="clear" w:color="auto" w:fill="FFFFFF"/>
         </w:rPr>
+        <w:lastRenderedPageBreak/>
         <w:t>Warning[25]: Label 'xxx' is defined pubweak in a section implicitly declared</w:t>
       </w:r>
+      <w:r>
+        <w:rPr>
+          <w:rFonts w:ascii="Tahoma" w:hAnsi="Tahoma" w:cs="Tahoma"/>
+          <w:b w:val="0"/>
+          <w:bCs w:val="0"/>
+          <w:color w:val="252525"/>
+          <w:shd w:val="clear" w:color="auto" w:fill="FFFFFF"/>
+        </w:rPr>
+        <w:t xml:space="preserve"> </w:t>
+      </w:r>
+      <w:r>
+        <w:rPr>
+          <w:rFonts w:ascii="Tahoma" w:hAnsi="Tahoma" w:cs="Tahoma" w:hint="eastAsia"/>
+          <w:b w:val="0"/>
+          <w:bCs w:val="0"/>
+          <w:color w:val="252525"/>
+          <w:shd w:val="clear" w:color="auto" w:fill="FFFFFF"/>
+        </w:rPr>
+        <w:t>root</w:t>
+      </w:r>
     </w:p>
     <w:p>
       <w:r>
@@ -2044,422 +2273,436 @@
         <w:rPr>
           <w:rFonts w:hint="eastAsia"/>
         </w:rPr>
-        <w:t>里面</w:t>
-      </w:r>
+        <w:t>里面的，这个问题有网友说是</w:t>
+      </w:r>
+      <w:r>
+        <w:rPr>
+          <w:rFonts w:hint="eastAsia"/>
+        </w:rPr>
+        <w:t>IAR</w:t>
+      </w:r>
+      <w:r>
+        <w:rPr>
+          <w:rFonts w:hint="eastAsia"/>
+        </w:rPr>
+        <w:t>在早期的版本里面使用了</w:t>
+      </w:r>
+      <w:r>
+        <w:rPr>
+          <w:rFonts w:hint="eastAsia"/>
+        </w:rPr>
+        <w:t>core_cm3</w:t>
+      </w:r>
+      <w:r>
+        <w:rPr>
+          <w:rFonts w:hint="eastAsia"/>
+        </w:rPr>
+        <w:t>文件，而在</w:t>
+      </w:r>
+      <w:r>
+        <w:rPr>
+          <w:rFonts w:hint="eastAsia"/>
+        </w:rPr>
+        <w:t>6</w:t>
+      </w:r>
+      <w:r>
+        <w:rPr>
+          <w:rFonts w:hint="eastAsia"/>
+        </w:rPr>
+        <w:t>以后高版本</w:t>
+      </w:r>
+      <w:r>
+        <w:rPr>
+          <w:rFonts w:hint="eastAsia"/>
+        </w:rPr>
+        <w:t>IAR</w:t>
+      </w:r>
+      <w:r>
+        <w:rPr>
+          <w:rFonts w:hint="eastAsia"/>
+        </w:rPr>
+        <w:t>中就不需要了。解决的办法</w:t>
+      </w:r>
+      <w:r>
+        <w:rPr>
+          <w:rFonts w:hint="eastAsia"/>
+        </w:rPr>
+        <w:t>IAR</w:t>
+      </w:r>
+      <w:r>
+        <w:rPr>
+          <w:rFonts w:hint="eastAsia"/>
+        </w:rPr>
+        <w:t>官方也给出了方案了（文章末尾）：</w:t>
+      </w:r>
+    </w:p>
+    <w:p>
+      <w:r>
+        <w:rPr>
+          <w:rFonts w:hint="eastAsia"/>
+        </w:rPr>
+        <w:t>具体做法就是在启动文件里面</w:t>
+      </w:r>
+      <w:r>
+        <w:rPr>
+          <w:rFonts w:hint="eastAsia"/>
+        </w:rPr>
+        <w:t>startup_stm32f10x_xd.s</w:t>
+      </w:r>
+      <w:r>
+        <w:rPr>
+          <w:rFonts w:hint="eastAsia"/>
+        </w:rPr>
+        <w:t>（双击警告可以直接打开），在</w:t>
+      </w:r>
+      <w:r>
+        <w:rPr>
+          <w:rFonts w:hint="eastAsia"/>
+        </w:rPr>
+        <w:t>SECTION .text:CODE:REORDER(1)</w:t>
+      </w:r>
+      <w:r>
+        <w:rPr>
+          <w:rFonts w:hint="eastAsia"/>
+        </w:rPr>
+        <w:t>后面添加一个</w:t>
+      </w:r>
+      <w:r>
+        <w:rPr>
+          <w:rFonts w:hint="eastAsia"/>
+        </w:rPr>
+        <w:t>NOROOT</w:t>
+      </w:r>
+      <w:r>
+        <w:rPr>
+          <w:rFonts w:hint="eastAsia"/>
+        </w:rPr>
+        <w:t>，改成下面这个样子，</w:t>
+      </w:r>
+      <w:r>
+        <w:rPr>
+          <w:rFonts w:hint="eastAsia"/>
+          <w:color w:val="FF0000"/>
+        </w:rPr>
+        <w:t>注意那个数字是在</w:t>
+      </w:r>
+      <w:r>
+        <w:rPr>
+          <w:rFonts w:hint="eastAsia"/>
+          <w:color w:val="FF0000"/>
+        </w:rPr>
+        <w:t>NOROOT</w:t>
+      </w:r>
+      <w:r>
+        <w:rPr>
+          <w:rFonts w:hint="eastAsia"/>
+          <w:color w:val="FF0000"/>
+        </w:rPr>
+        <w:t>后面的</w:t>
+      </w:r>
+      <w:r>
+        <w:rPr>
+          <w:rFonts w:hint="eastAsia"/>
+          <w:color w:val="FF0000"/>
+        </w:rPr>
+        <w:t>，前面有冒号</w:t>
+      </w:r>
+      <w:r>
+        <w:rPr>
+          <w:rFonts w:hint="eastAsia"/>
+        </w:rPr>
+        <w:t>。每一个</w:t>
+      </w:r>
+      <w:r>
+        <w:rPr>
+          <w:rFonts w:hint="eastAsia"/>
+        </w:rPr>
+        <w:t>SECTION</w:t>
+      </w:r>
+      <w:r>
+        <w:rPr>
+          <w:rFonts w:hint="eastAsia"/>
+        </w:rPr>
+        <w:t>都添加后保存，再次编译就不会出错了。</w:t>
+      </w:r>
+    </w:p>
+    <w:p>
+      <w:pPr>
+        <w:pStyle w:val="a3"/>
+        <w:rPr>
+          <w:color w:val="5C5C5C"/>
+        </w:rPr>
+      </w:pPr>
+      <w:r>
+        <w:rPr>
+          <w:bdr w:val="none" w:sz="0" w:space="0" w:color="auto" w:frame="1"/>
+        </w:rPr>
+        <w:t>Reset_Handler  </w:t>
+      </w:r>
+    </w:p>
+    <w:p>
+      <w:pPr>
+        <w:pStyle w:val="a3"/>
+        <w:rPr>
+          <w:color w:val="5C5C5C"/>
+        </w:rPr>
+      </w:pPr>
+      <w:r>
+        <w:rPr>
+          <w:bdr w:val="none" w:sz="0" w:space="0" w:color="auto" w:frame="1"/>
+        </w:rPr>
+        <w:t>        LDR     R0, =SystemInit  </w:t>
+      </w:r>
+    </w:p>
+    <w:p>
+      <w:pPr>
+        <w:pStyle w:val="a3"/>
+        <w:rPr>
+          <w:color w:val="5C5C5C"/>
+        </w:rPr>
+      </w:pPr>
+      <w:r>
+        <w:rPr>
+          <w:bdr w:val="none" w:sz="0" w:space="0" w:color="auto" w:frame="1"/>
+        </w:rPr>
+        <w:t>        BLX     R0  </w:t>
+      </w:r>
+    </w:p>
+    <w:p>
+      <w:pPr>
+        <w:pStyle w:val="a3"/>
+        <w:rPr>
+          <w:color w:val="5C5C5C"/>
+        </w:rPr>
+      </w:pPr>
+      <w:r>
+        <w:rPr>
+          <w:bdr w:val="none" w:sz="0" w:space="0" w:color="auto" w:frame="1"/>
+        </w:rPr>
+        <w:t>        LDR     R0, =__iar_program_start  </w:t>
+      </w:r>
+    </w:p>
+    <w:p>
+      <w:pPr>
+        <w:pStyle w:val="a3"/>
+        <w:rPr>
+          <w:color w:val="5C5C5C"/>
+        </w:rPr>
+      </w:pPr>
+      <w:r>
+        <w:rPr>
+          <w:bdr w:val="none" w:sz="0" w:space="0" w:color="auto" w:frame="1"/>
+        </w:rPr>
+        <w:t>        BX      R0  </w:t>
+      </w:r>
+    </w:p>
+    <w:p>
+      <w:pPr>
+        <w:pStyle w:val="a3"/>
+        <w:rPr>
+          <w:color w:val="5C5C5C"/>
+        </w:rPr>
+      </w:pPr>
+      <w:r>
+        <w:rPr>
+          <w:bdr w:val="none" w:sz="0" w:space="0" w:color="auto" w:frame="1"/>
+        </w:rPr>
+        <w:t>          </w:t>
+      </w:r>
+    </w:p>
+    <w:p>
+      <w:pPr>
+        <w:pStyle w:val="a3"/>
+        <w:rPr>
+          <w:color w:val="5C5C5C"/>
+        </w:rPr>
+      </w:pPr>
+      <w:r>
+        <w:rPr>
+          <w:bdr w:val="none" w:sz="0" w:space="0" w:color="auto" w:frame="1"/>
+        </w:rPr>
+        <w:t>        PUBWEAK NMI_Handler  </w:t>
+      </w:r>
+    </w:p>
+    <w:p>
+      <w:pPr>
+        <w:pStyle w:val="a3"/>
+        <w:rPr>
+          <w:color w:val="5C5C5C"/>
+        </w:rPr>
+      </w:pPr>
+      <w:r>
+        <w:rPr>
+          <w:bdr w:val="none" w:sz="0" w:space="0" w:color="auto" w:frame="1"/>
+        </w:rPr>
+        <w:t>        SECTION .text:CODE:REORDER</w:t>
+      </w:r>
+      <w:r>
+        <w:rPr>
+          <w:color w:val="FF0000"/>
+          <w:bdr w:val="none" w:sz="0" w:space="0" w:color="auto" w:frame="1"/>
+        </w:rPr>
+        <w:t>:</w:t>
+      </w:r>
+      <w:r>
+        <w:rPr>
+          <w:b/>
+          <w:color w:val="FF0000"/>
+          <w:bdr w:val="none" w:sz="0" w:space="0" w:color="auto" w:frame="1"/>
+        </w:rPr>
+        <w:t>NOROOT</w:t>
+      </w:r>
+      <w:r>
+        <w:rPr>
+          <w:bdr w:val="none" w:sz="0" w:space="0" w:color="auto" w:frame="1"/>
+        </w:rPr>
+        <w:t>(1)  </w:t>
+      </w:r>
+    </w:p>
+    <w:p>
+      <w:r>
+        <w:t>http://www.51hei.com/bbs/dpj-39309-1.html</w:t>
+      </w:r>
+    </w:p>
+    <w:p>
+      <w:pPr>
+        <w:pStyle w:val="2"/>
+      </w:pPr>
+      <w:r>
+        <w:rPr>
+          <w:rFonts w:hint="eastAsia"/>
+        </w:rPr>
+        <w:t>调试停在</w:t>
+      </w:r>
+      <w:r>
+        <w:rPr>
+          <w:rFonts w:hint="eastAsia"/>
+        </w:rPr>
+        <w:t>St</w:t>
+      </w:r>
+      <w:r>
+        <w:rPr>
+          <w:rFonts w:hint="eastAsia"/>
+        </w:rPr>
+        <w:t>artU</w:t>
+      </w:r>
+      <w:r>
+        <w:t>p_xxxxx.s</w:t>
+      </w:r>
+      <w:r>
+        <w:rPr>
+          <w:rFonts w:hint="eastAsia"/>
+        </w:rPr>
+        <w:t>上面</w:t>
+      </w:r>
+      <w:r>
+        <w:rPr>
+          <w:rFonts w:hint="eastAsia"/>
+        </w:rPr>
+        <w:t>（发生未知错误）</w:t>
+      </w:r>
+    </w:p>
+    <w:p>
+      <w:r>
+        <w:rPr>
+          <w:rFonts w:hint="eastAsia"/>
+        </w:rPr>
+        <w:t>初始化的时候顺序要注意</w:t>
+      </w:r>
+    </w:p>
+    <w:p>
+      <w:pPr>
+        <w:pStyle w:val="a3"/>
+      </w:pPr>
+      <w:r>
+        <w:t xml:space="preserve">    Systick_init();</w:t>
+      </w:r>
+    </w:p>
+    <w:p>
+      <w:pPr>
+        <w:pStyle w:val="a3"/>
+      </w:pPr>
+      <w:r>
+        <w:t xml:space="preserve">    NVIC_init();  </w:t>
+      </w:r>
+    </w:p>
+    <w:p>
+      <w:pPr>
+        <w:pStyle w:val="a3"/>
+      </w:pPr>
+      <w:r>
+        <w:t xml:space="preserve">    RCC_init();</w:t>
+      </w:r>
+    </w:p>
+    <w:p>
+      <w:pPr>
+        <w:pStyle w:val="a3"/>
+      </w:pPr>
+      <w:r>
+        <w:t xml:space="preserve">    GPIO_init();  </w:t>
+      </w:r>
+    </w:p>
+    <w:p>
+      <w:r>
+        <w:rPr>
+          <w:rFonts w:hint="eastAsia"/>
+        </w:rPr>
+        <w:t>函数初始化以上四个按以上顺序来</w:t>
+      </w:r>
+    </w:p>
+    <w:p/>
+    <w:p>
+      <w:pPr>
+        <w:pStyle w:val="2"/>
+      </w:pPr>
       <w:r>
         <w:rPr>
           <w:rFonts w:hint="eastAsia"/>
         </w:rPr>
         <w:lastRenderedPageBreak/>
-        <w:t>的，这个问题有网友说是</w:t>
-      </w:r>
-      <w:r>
-        <w:rPr>
-          <w:rFonts w:hint="eastAsia"/>
-        </w:rPr>
-        <w:t>IAR</w:t>
-      </w:r>
-      <w:r>
-        <w:rPr>
-          <w:rFonts w:hint="eastAsia"/>
-        </w:rPr>
-        <w:t>在早期的版本里面使用了</w:t>
-      </w:r>
-      <w:r>
-        <w:rPr>
-          <w:rFonts w:hint="eastAsia"/>
-        </w:rPr>
-        <w:t>core_cm3</w:t>
-      </w:r>
-      <w:r>
-        <w:rPr>
-          <w:rFonts w:hint="eastAsia"/>
-        </w:rPr>
-        <w:t>文件，而在</w:t>
-      </w:r>
-      <w:r>
-        <w:rPr>
-          <w:rFonts w:hint="eastAsia"/>
-        </w:rPr>
-        <w:t>6</w:t>
-      </w:r>
-      <w:r>
-        <w:rPr>
-          <w:rFonts w:hint="eastAsia"/>
-        </w:rPr>
-        <w:t>以后高版本</w:t>
-      </w:r>
-      <w:r>
-        <w:rPr>
-          <w:rFonts w:hint="eastAsia"/>
-        </w:rPr>
-        <w:t>IAR</w:t>
-      </w:r>
-      <w:r>
-        <w:rPr>
-          <w:rFonts w:hint="eastAsia"/>
-        </w:rPr>
-        <w:t>中就不需要了。解决的办法</w:t>
-      </w:r>
-      <w:r>
-        <w:rPr>
-          <w:rFonts w:hint="eastAsia"/>
-        </w:rPr>
-        <w:t>IAR</w:t>
-      </w:r>
-      <w:r>
-        <w:rPr>
-          <w:rFonts w:hint="eastAsia"/>
-        </w:rPr>
-        <w:t>官方也给出了方案了（文章末尾）：</w:t>
-      </w:r>
-    </w:p>
-    <w:p>
-      <w:r>
-        <w:rPr>
-          <w:rFonts w:hint="eastAsia"/>
-        </w:rPr>
-        <w:t>具体做法就是在启动文件里面</w:t>
-      </w:r>
-      <w:r>
-        <w:rPr>
-          <w:rFonts w:hint="eastAsia"/>
-        </w:rPr>
-        <w:t>startup_stm32f10x_xd.s</w:t>
-      </w:r>
-      <w:r>
-        <w:rPr>
-          <w:rFonts w:hint="eastAsia"/>
-        </w:rPr>
-        <w:t>（双击警告可以直接打开），在</w:t>
-      </w:r>
-      <w:r>
-        <w:rPr>
-          <w:rFonts w:hint="eastAsia"/>
-        </w:rPr>
-        <w:t>SECTION .text:CODE:REORDER(1)</w:t>
-      </w:r>
-      <w:r>
-        <w:rPr>
-          <w:rFonts w:hint="eastAsia"/>
-        </w:rPr>
-        <w:t>后面添加一个</w:t>
-      </w:r>
-      <w:r>
-        <w:rPr>
-          <w:rFonts w:hint="eastAsia"/>
-        </w:rPr>
-        <w:t>NOROOT</w:t>
-      </w:r>
-      <w:r>
-        <w:rPr>
-          <w:rFonts w:hint="eastAsia"/>
-        </w:rPr>
-        <w:t>，改成下面这个样子，注意那个数字是在</w:t>
-      </w:r>
-      <w:r>
-        <w:rPr>
-          <w:rFonts w:hint="eastAsia"/>
-        </w:rPr>
-        <w:t>NOROOT</w:t>
-      </w:r>
-      <w:r>
-        <w:rPr>
-          <w:rFonts w:hint="eastAsia"/>
-        </w:rPr>
-        <w:t>后面的。每一个</w:t>
-      </w:r>
-      <w:r>
-        <w:rPr>
-          <w:rFonts w:hint="eastAsia"/>
-        </w:rPr>
-        <w:t>SECTION</w:t>
-      </w:r>
-      <w:r>
-        <w:rPr>
-          <w:rFonts w:hint="eastAsia"/>
-        </w:rPr>
-        <w:t>都添加后保存，再次编译就不会出错了。</w:t>
-      </w:r>
-    </w:p>
-    <w:p>
-      <w:pPr>
-        <w:widowControl/>
-        <w:numPr>
-          <w:ilvl w:val="0"/>
-          <w:numId w:val="1"/>
-        </w:numPr>
-        <w:pBdr>
-          <w:left w:val="single" w:sz="18" w:space="0" w:color="6CE26C"/>
-        </w:pBdr>
-        <w:shd w:val="clear" w:color="auto" w:fill="FFFFFF"/>
-        <w:spacing w:beforeAutospacing="1" w:afterAutospacing="1"/>
-        <w:jc w:val="left"/>
-        <w:rPr>
-          <w:rFonts w:ascii="Consolas" w:eastAsia="宋体" w:hAnsi="Consolas" w:cs="宋体"/>
-          <w:color w:val="5C5C5C"/>
-          <w:kern w:val="0"/>
-          <w:sz w:val="18"/>
-          <w:szCs w:val="18"/>
-        </w:rPr>
-      </w:pPr>
-      <w:r>
-        <w:rPr>
-          <w:rFonts w:ascii="Consolas" w:eastAsia="宋体" w:hAnsi="Consolas" w:cs="宋体"/>
-          <w:color w:val="000000"/>
-          <w:kern w:val="0"/>
-          <w:sz w:val="18"/>
-          <w:szCs w:val="18"/>
-          <w:bdr w:val="none" w:sz="0" w:space="0" w:color="auto" w:frame="1"/>
-        </w:rPr>
-        <w:t>Reset_Handler  </w:t>
-      </w:r>
-    </w:p>
-    <w:p>
-      <w:pPr>
-        <w:widowControl/>
-        <w:numPr>
-          <w:ilvl w:val="0"/>
-          <w:numId w:val="1"/>
-        </w:numPr>
-        <w:pBdr>
-          <w:left w:val="single" w:sz="18" w:space="0" w:color="6CE26C"/>
-        </w:pBdr>
-        <w:shd w:val="clear" w:color="auto" w:fill="F8F8F8"/>
-        <w:spacing w:beforeAutospacing="1" w:afterAutospacing="1"/>
-        <w:jc w:val="left"/>
-        <w:rPr>
-          <w:rFonts w:ascii="Consolas" w:eastAsia="宋体" w:hAnsi="Consolas" w:cs="宋体"/>
-          <w:color w:val="5C5C5C"/>
-          <w:kern w:val="0"/>
-          <w:sz w:val="18"/>
-          <w:szCs w:val="18"/>
-        </w:rPr>
-      </w:pPr>
-      <w:r>
-        <w:rPr>
-          <w:rFonts w:ascii="Consolas" w:eastAsia="宋体" w:hAnsi="Consolas" w:cs="宋体"/>
-          <w:color w:val="000000"/>
-          <w:kern w:val="0"/>
-          <w:sz w:val="18"/>
-          <w:szCs w:val="18"/>
-          <w:bdr w:val="none" w:sz="0" w:space="0" w:color="auto" w:frame="1"/>
-        </w:rPr>
-        <w:t>        LDR     R0, =SystemInit  </w:t>
-      </w:r>
-    </w:p>
-    <w:p>
-      <w:pPr>
-        <w:widowControl/>
-        <w:numPr>
-          <w:ilvl w:val="0"/>
-          <w:numId w:val="1"/>
-        </w:numPr>
-        <w:pBdr>
-          <w:left w:val="single" w:sz="18" w:space="0" w:color="6CE26C"/>
-        </w:pBdr>
-        <w:shd w:val="clear" w:color="auto" w:fill="FFFFFF"/>
-        <w:spacing w:beforeAutospacing="1" w:afterAutospacing="1"/>
-        <w:jc w:val="left"/>
-        <w:rPr>
-          <w:rFonts w:ascii="Consolas" w:eastAsia="宋体" w:hAnsi="Consolas" w:cs="宋体"/>
-          <w:color w:val="5C5C5C"/>
-          <w:kern w:val="0"/>
-          <w:sz w:val="18"/>
-          <w:szCs w:val="18"/>
-        </w:rPr>
-      </w:pPr>
-      <w:r>
-        <w:rPr>
-          <w:rFonts w:ascii="Consolas" w:eastAsia="宋体" w:hAnsi="Consolas" w:cs="宋体"/>
-          <w:color w:val="000000"/>
-          <w:kern w:val="0"/>
-          <w:sz w:val="18"/>
-          <w:szCs w:val="18"/>
-          <w:bdr w:val="none" w:sz="0" w:space="0" w:color="auto" w:frame="1"/>
-        </w:rPr>
-        <w:t>        BLX     R0  </w:t>
-      </w:r>
-    </w:p>
-    <w:p>
-      <w:pPr>
-        <w:widowControl/>
-        <w:numPr>
-          <w:ilvl w:val="0"/>
-          <w:numId w:val="1"/>
-        </w:numPr>
-        <w:pBdr>
-          <w:left w:val="single" w:sz="18" w:space="0" w:color="6CE26C"/>
-        </w:pBdr>
-        <w:shd w:val="clear" w:color="auto" w:fill="F8F8F8"/>
-        <w:spacing w:beforeAutospacing="1" w:afterAutospacing="1"/>
-        <w:jc w:val="left"/>
-        <w:rPr>
-          <w:rFonts w:ascii="Consolas" w:eastAsia="宋体" w:hAnsi="Consolas" w:cs="宋体"/>
-          <w:color w:val="5C5C5C"/>
-          <w:kern w:val="0"/>
-          <w:sz w:val="18"/>
-          <w:szCs w:val="18"/>
-        </w:rPr>
-      </w:pPr>
-      <w:r>
-        <w:rPr>
-          <w:rFonts w:ascii="Consolas" w:eastAsia="宋体" w:hAnsi="Consolas" w:cs="宋体"/>
-          <w:color w:val="000000"/>
-          <w:kern w:val="0"/>
-          <w:sz w:val="18"/>
-          <w:szCs w:val="18"/>
-          <w:bdr w:val="none" w:sz="0" w:space="0" w:color="auto" w:frame="1"/>
-        </w:rPr>
-        <w:t>        LDR     R0, =__iar_program_start  </w:t>
-      </w:r>
-    </w:p>
-    <w:p>
-      <w:pPr>
-        <w:widowControl/>
-        <w:numPr>
-          <w:ilvl w:val="0"/>
-          <w:numId w:val="1"/>
-        </w:numPr>
-        <w:pBdr>
-          <w:left w:val="single" w:sz="18" w:space="0" w:color="6CE26C"/>
-        </w:pBdr>
-        <w:shd w:val="clear" w:color="auto" w:fill="FFFFFF"/>
-        <w:spacing w:beforeAutospacing="1" w:afterAutospacing="1"/>
-        <w:jc w:val="left"/>
-        <w:rPr>
-          <w:rFonts w:ascii="Consolas" w:eastAsia="宋体" w:hAnsi="Consolas" w:cs="宋体"/>
-          <w:color w:val="5C5C5C"/>
-          <w:kern w:val="0"/>
-          <w:sz w:val="18"/>
-          <w:szCs w:val="18"/>
-        </w:rPr>
-      </w:pPr>
-      <w:r>
-        <w:rPr>
-          <w:rFonts w:ascii="Consolas" w:eastAsia="宋体" w:hAnsi="Consolas" w:cs="宋体"/>
-          <w:color w:val="000000"/>
-          <w:kern w:val="0"/>
-          <w:sz w:val="18"/>
-          <w:szCs w:val="18"/>
-          <w:bdr w:val="none" w:sz="0" w:space="0" w:color="auto" w:frame="1"/>
-        </w:rPr>
-        <w:t>        BX      R0  </w:t>
-      </w:r>
-    </w:p>
-    <w:p>
-      <w:pPr>
-        <w:widowControl/>
-        <w:numPr>
-          <w:ilvl w:val="0"/>
-          <w:numId w:val="1"/>
-        </w:numPr>
-        <w:pBdr>
-          <w:left w:val="single" w:sz="18" w:space="0" w:color="6CE26C"/>
-        </w:pBdr>
-        <w:shd w:val="clear" w:color="auto" w:fill="F8F8F8"/>
-        <w:spacing w:beforeAutospacing="1" w:afterAutospacing="1"/>
-        <w:jc w:val="left"/>
-        <w:rPr>
-          <w:rFonts w:ascii="Consolas" w:eastAsia="宋体" w:hAnsi="Consolas" w:cs="宋体"/>
-          <w:color w:val="5C5C5C"/>
-          <w:kern w:val="0"/>
-          <w:sz w:val="18"/>
-          <w:szCs w:val="18"/>
-        </w:rPr>
-      </w:pPr>
-      <w:r>
-        <w:rPr>
-          <w:rFonts w:ascii="Consolas" w:eastAsia="宋体" w:hAnsi="Consolas" w:cs="宋体"/>
-          <w:color w:val="000000"/>
-          <w:kern w:val="0"/>
-          <w:sz w:val="18"/>
-          <w:szCs w:val="18"/>
-          <w:bdr w:val="none" w:sz="0" w:space="0" w:color="auto" w:frame="1"/>
-        </w:rPr>
-        <w:t>          </w:t>
-      </w:r>
-    </w:p>
-    <w:p>
-      <w:pPr>
-        <w:widowControl/>
-        <w:numPr>
-          <w:ilvl w:val="0"/>
-          <w:numId w:val="1"/>
-        </w:numPr>
-        <w:pBdr>
-          <w:left w:val="single" w:sz="18" w:space="0" w:color="6CE26C"/>
-        </w:pBdr>
-        <w:shd w:val="clear" w:color="auto" w:fill="FFFFFF"/>
-        <w:spacing w:beforeAutospacing="1" w:afterAutospacing="1"/>
-        <w:jc w:val="left"/>
-        <w:rPr>
-          <w:rFonts w:ascii="Consolas" w:eastAsia="宋体" w:hAnsi="Consolas" w:cs="宋体"/>
-          <w:color w:val="5C5C5C"/>
-          <w:kern w:val="0"/>
-          <w:sz w:val="18"/>
-          <w:szCs w:val="18"/>
-        </w:rPr>
-      </w:pPr>
-      <w:r>
-        <w:rPr>
-          <w:rFonts w:ascii="Consolas" w:eastAsia="宋体" w:hAnsi="Consolas" w:cs="宋体"/>
-          <w:color w:val="000000"/>
-          <w:kern w:val="0"/>
-          <w:sz w:val="18"/>
-          <w:szCs w:val="18"/>
-          <w:bdr w:val="none" w:sz="0" w:space="0" w:color="auto" w:frame="1"/>
-        </w:rPr>
-        <w:t>        PUBWEAK NMI_Handler  </w:t>
-      </w:r>
-    </w:p>
-    <w:p>
-      <w:pPr>
-        <w:widowControl/>
-        <w:numPr>
-          <w:ilvl w:val="0"/>
-          <w:numId w:val="1"/>
-        </w:numPr>
-        <w:pBdr>
-          <w:left w:val="single" w:sz="18" w:space="0" w:color="6CE26C"/>
-        </w:pBdr>
-        <w:shd w:val="clear" w:color="auto" w:fill="F8F8F8"/>
-        <w:spacing w:beforeAutospacing="1" w:afterAutospacing="1"/>
-        <w:jc w:val="left"/>
-        <w:rPr>
-          <w:rFonts w:ascii="Consolas" w:eastAsia="宋体" w:hAnsi="Consolas" w:cs="宋体"/>
-          <w:color w:val="5C5C5C"/>
-          <w:kern w:val="0"/>
-          <w:sz w:val="18"/>
-          <w:szCs w:val="18"/>
-        </w:rPr>
-      </w:pPr>
-      <w:r>
-        <w:rPr>
-          <w:rFonts w:ascii="Consolas" w:eastAsia="宋体" w:hAnsi="Consolas" w:cs="宋体"/>
-          <w:color w:val="000000"/>
-          <w:kern w:val="0"/>
-          <w:sz w:val="18"/>
-          <w:szCs w:val="18"/>
-          <w:bdr w:val="none" w:sz="0" w:space="0" w:color="auto" w:frame="1"/>
-        </w:rPr>
-        <w:t>        SECTION .text:CODE:REORDER:NOROOT(1)  </w:t>
-      </w:r>
-    </w:p>
-    <w:p>
-      <w:r>
-        <w:t>http://www.51hei.com/bbs/dpj-39309-1.html</w:t>
-      </w:r>
-    </w:p>
-    <w:p>
-      <w:pPr>
-        <w:pStyle w:val="a9"/>
-        <w:numPr>
-          <w:ilvl w:val="0"/>
-          <w:numId w:val="2"/>
-        </w:numPr>
-        <w:ind w:firstLineChars="0"/>
-      </w:pPr>
+        <w:t>无法进入调试，进入调试程序卡死</w:t>
+      </w:r>
+    </w:p>
+    <w:p>
+      <w:r>
+        <w:rPr>
+          <w:rFonts w:hint="eastAsia"/>
+        </w:rPr>
+        <w:t>硬件状况：</w:t>
+      </w:r>
+    </w:p>
+    <w:p>
+      <w:r>
+        <w:t>Jlink</w:t>
+      </w:r>
+      <w:r>
+        <w:rPr>
+          <w:rFonts w:hint="eastAsia"/>
+        </w:rPr>
+        <w:t>连接，但是不供电，电池供电</w:t>
+      </w:r>
+    </w:p>
+    <w:p>
+      <w:pPr>
+        <w:rPr>
+          <w:color w:val="FF0000"/>
+        </w:rPr>
+      </w:pPr>
+      <w:r>
+        <w:rPr>
+          <w:rFonts w:hint="eastAsia"/>
+          <w:color w:val="FF0000"/>
+        </w:rPr>
+        <w:t>没有共地！！！！</w:t>
+      </w:r>
+    </w:p>
+    <w:p>
+      <w:r>
+        <w:rPr>
+          <w:rFonts w:hint="eastAsia"/>
+        </w:rPr>
+        <w:t>这时候把串口连上，共地即可</w:t>
+      </w:r>
     </w:p>
     <w:p>
       <w:pPr>
@@ -2469,146 +2712,6 @@
         <w:rPr>
           <w:rFonts w:hint="eastAsia"/>
         </w:rPr>
-        <w:t>调试停在</w:t>
-      </w:r>
-      <w:r>
-        <w:rPr>
-          <w:rFonts w:hint="eastAsia"/>
-        </w:rPr>
-        <w:t>St</w:t>
-      </w:r>
-      <w:r>
-        <w:rPr>
-          <w:rFonts w:hint="eastAsia"/>
-        </w:rPr>
-        <w:t>artU</w:t>
-      </w:r>
-      <w:r>
-        <w:t>p_xxxxx.s</w:t>
-      </w:r>
-      <w:r>
-        <w:rPr>
-          <w:rFonts w:hint="eastAsia"/>
-        </w:rPr>
-        <w:t>上面</w:t>
-      </w:r>
-      <w:r>
-        <w:rPr>
-          <w:rFonts w:hint="eastAsia"/>
-        </w:rPr>
-        <w:t>（发生未知错误）</w:t>
-      </w:r>
-    </w:p>
-    <w:p>
-      <w:r>
-        <w:rPr>
-          <w:rFonts w:hint="eastAsia"/>
-        </w:rPr>
-        <w:t>初始化的时候顺序要注意</w:t>
-      </w:r>
-    </w:p>
-    <w:p>
-      <w:pPr>
-        <w:pStyle w:val="a3"/>
-      </w:pPr>
-      <w:r>
-        <w:t xml:space="preserve">    Systick_init();</w:t>
-      </w:r>
-    </w:p>
-    <w:p>
-      <w:pPr>
-        <w:pStyle w:val="a3"/>
-      </w:pPr>
-      <w:r>
-        <w:t xml:space="preserve">    NVIC_init();  </w:t>
-      </w:r>
-    </w:p>
-    <w:p>
-      <w:pPr>
-        <w:pStyle w:val="a3"/>
-      </w:pPr>
-      <w:r>
-        <w:t xml:space="preserve">    RCC_init();</w:t>
-      </w:r>
-    </w:p>
-    <w:p>
-      <w:pPr>
-        <w:pStyle w:val="a3"/>
-      </w:pPr>
-      <w:r>
-        <w:t xml:space="preserve">    GPIO_init();  </w:t>
-      </w:r>
-    </w:p>
-    <w:p>
-      <w:r>
-        <w:rPr>
-          <w:rFonts w:hint="eastAsia"/>
-        </w:rPr>
-        <w:t>函数初始化以上四个按以上顺序来</w:t>
-      </w:r>
-    </w:p>
-    <w:p/>
-    <w:p>
-      <w:pPr>
-        <w:pStyle w:val="2"/>
-      </w:pPr>
-      <w:r>
-        <w:rPr>
-          <w:rFonts w:hint="eastAsia"/>
-        </w:rPr>
-        <w:t>无法进入调试，进入调试程序卡死</w:t>
-      </w:r>
-    </w:p>
-    <w:p>
-      <w:r>
-        <w:rPr>
-          <w:rFonts w:hint="eastAsia"/>
-        </w:rPr>
-        <w:t>硬件状况：</w:t>
-      </w:r>
-    </w:p>
-    <w:p>
-      <w:r>
-        <w:t>Jlink</w:t>
-      </w:r>
-      <w:r>
-        <w:rPr>
-          <w:rFonts w:hint="eastAsia"/>
-        </w:rPr>
-        <w:t>连接，但是不供电，电池供电</w:t>
-      </w:r>
-    </w:p>
-    <w:p>
-      <w:pPr>
-        <w:rPr>
-          <w:color w:val="FF0000"/>
-        </w:rPr>
-      </w:pPr>
-      <w:r>
-        <w:rPr>
-          <w:rFonts w:hint="eastAsia"/>
-          <w:color w:val="FF0000"/>
-        </w:rPr>
-        <w:t>没有共地！！！！</w:t>
-      </w:r>
-    </w:p>
-    <w:p>
-      <w:r>
-        <w:rPr>
-          <w:rFonts w:hint="eastAsia"/>
-        </w:rPr>
-        <w:t>这时候把串口连上，共地即可</w:t>
-      </w:r>
-    </w:p>
-    <w:p>
-      <w:pPr>
-        <w:pStyle w:val="2"/>
-      </w:pPr>
-      <w:r>
-        <w:rPr>
-          <w:rFonts w:hint="eastAsia"/>
-        </w:rPr>
-        <w:lastRenderedPageBreak/>
         <w:t>下载时提示找不到芯片</w:t>
       </w:r>
     </w:p>
@@ -2758,6 +2861,7 @@
           <w:sz w:val="23"/>
           <w:szCs w:val="23"/>
         </w:rPr>
+        <w:lastRenderedPageBreak/>
         <w:t>解决办法：</w:t>
       </w:r>
       <w:r>
@@ -3178,6 +3282,241 @@
     </w:p>
     <w:p>
       <w:pPr>
+        <w:pStyle w:val="2"/>
+        <w:rPr>
+          <w:rStyle w:val="aa"/>
+          <w:b/>
+          <w:bCs/>
+        </w:rPr>
+      </w:pPr>
+      <w:r>
+        <w:rPr>
+          <w:rStyle w:val="aa"/>
+          <w:b/>
+          <w:bCs/>
+        </w:rPr>
+        <w:t>flash timeout.Reset the tatget and try it again</w:t>
+      </w:r>
+    </w:p>
+    <w:p>
+      <w:pPr>
+        <w:pStyle w:val="2"/>
+      </w:pPr>
+      <w:r>
+        <w:t>The flash loader program reported an error</w:t>
+      </w:r>
+    </w:p>
+    <w:p>
+      <w:r>
+        <w:rPr>
+          <w:rFonts w:hint="eastAsia"/>
+        </w:rPr>
+        <w:t>表现：刚买来的</w:t>
+      </w:r>
+      <w:r>
+        <w:rPr>
+          <w:rFonts w:hint="eastAsia"/>
+        </w:rPr>
+        <w:t>C</w:t>
+      </w:r>
+      <w:r>
+        <w:t>8</w:t>
+      </w:r>
+      <w:r>
+        <w:rPr>
+          <w:rFonts w:hint="eastAsia"/>
+        </w:rPr>
+        <w:t>T</w:t>
+      </w:r>
+      <w:r>
+        <w:t>6</w:t>
+      </w:r>
+      <w:r>
+        <w:rPr>
+          <w:rFonts w:hint="eastAsia"/>
+        </w:rPr>
+        <w:t>最小系统板，</w:t>
+      </w:r>
+      <w:r>
+        <w:rPr>
+          <w:rFonts w:hint="eastAsia"/>
+        </w:rPr>
+        <w:t>SWD</w:t>
+      </w:r>
+      <w:r>
+        <w:rPr>
+          <w:rFonts w:hint="eastAsia"/>
+        </w:rPr>
+        <w:t>无法下载程序，</w:t>
+      </w:r>
+    </w:p>
+    <w:p>
+      <w:pPr>
+        <w:rPr>
+          <w:b/>
+          <w:color w:val="FF0000"/>
+          <w:sz w:val="24"/>
+          <w:u w:val="single"/>
+        </w:rPr>
+      </w:pPr>
+      <w:r>
+        <w:rPr>
+          <w:rFonts w:hint="eastAsia"/>
+          <w:b/>
+          <w:color w:val="FF0000"/>
+          <w:sz w:val="24"/>
+          <w:u w:val="single"/>
+        </w:rPr>
+        <w:t>神奇的解决方法：先用</w:t>
+      </w:r>
+      <w:r>
+        <w:rPr>
+          <w:rFonts w:hint="eastAsia"/>
+          <w:b/>
+          <w:color w:val="FF0000"/>
+          <w:sz w:val="24"/>
+          <w:u w:val="single"/>
+        </w:rPr>
+        <w:t>JLink</w:t>
+      </w:r>
+      <w:r>
+        <w:rPr>
+          <w:rFonts w:hint="eastAsia"/>
+          <w:b/>
+          <w:color w:val="FF0000"/>
+          <w:sz w:val="24"/>
+          <w:u w:val="single"/>
+        </w:rPr>
+        <w:t>下载一下，再用</w:t>
+      </w:r>
+      <w:r>
+        <w:rPr>
+          <w:rFonts w:hint="eastAsia"/>
+          <w:b/>
+          <w:color w:val="FF0000"/>
+          <w:sz w:val="24"/>
+          <w:u w:val="single"/>
+        </w:rPr>
+        <w:t>ST-link</w:t>
+      </w:r>
+      <w:r>
+        <w:rPr>
+          <w:b/>
+          <w:color w:val="FF0000"/>
+          <w:sz w:val="24"/>
+          <w:u w:val="single"/>
+        </w:rPr>
+        <w:t xml:space="preserve"> </w:t>
+      </w:r>
+      <w:r>
+        <w:rPr>
+          <w:rFonts w:hint="eastAsia"/>
+          <w:b/>
+          <w:color w:val="FF0000"/>
+          <w:sz w:val="24"/>
+          <w:u w:val="single"/>
+        </w:rPr>
+        <w:t>SWD</w:t>
+      </w:r>
+      <w:r>
+        <w:rPr>
+          <w:rFonts w:hint="eastAsia"/>
+          <w:b/>
+          <w:color w:val="FF0000"/>
+          <w:sz w:val="24"/>
+          <w:u w:val="single"/>
+        </w:rPr>
+        <w:t>下载即可</w:t>
+      </w:r>
+    </w:p>
+    <w:p>
+      <w:pPr>
+        <w:pStyle w:val="2"/>
+      </w:pPr>
+      <w:r>
+        <w:rPr>
+          <w:rFonts w:hint="eastAsia"/>
+        </w:rPr>
+        <w:t>（</w:t>
+      </w:r>
+      <w:r>
+        <w:rPr>
+          <w:rFonts w:hint="eastAsia"/>
+        </w:rPr>
+        <w:t>uCOS2</w:t>
+      </w:r>
+      <w:r>
+        <w:rPr>
+          <w:rFonts w:hint="eastAsia"/>
+        </w:rPr>
+        <w:t>）进入临界段函数报错：</w:t>
+      </w:r>
+      <w:r>
+        <w:t>Error[Pe020]: identifier "cpu_sr" is undefined</w:t>
+      </w:r>
+    </w:p>
+    <w:p>
+      <w:pPr>
+        <w:rPr>
+          <w:rFonts w:hint="eastAsia"/>
+        </w:rPr>
+      </w:pPr>
+      <w:r>
+        <w:rPr>
+          <w:rFonts w:hint="eastAsia"/>
+        </w:rPr>
+        <w:t>临界段函数需要返回变量</w:t>
+      </w:r>
+      <w:r>
+        <w:rPr>
+          <w:rFonts w:hint="eastAsia"/>
+        </w:rPr>
+        <w:t>SR</w:t>
+      </w:r>
+      <w:r>
+        <w:rPr>
+          <w:rFonts w:hint="eastAsia"/>
+        </w:rPr>
+        <w:t>，那么只需要定义一个即可</w:t>
+      </w:r>
+    </w:p>
+    <w:p>
+      <w:bookmarkStart w:id="0" w:name="_GoBack"/>
+      <w:bookmarkEnd w:id="0"/>
+      <w:r>
+        <w:rPr>
+          <w:rFonts w:hint="eastAsia"/>
+        </w:rPr>
+        <w:t>在任务函数循环前面定义：</w:t>
+      </w:r>
+    </w:p>
+    <w:p>
+      <w:pPr>
+        <w:pStyle w:val="a3"/>
+        <w:rPr>
+          <w:rFonts w:eastAsiaTheme="minorEastAsia"/>
+        </w:rPr>
+      </w:pPr>
+      <w:r>
+        <w:t>OS_CPU_SR cpu_sr;</w:t>
+      </w:r>
+    </w:p>
+    <w:p>
+      <w:pPr>
+        <w:rPr>
+          <w:rFonts w:hint="eastAsia"/>
+        </w:rPr>
+      </w:pPr>
+      <w:r>
+        <w:rPr>
+          <w:rFonts w:hint="eastAsia"/>
+        </w:rPr>
+        <w:lastRenderedPageBreak/>
+        <w:t>即可</w:t>
+      </w:r>
+    </w:p>
+    <w:p>
+      <w:pPr>
         <w:pStyle w:val="1"/>
       </w:pPr>
       <w:r>
@@ -3304,7 +3643,7 @@
         </w:rPr>
         <w:t>***</w:t>
       </w:r>
-      <w:bookmarkStart w:id="0" w:name="_Hlk484964116"/>
+      <w:bookmarkStart w:id="1" w:name="_Hlk484964116"/>
       <w:r>
         <w:rPr>
           <w:rFonts w:ascii="Segoe UI" w:hAnsi="Segoe UI" w:cs="Segoe UI"/>
@@ -3315,7 +3654,7 @@
         <w:t xml:space="preserve"> Please tell me who you are.</w:t>
       </w:r>
     </w:p>
-    <w:bookmarkEnd w:id="0"/>
+    <w:bookmarkEnd w:id="1"/>
     <w:p>
       <w:pPr>
         <w:pStyle w:val="af"/>
@@ -3357,7 +3696,6 @@
           <w:sz w:val="21"/>
           <w:szCs w:val="21"/>
         </w:rPr>
-        <w:lastRenderedPageBreak/>
         <w:t>git config --global user.email "</w:t>
       </w:r>
       <w:hyperlink r:id="rId13" w:history="1">
@@ -3640,6 +3978,7 @@
         <w:pStyle w:val="2"/>
       </w:pPr>
       <w:r>
+        <w:lastRenderedPageBreak/>
         <w:t>error: failed to push some refs to</w:t>
       </w:r>
     </w:p>
@@ -3771,7 +4110,6 @@
         <w:pStyle w:val="a3"/>
       </w:pPr>
       <w:r>
-        <w:lastRenderedPageBreak/>
         <w:t>remote: Counting objects: 10, done.</w:t>
       </w:r>
     </w:p>
@@ -3899,6 +4237,7 @@
           <w:kern w:val="0"/>
           <w:szCs w:val="21"/>
         </w:rPr>
+        <w:lastRenderedPageBreak/>
         <w:t>失败了，原因是没有指定本地</w:t>
       </w:r>
       <w:r>
@@ -4201,7 +4540,6 @@
         <w:rPr>
           <w:rFonts w:asciiTheme="minorEastAsia" w:eastAsiaTheme="minorEastAsia" w:hAnsiTheme="minorEastAsia" w:hint="eastAsia"/>
         </w:rPr>
-        <w:lastRenderedPageBreak/>
         <w:t>mys</w:t>
       </w:r>
       <w:r>
@@ -4506,6 +4844,7 @@
         <w:pStyle w:val="2"/>
       </w:pPr>
       <w:r>
+        <w:lastRenderedPageBreak/>
         <w:t>Call to a member function bind_param() on a non-object</w:t>
       </w:r>
     </w:p>
@@ -4652,7 +4991,6 @@
         <w:rPr>
           <w:rFonts w:hint="eastAsia"/>
         </w:rPr>
-        <w:lastRenderedPageBreak/>
         <w:t>硬件</w:t>
       </w:r>
     </w:p>
@@ -4794,8 +5132,6 @@
         </w:rPr>
         <w:t>1234.</w:t>
       </w:r>
-      <w:bookmarkStart w:id="1" w:name="_GoBack"/>
-      <w:bookmarkEnd w:id="1"/>
     </w:p>
     <w:p>
       <w:pPr>
@@ -4805,9 +5141,6 @@
           <w:numId w:val="4"/>
         </w:numPr>
         <w:ind w:firstLineChars="0"/>
-        <w:rPr>
-          <w:rFonts w:hint="eastAsia"/>
-        </w:rPr>
       </w:pPr>
       <w:r>
         <w:rPr>
@@ -4821,19 +5154,6 @@
         </w:rPr>
         <w:t>13</w:t>
       </w:r>
-    </w:p>
-    <w:p>
-      <w:pPr>
-        <w:pStyle w:val="a9"/>
-        <w:numPr>
-          <w:ilvl w:val="0"/>
-          <w:numId w:val="4"/>
-        </w:numPr>
-        <w:ind w:firstLineChars="0"/>
-        <w:rPr>
-          <w:rFonts w:hint="eastAsia"/>
-        </w:rPr>
-      </w:pPr>
     </w:p>
     <w:sectPr>
       <w:pgSz w:w="11906" w:h="16838"/>
@@ -5085,6 +5405,232 @@
     </w:lvl>
   </w:abstractNum>
   <w:abstractNum w:abstractNumId="2" w15:restartNumberingAfterBreak="0">
+    <w:nsid w:val="25D2229B"/>
+    <w:multiLevelType w:val="hybridMultilevel"/>
+    <w:tmpl w:val="ABB83DC8"/>
+    <w:lvl w:ilvl="0" w:tplc="04090001">
+      <w:start w:val="1"/>
+      <w:numFmt w:val="bullet"/>
+      <w:lvlText w:val=""/>
+      <w:lvlJc w:val="left"/>
+      <w:pPr>
+        <w:ind w:left="420" w:hanging="420"/>
+      </w:pPr>
+      <w:rPr>
+        <w:rFonts w:ascii="Wingdings" w:hAnsi="Wingdings" w:hint="default"/>
+      </w:rPr>
+    </w:lvl>
+    <w:lvl w:ilvl="1" w:tplc="04090003" w:tentative="1">
+      <w:start w:val="1"/>
+      <w:numFmt w:val="bullet"/>
+      <w:lvlText w:val=""/>
+      <w:lvlJc w:val="left"/>
+      <w:pPr>
+        <w:ind w:left="840" w:hanging="420"/>
+      </w:pPr>
+      <w:rPr>
+        <w:rFonts w:ascii="Wingdings" w:hAnsi="Wingdings" w:hint="default"/>
+      </w:rPr>
+    </w:lvl>
+    <w:lvl w:ilvl="2" w:tplc="04090005" w:tentative="1">
+      <w:start w:val="1"/>
+      <w:numFmt w:val="bullet"/>
+      <w:lvlText w:val=""/>
+      <w:lvlJc w:val="left"/>
+      <w:pPr>
+        <w:ind w:left="1260" w:hanging="420"/>
+      </w:pPr>
+      <w:rPr>
+        <w:rFonts w:ascii="Wingdings" w:hAnsi="Wingdings" w:hint="default"/>
+      </w:rPr>
+    </w:lvl>
+    <w:lvl w:ilvl="3" w:tplc="04090001" w:tentative="1">
+      <w:start w:val="1"/>
+      <w:numFmt w:val="bullet"/>
+      <w:lvlText w:val=""/>
+      <w:lvlJc w:val="left"/>
+      <w:pPr>
+        <w:ind w:left="1680" w:hanging="420"/>
+      </w:pPr>
+      <w:rPr>
+        <w:rFonts w:ascii="Wingdings" w:hAnsi="Wingdings" w:hint="default"/>
+      </w:rPr>
+    </w:lvl>
+    <w:lvl w:ilvl="4" w:tplc="04090003" w:tentative="1">
+      <w:start w:val="1"/>
+      <w:numFmt w:val="bullet"/>
+      <w:lvlText w:val=""/>
+      <w:lvlJc w:val="left"/>
+      <w:pPr>
+        <w:ind w:left="2100" w:hanging="420"/>
+      </w:pPr>
+      <w:rPr>
+        <w:rFonts w:ascii="Wingdings" w:hAnsi="Wingdings" w:hint="default"/>
+      </w:rPr>
+    </w:lvl>
+    <w:lvl w:ilvl="5" w:tplc="04090005" w:tentative="1">
+      <w:start w:val="1"/>
+      <w:numFmt w:val="bullet"/>
+      <w:lvlText w:val=""/>
+      <w:lvlJc w:val="left"/>
+      <w:pPr>
+        <w:ind w:left="2520" w:hanging="420"/>
+      </w:pPr>
+      <w:rPr>
+        <w:rFonts w:ascii="Wingdings" w:hAnsi="Wingdings" w:hint="default"/>
+      </w:rPr>
+    </w:lvl>
+    <w:lvl w:ilvl="6" w:tplc="04090001" w:tentative="1">
+      <w:start w:val="1"/>
+      <w:numFmt w:val="bullet"/>
+      <w:lvlText w:val=""/>
+      <w:lvlJc w:val="left"/>
+      <w:pPr>
+        <w:ind w:left="2940" w:hanging="420"/>
+      </w:pPr>
+      <w:rPr>
+        <w:rFonts w:ascii="Wingdings" w:hAnsi="Wingdings" w:hint="default"/>
+      </w:rPr>
+    </w:lvl>
+    <w:lvl w:ilvl="7" w:tplc="04090003" w:tentative="1">
+      <w:start w:val="1"/>
+      <w:numFmt w:val="bullet"/>
+      <w:lvlText w:val=""/>
+      <w:lvlJc w:val="left"/>
+      <w:pPr>
+        <w:ind w:left="3360" w:hanging="420"/>
+      </w:pPr>
+      <w:rPr>
+        <w:rFonts w:ascii="Wingdings" w:hAnsi="Wingdings" w:hint="default"/>
+      </w:rPr>
+    </w:lvl>
+    <w:lvl w:ilvl="8" w:tplc="04090005" w:tentative="1">
+      <w:start w:val="1"/>
+      <w:numFmt w:val="bullet"/>
+      <w:lvlText w:val=""/>
+      <w:lvlJc w:val="left"/>
+      <w:pPr>
+        <w:ind w:left="3780" w:hanging="420"/>
+      </w:pPr>
+      <w:rPr>
+        <w:rFonts w:ascii="Wingdings" w:hAnsi="Wingdings" w:hint="default"/>
+      </w:rPr>
+    </w:lvl>
+  </w:abstractNum>
+  <w:abstractNum w:abstractNumId="3" w15:restartNumberingAfterBreak="0">
+    <w:nsid w:val="2B61554A"/>
+    <w:multiLevelType w:val="hybridMultilevel"/>
+    <w:tmpl w:val="3CCCACD0"/>
+    <w:lvl w:ilvl="0" w:tplc="04090001">
+      <w:start w:val="1"/>
+      <w:numFmt w:val="bullet"/>
+      <w:lvlText w:val=""/>
+      <w:lvlJc w:val="left"/>
+      <w:pPr>
+        <w:ind w:left="420" w:hanging="420"/>
+      </w:pPr>
+      <w:rPr>
+        <w:rFonts w:ascii="Wingdings" w:hAnsi="Wingdings" w:hint="default"/>
+      </w:rPr>
+    </w:lvl>
+    <w:lvl w:ilvl="1" w:tplc="04090003" w:tentative="1">
+      <w:start w:val="1"/>
+      <w:numFmt w:val="bullet"/>
+      <w:lvlText w:val=""/>
+      <w:lvlJc w:val="left"/>
+      <w:pPr>
+        <w:ind w:left="840" w:hanging="420"/>
+      </w:pPr>
+      <w:rPr>
+        <w:rFonts w:ascii="Wingdings" w:hAnsi="Wingdings" w:hint="default"/>
+      </w:rPr>
+    </w:lvl>
+    <w:lvl w:ilvl="2" w:tplc="04090005" w:tentative="1">
+      <w:start w:val="1"/>
+      <w:numFmt w:val="bullet"/>
+      <w:lvlText w:val=""/>
+      <w:lvlJc w:val="left"/>
+      <w:pPr>
+        <w:ind w:left="1260" w:hanging="420"/>
+      </w:pPr>
+      <w:rPr>
+        <w:rFonts w:ascii="Wingdings" w:hAnsi="Wingdings" w:hint="default"/>
+      </w:rPr>
+    </w:lvl>
+    <w:lvl w:ilvl="3" w:tplc="04090001" w:tentative="1">
+      <w:start w:val="1"/>
+      <w:numFmt w:val="bullet"/>
+      <w:lvlText w:val=""/>
+      <w:lvlJc w:val="left"/>
+      <w:pPr>
+        <w:ind w:left="1680" w:hanging="420"/>
+      </w:pPr>
+      <w:rPr>
+        <w:rFonts w:ascii="Wingdings" w:hAnsi="Wingdings" w:hint="default"/>
+      </w:rPr>
+    </w:lvl>
+    <w:lvl w:ilvl="4" w:tplc="04090003" w:tentative="1">
+      <w:start w:val="1"/>
+      <w:numFmt w:val="bullet"/>
+      <w:lvlText w:val=""/>
+      <w:lvlJc w:val="left"/>
+      <w:pPr>
+        <w:ind w:left="2100" w:hanging="420"/>
+      </w:pPr>
+      <w:rPr>
+        <w:rFonts w:ascii="Wingdings" w:hAnsi="Wingdings" w:hint="default"/>
+      </w:rPr>
+    </w:lvl>
+    <w:lvl w:ilvl="5" w:tplc="04090005" w:tentative="1">
+      <w:start w:val="1"/>
+      <w:numFmt w:val="bullet"/>
+      <w:lvlText w:val=""/>
+      <w:lvlJc w:val="left"/>
+      <w:pPr>
+        <w:ind w:left="2520" w:hanging="420"/>
+      </w:pPr>
+      <w:rPr>
+        <w:rFonts w:ascii="Wingdings" w:hAnsi="Wingdings" w:hint="default"/>
+      </w:rPr>
+    </w:lvl>
+    <w:lvl w:ilvl="6" w:tplc="04090001" w:tentative="1">
+      <w:start w:val="1"/>
+      <w:numFmt w:val="bullet"/>
+      <w:lvlText w:val=""/>
+      <w:lvlJc w:val="left"/>
+      <w:pPr>
+        <w:ind w:left="2940" w:hanging="420"/>
+      </w:pPr>
+      <w:rPr>
+        <w:rFonts w:ascii="Wingdings" w:hAnsi="Wingdings" w:hint="default"/>
+      </w:rPr>
+    </w:lvl>
+    <w:lvl w:ilvl="7" w:tplc="04090003" w:tentative="1">
+      <w:start w:val="1"/>
+      <w:numFmt w:val="bullet"/>
+      <w:lvlText w:val=""/>
+      <w:lvlJc w:val="left"/>
+      <w:pPr>
+        <w:ind w:left="3360" w:hanging="420"/>
+      </w:pPr>
+      <w:rPr>
+        <w:rFonts w:ascii="Wingdings" w:hAnsi="Wingdings" w:hint="default"/>
+      </w:rPr>
+    </w:lvl>
+    <w:lvl w:ilvl="8" w:tplc="04090005" w:tentative="1">
+      <w:start w:val="1"/>
+      <w:numFmt w:val="bullet"/>
+      <w:lvlText w:val=""/>
+      <w:lvlJc w:val="left"/>
+      <w:pPr>
+        <w:ind w:left="3780" w:hanging="420"/>
+      </w:pPr>
+      <w:rPr>
+        <w:rFonts w:ascii="Wingdings" w:hAnsi="Wingdings" w:hint="default"/>
+      </w:rPr>
+    </w:lvl>
+  </w:abstractNum>
+  <w:abstractNum w:abstractNumId="4" w15:restartNumberingAfterBreak="0">
     <w:nsid w:val="6AA22069"/>
     <w:multiLevelType w:val="hybridMultilevel"/>
     <w:tmpl w:val="2B189A4C"/>
@@ -5170,7 +5716,7 @@
       </w:pPr>
     </w:lvl>
   </w:abstractNum>
-  <w:abstractNum w:abstractNumId="3" w15:restartNumberingAfterBreak="0">
+  <w:abstractNum w:abstractNumId="5" w15:restartNumberingAfterBreak="0">
     <w:nsid w:val="705B2758"/>
     <w:multiLevelType w:val="multilevel"/>
     <w:tmpl w:val="4A68E41C"/>
@@ -5283,17 +5829,139 @@
       </w:pPr>
     </w:lvl>
   </w:abstractNum>
+  <w:abstractNum w:abstractNumId="6" w15:restartNumberingAfterBreak="0">
+    <w:nsid w:val="759949A2"/>
+    <w:multiLevelType w:val="hybridMultilevel"/>
+    <w:tmpl w:val="ED48842C"/>
+    <w:lvl w:ilvl="0" w:tplc="04090001">
+      <w:start w:val="1"/>
+      <w:numFmt w:val="bullet"/>
+      <w:lvlText w:val=""/>
+      <w:lvlJc w:val="left"/>
+      <w:pPr>
+        <w:ind w:left="420" w:hanging="420"/>
+      </w:pPr>
+      <w:rPr>
+        <w:rFonts w:ascii="Wingdings" w:hAnsi="Wingdings" w:hint="default"/>
+      </w:rPr>
+    </w:lvl>
+    <w:lvl w:ilvl="1" w:tplc="04090003" w:tentative="1">
+      <w:start w:val="1"/>
+      <w:numFmt w:val="bullet"/>
+      <w:lvlText w:val=""/>
+      <w:lvlJc w:val="left"/>
+      <w:pPr>
+        <w:ind w:left="840" w:hanging="420"/>
+      </w:pPr>
+      <w:rPr>
+        <w:rFonts w:ascii="Wingdings" w:hAnsi="Wingdings" w:hint="default"/>
+      </w:rPr>
+    </w:lvl>
+    <w:lvl w:ilvl="2" w:tplc="04090005" w:tentative="1">
+      <w:start w:val="1"/>
+      <w:numFmt w:val="bullet"/>
+      <w:lvlText w:val=""/>
+      <w:lvlJc w:val="left"/>
+      <w:pPr>
+        <w:ind w:left="1260" w:hanging="420"/>
+      </w:pPr>
+      <w:rPr>
+        <w:rFonts w:ascii="Wingdings" w:hAnsi="Wingdings" w:hint="default"/>
+      </w:rPr>
+    </w:lvl>
+    <w:lvl w:ilvl="3" w:tplc="04090001" w:tentative="1">
+      <w:start w:val="1"/>
+      <w:numFmt w:val="bullet"/>
+      <w:lvlText w:val=""/>
+      <w:lvlJc w:val="left"/>
+      <w:pPr>
+        <w:ind w:left="1680" w:hanging="420"/>
+      </w:pPr>
+      <w:rPr>
+        <w:rFonts w:ascii="Wingdings" w:hAnsi="Wingdings" w:hint="default"/>
+      </w:rPr>
+    </w:lvl>
+    <w:lvl w:ilvl="4" w:tplc="04090003" w:tentative="1">
+      <w:start w:val="1"/>
+      <w:numFmt w:val="bullet"/>
+      <w:lvlText w:val=""/>
+      <w:lvlJc w:val="left"/>
+      <w:pPr>
+        <w:ind w:left="2100" w:hanging="420"/>
+      </w:pPr>
+      <w:rPr>
+        <w:rFonts w:ascii="Wingdings" w:hAnsi="Wingdings" w:hint="default"/>
+      </w:rPr>
+    </w:lvl>
+    <w:lvl w:ilvl="5" w:tplc="04090005" w:tentative="1">
+      <w:start w:val="1"/>
+      <w:numFmt w:val="bullet"/>
+      <w:lvlText w:val=""/>
+      <w:lvlJc w:val="left"/>
+      <w:pPr>
+        <w:ind w:left="2520" w:hanging="420"/>
+      </w:pPr>
+      <w:rPr>
+        <w:rFonts w:ascii="Wingdings" w:hAnsi="Wingdings" w:hint="default"/>
+      </w:rPr>
+    </w:lvl>
+    <w:lvl w:ilvl="6" w:tplc="04090001" w:tentative="1">
+      <w:start w:val="1"/>
+      <w:numFmt w:val="bullet"/>
+      <w:lvlText w:val=""/>
+      <w:lvlJc w:val="left"/>
+      <w:pPr>
+        <w:ind w:left="2940" w:hanging="420"/>
+      </w:pPr>
+      <w:rPr>
+        <w:rFonts w:ascii="Wingdings" w:hAnsi="Wingdings" w:hint="default"/>
+      </w:rPr>
+    </w:lvl>
+    <w:lvl w:ilvl="7" w:tplc="04090003" w:tentative="1">
+      <w:start w:val="1"/>
+      <w:numFmt w:val="bullet"/>
+      <w:lvlText w:val=""/>
+      <w:lvlJc w:val="left"/>
+      <w:pPr>
+        <w:ind w:left="3360" w:hanging="420"/>
+      </w:pPr>
+      <w:rPr>
+        <w:rFonts w:ascii="Wingdings" w:hAnsi="Wingdings" w:hint="default"/>
+      </w:rPr>
+    </w:lvl>
+    <w:lvl w:ilvl="8" w:tplc="04090005" w:tentative="1">
+      <w:start w:val="1"/>
+      <w:numFmt w:val="bullet"/>
+      <w:lvlText w:val=""/>
+      <w:lvlJc w:val="left"/>
+      <w:pPr>
+        <w:ind w:left="3780" w:hanging="420"/>
+      </w:pPr>
+      <w:rPr>
+        <w:rFonts w:ascii="Wingdings" w:hAnsi="Wingdings" w:hint="default"/>
+      </w:rPr>
+    </w:lvl>
+  </w:abstractNum>
   <w:num w:numId="1">
-    <w:abstractNumId w:val="3"/>
+    <w:abstractNumId w:val="5"/>
   </w:num>
   <w:num w:numId="2">
     <w:abstractNumId w:val="1"/>
   </w:num>
   <w:num w:numId="3">
-    <w:abstractNumId w:val="2"/>
+    <w:abstractNumId w:val="4"/>
   </w:num>
   <w:num w:numId="4">
     <w:abstractNumId w:val="0"/>
+  </w:num>
+  <w:num w:numId="5">
+    <w:abstractNumId w:val="2"/>
+  </w:num>
+  <w:num w:numId="6">
+    <w:abstractNumId w:val="6"/>
+  </w:num>
+  <w:num w:numId="7">
+    <w:abstractNumId w:val="3"/>
   </w:num>
 </w:numbering>
 </file>

</xml_diff>

<commit_message>
add a folder to ingore ,update error log
</commit_message>
<xml_diff>
--- a/Error_log.docx
+++ b/Error_log.docx
@@ -3630,11 +3630,6 @@
       </w:r>
     </w:p>
     <w:p>
-      <w:pPr>
-        <w:rPr>
-          <w:rFonts w:hint="eastAsia"/>
-        </w:rPr>
-      </w:pPr>
       <w:r>
         <w:rPr>
           <w:rFonts w:hint="eastAsia"/>
@@ -3685,9 +3680,272 @@
           <w:rFonts w:hint="eastAsia"/>
         </w:rPr>
         <w:t>，再多该函数不会报错，直接无反应</w:t>
+      </w:r>
+    </w:p>
+    <w:p>
+      <w:pPr>
+        <w:pStyle w:val="2"/>
+      </w:pPr>
+      <w:r>
+        <w:rPr>
+          <w:rFonts w:hint="eastAsia"/>
+        </w:rPr>
+        <w:t>IAR</w:t>
+      </w:r>
+      <w:r>
+        <w:rPr>
+          <w:rFonts w:hint="eastAsia"/>
+        </w:rPr>
+        <w:t>不能使用</w:t>
+      </w:r>
+      <w:r>
+        <w:rPr>
+          <w:rFonts w:hint="eastAsia"/>
+        </w:rPr>
+        <w:t xml:space="preserve"> go to de</w:t>
       </w:r>
       <w:bookmarkStart w:id="0" w:name="_GoBack"/>
       <w:bookmarkEnd w:id="0"/>
+      <w:r>
+        <w:rPr>
+          <w:rFonts w:hint="eastAsia"/>
+        </w:rPr>
+        <w:t>finition of</w:t>
+      </w:r>
+    </w:p>
+    <w:p>
+      <w:pPr>
+        <w:pStyle w:val="a9"/>
+        <w:numPr>
+          <w:ilvl w:val="0"/>
+          <w:numId w:val="9"/>
+        </w:numPr>
+        <w:ind w:firstLineChars="0"/>
+      </w:pPr>
+      <w:r>
+        <w:rPr>
+          <w:rFonts w:hint="eastAsia"/>
+        </w:rPr>
+        <w:t>工程目录中不能</w:t>
+      </w:r>
+      <w:r>
+        <w:rPr>
+          <w:rFonts w:hint="eastAsia"/>
+          <w:color w:val="FF0000"/>
+        </w:rPr>
+        <w:t>中文</w:t>
+      </w:r>
+    </w:p>
+    <w:p>
+      <w:pPr>
+        <w:pStyle w:val="a9"/>
+        <w:numPr>
+          <w:ilvl w:val="0"/>
+          <w:numId w:val="9"/>
+        </w:numPr>
+        <w:ind w:firstLineChars="0"/>
+      </w:pPr>
+      <w:r>
+        <w:rPr>
+          <w:rFonts w:hint="eastAsia"/>
+        </w:rPr>
+        <w:t>取消</w:t>
+      </w:r>
+      <w:r>
+        <w:rPr>
+          <w:rFonts w:hint="eastAsia"/>
+        </w:rPr>
+        <w:t>勾选</w:t>
+      </w:r>
+      <w:r>
+        <w:rPr>
+          <w:rFonts w:hint="eastAsia"/>
+        </w:rPr>
+        <w:t xml:space="preserve"> tools-&gt;options-&gt;Project</w:t>
+      </w:r>
+      <w:r>
+        <w:rPr>
+          <w:rFonts w:hint="eastAsia"/>
+        </w:rPr>
+        <w:t>里面的</w:t>
+      </w:r>
+      <w:r>
+        <w:rPr>
+          <w:rFonts w:hint="eastAsia"/>
+        </w:rPr>
+        <w:t xml:space="preserve"> Generate browe information </w:t>
+      </w:r>
+    </w:p>
+    <w:p>
+      <w:pPr>
+        <w:pStyle w:val="a9"/>
+        <w:numPr>
+          <w:ilvl w:val="0"/>
+          <w:numId w:val="9"/>
+        </w:numPr>
+        <w:ind w:firstLineChars="0"/>
+        <w:rPr>
+          <w:rFonts w:hint="eastAsia"/>
+        </w:rPr>
+      </w:pPr>
+      <w:r>
+        <w:rPr>
+          <w:rFonts w:hint="eastAsia"/>
+          <w:color w:val="FF0000"/>
+        </w:rPr>
+        <w:t>左边工程目录中右键</w:t>
+      </w:r>
+      <w:r>
+        <w:rPr>
+          <w:rFonts w:hint="eastAsia"/>
+        </w:rPr>
+        <w:t>rebuild</w:t>
+      </w:r>
+      <w:r>
+        <w:t xml:space="preserve"> </w:t>
+      </w:r>
+      <w:r>
+        <w:rPr>
+          <w:rFonts w:hint="eastAsia"/>
+        </w:rPr>
+        <w:t>all</w:t>
+      </w:r>
+    </w:p>
+    <w:p>
+      <w:pPr>
+        <w:pStyle w:val="a9"/>
+        <w:numPr>
+          <w:ilvl w:val="0"/>
+          <w:numId w:val="9"/>
+        </w:numPr>
+        <w:ind w:firstLineChars="0"/>
+      </w:pPr>
+      <w:r>
+        <w:rPr>
+          <w:rFonts w:hint="eastAsia"/>
+        </w:rPr>
+        <w:t>勾选</w:t>
+      </w:r>
+      <w:r>
+        <w:rPr>
+          <w:rFonts w:hint="eastAsia"/>
+        </w:rPr>
+        <w:t xml:space="preserve"> tools-&gt;options-&gt;Project</w:t>
+      </w:r>
+      <w:r>
+        <w:rPr>
+          <w:rFonts w:hint="eastAsia"/>
+        </w:rPr>
+        <w:t>里面的</w:t>
+      </w:r>
+      <w:r>
+        <w:rPr>
+          <w:rFonts w:hint="eastAsia"/>
+        </w:rPr>
+        <w:t xml:space="preserve"> Generate browe information</w:t>
+      </w:r>
+    </w:p>
+    <w:p>
+      <w:pPr>
+        <w:pStyle w:val="a9"/>
+        <w:numPr>
+          <w:ilvl w:val="0"/>
+          <w:numId w:val="9"/>
+        </w:numPr>
+        <w:ind w:firstLineChars="0"/>
+        <w:rPr>
+          <w:rFonts w:hint="eastAsia"/>
+        </w:rPr>
+      </w:pPr>
+      <w:r>
+        <w:rPr>
+          <w:rFonts w:hint="eastAsia"/>
+          <w:color w:val="FF0000"/>
+        </w:rPr>
+        <w:t>左边工程目录中右键</w:t>
+      </w:r>
+      <w:r>
+        <w:rPr>
+          <w:rFonts w:hint="eastAsia"/>
+        </w:rPr>
+        <w:t>rebuild</w:t>
+      </w:r>
+      <w:r>
+        <w:t xml:space="preserve"> </w:t>
+      </w:r>
+      <w:r>
+        <w:rPr>
+          <w:rFonts w:hint="eastAsia"/>
+        </w:rPr>
+        <w:t>all</w:t>
+      </w:r>
+      <w:r>
+        <w:rPr>
+          <w:rFonts w:hint="eastAsia"/>
+        </w:rPr>
+        <w:t>（再次</w:t>
+      </w:r>
+      <w:r>
+        <w:rPr>
+          <w:rFonts w:hint="eastAsia"/>
+        </w:rPr>
+        <w:t>rebuild</w:t>
+      </w:r>
+      <w:r>
+        <w:rPr>
+          <w:rFonts w:hint="eastAsia"/>
+        </w:rPr>
+        <w:t>）</w:t>
+      </w:r>
+    </w:p>
+    <w:p>
+      <w:pPr>
+        <w:pStyle w:val="a9"/>
+        <w:numPr>
+          <w:ilvl w:val="0"/>
+          <w:numId w:val="9"/>
+        </w:numPr>
+        <w:ind w:firstLineChars="0"/>
+      </w:pPr>
+      <w:r>
+        <w:rPr>
+          <w:rFonts w:hint="eastAsia"/>
+        </w:rPr>
+        <w:t>等待右下方绿色进度条</w:t>
+      </w:r>
+      <w:r>
+        <w:rPr>
+          <w:rFonts w:hint="eastAsia"/>
+          <w:color w:val="FF0000"/>
+        </w:rPr>
+        <w:t>走完</w:t>
+      </w:r>
+    </w:p>
+    <w:p>
+      <w:pPr>
+        <w:pStyle w:val="a9"/>
+        <w:numPr>
+          <w:ilvl w:val="0"/>
+          <w:numId w:val="9"/>
+        </w:numPr>
+        <w:ind w:firstLineChars="0"/>
+      </w:pPr>
+      <w:r>
+        <w:rPr>
+          <w:rFonts w:hint="eastAsia"/>
+          <w:color w:val="FF0000"/>
+        </w:rPr>
+        <w:t>双击函数全选</w:t>
+      </w:r>
+      <w:r>
+        <w:rPr>
+          <w:rFonts w:hint="eastAsia"/>
+        </w:rPr>
+        <w:t>，右键即可</w:t>
+      </w:r>
+      <w:r>
+        <w:t>go to definition of</w:t>
+      </w:r>
     </w:p>
     <w:p>
       <w:pPr>
@@ -3955,6 +4213,7 @@
           <w:sz w:val="21"/>
           <w:szCs w:val="21"/>
         </w:rPr>
+        <w:lastRenderedPageBreak/>
         <w:t>fatal: empty ident name (for</w:t>
       </w:r>
       <w:r>
@@ -4112,7 +4371,6 @@
         <w:pStyle w:val="2"/>
       </w:pPr>
       <w:r>
-        <w:lastRenderedPageBreak/>
         <w:t>fatal: branch 'master' does not exist</w:t>
       </w:r>
     </w:p>
@@ -4316,6 +4574,7 @@
         <w:pStyle w:val="a3"/>
       </w:pPr>
       <w:r>
+        <w:lastRenderedPageBreak/>
         <w:t>From github.com:wangzilinn/parse_XV11_lidar_on_STM32F103</w:t>
       </w:r>
     </w:p>
@@ -4374,7 +4633,6 @@
         <w:pStyle w:val="a3"/>
       </w:pPr>
       <w:r>
-        <w:lastRenderedPageBreak/>
         <w:t>If you wish to set tracking information for this branch you can do so with:</w:t>
       </w:r>
     </w:p>
@@ -4742,6 +5000,7 @@
         <w:rPr>
           <w:rFonts w:eastAsiaTheme="minorEastAsia" w:hint="eastAsia"/>
         </w:rPr>
+        <w:lastRenderedPageBreak/>
         <w:t>$conn-&gt;query(</w:t>
       </w:r>
       <w:r>
@@ -4860,7 +5119,6 @@
           <w:b/>
           <w:color w:val="000000" w:themeColor="text1"/>
         </w:rPr>
-        <w:lastRenderedPageBreak/>
         <w:t>在</w:t>
       </w:r>
       <w:r>
@@ -5227,6 +5485,7 @@
         <w:rPr>
           <w:rFonts w:hint="eastAsia"/>
         </w:rPr>
+        <w:lastRenderedPageBreak/>
         <w:t>HC-</w:t>
       </w:r>
       <w:r>
@@ -5807,7 +6066,7 @@
   <w:abstractNum w:abstractNumId="4" w15:restartNumberingAfterBreak="0">
     <w:nsid w:val="2B61554A"/>
     <w:multiLevelType w:val="hybridMultilevel"/>
-    <w:tmpl w:val="3CCCACD0"/>
+    <w:tmpl w:val="6DDC0A20"/>
     <w:lvl w:ilvl="0" w:tplc="04090001">
       <w:start w:val="1"/>
       <w:numFmt w:val="bullet"/>
@@ -5918,6 +6177,119 @@
     </w:lvl>
   </w:abstractNum>
   <w:abstractNum w:abstractNumId="5" w15:restartNumberingAfterBreak="0">
+    <w:nsid w:val="65C87F84"/>
+    <w:multiLevelType w:val="hybridMultilevel"/>
+    <w:tmpl w:val="96AE27E2"/>
+    <w:lvl w:ilvl="0" w:tplc="0409000F">
+      <w:start w:val="1"/>
+      <w:numFmt w:val="decimal"/>
+      <w:lvlText w:val="%1."/>
+      <w:lvlJc w:val="left"/>
+      <w:pPr>
+        <w:ind w:left="420" w:hanging="420"/>
+      </w:pPr>
+      <w:rPr>
+        <w:rFonts w:hint="default"/>
+      </w:rPr>
+    </w:lvl>
+    <w:lvl w:ilvl="1" w:tplc="04090003" w:tentative="1">
+      <w:start w:val="1"/>
+      <w:numFmt w:val="bullet"/>
+      <w:lvlText w:val=""/>
+      <w:lvlJc w:val="left"/>
+      <w:pPr>
+        <w:ind w:left="840" w:hanging="420"/>
+      </w:pPr>
+      <w:rPr>
+        <w:rFonts w:ascii="Wingdings" w:hAnsi="Wingdings" w:hint="default"/>
+      </w:rPr>
+    </w:lvl>
+    <w:lvl w:ilvl="2" w:tplc="04090005" w:tentative="1">
+      <w:start w:val="1"/>
+      <w:numFmt w:val="bullet"/>
+      <w:lvlText w:val=""/>
+      <w:lvlJc w:val="left"/>
+      <w:pPr>
+        <w:ind w:left="1260" w:hanging="420"/>
+      </w:pPr>
+      <w:rPr>
+        <w:rFonts w:ascii="Wingdings" w:hAnsi="Wingdings" w:hint="default"/>
+      </w:rPr>
+    </w:lvl>
+    <w:lvl w:ilvl="3" w:tplc="04090001" w:tentative="1">
+      <w:start w:val="1"/>
+      <w:numFmt w:val="bullet"/>
+      <w:lvlText w:val=""/>
+      <w:lvlJc w:val="left"/>
+      <w:pPr>
+        <w:ind w:left="1680" w:hanging="420"/>
+      </w:pPr>
+      <w:rPr>
+        <w:rFonts w:ascii="Wingdings" w:hAnsi="Wingdings" w:hint="default"/>
+      </w:rPr>
+    </w:lvl>
+    <w:lvl w:ilvl="4" w:tplc="04090003" w:tentative="1">
+      <w:start w:val="1"/>
+      <w:numFmt w:val="bullet"/>
+      <w:lvlText w:val=""/>
+      <w:lvlJc w:val="left"/>
+      <w:pPr>
+        <w:ind w:left="2100" w:hanging="420"/>
+      </w:pPr>
+      <w:rPr>
+        <w:rFonts w:ascii="Wingdings" w:hAnsi="Wingdings" w:hint="default"/>
+      </w:rPr>
+    </w:lvl>
+    <w:lvl w:ilvl="5" w:tplc="04090005" w:tentative="1">
+      <w:start w:val="1"/>
+      <w:numFmt w:val="bullet"/>
+      <w:lvlText w:val=""/>
+      <w:lvlJc w:val="left"/>
+      <w:pPr>
+        <w:ind w:left="2520" w:hanging="420"/>
+      </w:pPr>
+      <w:rPr>
+        <w:rFonts w:ascii="Wingdings" w:hAnsi="Wingdings" w:hint="default"/>
+      </w:rPr>
+    </w:lvl>
+    <w:lvl w:ilvl="6" w:tplc="04090001" w:tentative="1">
+      <w:start w:val="1"/>
+      <w:numFmt w:val="bullet"/>
+      <w:lvlText w:val=""/>
+      <w:lvlJc w:val="left"/>
+      <w:pPr>
+        <w:ind w:left="2940" w:hanging="420"/>
+      </w:pPr>
+      <w:rPr>
+        <w:rFonts w:ascii="Wingdings" w:hAnsi="Wingdings" w:hint="default"/>
+      </w:rPr>
+    </w:lvl>
+    <w:lvl w:ilvl="7" w:tplc="04090003" w:tentative="1">
+      <w:start w:val="1"/>
+      <w:numFmt w:val="bullet"/>
+      <w:lvlText w:val=""/>
+      <w:lvlJc w:val="left"/>
+      <w:pPr>
+        <w:ind w:left="3360" w:hanging="420"/>
+      </w:pPr>
+      <w:rPr>
+        <w:rFonts w:ascii="Wingdings" w:hAnsi="Wingdings" w:hint="default"/>
+      </w:rPr>
+    </w:lvl>
+    <w:lvl w:ilvl="8" w:tplc="04090005" w:tentative="1">
+      <w:start w:val="1"/>
+      <w:numFmt w:val="bullet"/>
+      <w:lvlText w:val=""/>
+      <w:lvlJc w:val="left"/>
+      <w:pPr>
+        <w:ind w:left="3780" w:hanging="420"/>
+      </w:pPr>
+      <w:rPr>
+        <w:rFonts w:ascii="Wingdings" w:hAnsi="Wingdings" w:hint="default"/>
+      </w:rPr>
+    </w:lvl>
+  </w:abstractNum>
+  <w:abstractNum w:abstractNumId="6" w15:restartNumberingAfterBreak="0">
     <w:nsid w:val="6AA22069"/>
     <w:multiLevelType w:val="hybridMultilevel"/>
     <w:tmpl w:val="2B189A4C"/>
@@ -6003,7 +6375,7 @@
       </w:pPr>
     </w:lvl>
   </w:abstractNum>
-  <w:abstractNum w:abstractNumId="6" w15:restartNumberingAfterBreak="0">
+  <w:abstractNum w:abstractNumId="7" w15:restartNumberingAfterBreak="0">
     <w:nsid w:val="705B2758"/>
     <w:multiLevelType w:val="multilevel"/>
     <w:tmpl w:val="4A68E41C"/>
@@ -6116,7 +6488,7 @@
       </w:pPr>
     </w:lvl>
   </w:abstractNum>
-  <w:abstractNum w:abstractNumId="7" w15:restartNumberingAfterBreak="0">
+  <w:abstractNum w:abstractNumId="8" w15:restartNumberingAfterBreak="0">
     <w:nsid w:val="759949A2"/>
     <w:multiLevelType w:val="hybridMultilevel"/>
     <w:tmpl w:val="ED48842C"/>
@@ -6230,13 +6602,13 @@
     </w:lvl>
   </w:abstractNum>
   <w:num w:numId="1">
-    <w:abstractNumId w:val="6"/>
+    <w:abstractNumId w:val="7"/>
   </w:num>
   <w:num w:numId="2">
     <w:abstractNumId w:val="1"/>
   </w:num>
   <w:num w:numId="3">
-    <w:abstractNumId w:val="5"/>
+    <w:abstractNumId w:val="6"/>
   </w:num>
   <w:num w:numId="4">
     <w:abstractNumId w:val="0"/>
@@ -6245,13 +6617,16 @@
     <w:abstractNumId w:val="3"/>
   </w:num>
   <w:num w:numId="6">
-    <w:abstractNumId w:val="7"/>
+    <w:abstractNumId w:val="8"/>
   </w:num>
   <w:num w:numId="7">
     <w:abstractNumId w:val="4"/>
   </w:num>
   <w:num w:numId="8">
     <w:abstractNumId w:val="2"/>
+  </w:num>
+  <w:num w:numId="9">
+    <w:abstractNumId w:val="5"/>
   </w:num>
 </w:numbering>
 </file>

</xml_diff>

<commit_message>
update error log a lot: JS MySQL PHP etc.
</commit_message>
<xml_diff>
--- a/Error_log.docx
+++ b/Error_log.docx
@@ -190,31 +190,6 @@
     <w:p/>
     <w:p>
       <w:pPr>
-        <w:rPr>
-          <w:b/>
-          <w:bCs/>
-          <w:smallCaps/>
-          <w:color w:val="5B9BD5" w:themeColor="accent1"/>
-          <w:spacing w:val="5"/>
-        </w:rPr>
-      </w:pPr>
-      <w:r>
-        <w:rPr>
-          <w:rStyle w:val="ad"/>
-          <w:rFonts w:hint="eastAsia"/>
-        </w:rPr>
-        <w:t>最后更新</w:t>
-      </w:r>
-      <w:r>
-        <w:rPr>
-          <w:rStyle w:val="ad"/>
-          <w:rFonts w:hint="eastAsia"/>
-        </w:rPr>
-        <w:t>2017-6-11 16:56:19</w:t>
-      </w:r>
-    </w:p>
-    <w:p>
-      <w:pPr>
         <w:pStyle w:val="1"/>
       </w:pPr>
       <w:r>
@@ -404,17 +379,266 @@
         <w:rPr>
           <w:rFonts w:hint="eastAsia"/>
         </w:rPr>
+        <w:t>Visual</w:t>
+      </w:r>
+      <w:r>
+        <w:t xml:space="preserve"> </w:t>
+      </w:r>
+      <w:r>
+        <w:rPr>
+          <w:rFonts w:hint="eastAsia"/>
+        </w:rPr>
+        <w:t>Studio</w:t>
+      </w:r>
+    </w:p>
+    <w:p>
+      <w:pPr>
+        <w:pStyle w:val="2"/>
+      </w:pPr>
+      <w:r>
+        <w:rPr>
+          <w:rFonts w:hint="eastAsia"/>
+        </w:rPr>
+        <w:t>复制基于</w:t>
+      </w:r>
+      <w:r>
+        <w:rPr>
+          <w:rFonts w:hint="eastAsia"/>
+        </w:rPr>
+        <w:t>HAL</w:t>
+      </w:r>
+      <w:r>
+        <w:rPr>
+          <w:rFonts w:hint="eastAsia"/>
+        </w:rPr>
+        <w:t>库的</w:t>
+      </w:r>
+      <w:r>
+        <w:rPr>
+          <w:rFonts w:hint="eastAsia"/>
+        </w:rPr>
+        <w:t>FreeRTOS</w:t>
+      </w:r>
+      <w:r>
+        <w:rPr>
+          <w:rFonts w:hint="eastAsia"/>
+        </w:rPr>
+        <w:t>工程到别处再打开时出现错误：</w:t>
+      </w:r>
+    </w:p>
+    <w:p>
+      <w:r>
+        <w:rPr>
+          <w:rFonts w:hint="eastAsia"/>
+        </w:rPr>
+        <w:t>VisualStudio</w:t>
+      </w:r>
+      <w:r>
+        <w:rPr>
+          <w:rFonts w:hint="eastAsia"/>
+        </w:rPr>
+        <w:t>其实对中文支持的挺好的，但是他的插件就不一定了，当移动目录到无中文名</w:t>
+      </w:r>
+      <w:r>
+        <w:rPr>
+          <w:rFonts w:hint="eastAsia"/>
+        </w:rPr>
         <w:lastRenderedPageBreak/>
-        <w:t>Visual</w:t>
-      </w:r>
-      <w:r>
+        <w:t>后问题解决</w:t>
+      </w:r>
+    </w:p>
+    <w:p>
+      <w:pPr>
+        <w:pStyle w:val="2"/>
+      </w:pPr>
+      <w:r>
+        <w:t>void __attribute__((naked, noreturn)) Default_Handler()</w:t>
+      </w:r>
+    </w:p>
+    <w:p>
+      <w:pPr>
+        <w:rPr>
+          <w:color w:val="FF0000"/>
+        </w:rPr>
+      </w:pPr>
+      <w:r>
+        <w:rPr>
+          <w:rFonts w:hint="eastAsia"/>
+          <w:color w:val="FF0000"/>
+        </w:rPr>
+        <w:t>这个错误与产生的原因是找不到指定的中断处理函数，但是我已经定义了相应的处理函数，那是为什么呢？</w:t>
+      </w:r>
+    </w:p>
+    <w:p>
+      <w:pPr>
+        <w:rPr>
+          <w:color w:val="FF0000"/>
+        </w:rPr>
+      </w:pPr>
+      <w:r>
+        <w:rPr>
+          <w:rFonts w:hint="eastAsia"/>
+          <w:color w:val="FF0000"/>
+        </w:rPr>
+        <w:t>由于</w:t>
+      </w:r>
+      <w:r>
+        <w:rPr>
+          <w:rFonts w:hint="eastAsia"/>
+          <w:color w:val="FF0000"/>
+        </w:rPr>
+        <w:t>VS</w:t>
+      </w:r>
+      <w:r>
+        <w:rPr>
+          <w:rFonts w:hint="eastAsia"/>
+          <w:color w:val="FF0000"/>
+        </w:rPr>
+        <w:t>的工程都是</w:t>
+      </w:r>
+      <w:r>
+        <w:rPr>
+          <w:rFonts w:hint="eastAsia"/>
+          <w:color w:val="FF0000"/>
+        </w:rPr>
+        <w:t>c++</w:t>
+      </w:r>
+      <w:r>
+        <w:rPr>
+          <w:rFonts w:hint="eastAsia"/>
+          <w:color w:val="FF0000"/>
+        </w:rPr>
+        <w:t>文件，而</w:t>
+      </w:r>
+      <w:r>
+        <w:rPr>
+          <w:rFonts w:hint="eastAsia"/>
+          <w:color w:val="FF0000"/>
+        </w:rPr>
+        <w:t>c</w:t>
+      </w:r>
+      <w:r>
+        <w:rPr>
+          <w:color w:val="FF0000"/>
+        </w:rPr>
+        <w:t>++</w:t>
+      </w:r>
+      <w:r>
+        <w:rPr>
+          <w:rFonts w:hint="eastAsia"/>
+          <w:color w:val="FF0000"/>
+        </w:rPr>
+        <w:t>是支持函数重载的（即一个函数名可以输入不同种类的变量类型），</w:t>
+      </w:r>
+      <w:r>
+        <w:rPr>
+          <w:rFonts w:hint="eastAsia"/>
+          <w:color w:val="FF0000"/>
+        </w:rPr>
+        <w:t>c++</w:t>
+      </w:r>
+      <w:r>
+        <w:rPr>
+          <w:rFonts w:hint="eastAsia"/>
+          <w:color w:val="FF0000"/>
+        </w:rPr>
+        <w:t>编译器的处理机制是给每个重载函数都起一个别名，这也就导致了找不到中断函数入口。</w:t>
+      </w:r>
+    </w:p>
+    <w:p>
+      <w:r>
+        <w:rPr>
+          <w:rFonts w:hint="eastAsia"/>
+        </w:rPr>
+        <w:t>解决方案</w:t>
+      </w:r>
+      <w:r>
+        <w:rPr>
+          <w:rFonts w:hint="eastAsia"/>
+        </w:rPr>
+        <w:t>：</w:t>
+      </w:r>
+    </w:p>
+    <w:p>
+      <w:r>
+        <w:rPr>
+          <w:rFonts w:hint="eastAsia"/>
+        </w:rPr>
+        <w:t>在文件头使用以下方式声明中断函数：（所有用到的中断函数都要）</w:t>
+      </w:r>
+    </w:p>
+    <w:p>
+      <w:pPr>
+        <w:pStyle w:val="a3"/>
+      </w:pPr>
+      <w:r>
+        <w:rPr>
+          <w:b/>
+          <w:color w:val="0000FF"/>
+        </w:rPr>
+        <w:t>extern</w:t>
+      </w:r>
+      <w:r>
+        <w:rPr>
+          <w:b/>
+        </w:rPr>
         <w:t xml:space="preserve"> </w:t>
       </w:r>
       <w:r>
         <w:rPr>
-          <w:rFonts w:hint="eastAsia"/>
-        </w:rPr>
-        <w:t>Studio</w:t>
+          <w:b/>
+          <w:color w:val="A31515"/>
+        </w:rPr>
+        <w:t>"C"</w:t>
+      </w:r>
+      <w:r>
+        <w:t xml:space="preserve"> </w:t>
+      </w:r>
+      <w:r>
+        <w:rPr>
+          <w:color w:val="0000FF"/>
+        </w:rPr>
+        <w:t>void</w:t>
+      </w:r>
+      <w:r>
+        <w:t xml:space="preserve"> EXTI0_IRQHandler();</w:t>
+      </w:r>
+    </w:p>
+    <w:p>
+      <w:pPr>
+        <w:pStyle w:val="a3"/>
+      </w:pPr>
+      <w:r>
+        <w:rPr>
+          <w:b/>
+          <w:color w:val="0000FF"/>
+        </w:rPr>
+        <w:t>extern</w:t>
+      </w:r>
+      <w:r>
+        <w:rPr>
+          <w:b/>
+        </w:rPr>
+        <w:t xml:space="preserve"> </w:t>
+      </w:r>
+      <w:r>
+        <w:rPr>
+          <w:b/>
+          <w:color w:val="A31515"/>
+        </w:rPr>
+        <w:t>"C"</w:t>
+      </w:r>
+      <w:r>
+        <w:t xml:space="preserve"> </w:t>
+      </w:r>
+      <w:r>
+        <w:rPr>
+          <w:color w:val="0000FF"/>
+        </w:rPr>
+        <w:t>void</w:t>
+      </w:r>
+      <w:r>
+        <w:t xml:space="preserve"> SysTick_Handler();</w:t>
       </w:r>
     </w:p>
     <w:p>
@@ -425,45 +649,149 @@
         <w:rPr>
           <w:rFonts w:hint="eastAsia"/>
         </w:rPr>
-        <w:t>复制基于</w:t>
-      </w:r>
-      <w:r>
-        <w:rPr>
-          <w:rFonts w:hint="eastAsia"/>
-        </w:rPr>
-        <w:t>HAL</w:t>
-      </w:r>
-      <w:r>
-        <w:rPr>
-          <w:rFonts w:hint="eastAsia"/>
-        </w:rPr>
-        <w:t>库的</w:t>
-      </w:r>
-      <w:r>
-        <w:rPr>
-          <w:rFonts w:hint="eastAsia"/>
-        </w:rPr>
-        <w:t>FreeRTOS</w:t>
-      </w:r>
-      <w:r>
-        <w:rPr>
-          <w:rFonts w:hint="eastAsia"/>
-        </w:rPr>
-        <w:t>工程到别处再打开时出现错误：</w:t>
-      </w:r>
-    </w:p>
-    <w:p>
-      <w:r>
-        <w:rPr>
-          <w:rFonts w:hint="eastAsia"/>
-        </w:rPr>
-        <w:t>VisualStudio</w:t>
-      </w:r>
-      <w:r>
-        <w:rPr>
-          <w:rFonts w:hint="eastAsia"/>
-        </w:rPr>
-        <w:t>其实对中文支持的挺好的，但是他的插件就不一定了，当移动目录到无中文名后问题解决</w:t>
+        <w:t>-std</w:t>
+      </w:r>
+      <w:r>
+        <w:t xml:space="preserve"> </w:t>
+      </w:r>
+      <w:r>
+        <w:t>=</w:t>
+      </w:r>
+      <w:r>
+        <w:t xml:space="preserve"> </w:t>
+      </w:r>
+      <w:r>
+        <w:t>C99</w:t>
+      </w:r>
+      <w:r>
+        <w:rPr>
+          <w:rFonts w:hint="eastAsia"/>
+        </w:rPr>
+        <w:t>报错</w:t>
+      </w:r>
+    </w:p>
+    <w:p>
+      <w:r>
+        <w:rPr>
+          <w:rFonts w:hint="eastAsia"/>
+        </w:rPr>
+        <w:t>出现</w:t>
+      </w:r>
+      <w:r>
+        <w:rPr>
+          <w:rFonts w:hint="eastAsia"/>
+        </w:rPr>
+        <w:t>asm</w:t>
+      </w:r>
+      <w:r>
+        <w:rPr>
+          <w:rFonts w:hint="eastAsia"/>
+        </w:rPr>
+        <w:t>（</w:t>
+      </w:r>
+      <w:r>
+        <w:t>…</w:t>
+      </w:r>
+      <w:r>
+        <w:rPr>
+          <w:rFonts w:hint="eastAsia"/>
+        </w:rPr>
+        <w:t>）未定义错误：</w:t>
+      </w:r>
+    </w:p>
+    <w:p>
+      <w:r>
+        <w:rPr>
+          <w:rFonts w:hint="eastAsia"/>
+        </w:rPr>
+        <w:t>将</w:t>
+      </w:r>
+      <w:r>
+        <w:rPr>
+          <w:rFonts w:hint="eastAsia"/>
+          <w:b/>
+        </w:rPr>
+        <w:t>该文件</w:t>
+      </w:r>
+      <w:r>
+        <w:rPr>
+          <w:rFonts w:hint="eastAsia"/>
+        </w:rPr>
+        <w:t>中的</w:t>
+      </w:r>
+      <w:r>
+        <w:rPr>
+          <w:rFonts w:hint="eastAsia"/>
+        </w:rPr>
+        <w:t>asm</w:t>
+      </w:r>
+      <w:r>
+        <w:rPr>
+          <w:rFonts w:hint="eastAsia"/>
+        </w:rPr>
+        <w:t>（</w:t>
+      </w:r>
+      <w:r>
+        <w:t>…</w:t>
+      </w:r>
+      <w:r>
+        <w:rPr>
+          <w:rFonts w:hint="eastAsia"/>
+        </w:rPr>
+        <w:t>）全部替换为</w:t>
+      </w:r>
+      <w:r>
+        <w:rPr>
+          <w:rFonts w:hint="eastAsia"/>
+        </w:rPr>
+        <w:t>__asm</w:t>
+      </w:r>
+      <w:r>
+        <w:rPr>
+          <w:rFonts w:hint="eastAsia"/>
+        </w:rPr>
+        <w:t>（</w:t>
+      </w:r>
+      <w:r>
+        <w:t>…</w:t>
+      </w:r>
+      <w:r>
+        <w:rPr>
+          <w:rFonts w:hint="eastAsia"/>
+        </w:rPr>
+        <w:t>）</w:t>
+      </w:r>
+    </w:p>
+    <w:p>
+      <w:pPr>
+        <w:pStyle w:val="1"/>
+      </w:pPr>
+      <w:r>
+        <w:rPr>
+          <w:rFonts w:hint="eastAsia"/>
+        </w:rPr>
+        <w:t>IAR</w:t>
+      </w:r>
+      <w:r>
+        <w:t xml:space="preserve"> </w:t>
+      </w:r>
+      <w:r>
+        <w:rPr>
+          <w:rFonts w:hint="eastAsia"/>
+        </w:rPr>
+        <w:t>||</w:t>
+      </w:r>
+      <w:r>
+        <w:t xml:space="preserve"> </w:t>
+      </w:r>
+      <w:r>
+        <w:rPr>
+          <w:rFonts w:hint="eastAsia"/>
+        </w:rPr>
+        <w:t>KEIL</w:t>
+      </w:r>
+      <w:r>
+        <w:t>5</w:t>
       </w:r>
     </w:p>
     <w:p>
@@ -471,193 +799,222 @@
         <w:pStyle w:val="2"/>
       </w:pPr>
       <w:r>
-        <w:t>void __attribute__((naked, noreturn)) Default_Handler()</w:t>
-      </w:r>
-    </w:p>
-    <w:p>
-      <w:pPr>
-        <w:rPr>
-          <w:color w:val="FF0000"/>
-        </w:rPr>
-      </w:pPr>
-      <w:r>
-        <w:rPr>
-          <w:rFonts w:hint="eastAsia"/>
-          <w:color w:val="FF0000"/>
-        </w:rPr>
-        <w:t>这个错误与产生的原因是找不到指定的中断处理函数，但是我已经定义了相应的处理函数，那是为什么呢？</w:t>
-      </w:r>
-    </w:p>
-    <w:p>
-      <w:pPr>
-        <w:rPr>
-          <w:color w:val="FF0000"/>
-        </w:rPr>
-      </w:pPr>
-      <w:r>
-        <w:rPr>
-          <w:rFonts w:hint="eastAsia"/>
-          <w:color w:val="FF0000"/>
-        </w:rPr>
-        <w:t>由于</w:t>
-      </w:r>
-      <w:r>
-        <w:rPr>
-          <w:rFonts w:hint="eastAsia"/>
-          <w:color w:val="FF0000"/>
-        </w:rPr>
-        <w:t>VS</w:t>
-      </w:r>
-      <w:r>
-        <w:rPr>
-          <w:rFonts w:hint="eastAsia"/>
-          <w:color w:val="FF0000"/>
-        </w:rPr>
-        <w:t>的工程都是</w:t>
-      </w:r>
-      <w:r>
-        <w:rPr>
-          <w:rFonts w:hint="eastAsia"/>
-          <w:color w:val="FF0000"/>
-        </w:rPr>
-        <w:t>c++</w:t>
-      </w:r>
-      <w:r>
-        <w:rPr>
-          <w:rFonts w:hint="eastAsia"/>
-          <w:color w:val="FF0000"/>
-        </w:rPr>
-        <w:t>文件，而</w:t>
-      </w:r>
-      <w:r>
-        <w:rPr>
-          <w:rFonts w:hint="eastAsia"/>
-          <w:color w:val="FF0000"/>
-        </w:rPr>
+        <w:rPr>
+          <w:rFonts w:hint="eastAsia"/>
+        </w:rPr>
+        <w:t>keil</w:t>
+      </w:r>
+      <w:r>
+        <w:rPr>
+          <w:rFonts w:hint="eastAsia"/>
+        </w:rPr>
+        <w:t>：下载后代码不起作用</w:t>
+      </w:r>
+    </w:p>
+    <w:p>
+      <w:r>
+        <w:rPr>
+          <w:rFonts w:hint="eastAsia"/>
+        </w:rPr>
+        <w:t>这破软件必须先编译再下载，直接下载还是上次的文件</w:t>
+      </w:r>
+    </w:p>
+    <w:p>
+      <w:pPr>
+        <w:pStyle w:val="2"/>
+      </w:pPr>
+      <w:r>
+        <w:rPr>
+          <w:rFonts w:hint="eastAsia"/>
+        </w:rPr>
+        <w:t>下载时出现无法读取</w:t>
+      </w:r>
+      <w:r>
+        <w:rPr>
+          <w:rFonts w:hint="eastAsia"/>
+        </w:rPr>
+        <w:t>.</w:t>
+      </w:r>
+      <w:r>
+        <w:t>axf</w:t>
+      </w:r>
+      <w:r>
+        <w:rPr>
+          <w:rFonts w:hint="eastAsia"/>
+        </w:rPr>
+        <w:t>文件错误</w:t>
+      </w:r>
+    </w:p>
+    <w:p>
+      <w:pPr>
+        <w:pStyle w:val="2"/>
+      </w:pPr>
+      <w:r>
+        <w:rPr>
+          <w:rFonts w:hint="eastAsia"/>
+        </w:rPr>
+        <w:t>编译链接时无错误，下载时出现找不到文件警告</w:t>
+      </w:r>
+    </w:p>
+    <w:p>
+      <w:pPr>
+        <w:rPr>
+          <w:color w:val="FF0000"/>
+          <w:u w:val="single"/>
+        </w:rPr>
+      </w:pPr>
+      <w:r>
+        <w:rPr>
+          <w:rFonts w:hint="eastAsia"/>
+          <w:color w:val="FF0000"/>
+        </w:rPr>
+        <w:t>工程移动位置后，需要清除临时文件</w:t>
+      </w:r>
+      <w:r>
+        <w:rPr>
+          <w:rFonts w:hint="eastAsia"/>
+          <w:color w:val="FF0000"/>
+        </w:rPr>
+        <w:t>，</w:t>
+      </w:r>
+      <w:r>
+        <w:rPr>
+          <w:rFonts w:hint="eastAsia"/>
+          <w:color w:val="FF0000"/>
+          <w:u w:val="single"/>
+        </w:rPr>
+        <w:t>或者重新编译所有文件</w:t>
+      </w:r>
+    </w:p>
+    <w:p>
+      <w:pPr>
+        <w:pStyle w:val="2"/>
+      </w:pPr>
+      <w:r>
+        <w:rPr>
+          <w:rFonts w:hint="eastAsia"/>
+        </w:rPr>
+        <w:t>更改了库中其他</w:t>
+      </w:r>
+      <w:r>
+        <w:rPr>
+          <w:rFonts w:hint="eastAsia"/>
+        </w:rPr>
+        <w:t>.</w:t>
+      </w:r>
+      <w:r>
         <w:t>c</w:t>
       </w:r>
       <w:r>
         <w:rPr>
-          <w:color w:val="FF0000"/>
-        </w:rPr>
-        <w:t>++</w:t>
-      </w:r>
-      <w:r>
-        <w:rPr>
-          <w:rFonts w:hint="eastAsia"/>
-          <w:color w:val="FF0000"/>
-        </w:rPr>
-        <w:t>是支持函数重载的（即一个函数名可以输入不同种类的变量类型），</w:t>
-      </w:r>
-      <w:r>
-        <w:rPr>
-          <w:rFonts w:hint="eastAsia"/>
-          <w:color w:val="FF0000"/>
-        </w:rPr>
-        <w:t>c++</w:t>
-      </w:r>
-      <w:r>
-        <w:rPr>
-          <w:rFonts w:hint="eastAsia"/>
-          <w:color w:val="FF0000"/>
-        </w:rPr>
-        <w:t>编译器的处理机制是给每个重载函数都起一个别名，这也就导致了找不到中断函数入口。</w:t>
-      </w:r>
-    </w:p>
-    <w:p>
-      <w:r>
-        <w:rPr>
-          <w:rFonts w:hint="eastAsia"/>
-        </w:rPr>
-        <w:t>解决方案</w:t>
-      </w:r>
-      <w:r>
-        <w:rPr>
-          <w:rFonts w:hint="eastAsia"/>
-        </w:rPr>
-        <w:t>：</w:t>
-      </w:r>
-    </w:p>
-    <w:p>
-      <w:r>
-        <w:rPr>
-          <w:rFonts w:hint="eastAsia"/>
-        </w:rPr>
-        <w:t>在文件头使用以下方式声明中断函数：（所有用到的中断函数都要）</w:t>
-      </w:r>
-    </w:p>
-    <w:p>
-      <w:pPr>
-        <w:pStyle w:val="a3"/>
-      </w:pPr>
-      <w:r>
-        <w:rPr>
-          <w:b/>
-          <w:color w:val="0000FF"/>
-        </w:rPr>
-        <w:t>extern</w:t>
-      </w:r>
-      <w:r>
-        <w:rPr>
-          <w:b/>
-        </w:rPr>
+          <w:rFonts w:hint="eastAsia"/>
+        </w:rPr>
+        <w:t>文件的函数的代码，但是主程序无反应</w:t>
+      </w:r>
+    </w:p>
+    <w:p>
+      <w:r>
+        <w:rPr>
+          <w:rFonts w:hint="eastAsia"/>
+        </w:rPr>
+        <w:t>使用了</w:t>
+      </w:r>
+      <w:r>
+        <w:rPr>
+          <w:rFonts w:hint="eastAsia"/>
+        </w:rPr>
+        <w:t>goto</w:t>
+      </w:r>
+      <w:r>
         <w:t xml:space="preserve"> </w:t>
       </w:r>
       <w:r>
         <w:rPr>
-          <w:b/>
-          <w:color w:val="A31515"/>
-        </w:rPr>
-        <w:t>"C"</w:t>
+          <w:rFonts w:hint="eastAsia"/>
+        </w:rPr>
+        <w:t>definition</w:t>
       </w:r>
       <w:r>
         <w:t xml:space="preserve"> </w:t>
       </w:r>
       <w:r>
         <w:rPr>
-          <w:color w:val="0000FF"/>
-        </w:rPr>
-        <w:t>void</w:t>
-      </w:r>
-      <w:r>
-        <w:t xml:space="preserve"> EXTI0_IRQHandler();</w:t>
-      </w:r>
-    </w:p>
-    <w:p>
-      <w:pPr>
-        <w:pStyle w:val="a3"/>
-      </w:pPr>
-      <w:r>
-        <w:rPr>
-          <w:b/>
-          <w:color w:val="0000FF"/>
-        </w:rPr>
-        <w:t>extern</w:t>
-      </w:r>
-      <w:r>
-        <w:rPr>
-          <w:b/>
-        </w:rPr>
-        <w:t xml:space="preserve"> </w:t>
-      </w:r>
-      <w:r>
-        <w:rPr>
-          <w:b/>
-          <w:color w:val="A31515"/>
-        </w:rPr>
-        <w:t>"C"</w:t>
-      </w:r>
-      <w:r>
-        <w:t xml:space="preserve"> </w:t>
-      </w:r>
-      <w:r>
-        <w:rPr>
-          <w:color w:val="0000FF"/>
-        </w:rPr>
-        <w:t>void</w:t>
-      </w:r>
-      <w:r>
-        <w:t xml:space="preserve"> SysTick_Handler();</w:t>
+          <w:rFonts w:hint="eastAsia"/>
+        </w:rPr>
+        <w:t>命令找到了对应函数，但是修改无反应</w:t>
+      </w:r>
+    </w:p>
+    <w:p>
+      <w:pPr>
+        <w:rPr>
+          <w:color w:val="FF0000"/>
+        </w:rPr>
+      </w:pPr>
+      <w:r>
+        <w:rPr>
+          <w:rFonts w:hint="eastAsia"/>
+          <w:color w:val="FF0000"/>
+        </w:rPr>
+        <w:t>错因：打开了其他工程下的同名</w:t>
+      </w:r>
+      <w:r>
+        <w:rPr>
+          <w:rFonts w:hint="eastAsia"/>
+          <w:color w:val="FF0000"/>
+        </w:rPr>
+        <w:t>.c</w:t>
+      </w:r>
+      <w:r>
+        <w:rPr>
+          <w:rFonts w:hint="eastAsia"/>
+          <w:color w:val="FF0000"/>
+        </w:rPr>
+        <w:t>文件</w:t>
+      </w:r>
+    </w:p>
+    <w:p>
+      <w:r>
+        <w:rPr>
+          <w:rFonts w:hint="eastAsia"/>
+          <w:color w:val="FF0000"/>
+        </w:rPr>
+        <w:t>这是</w:t>
+      </w:r>
+      <w:r>
+        <w:rPr>
+          <w:rFonts w:hint="eastAsia"/>
+          <w:color w:val="FF0000"/>
+        </w:rPr>
+        <w:t>IAR</w:t>
+      </w:r>
+      <w:r>
+        <w:rPr>
+          <w:rFonts w:hint="eastAsia"/>
+          <w:color w:val="FF0000"/>
+        </w:rPr>
+        <w:t>的一个</w:t>
+      </w:r>
+      <w:r>
+        <w:rPr>
+          <w:rFonts w:hint="eastAsia"/>
+          <w:color w:val="FF0000"/>
+        </w:rPr>
+        <w:t>BUG</w:t>
+      </w:r>
+      <w:r>
+        <w:rPr>
+          <w:rFonts w:hint="eastAsia"/>
+          <w:color w:val="FF0000"/>
+        </w:rPr>
+        <w:t>，他会从主界面中已经打开的文件中查询函数的定义，如果这时候同时</w:t>
+      </w:r>
+      <w:r>
+        <w:rPr>
+          <w:rFonts w:hint="eastAsia"/>
+          <w:color w:val="FF0000"/>
+        </w:rPr>
+        <w:lastRenderedPageBreak/>
+        <w:t>打开了其他工程下的同名文件，则会定位错误</w:t>
       </w:r>
     </w:p>
     <w:p>
@@ -668,376 +1025,13 @@
         <w:rPr>
           <w:rFonts w:hint="eastAsia"/>
         </w:rPr>
-        <w:t>-std</w:t>
-      </w:r>
-      <w:r>
-        <w:t xml:space="preserve"> </w:t>
-      </w:r>
-      <w:r>
-        <w:t>=</w:t>
-      </w:r>
-      <w:r>
-        <w:t xml:space="preserve"> </w:t>
-      </w:r>
-      <w:r>
-        <w:t>C99</w:t>
-      </w:r>
-      <w:r>
-        <w:rPr>
-          <w:rFonts w:hint="eastAsia"/>
-        </w:rPr>
-        <w:t>报错</w:t>
-      </w:r>
-    </w:p>
-    <w:p>
-      <w:r>
-        <w:rPr>
-          <w:rFonts w:hint="eastAsia"/>
-        </w:rPr>
-        <w:t>出现</w:t>
-      </w:r>
-      <w:r>
-        <w:rPr>
-          <w:rFonts w:hint="eastAsia"/>
-        </w:rPr>
-        <w:t>asm</w:t>
-      </w:r>
-      <w:r>
-        <w:rPr>
-          <w:rFonts w:hint="eastAsia"/>
-        </w:rPr>
-        <w:t>（</w:t>
-      </w:r>
-      <w:r>
-        <w:t>…</w:t>
-      </w:r>
-      <w:r>
-        <w:rPr>
-          <w:rFonts w:hint="eastAsia"/>
-        </w:rPr>
-        <w:t>）未定义错误：</w:t>
-      </w:r>
-    </w:p>
-    <w:p>
-      <w:r>
-        <w:rPr>
-          <w:rFonts w:hint="eastAsia"/>
-        </w:rPr>
-        <w:t>将</w:t>
-      </w:r>
-      <w:r>
-        <w:rPr>
-          <w:rFonts w:hint="eastAsia"/>
-          <w:b/>
-        </w:rPr>
-        <w:t>该文件</w:t>
-      </w:r>
-      <w:r>
-        <w:rPr>
-          <w:rFonts w:hint="eastAsia"/>
-        </w:rPr>
-        <w:t>中的</w:t>
-      </w:r>
-      <w:r>
-        <w:rPr>
-          <w:rFonts w:hint="eastAsia"/>
-        </w:rPr>
-        <w:t>asm</w:t>
-      </w:r>
-      <w:r>
-        <w:rPr>
-          <w:rFonts w:hint="eastAsia"/>
-        </w:rPr>
-        <w:t>（</w:t>
-      </w:r>
-      <w:r>
-        <w:t>…</w:t>
-      </w:r>
-      <w:r>
-        <w:rPr>
-          <w:rFonts w:hint="eastAsia"/>
-        </w:rPr>
-        <w:t>）全部替换为</w:t>
-      </w:r>
-      <w:r>
-        <w:rPr>
-          <w:rFonts w:hint="eastAsia"/>
-        </w:rPr>
-        <w:t>__asm</w:t>
-      </w:r>
-      <w:r>
-        <w:rPr>
-          <w:rFonts w:hint="eastAsia"/>
-        </w:rPr>
-        <w:t>（</w:t>
-      </w:r>
-      <w:r>
-        <w:t>…</w:t>
-      </w:r>
-      <w:r>
-        <w:rPr>
-          <w:rFonts w:hint="eastAsia"/>
-        </w:rPr>
-        <w:t>）</w:t>
-      </w:r>
-    </w:p>
-    <w:p>
-      <w:pPr>
-        <w:pStyle w:val="1"/>
-      </w:pPr>
-      <w:r>
-        <w:rPr>
-          <w:rFonts w:hint="eastAsia"/>
-        </w:rPr>
-        <w:t>IAR</w:t>
-      </w:r>
-      <w:r>
-        <w:t xml:space="preserve"> </w:t>
-      </w:r>
-      <w:r>
-        <w:rPr>
-          <w:rFonts w:hint="eastAsia"/>
-        </w:rPr>
-        <w:t>||</w:t>
-      </w:r>
-      <w:r>
-        <w:t xml:space="preserve"> </w:t>
-      </w:r>
-      <w:r>
-        <w:rPr>
-          <w:rFonts w:hint="eastAsia"/>
-        </w:rPr>
-        <w:t>KEIL</w:t>
-      </w:r>
-      <w:r>
-        <w:t>5</w:t>
-      </w:r>
-    </w:p>
-    <w:p>
-      <w:pPr>
-        <w:pStyle w:val="2"/>
-      </w:pPr>
-      <w:r>
-        <w:rPr>
-          <w:rFonts w:hint="eastAsia"/>
-        </w:rPr>
-        <w:t>keil</w:t>
-      </w:r>
-      <w:r>
-        <w:rPr>
-          <w:rFonts w:hint="eastAsia"/>
-        </w:rPr>
-        <w:t>：下载后代码不起作用</w:t>
-      </w:r>
-    </w:p>
-    <w:p>
-      <w:r>
-        <w:rPr>
-          <w:rFonts w:hint="eastAsia"/>
-        </w:rPr>
-        <w:t>这破软件必须先编译再下载，直接下载还是上次的文件</w:t>
-      </w:r>
-    </w:p>
-    <w:p>
-      <w:pPr>
-        <w:pStyle w:val="2"/>
-      </w:pPr>
-      <w:r>
-        <w:rPr>
-          <w:rFonts w:hint="eastAsia"/>
-        </w:rPr>
-        <w:t>下载时出现无法读取</w:t>
-      </w:r>
-      <w:r>
-        <w:rPr>
-          <w:rFonts w:hint="eastAsia"/>
-        </w:rPr>
-        <w:t>.</w:t>
-      </w:r>
-      <w:r>
-        <w:t>axf</w:t>
-      </w:r>
-      <w:r>
-        <w:rPr>
-          <w:rFonts w:hint="eastAsia"/>
-        </w:rPr>
-        <w:t>文件错误</w:t>
-      </w:r>
-    </w:p>
-    <w:p>
-      <w:pPr>
-        <w:pStyle w:val="2"/>
-      </w:pPr>
-      <w:r>
-        <w:rPr>
-          <w:rFonts w:hint="eastAsia"/>
-        </w:rPr>
-        <w:t>编译链接时无错误，下载时出现找不到文件警告</w:t>
-      </w:r>
-    </w:p>
-    <w:p>
-      <w:pPr>
-        <w:rPr>
-          <w:color w:val="FF0000"/>
-          <w:u w:val="single"/>
-        </w:rPr>
-      </w:pPr>
-      <w:r>
-        <w:rPr>
-          <w:rFonts w:hint="eastAsia"/>
-          <w:color w:val="FF0000"/>
-        </w:rPr>
-        <w:t>工程移动位置后，需要清除临时文件</w:t>
-      </w:r>
-      <w:r>
-        <w:rPr>
-          <w:rFonts w:hint="eastAsia"/>
-          <w:color w:val="FF0000"/>
-        </w:rPr>
-        <w:t>，</w:t>
-      </w:r>
-      <w:r>
-        <w:rPr>
-          <w:rFonts w:hint="eastAsia"/>
-          <w:color w:val="FF0000"/>
-          <w:u w:val="single"/>
-        </w:rPr>
-        <w:t>或者重新编译所有文件</w:t>
-      </w:r>
-    </w:p>
-    <w:p>
-      <w:pPr>
-        <w:pStyle w:val="2"/>
-      </w:pPr>
-      <w:r>
-        <w:rPr>
-          <w:rFonts w:hint="eastAsia"/>
-        </w:rPr>
-        <w:lastRenderedPageBreak/>
-        <w:t>更改了库中其他</w:t>
-      </w:r>
-      <w:r>
-        <w:rPr>
-          <w:rFonts w:hint="eastAsia"/>
-        </w:rPr>
-        <w:t>.</w:t>
-      </w:r>
-      <w:r>
-        <w:t>c</w:t>
-      </w:r>
-      <w:r>
-        <w:rPr>
-          <w:rFonts w:hint="eastAsia"/>
-        </w:rPr>
-        <w:t>文件的函数的代码，但是主程序无反应</w:t>
-      </w:r>
-    </w:p>
-    <w:p>
-      <w:r>
-        <w:rPr>
-          <w:rFonts w:hint="eastAsia"/>
-        </w:rPr>
-        <w:t>使用了</w:t>
-      </w:r>
-      <w:r>
-        <w:rPr>
-          <w:rFonts w:hint="eastAsia"/>
-        </w:rPr>
-        <w:t>goto</w:t>
-      </w:r>
-      <w:r>
-        <w:t xml:space="preserve"> </w:t>
-      </w:r>
-      <w:r>
-        <w:rPr>
-          <w:rFonts w:hint="eastAsia"/>
-        </w:rPr>
-        <w:t>definition</w:t>
-      </w:r>
-      <w:r>
-        <w:t xml:space="preserve"> </w:t>
-      </w:r>
-      <w:r>
-        <w:rPr>
-          <w:rFonts w:hint="eastAsia"/>
-        </w:rPr>
-        <w:t>命令找到了对应函数，但是修改无反应</w:t>
-      </w:r>
-    </w:p>
-    <w:p>
-      <w:pPr>
-        <w:rPr>
-          <w:color w:val="FF0000"/>
-        </w:rPr>
-      </w:pPr>
-      <w:r>
-        <w:rPr>
-          <w:rFonts w:hint="eastAsia"/>
-          <w:color w:val="FF0000"/>
-        </w:rPr>
-        <w:t>错因：打开了其他工程下的同名</w:t>
-      </w:r>
-      <w:r>
-        <w:rPr>
-          <w:rFonts w:hint="eastAsia"/>
-          <w:color w:val="FF0000"/>
-        </w:rPr>
-        <w:t>.c</w:t>
-      </w:r>
-      <w:r>
-        <w:rPr>
-          <w:rFonts w:hint="eastAsia"/>
-          <w:color w:val="FF0000"/>
-        </w:rPr>
-        <w:t>文件</w:t>
-      </w:r>
-    </w:p>
-    <w:p>
-      <w:r>
-        <w:rPr>
-          <w:rFonts w:hint="eastAsia"/>
-          <w:color w:val="FF0000"/>
-        </w:rPr>
-        <w:t>这是</w:t>
-      </w:r>
-      <w:r>
-        <w:rPr>
-          <w:rFonts w:hint="eastAsia"/>
-          <w:color w:val="FF0000"/>
-        </w:rPr>
-        <w:t>IAR</w:t>
-      </w:r>
-      <w:r>
-        <w:rPr>
-          <w:rFonts w:hint="eastAsia"/>
-          <w:color w:val="FF0000"/>
-        </w:rPr>
-        <w:t>的一个</w:t>
-      </w:r>
-      <w:r>
-        <w:rPr>
-          <w:rFonts w:hint="eastAsia"/>
-          <w:color w:val="FF0000"/>
-        </w:rPr>
-        <w:t>BUG</w:t>
-      </w:r>
-      <w:r>
-        <w:rPr>
-          <w:rFonts w:hint="eastAsia"/>
-          <w:color w:val="FF0000"/>
-        </w:rPr>
-        <w:t>，他会从主界面中已经打开的文件中查询函数的定义，如果这时候同时打开了其他工程下的同名文件，则会定位错误</w:t>
-      </w:r>
-    </w:p>
-    <w:p>
-      <w:pPr>
-        <w:pStyle w:val="2"/>
-      </w:pPr>
-      <w:r>
-        <w:rPr>
-          <w:rFonts w:hint="eastAsia"/>
-        </w:rPr>
-        <w:t>插入新的串口无反应</w:t>
+        <w:t>配置</w:t>
+      </w:r>
+      <w:r>
+        <w:rPr>
+          <w:rFonts w:hint="eastAsia"/>
+        </w:rPr>
+        <w:t>新的串口无反应</w:t>
       </w:r>
     </w:p>
     <w:p>
@@ -1441,7 +1435,6 @@
         <w:rPr>
           <w:rFonts w:hint="eastAsia"/>
         </w:rPr>
-        <w:lastRenderedPageBreak/>
         <w:t>在</w:t>
       </w:r>
       <w:r>
@@ -1569,6 +1562,7 @@
         <w:rPr>
           <w:rFonts w:hint="eastAsia"/>
         </w:rPr>
+        <w:lastRenderedPageBreak/>
         <w:t>程序编译能够通过，</w:t>
       </w:r>
       <w:r>
@@ -2130,73 +2124,6 @@
       </w:pPr>
       <w:r>
         <w:lastRenderedPageBreak/>
-        <w:t>UNDEFINED SYMBOL</w:t>
-      </w:r>
-      <w:r>
-        <w:rPr>
-          <w:rFonts w:hint="eastAsia"/>
-        </w:rPr>
-        <w:t>错误</w:t>
-      </w:r>
-    </w:p>
-    <w:p>
-      <w:r>
-        <w:rPr>
-          <w:rFonts w:hint="eastAsia"/>
-        </w:rPr>
-        <w:t>当添加别人的</w:t>
-      </w:r>
-      <w:r>
-        <w:rPr>
-          <w:rFonts w:hint="eastAsia"/>
-        </w:rPr>
-        <w:t>.h .c</w:t>
-      </w:r>
-      <w:r>
-        <w:rPr>
-          <w:rFonts w:hint="eastAsia"/>
-        </w:rPr>
-        <w:t>文件时，记得不要只</w:t>
-      </w:r>
-      <w:r>
-        <w:rPr>
-          <w:rFonts w:hint="eastAsia"/>
-        </w:rPr>
-        <w:t>include</w:t>
-      </w:r>
-      <w:r>
-        <w:t xml:space="preserve"> </w:t>
-      </w:r>
-      <w:r>
-        <w:rPr>
-          <w:rFonts w:hint="eastAsia"/>
-        </w:rPr>
-        <w:t xml:space="preserve"> .h </w:t>
-      </w:r>
-      <w:r>
-        <w:rPr>
-          <w:rFonts w:hint="eastAsia"/>
-        </w:rPr>
-        <w:t>文件，还要在工程里添加对应的</w:t>
-      </w:r>
-      <w:r>
-        <w:rPr>
-          <w:rFonts w:hint="eastAsia"/>
-        </w:rPr>
-        <w:t>.c</w:t>
-      </w:r>
-      <w:r>
-        <w:rPr>
-          <w:rFonts w:hint="eastAsia"/>
-        </w:rPr>
-        <w:t>文件</w:t>
-      </w:r>
-    </w:p>
-    <w:p>
-      <w:pPr>
-        <w:pStyle w:val="2"/>
-      </w:pPr>
-      <w:r>
         <w:t xml:space="preserve">Error[Pe147]: declaration is incompatible with "struct &lt;unnamed&gt; </w:t>
       </w:r>
       <w:r>
@@ -2704,7 +2631,6 @@
           <w:szCs w:val="27"/>
           <w:shd w:val="clear" w:color="auto" w:fill="F6FBFF"/>
         </w:rPr>
-        <w:lastRenderedPageBreak/>
         <w:t>$PROJ_DIR$\ </w:t>
       </w:r>
       <w:r>
@@ -2862,6 +2788,7 @@
           <w:color w:val="252525"/>
           <w:shd w:val="clear" w:color="auto" w:fill="FFFFFF"/>
         </w:rPr>
+        <w:lastRenderedPageBreak/>
         <w:t>Warning[25]: Label 'xxx' is defined pubweak in a section implicitly declared</w:t>
       </w:r>
       <w:r>
@@ -3222,6 +3149,693 @@
         <w:pStyle w:val="2"/>
       </w:pPr>
       <w:r>
+        <w:t xml:space="preserve">Error: </w:t>
+      </w:r>
+      <w:r>
+        <w:t>[</w:t>
+      </w:r>
+      <w:r>
+        <w:t>L6218E</w:t>
+      </w:r>
+      <w:r>
+        <w:t>]</w:t>
+      </w:r>
+      <w:r>
+        <w:t>: Undefined symbo</w:t>
+      </w:r>
+      <w:r>
+        <w:t>l</w:t>
+      </w:r>
+    </w:p>
+    <w:p>
+      <w:r>
+        <w:rPr>
+          <w:rFonts w:hint="eastAsia"/>
+        </w:rPr>
+        <w:t>当添加别人的</w:t>
+      </w:r>
+      <w:r>
+        <w:rPr>
+          <w:rFonts w:hint="eastAsia"/>
+        </w:rPr>
+        <w:t>.h .c</w:t>
+      </w:r>
+      <w:r>
+        <w:rPr>
+          <w:rFonts w:hint="eastAsia"/>
+        </w:rPr>
+        <w:t>文件时，记得不要只</w:t>
+      </w:r>
+      <w:r>
+        <w:rPr>
+          <w:rFonts w:hint="eastAsia"/>
+        </w:rPr>
+        <w:t>include</w:t>
+      </w:r>
+      <w:r>
+        <w:t xml:space="preserve"> </w:t>
+      </w:r>
+      <w:r>
+        <w:rPr>
+          <w:rFonts w:hint="eastAsia"/>
+        </w:rPr>
+        <w:t xml:space="preserve">.h </w:t>
+      </w:r>
+      <w:r>
+        <w:rPr>
+          <w:rFonts w:hint="eastAsia"/>
+        </w:rPr>
+        <w:t>文件，还要在工程里添加对应的</w:t>
+      </w:r>
+      <w:r>
+        <w:rPr>
+          <w:rFonts w:hint="eastAsia"/>
+        </w:rPr>
+        <w:t>.c</w:t>
+      </w:r>
+      <w:r>
+        <w:rPr>
+          <w:rFonts w:hint="eastAsia"/>
+        </w:rPr>
+        <w:t>文件</w:t>
+      </w:r>
+    </w:p>
+    <w:p>
+      <w:pPr>
+        <w:rPr>
+          <w:rFonts w:hint="eastAsia"/>
+        </w:rPr>
+      </w:pPr>
+    </w:p>
+    <w:p>
+      <w:r>
+        <w:rPr>
+          <w:rFonts w:hint="eastAsia"/>
+          <w:b/>
+        </w:rPr>
+        <w:t>描述</w:t>
+      </w:r>
+      <w:r>
+        <w:rPr>
+          <w:rFonts w:hint="eastAsia"/>
+          <w:b/>
+        </w:rPr>
+        <w:t>:</w:t>
+      </w:r>
+      <w:r>
+        <w:rPr>
+          <w:rFonts w:hint="eastAsia"/>
+        </w:rPr>
+        <w:t>使用</w:t>
+      </w:r>
+      <w:r>
+        <w:rPr>
+          <w:rFonts w:hint="eastAsia"/>
+        </w:rPr>
+        <w:t>HAL</w:t>
+      </w:r>
+      <w:r>
+        <w:rPr>
+          <w:rFonts w:hint="eastAsia"/>
+        </w:rPr>
+        <w:t>库自动生成代码时出现的问题</w:t>
+      </w:r>
+      <w:r>
+        <w:rPr>
+          <w:rFonts w:hint="eastAsia"/>
+        </w:rPr>
+        <w:t>,</w:t>
+      </w:r>
+      <w:r>
+        <w:t xml:space="preserve"> </w:t>
+      </w:r>
+      <w:r>
+        <w:rPr>
+          <w:rFonts w:hint="eastAsia"/>
+        </w:rPr>
+        <w:t>本来自动生成的代码没有目标功能</w:t>
+      </w:r>
+      <w:r>
+        <w:rPr>
+          <w:rFonts w:hint="eastAsia"/>
+        </w:rPr>
+        <w:t>,</w:t>
+      </w:r>
+      <w:r>
+        <w:t xml:space="preserve"> </w:t>
+      </w:r>
+      <w:r>
+        <w:rPr>
+          <w:rFonts w:hint="eastAsia"/>
+        </w:rPr>
+        <w:t>想通过添加配置实现目标功能</w:t>
+      </w:r>
+      <w:r>
+        <w:rPr>
+          <w:rFonts w:hint="eastAsia"/>
+        </w:rPr>
+        <w:t>.</w:t>
+      </w:r>
+    </w:p>
+    <w:p>
+      <w:pPr>
+        <w:rPr>
+          <w:b/>
+        </w:rPr>
+      </w:pPr>
+      <w:r>
+        <w:rPr>
+          <w:rFonts w:hint="eastAsia"/>
+          <w:b/>
+        </w:rPr>
+        <w:t>原因</w:t>
+      </w:r>
+      <w:r>
+        <w:rPr>
+          <w:rFonts w:hint="eastAsia"/>
+          <w:b/>
+        </w:rPr>
+        <w:t>:</w:t>
+      </w:r>
+    </w:p>
+    <w:p>
+      <w:pPr>
+        <w:rPr>
+          <w:b/>
+        </w:rPr>
+      </w:pPr>
+      <w:r>
+        <w:rPr>
+          <w:rFonts w:hint="eastAsia"/>
+        </w:rPr>
+        <w:t>使用新的外设需要在配置文件中使</w:t>
+      </w:r>
+      <w:r>
+        <w:rPr>
+          <w:rFonts w:hint="eastAsia"/>
+          <w:b/>
+        </w:rPr>
+        <w:t>能相应的头文件和</w:t>
+      </w:r>
+      <w:r>
+        <w:rPr>
+          <w:rFonts w:hint="eastAsia"/>
+          <w:b/>
+        </w:rPr>
+        <w:t>.c</w:t>
+      </w:r>
+      <w:r>
+        <w:rPr>
+          <w:rFonts w:hint="eastAsia"/>
+          <w:b/>
+        </w:rPr>
+        <w:t>文件</w:t>
+      </w:r>
+    </w:p>
+    <w:p>
+      <w:pPr>
+        <w:pStyle w:val="a9"/>
+        <w:numPr>
+          <w:ilvl w:val="0"/>
+          <w:numId w:val="13"/>
+        </w:numPr>
+        <w:ind w:firstLineChars="0"/>
+      </w:pPr>
+      <w:r>
+        <w:rPr>
+          <w:rFonts w:hint="eastAsia"/>
+        </w:rPr>
+        <w:t>使能头文件</w:t>
+      </w:r>
+      <w:r>
+        <w:rPr>
+          <w:rFonts w:hint="eastAsia"/>
+        </w:rPr>
+        <w:t>:</w:t>
+      </w:r>
+    </w:p>
+    <w:p>
+      <w:pPr>
+        <w:pStyle w:val="a9"/>
+        <w:numPr>
+          <w:ilvl w:val="1"/>
+          <w:numId w:val="13"/>
+        </w:numPr>
+        <w:ind w:firstLineChars="0"/>
+      </w:pPr>
+      <w:r>
+        <w:rPr>
+          <w:rFonts w:hint="eastAsia"/>
+        </w:rPr>
+        <w:t>找到</w:t>
+      </w:r>
+      <w:r>
+        <w:rPr>
+          <w:rFonts w:hint="eastAsia"/>
+        </w:rPr>
+        <w:t>stm32f1xxx</w:t>
+      </w:r>
+      <w:r>
+        <w:t>_hal_conf.h</w:t>
+      </w:r>
+      <w:r>
+        <w:rPr>
+          <w:rFonts w:hint="eastAsia"/>
+        </w:rPr>
+        <w:t>(</w:t>
+      </w:r>
+      <w:r>
+        <w:t>"stm32f1xx_hal.h"</w:t>
+      </w:r>
+      <w:r>
+        <w:t xml:space="preserve"> </w:t>
+      </w:r>
+      <w:r>
+        <w:sym w:font="Wingdings" w:char="F0E0"/>
+      </w:r>
+      <w:r>
+        <w:t>"stm32f1xx_hal_conf.h"</w:t>
+      </w:r>
+      <w:r>
+        <w:rPr>
+          <w:rFonts w:hint="eastAsia"/>
+        </w:rPr>
+        <w:t>)</w:t>
+      </w:r>
+    </w:p>
+    <w:p>
+      <w:pPr>
+        <w:pStyle w:val="a9"/>
+        <w:numPr>
+          <w:ilvl w:val="1"/>
+          <w:numId w:val="13"/>
+        </w:numPr>
+        <w:ind w:firstLineChars="0"/>
+      </w:pPr>
+      <w:r>
+        <w:rPr>
+          <w:rFonts w:hint="eastAsia"/>
+        </w:rPr>
+        <w:t>使能对应的外设即可</w:t>
+      </w:r>
+    </w:p>
+    <w:p>
+      <w:pPr>
+        <w:pStyle w:val="a9"/>
+        <w:numPr>
+          <w:ilvl w:val="2"/>
+          <w:numId w:val="13"/>
+        </w:numPr>
+        <w:ind w:firstLineChars="0"/>
+      </w:pPr>
+      <w:r>
+        <w:rPr>
+          <w:rFonts w:hint="eastAsia"/>
+        </w:rPr>
+        <w:t>在</w:t>
+      </w:r>
+      <w:r>
+        <w:rPr>
+          <w:rFonts w:hint="eastAsia"/>
+        </w:rPr>
+        <w:t>Visual</w:t>
+      </w:r>
+      <w:r>
+        <w:t xml:space="preserve"> </w:t>
+      </w:r>
+      <w:r>
+        <w:rPr>
+          <w:rFonts w:hint="eastAsia"/>
+        </w:rPr>
+        <w:t>GDB</w:t>
+      </w:r>
+      <w:r>
+        <w:rPr>
+          <w:rFonts w:hint="eastAsia"/>
+        </w:rPr>
+        <w:t>生成的工程中默认包含了所有头文件</w:t>
+      </w:r>
+    </w:p>
+    <w:p>
+      <w:pPr>
+        <w:pStyle w:val="a9"/>
+        <w:numPr>
+          <w:ilvl w:val="2"/>
+          <w:numId w:val="13"/>
+        </w:numPr>
+        <w:ind w:firstLineChars="0"/>
+      </w:pPr>
+      <w:r>
+        <w:rPr>
+          <w:rFonts w:hint="eastAsia"/>
+        </w:rPr>
+        <w:t>在</w:t>
+      </w:r>
+      <w:r>
+        <w:rPr>
+          <w:rFonts w:hint="eastAsia"/>
+        </w:rPr>
+        <w:t>CubeMX</w:t>
+      </w:r>
+      <w:r>
+        <w:rPr>
+          <w:rFonts w:hint="eastAsia"/>
+        </w:rPr>
+        <w:t>生成的工程文件中有相应文件</w:t>
+      </w:r>
+      <w:r>
+        <w:rPr>
+          <w:rFonts w:hint="eastAsia"/>
+        </w:rPr>
+        <w:t>,</w:t>
+      </w:r>
+      <w:r>
+        <w:rPr>
+          <w:rFonts w:hint="eastAsia"/>
+        </w:rPr>
+        <w:t>但只包含了生成工程时需要的头文件</w:t>
+      </w:r>
+    </w:p>
+    <w:p>
+      <w:pPr>
+        <w:pStyle w:val="a9"/>
+        <w:numPr>
+          <w:ilvl w:val="2"/>
+          <w:numId w:val="13"/>
+        </w:numPr>
+        <w:ind w:firstLineChars="0"/>
+      </w:pPr>
+      <w:r>
+        <w:rPr>
+          <w:rFonts w:hint="eastAsia"/>
+        </w:rPr>
+        <w:t>在硬石开发板的例程中</w:t>
+      </w:r>
+      <w:r>
+        <w:rPr>
+          <w:rFonts w:hint="eastAsia"/>
+        </w:rPr>
+        <w:t>,</w:t>
+      </w:r>
+      <w:r>
+        <w:rPr>
+          <w:rFonts w:hint="eastAsia"/>
+        </w:rPr>
+        <w:t>包含了所有头文件</w:t>
+      </w:r>
+    </w:p>
+    <w:p>
+      <w:pPr>
+        <w:pStyle w:val="a9"/>
+        <w:numPr>
+          <w:ilvl w:val="0"/>
+          <w:numId w:val="13"/>
+        </w:numPr>
+        <w:ind w:firstLineChars="0"/>
+      </w:pPr>
+      <w:r>
+        <w:rPr>
+          <w:rFonts w:hint="eastAsia"/>
+        </w:rPr>
+        <w:t>使能</w:t>
+      </w:r>
+      <w:r>
+        <w:rPr>
+          <w:rFonts w:hint="eastAsia"/>
+        </w:rPr>
+        <w:t>.c</w:t>
+      </w:r>
+      <w:r>
+        <w:rPr>
+          <w:rFonts w:hint="eastAsia"/>
+        </w:rPr>
+        <w:t>文件</w:t>
+      </w:r>
+      <w:r>
+        <w:rPr>
+          <w:rFonts w:hint="eastAsia"/>
+        </w:rPr>
+        <w:t>:</w:t>
+      </w:r>
+    </w:p>
+    <w:p>
+      <w:pPr>
+        <w:pStyle w:val="a9"/>
+        <w:numPr>
+          <w:ilvl w:val="1"/>
+          <w:numId w:val="13"/>
+        </w:numPr>
+        <w:ind w:firstLineChars="0"/>
+      </w:pPr>
+      <w:r>
+        <w:rPr>
+          <w:rFonts w:hint="eastAsia"/>
+        </w:rPr>
+        <w:lastRenderedPageBreak/>
+        <w:t>在</w:t>
+      </w:r>
+      <w:r>
+        <w:rPr>
+          <w:rFonts w:hint="eastAsia"/>
+        </w:rPr>
+        <w:t>keil</w:t>
+      </w:r>
+      <w:r>
+        <w:rPr>
+          <w:rFonts w:hint="eastAsia"/>
+        </w:rPr>
+        <w:t>中</w:t>
+      </w:r>
+      <w:r>
+        <w:rPr>
+          <w:rFonts w:hint="eastAsia"/>
+        </w:rPr>
+        <w:t>,</w:t>
+      </w:r>
+      <w:r>
+        <w:rPr>
+          <w:rFonts w:hint="eastAsia"/>
+        </w:rPr>
+        <w:t>需要右键添加</w:t>
+      </w:r>
+      <w:r>
+        <w:t>”</w:t>
+      </w:r>
+      <w:r>
+        <w:rPr>
+          <w:rFonts w:hint="eastAsia"/>
+        </w:rPr>
+        <w:t>已存在文件</w:t>
+      </w:r>
+      <w:r>
+        <w:rPr>
+          <w:rFonts w:hint="eastAsia"/>
+        </w:rPr>
+        <w:t>(add</w:t>
+      </w:r>
+      <w:r>
+        <w:t xml:space="preserve"> existing files to xxxx)</w:t>
+      </w:r>
+      <w:r>
+        <w:t>”</w:t>
+      </w:r>
+      <w:r>
+        <w:rPr>
+          <w:rFonts w:hint="eastAsia"/>
+        </w:rPr>
+        <w:t>来添加以上头文件对应的</w:t>
+      </w:r>
+      <w:r>
+        <w:rPr>
+          <w:rFonts w:hint="eastAsia"/>
+        </w:rPr>
+        <w:t>.c</w:t>
+      </w:r>
+      <w:r>
+        <w:rPr>
+          <w:rFonts w:hint="eastAsia"/>
+        </w:rPr>
+        <w:t>文件</w:t>
+      </w:r>
+    </w:p>
+    <w:p>
+      <w:pPr>
+        <w:pStyle w:val="a9"/>
+        <w:numPr>
+          <w:ilvl w:val="2"/>
+          <w:numId w:val="13"/>
+        </w:numPr>
+        <w:ind w:firstLineChars="0"/>
+      </w:pPr>
+      <w:r>
+        <w:rPr>
+          <w:rFonts w:hint="eastAsia"/>
+        </w:rPr>
+        <w:t>该</w:t>
+      </w:r>
+      <w:r>
+        <w:rPr>
+          <w:rFonts w:hint="eastAsia"/>
+        </w:rPr>
+        <w:t>.c</w:t>
+      </w:r>
+      <w:r>
+        <w:rPr>
+          <w:rFonts w:hint="eastAsia"/>
+        </w:rPr>
+        <w:t>文件的目录在工程文件夹下的</w:t>
+      </w:r>
+      <w:r>
+        <w:rPr>
+          <w:rFonts w:hint="eastAsia"/>
+        </w:rPr>
+        <w:t>Inc</w:t>
+      </w:r>
+      <w:r>
+        <w:rPr>
+          <w:rFonts w:hint="eastAsia"/>
+        </w:rPr>
+        <w:t>目录中</w:t>
+      </w:r>
+    </w:p>
+    <w:p>
+      <w:pPr>
+        <w:pStyle w:val="a9"/>
+        <w:numPr>
+          <w:ilvl w:val="3"/>
+          <w:numId w:val="13"/>
+        </w:numPr>
+        <w:ind w:firstLineChars="0"/>
+        <w:rPr>
+          <w:rFonts w:hint="eastAsia"/>
+        </w:rPr>
+      </w:pPr>
+      <w:r>
+        <w:rPr>
+          <w:rFonts w:hint="eastAsia"/>
+        </w:rPr>
+        <w:t>注意</w:t>
+      </w:r>
+      <w:r>
+        <w:rPr>
+          <w:rFonts w:hint="eastAsia"/>
+        </w:rPr>
+        <w:t>:</w:t>
+      </w:r>
+      <w:r>
+        <w:rPr>
+          <w:rFonts w:hint="eastAsia"/>
+        </w:rPr>
+        <w:t>该目录中</w:t>
+      </w:r>
+      <w:r>
+        <w:rPr>
+          <w:rFonts w:hint="eastAsia"/>
+        </w:rPr>
+        <w:t>还</w:t>
+      </w:r>
+      <w:r>
+        <w:rPr>
+          <w:rFonts w:hint="eastAsia"/>
+        </w:rPr>
+        <w:t>有一个</w:t>
+      </w:r>
+      <w:r>
+        <w:t>stm32f1xx_hal_conf_template</w:t>
+      </w:r>
+      <w:r>
+        <w:rPr>
+          <w:rFonts w:hint="eastAsia"/>
+        </w:rPr>
+        <w:t>.h</w:t>
+      </w:r>
+      <w:r>
+        <w:rPr>
+          <w:rFonts w:hint="eastAsia"/>
+        </w:rPr>
+        <w:t>文件</w:t>
+      </w:r>
+      <w:r>
+        <w:rPr>
+          <w:rFonts w:hint="eastAsia"/>
+        </w:rPr>
+        <w:t>,</w:t>
+      </w:r>
+      <w:r>
+        <w:rPr>
+          <w:rFonts w:hint="eastAsia"/>
+        </w:rPr>
+        <w:t>这文件里面使能了所有外设</w:t>
+      </w:r>
+      <w:r>
+        <w:rPr>
+          <w:rFonts w:hint="eastAsia"/>
+        </w:rPr>
+        <w:t>,</w:t>
+      </w:r>
+      <w:r>
+        <w:t xml:space="preserve"> </w:t>
+      </w:r>
+      <w:r>
+        <w:rPr>
+          <w:rFonts w:hint="eastAsia"/>
+        </w:rPr>
+        <w:t>所以一个典型的方法就是把这个文件名去掉</w:t>
+      </w:r>
+      <w:r>
+        <w:t>_template</w:t>
+      </w:r>
+      <w:r>
+        <w:rPr>
+          <w:rFonts w:hint="eastAsia"/>
+        </w:rPr>
+        <w:t>成为</w:t>
+      </w:r>
+      <w:r>
+        <w:t>stm32f1xx_hal_conf</w:t>
+      </w:r>
+      <w:r>
+        <w:rPr>
+          <w:rFonts w:hint="eastAsia"/>
+        </w:rPr>
+        <w:t>.h</w:t>
+      </w:r>
+      <w:r>
+        <w:rPr>
+          <w:rFonts w:hint="eastAsia"/>
+        </w:rPr>
+        <w:t>替换原来的</w:t>
+      </w:r>
+      <w:r>
+        <w:t>stm32f1xx_hal_conf</w:t>
+      </w:r>
+      <w:r>
+        <w:rPr>
+          <w:rFonts w:hint="eastAsia"/>
+        </w:rPr>
+        <w:t>.h</w:t>
+      </w:r>
+      <w:r>
+        <w:rPr>
+          <w:rFonts w:hint="eastAsia"/>
+        </w:rPr>
+        <w:t>,</w:t>
+      </w:r>
+      <w:r>
+        <w:t xml:space="preserve"> </w:t>
+      </w:r>
+      <w:r>
+        <w:rPr>
+          <w:rFonts w:hint="eastAsia"/>
+        </w:rPr>
+        <w:t>从而包含使能所有外设</w:t>
+      </w:r>
+    </w:p>
+    <w:p>
+      <w:pPr>
+        <w:pStyle w:val="2"/>
+      </w:pPr>
+      <w:r>
         <w:rPr>
           <w:rFonts w:hint="eastAsia"/>
         </w:rPr>
@@ -3300,7 +3914,6 @@
         <w:rPr>
           <w:rFonts w:hint="eastAsia"/>
         </w:rPr>
-        <w:lastRenderedPageBreak/>
         <w:t>函数初始化以上四个按以上顺序来</w:t>
       </w:r>
     </w:p>
@@ -5433,6 +6046,630 @@
         <w:rPr>
           <w:rFonts w:hint="eastAsia"/>
         </w:rPr>
+        <w:t>字符串内替换变量解析失败</w:t>
+      </w:r>
+      <w:r>
+        <w:rPr>
+          <w:rFonts w:hint="eastAsia"/>
+        </w:rPr>
+        <w:t>:</w:t>
+      </w:r>
+    </w:p>
+    <w:p>
+      <w:r>
+        <w:rPr>
+          <w:rFonts w:hint="eastAsia"/>
+          <w:b/>
+        </w:rPr>
+        <w:t>描述</w:t>
+      </w:r>
+      <w:r>
+        <w:rPr>
+          <w:rFonts w:hint="eastAsia"/>
+          <w:b/>
+        </w:rPr>
+        <w:t>:</w:t>
+      </w:r>
+      <w:r>
+        <w:rPr>
+          <w:rFonts w:hint="eastAsia"/>
+        </w:rPr>
+        <w:t>使用以下方法格式化字符串</w:t>
+      </w:r>
+      <w:r>
+        <w:rPr>
+          <w:rFonts w:hint="eastAsia"/>
+        </w:rPr>
+        <w:t>:</w:t>
+      </w:r>
+    </w:p>
+    <w:p>
+      <w:pPr>
+        <w:pStyle w:val="a3"/>
+        <w:rPr>
+          <w:rFonts w:hint="eastAsia"/>
+        </w:rPr>
+      </w:pPr>
+      <w:r>
+        <w:rPr>
+          <w:rFonts w:hint="eastAsia"/>
+        </w:rPr>
+        <w:t>$test1 = 10;</w:t>
+      </w:r>
+    </w:p>
+    <w:p>
+      <w:pPr>
+        <w:pStyle w:val="a3"/>
+      </w:pPr>
+      <w:r>
+        <w:t>$test2 = 20</w:t>
+      </w:r>
+    </w:p>
+    <w:p>
+      <w:pPr>
+        <w:pStyle w:val="a3"/>
+      </w:pPr>
+      <w:r>
+        <w:t>$ret = “test1 = ‘$test1’, test2 = ‘$test2’”;</w:t>
+      </w:r>
+    </w:p>
+    <w:p>
+      <w:pPr>
+        <w:pStyle w:val="a3"/>
+      </w:pPr>
+      <w:r>
+        <w:t xml:space="preserve">echo </w:t>
+      </w:r>
+      <w:r>
+        <w:t>$ret;</w:t>
+      </w:r>
+    </w:p>
+    <w:p>
+      <w:pPr>
+        <w:rPr>
+          <w:rFonts w:asciiTheme="minorEastAsia" w:hAnsiTheme="minorEastAsia"/>
+        </w:rPr>
+      </w:pPr>
+      <w:r>
+        <w:rPr>
+          <w:rFonts w:asciiTheme="minorEastAsia" w:hAnsiTheme="minorEastAsia" w:hint="eastAsia"/>
+        </w:rPr>
+        <w:t>此时打印出的是</w:t>
+      </w:r>
+    </w:p>
+    <w:p>
+      <w:pPr>
+        <w:pStyle w:val="a3"/>
+      </w:pPr>
+      <w:r>
+        <w:t>test1 = ‘</w:t>
+      </w:r>
+      <w:r>
+        <w:rPr>
+          <w:rFonts w:asciiTheme="minorEastAsia" w:hAnsiTheme="minorEastAsia" w:hint="eastAsia"/>
+        </w:rPr>
+        <w:t>10</w:t>
+      </w:r>
+      <w:r>
+        <w:t>’, test2 = ‘</w:t>
+      </w:r>
+      <w:r>
+        <w:rPr>
+          <w:rFonts w:asciiTheme="minorEastAsia" w:hAnsiTheme="minorEastAsia" w:hint="eastAsia"/>
+        </w:rPr>
+        <w:t>20</w:t>
+      </w:r>
+      <w:r>
+        <w:t>’</w:t>
+      </w:r>
+    </w:p>
+    <w:p>
+      <w:pPr>
+        <w:rPr>
+          <w:b/>
+          <w:color w:val="FF0000"/>
+        </w:rPr>
+      </w:pPr>
+      <w:r>
+        <w:rPr>
+          <w:rFonts w:hint="eastAsia"/>
+          <w:b/>
+        </w:rPr>
+        <w:t>注意</w:t>
+      </w:r>
+      <w:r>
+        <w:rPr>
+          <w:rFonts w:hint="eastAsia"/>
+          <w:b/>
+        </w:rPr>
+        <w:t>:</w:t>
+      </w:r>
+      <w:r>
+        <w:rPr>
+          <w:rFonts w:hint="eastAsia"/>
+        </w:rPr>
+        <w:t>在</w:t>
+      </w:r>
+      <w:r>
+        <w:rPr>
+          <w:rFonts w:hint="eastAsia"/>
+        </w:rPr>
+        <w:t>10</w:t>
+      </w:r>
+      <w:r>
+        <w:rPr>
+          <w:rFonts w:hint="eastAsia"/>
+        </w:rPr>
+        <w:t>和</w:t>
+      </w:r>
+      <w:r>
+        <w:rPr>
+          <w:rFonts w:hint="eastAsia"/>
+        </w:rPr>
+        <w:t>20</w:t>
+      </w:r>
+      <w:r>
+        <w:rPr>
+          <w:rFonts w:hint="eastAsia"/>
+        </w:rPr>
+        <w:t>的左右两边</w:t>
+      </w:r>
+      <w:r>
+        <w:rPr>
+          <w:rFonts w:hint="eastAsia"/>
+          <w:b/>
+          <w:color w:val="FF0000"/>
+        </w:rPr>
+        <w:t>还会有单引号</w:t>
+      </w:r>
+      <w:r>
+        <w:rPr>
+          <w:rFonts w:hint="eastAsia"/>
+          <w:b/>
+          <w:color w:val="FF0000"/>
+        </w:rPr>
+        <w:t>,</w:t>
+      </w:r>
+      <w:r>
+        <w:rPr>
+          <w:rFonts w:hint="eastAsia"/>
+          <w:b/>
+          <w:color w:val="FF0000"/>
+        </w:rPr>
+        <w:t>这样的格式数据库是不认的</w:t>
+      </w:r>
+    </w:p>
+    <w:p>
+      <w:r>
+        <w:rPr>
+          <w:rFonts w:hint="eastAsia"/>
+        </w:rPr>
+        <w:t>要想</w:t>
+      </w:r>
+      <w:r>
+        <w:rPr>
+          <w:rFonts w:hint="eastAsia"/>
+        </w:rPr>
+        <w:t>10</w:t>
+      </w:r>
+      <w:r>
+        <w:rPr>
+          <w:rFonts w:hint="eastAsia"/>
+        </w:rPr>
+        <w:t>和</w:t>
+      </w:r>
+      <w:r>
+        <w:rPr>
+          <w:rFonts w:hint="eastAsia"/>
+        </w:rPr>
+        <w:t>20</w:t>
+      </w:r>
+      <w:r>
+        <w:rPr>
+          <w:rFonts w:hint="eastAsia"/>
+        </w:rPr>
+        <w:t>左右没有引号</w:t>
+      </w:r>
+      <w:r>
+        <w:rPr>
+          <w:rFonts w:hint="eastAsia"/>
+        </w:rPr>
+        <w:t>,</w:t>
+      </w:r>
+      <w:r>
+        <w:rPr>
+          <w:rFonts w:hint="eastAsia"/>
+        </w:rPr>
+        <w:t>需要如下操作</w:t>
+      </w:r>
+      <w:r>
+        <w:rPr>
+          <w:rFonts w:hint="eastAsia"/>
+        </w:rPr>
+        <w:t>:</w:t>
+      </w:r>
+    </w:p>
+    <w:p>
+      <w:r>
+        <w:t xml:space="preserve">$ret = “test1 = “ </w:t>
+      </w:r>
+      <w:r>
+        <w:rPr>
+          <w:b/>
+          <w:color w:val="FF0000"/>
+        </w:rPr>
+        <w:t>.</w:t>
+      </w:r>
+      <w:r>
+        <w:t xml:space="preserve"> $test1 </w:t>
+      </w:r>
+      <w:r>
+        <w:rPr>
+          <w:b/>
+          <w:color w:val="FF0000"/>
+        </w:rPr>
+        <w:t>.</w:t>
+      </w:r>
+      <w:r>
+        <w:rPr>
+          <w:b/>
+          <w:color w:val="FF0000"/>
+        </w:rPr>
+        <w:t xml:space="preserve"> </w:t>
+      </w:r>
+      <w:r>
+        <w:t xml:space="preserve">”, test2 = “ </w:t>
+      </w:r>
+      <w:r>
+        <w:rPr>
+          <w:b/>
+          <w:color w:val="FF0000"/>
+        </w:rPr>
+        <w:t>.</w:t>
+      </w:r>
+      <w:r>
+        <w:t xml:space="preserve"> $test2;</w:t>
+      </w:r>
+    </w:p>
+    <w:p>
+      <w:r>
+        <w:rPr>
+          <w:rFonts w:hint="eastAsia"/>
+        </w:rPr>
+        <w:lastRenderedPageBreak/>
+        <w:t>即使用</w:t>
+      </w:r>
+      <w:r>
+        <w:t xml:space="preserve">” </w:t>
+      </w:r>
+      <w:r>
+        <w:rPr>
+          <w:rFonts w:hint="eastAsia"/>
+        </w:rPr>
+        <w:t>.</w:t>
+      </w:r>
+      <w:r>
+        <w:t xml:space="preserve"> “</w:t>
+      </w:r>
+      <w:r>
+        <w:rPr>
+          <w:rFonts w:hint="eastAsia"/>
+        </w:rPr>
+        <w:t>连接字符串与变量</w:t>
+      </w:r>
+      <w:r>
+        <w:rPr>
+          <w:rFonts w:hint="eastAsia"/>
+        </w:rPr>
+        <w:t>,</w:t>
+      </w:r>
+      <w:r>
+        <w:rPr>
+          <w:rFonts w:hint="eastAsia"/>
+        </w:rPr>
+        <w:t>打印出来的是</w:t>
+      </w:r>
+    </w:p>
+    <w:p>
+      <w:pPr>
+        <w:pStyle w:val="a3"/>
+      </w:pPr>
+      <w:r>
+        <w:t xml:space="preserve">test1 = </w:t>
+      </w:r>
+      <w:r>
+        <w:rPr>
+          <w:rFonts w:asciiTheme="minorEastAsia" w:hAnsiTheme="minorEastAsia" w:hint="eastAsia"/>
+        </w:rPr>
+        <w:t>10</w:t>
+      </w:r>
+      <w:r>
+        <w:t xml:space="preserve">, test2 = </w:t>
+      </w:r>
+      <w:r>
+        <w:rPr>
+          <w:rFonts w:asciiTheme="minorEastAsia" w:hAnsiTheme="minorEastAsia" w:hint="eastAsia"/>
+        </w:rPr>
+        <w:t>20</w:t>
+      </w:r>
+    </w:p>
+    <w:p>
+      <w:r>
+        <w:rPr>
+          <w:rFonts w:hint="eastAsia"/>
+        </w:rPr>
+        <w:t>这样的数据库才会认为是数字</w:t>
+      </w:r>
+    </w:p>
+    <w:p>
+      <w:r>
+        <w:rPr>
+          <w:rFonts w:hint="eastAsia"/>
+          <w:b/>
+        </w:rPr>
+        <w:t>注意</w:t>
+      </w:r>
+      <w:r>
+        <w:rPr>
+          <w:rFonts w:hint="eastAsia"/>
+          <w:b/>
+        </w:rPr>
+        <w:t>:</w:t>
+      </w:r>
+      <w:r>
+        <w:rPr>
+          <w:rFonts w:hint="eastAsia"/>
+        </w:rPr>
+        <w:t>以上只是为了表示数字</w:t>
+      </w:r>
+      <w:r>
+        <w:rPr>
+          <w:rFonts w:hint="eastAsia"/>
+        </w:rPr>
+        <w:t>,</w:t>
+      </w:r>
+      <w:r>
+        <w:t xml:space="preserve"> </w:t>
+      </w:r>
+      <w:r>
+        <w:rPr>
+          <w:rFonts w:hint="eastAsia"/>
+        </w:rPr>
+        <w:t>当想要上传日期</w:t>
+      </w:r>
+      <w:r>
+        <w:rPr>
+          <w:rFonts w:hint="eastAsia"/>
+        </w:rPr>
+        <w:t>\</w:t>
+      </w:r>
+      <w:r>
+        <w:rPr>
+          <w:rFonts w:hint="eastAsia"/>
+        </w:rPr>
+        <w:t>时间等数据时</w:t>
+      </w:r>
+      <w:r>
+        <w:rPr>
+          <w:rFonts w:hint="eastAsia"/>
+        </w:rPr>
+        <w:t>,</w:t>
+      </w:r>
+      <w:r>
+        <w:t xml:space="preserve"> </w:t>
+      </w:r>
+      <w:r>
+        <w:rPr>
+          <w:rFonts w:hint="eastAsia"/>
+        </w:rPr>
+        <w:t>数据库是需要带引号的</w:t>
+      </w:r>
+      <w:r>
+        <w:rPr>
+          <w:rFonts w:hint="eastAsia"/>
+        </w:rPr>
+        <w:t>,</w:t>
+      </w:r>
+      <w:r>
+        <w:rPr>
+          <w:rFonts w:hint="eastAsia"/>
+        </w:rPr>
+        <w:t>此时就需要使用第一种上传数据的方法了</w:t>
+      </w:r>
+      <w:r>
+        <w:rPr>
+          <w:rFonts w:hint="eastAsia"/>
+        </w:rPr>
+        <w:t>:</w:t>
+      </w:r>
+    </w:p>
+    <w:p>
+      <w:pPr>
+        <w:pStyle w:val="a3"/>
+      </w:pPr>
+      <w:r>
+        <w:rPr>
+          <w:rFonts w:hint="eastAsia"/>
+        </w:rPr>
+        <w:t>$</w:t>
+      </w:r>
+      <w:r>
+        <w:t>dateTime = “</w:t>
+      </w:r>
+      <w:r>
+        <w:rPr>
+          <w:rFonts w:hint="eastAsia"/>
+        </w:rPr>
+        <w:t>2017-8-20 22:50:07</w:t>
+      </w:r>
+      <w:r>
+        <w:t>”;</w:t>
+      </w:r>
+    </w:p>
+    <w:p>
+      <w:pPr>
+        <w:pStyle w:val="a3"/>
+      </w:pPr>
+      <w:r>
+        <w:t>echo “now is ‘dateTime’”;</w:t>
+      </w:r>
+    </w:p>
+    <w:p>
+      <w:r>
+        <w:rPr>
+          <w:rFonts w:hint="eastAsia"/>
+        </w:rPr>
+        <w:t>此时显示</w:t>
+      </w:r>
+      <w:r>
+        <w:rPr>
+          <w:rFonts w:hint="eastAsia"/>
+        </w:rPr>
+        <w:t>:</w:t>
+      </w:r>
+    </w:p>
+    <w:p>
+      <w:pPr>
+        <w:pStyle w:val="a3"/>
+      </w:pPr>
+      <w:r>
+        <w:rPr>
+          <w:rFonts w:hint="eastAsia"/>
+        </w:rPr>
+        <w:t>now</w:t>
+      </w:r>
+      <w:r>
+        <w:t xml:space="preserve"> is ‘</w:t>
+      </w:r>
+      <w:r>
+        <w:rPr>
+          <w:rFonts w:hint="eastAsia"/>
+        </w:rPr>
+        <w:t>2017-8-20 22:50:07</w:t>
+      </w:r>
+      <w:r>
+        <w:t>’</w:t>
+      </w:r>
+    </w:p>
+    <w:p>
+      <w:pPr>
+        <w:rPr>
+          <w:rFonts w:hint="eastAsia"/>
+          <w:b/>
+        </w:rPr>
+      </w:pPr>
+      <w:r>
+        <w:rPr>
+          <w:rFonts w:hint="eastAsia"/>
+          <w:b/>
+        </w:rPr>
+        <w:t>如果数据库的数据类型是</w:t>
+      </w:r>
+      <w:r>
+        <w:rPr>
+          <w:rFonts w:hint="eastAsia"/>
+          <w:b/>
+        </w:rPr>
+        <w:t>DATE</w:t>
+      </w:r>
+      <w:r>
+        <w:rPr>
+          <w:b/>
+        </w:rPr>
+        <w:t xml:space="preserve"> </w:t>
+      </w:r>
+      <w:r>
+        <w:rPr>
+          <w:rFonts w:hint="eastAsia"/>
+          <w:b/>
+        </w:rPr>
+        <w:t>||</w:t>
+      </w:r>
+      <w:r>
+        <w:rPr>
+          <w:b/>
+        </w:rPr>
+        <w:t xml:space="preserve"> </w:t>
+      </w:r>
+      <w:r>
+        <w:rPr>
+          <w:rFonts w:hint="eastAsia"/>
+          <w:b/>
+        </w:rPr>
+        <w:t>TIME</w:t>
+      </w:r>
+      <w:r>
+        <w:rPr>
+          <w:rFonts w:hint="eastAsia"/>
+          <w:b/>
+        </w:rPr>
+        <w:t>的话</w:t>
+      </w:r>
+      <w:r>
+        <w:rPr>
+          <w:rFonts w:hint="eastAsia"/>
+          <w:b/>
+        </w:rPr>
+        <w:t>,</w:t>
+      </w:r>
+      <w:r>
+        <w:rPr>
+          <w:rFonts w:hint="eastAsia"/>
+          <w:b/>
+        </w:rPr>
+        <w:t>必须使用上述方式上传数据</w:t>
+      </w:r>
+      <w:r>
+        <w:rPr>
+          <w:rFonts w:hint="eastAsia"/>
+          <w:b/>
+        </w:rPr>
+        <w:t>,</w:t>
+      </w:r>
+      <w:r>
+        <w:rPr>
+          <w:rFonts w:hint="eastAsia"/>
+          <w:b/>
+        </w:rPr>
+        <w:t>如果使用点号</w:t>
+      </w:r>
+      <w:r>
+        <w:rPr>
+          <w:rFonts w:hint="eastAsia"/>
+          <w:b/>
+        </w:rPr>
+        <w:t>,</w:t>
+      </w:r>
+      <w:r>
+        <w:rPr>
+          <w:rFonts w:hint="eastAsia"/>
+          <w:b/>
+        </w:rPr>
+        <w:t>数据库会识别错误</w:t>
+      </w:r>
+      <w:r>
+        <w:rPr>
+          <w:rFonts w:hint="eastAsia"/>
+          <w:b/>
+        </w:rPr>
+        <w:t>.</w:t>
+      </w:r>
+    </w:p>
+    <w:p>
+      <w:pPr>
+        <w:rPr>
+          <w:rFonts w:hint="eastAsia"/>
+        </w:rPr>
+      </w:pPr>
+    </w:p>
+    <w:p>
+      <w:pPr>
+        <w:pStyle w:val="2"/>
+      </w:pPr>
+      <w:r>
+        <w:rPr>
+          <w:rFonts w:hint="eastAsia"/>
+        </w:rPr>
         <w:t>并列放置的</w:t>
       </w:r>
       <w:r>
@@ -5562,88 +6799,88 @@
         <w:rPr>
           <w:rFonts w:eastAsiaTheme="minorEastAsia" w:hint="eastAsia"/>
         </w:rPr>
+        <w:t>$conn-&gt;query(</w:t>
+      </w:r>
+      <w:r>
+        <w:rPr>
+          <w:rFonts w:eastAsiaTheme="minorEastAsia"/>
+        </w:rPr>
+        <w:t>“INSERT INTO ‘dataBaseName’ (id, item1, item2) VALUE (val1, val2, val3)”);</w:t>
+      </w:r>
+    </w:p>
+    <w:p>
+      <w:pPr>
+        <w:rPr>
+          <w:color w:val="FF0000"/>
+        </w:rPr>
+      </w:pPr>
+      <w:r>
+        <w:rPr>
+          <w:rFonts w:hint="eastAsia"/>
+          <w:color w:val="FF0000"/>
+        </w:rPr>
+        <w:t>表现：面向过程语句无作用</w:t>
+      </w:r>
+    </w:p>
+    <w:p>
+      <w:pPr>
+        <w:rPr>
+          <w:b/>
+        </w:rPr>
+      </w:pPr>
+      <w:r>
+        <w:rPr>
+          <w:rFonts w:hint="eastAsia"/>
+          <w:b/>
+        </w:rPr>
+        <w:t>解决办法：</w:t>
+      </w:r>
+    </w:p>
+    <w:p>
+      <w:pPr>
+        <w:rPr>
+          <w:b/>
+        </w:rPr>
+      </w:pPr>
+      <w:r>
+        <w:rPr>
+          <w:rFonts w:hint="eastAsia"/>
+          <w:b/>
+        </w:rPr>
+        <w:t>全用面向对象方式传入数据库命令即可</w:t>
+      </w:r>
+    </w:p>
+    <w:p>
+      <w:r>
+        <w:rPr>
+          <w:rFonts w:hint="eastAsia"/>
+        </w:rPr>
+        <w:t>即</w:t>
+      </w:r>
+      <w:r>
+        <w:rPr>
+          <w:rFonts w:hint="eastAsia"/>
+        </w:rPr>
+        <w:t>第一段改为：</w:t>
+      </w:r>
+    </w:p>
+    <w:p>
+      <w:pPr>
+        <w:pStyle w:val="a3"/>
+      </w:pPr>
+      <w:r>
+        <w:t>$conn-&gt;query("set names utf8");</w:t>
+      </w:r>
+    </w:p>
+    <w:p>
+      <w:pPr>
+        <w:pStyle w:val="2"/>
+      </w:pPr>
+      <w:r>
+        <w:rPr>
+          <w:rFonts w:hint="eastAsia"/>
+        </w:rPr>
         <w:lastRenderedPageBreak/>
-        <w:t>$conn-&gt;query(</w:t>
-      </w:r>
-      <w:r>
-        <w:rPr>
-          <w:rFonts w:eastAsiaTheme="minorEastAsia"/>
-        </w:rPr>
-        <w:t>“INSERT INTO ‘dataBaseName’ (id, item1, item2) VALUE (val1, val2, val3)”);</w:t>
-      </w:r>
-    </w:p>
-    <w:p>
-      <w:pPr>
-        <w:rPr>
-          <w:color w:val="FF0000"/>
-        </w:rPr>
-      </w:pPr>
-      <w:r>
-        <w:rPr>
-          <w:rFonts w:hint="eastAsia"/>
-          <w:color w:val="FF0000"/>
-        </w:rPr>
-        <w:t>表现：面向过程语句无作用</w:t>
-      </w:r>
-    </w:p>
-    <w:p>
-      <w:pPr>
-        <w:rPr>
-          <w:b/>
-        </w:rPr>
-      </w:pPr>
-      <w:r>
-        <w:rPr>
-          <w:rFonts w:hint="eastAsia"/>
-          <w:b/>
-        </w:rPr>
-        <w:t>解决办法：</w:t>
-      </w:r>
-    </w:p>
-    <w:p>
-      <w:pPr>
-        <w:rPr>
-          <w:b/>
-        </w:rPr>
-      </w:pPr>
-      <w:r>
-        <w:rPr>
-          <w:rFonts w:hint="eastAsia"/>
-          <w:b/>
-        </w:rPr>
-        <w:t>全用面向对象方式传入数据库命令即可</w:t>
-      </w:r>
-    </w:p>
-    <w:p>
-      <w:r>
-        <w:rPr>
-          <w:rFonts w:hint="eastAsia"/>
-        </w:rPr>
-        <w:t>即</w:t>
-      </w:r>
-      <w:r>
-        <w:rPr>
-          <w:rFonts w:hint="eastAsia"/>
-        </w:rPr>
-        <w:t>第一段改为：</w:t>
-      </w:r>
-    </w:p>
-    <w:p>
-      <w:pPr>
-        <w:pStyle w:val="a3"/>
-      </w:pPr>
-      <w:r>
-        <w:t>$conn-&gt;query("set names utf8");</w:t>
-      </w:r>
-    </w:p>
-    <w:p>
-      <w:pPr>
-        <w:pStyle w:val="2"/>
-      </w:pPr>
-      <w:r>
-        <w:rPr>
-          <w:rFonts w:hint="eastAsia"/>
-        </w:rPr>
         <w:t>传入数据库中的数据，中文乱码：</w:t>
       </w:r>
     </w:p>
@@ -6065,7 +7302,6 @@
         <w:pStyle w:val="a3"/>
       </w:pPr>
       <w:r>
-        <w:lastRenderedPageBreak/>
         <w:t xml:space="preserve">        $debugString = "&lt;script charset='utf-8' type='text/javascript'&gt;alert('".$debugString."');&lt;/script&gt;";</w:t>
       </w:r>
     </w:p>
@@ -6099,6 +7335,7 @@
         <w:pStyle w:val="2"/>
       </w:pPr>
       <w:r>
+        <w:lastRenderedPageBreak/>
         <w:t>Resource id #4</w:t>
       </w:r>
     </w:p>
@@ -6182,11 +7419,6 @@
       </w:r>
     </w:p>
     <w:p>
-      <w:pPr>
-        <w:rPr>
-          <w:rFonts w:hint="eastAsia"/>
-        </w:rPr>
-      </w:pPr>
       <w:r>
         <w:rPr>
           <w:rFonts w:hint="eastAsia"/>
@@ -6197,15 +7429,296 @@
     <w:p>
       <w:pPr>
         <w:pStyle w:val="1"/>
-        <w:rPr>
-          <w:rFonts w:hint="eastAsia"/>
-        </w:rPr>
       </w:pPr>
       <w:r>
         <w:rPr>
           <w:rFonts w:hint="eastAsia"/>
         </w:rPr>
         <w:t>JavaScript</w:t>
+      </w:r>
+    </w:p>
+    <w:p>
+      <w:pPr>
+        <w:pStyle w:val="2"/>
+      </w:pPr>
+      <w:r>
+        <w:rPr>
+          <w:rFonts w:hint="eastAsia"/>
+        </w:rPr>
+        <w:t>Ajax</w:t>
+      </w:r>
+      <w:r>
+        <w:rPr>
+          <w:rFonts w:hint="eastAsia"/>
+        </w:rPr>
+        <w:t>动态加载页面的</w:t>
+      </w:r>
+      <w:r>
+        <w:rPr>
+          <w:rFonts w:hint="eastAsia"/>
+        </w:rPr>
+        <w:t>HTML</w:t>
+      </w:r>
+      <w:r>
+        <w:rPr>
+          <w:rFonts w:hint="eastAsia"/>
+        </w:rPr>
+        <w:t>代码时错误：</w:t>
+      </w:r>
+    </w:p>
+    <w:p>
+      <w:pPr>
+        <w:pStyle w:val="a9"/>
+        <w:numPr>
+          <w:ilvl w:val="0"/>
+          <w:numId w:val="15"/>
+        </w:numPr>
+        <w:ind w:firstLineChars="0"/>
+      </w:pPr>
+      <w:r>
+        <w:rPr>
+          <w:rFonts w:hint="eastAsia"/>
+        </w:rPr>
+        <w:t>在动态加载大段</w:t>
+      </w:r>
+      <w:r>
+        <w:rPr>
+          <w:rFonts w:hint="eastAsia"/>
+        </w:rPr>
+        <w:t>HTML</w:t>
+      </w:r>
+      <w:r>
+        <w:rPr>
+          <w:rFonts w:hint="eastAsia"/>
+        </w:rPr>
+        <w:t>时，如果出现显示器不认的情况，一点一点注释，删到最小，就能找到哪里有问题了</w:t>
+      </w:r>
+    </w:p>
+    <w:p>
+      <w:pPr>
+        <w:pStyle w:val="a9"/>
+        <w:numPr>
+          <w:ilvl w:val="0"/>
+          <w:numId w:val="15"/>
+        </w:numPr>
+        <w:ind w:firstLineChars="0"/>
+      </w:pPr>
+      <w:r>
+        <w:rPr>
+          <w:rFonts w:hint="eastAsia"/>
+        </w:rPr>
+        <w:t>描述</w:t>
+      </w:r>
+      <w:r>
+        <w:rPr>
+          <w:rFonts w:hint="eastAsia"/>
+        </w:rPr>
+        <w:t>:</w:t>
+      </w:r>
+      <w:r>
+        <w:rPr>
+          <w:rFonts w:hint="eastAsia"/>
+        </w:rPr>
+        <w:t>当某个变量小于某个值时网页正常</w:t>
+      </w:r>
+      <w:r>
+        <w:rPr>
+          <w:rFonts w:hint="eastAsia"/>
+        </w:rPr>
+        <w:t>,</w:t>
+      </w:r>
+      <w:r>
+        <w:rPr>
+          <w:rFonts w:hint="eastAsia"/>
+        </w:rPr>
+        <w:t>大于后则加载失败</w:t>
+      </w:r>
+      <w:r>
+        <w:rPr>
+          <w:rFonts w:hint="eastAsia"/>
+        </w:rPr>
+        <w:t>:</w:t>
+      </w:r>
+    </w:p>
+    <w:p>
+      <w:pPr>
+        <w:pStyle w:val="a9"/>
+        <w:numPr>
+          <w:ilvl w:val="1"/>
+          <w:numId w:val="15"/>
+        </w:numPr>
+        <w:ind w:firstLineChars="0"/>
+      </w:pPr>
+      <w:r>
+        <w:rPr>
+          <w:rFonts w:hint="eastAsia"/>
+        </w:rPr>
+        <w:t>在未使用响应函数时初始化了某个全局数组</w:t>
+      </w:r>
+      <w:r>
+        <w:rPr>
+          <w:rFonts w:hint="eastAsia"/>
+        </w:rPr>
+        <w:t>,</w:t>
+      </w:r>
+      <w:r>
+        <w:t xml:space="preserve"> </w:t>
+      </w:r>
+      <w:r>
+        <w:rPr>
+          <w:rFonts w:hint="eastAsia"/>
+        </w:rPr>
+        <w:t>这个数组的长度是由一个默认为</w:t>
+      </w:r>
+      <w:r>
+        <w:rPr>
+          <w:rFonts w:hint="eastAsia"/>
+        </w:rPr>
+        <w:t>5</w:t>
+      </w:r>
+      <w:r>
+        <w:rPr>
+          <w:rFonts w:hint="eastAsia"/>
+        </w:rPr>
+        <w:t>的变量控制的</w:t>
+      </w:r>
+      <w:r>
+        <w:rPr>
+          <w:rFonts w:hint="eastAsia"/>
+        </w:rPr>
+        <w:t>,</w:t>
+      </w:r>
+      <w:r>
+        <w:t xml:space="preserve"> </w:t>
+      </w:r>
+      <w:r>
+        <w:rPr>
+          <w:rFonts w:hint="eastAsia"/>
+        </w:rPr>
+        <w:t>这个变量在响应函数中被更改</w:t>
+      </w:r>
+      <w:r>
+        <w:rPr>
+          <w:rFonts w:hint="eastAsia"/>
+        </w:rPr>
+        <w:t>,</w:t>
+      </w:r>
+      <w:r>
+        <w:t xml:space="preserve"> </w:t>
+      </w:r>
+      <w:r>
+        <w:rPr>
+          <w:rFonts w:hint="eastAsia"/>
+        </w:rPr>
+        <w:t>响应函数使用全局数组显示页面</w:t>
+      </w:r>
+      <w:r>
+        <w:rPr>
+          <w:rFonts w:hint="eastAsia"/>
+        </w:rPr>
+        <w:t>,</w:t>
+      </w:r>
+      <w:r>
+        <w:t xml:space="preserve"> </w:t>
+      </w:r>
+      <w:r>
+        <w:rPr>
+          <w:rFonts w:hint="eastAsia"/>
+        </w:rPr>
+        <w:t>如果响应函数需求的数组大于</w:t>
+      </w:r>
+      <w:r>
+        <w:rPr>
+          <w:rFonts w:hint="eastAsia"/>
+        </w:rPr>
+        <w:t>5</w:t>
+      </w:r>
+      <w:r>
+        <w:rPr>
+          <w:rFonts w:hint="eastAsia"/>
+        </w:rPr>
+        <w:t>个</w:t>
+      </w:r>
+      <w:r>
+        <w:rPr>
+          <w:rFonts w:hint="eastAsia"/>
+        </w:rPr>
+        <w:t xml:space="preserve">, </w:t>
+      </w:r>
+      <w:r>
+        <w:rPr>
+          <w:rFonts w:hint="eastAsia"/>
+        </w:rPr>
+        <w:t>则网页显示失败</w:t>
+      </w:r>
+    </w:p>
+    <w:p>
+      <w:pPr>
+        <w:pStyle w:val="a9"/>
+        <w:numPr>
+          <w:ilvl w:val="1"/>
+          <w:numId w:val="15"/>
+        </w:numPr>
+        <w:ind w:firstLineChars="0"/>
+      </w:pPr>
+      <w:r>
+        <w:rPr>
+          <w:rFonts w:hint="eastAsia"/>
+        </w:rPr>
+        <w:t>解决</w:t>
+      </w:r>
+      <w:r>
+        <w:rPr>
+          <w:rFonts w:hint="eastAsia"/>
+        </w:rPr>
+        <w:t>:</w:t>
+      </w:r>
+    </w:p>
+    <w:p>
+      <w:pPr>
+        <w:pStyle w:val="a9"/>
+        <w:numPr>
+          <w:ilvl w:val="2"/>
+          <w:numId w:val="15"/>
+        </w:numPr>
+        <w:ind w:firstLineChars="0"/>
+      </w:pPr>
+      <w:r>
+        <w:rPr>
+          <w:rFonts w:hint="eastAsia"/>
+        </w:rPr>
+        <w:t>增大全局数组值</w:t>
+      </w:r>
+      <w:r>
+        <w:rPr>
+          <w:rFonts w:hint="eastAsia"/>
+        </w:rPr>
+        <w:t>,</w:t>
+      </w:r>
+      <w:r>
+        <w:rPr>
+          <w:rFonts w:hint="eastAsia"/>
+        </w:rPr>
+        <w:t>使之能够应付足够多的资源需求</w:t>
+      </w:r>
+    </w:p>
+    <w:p>
+      <w:pPr>
+        <w:pStyle w:val="a9"/>
+        <w:numPr>
+          <w:ilvl w:val="2"/>
+          <w:numId w:val="15"/>
+        </w:numPr>
+        <w:ind w:firstLineChars="0"/>
+        <w:rPr>
+          <w:rFonts w:hint="eastAsia"/>
+        </w:rPr>
+      </w:pPr>
+      <w:r>
+        <w:rPr>
+          <w:rFonts w:hint="eastAsia"/>
+        </w:rPr>
+        <w:t>在响应函数中重新定义数组</w:t>
       </w:r>
       <w:bookmarkStart w:id="1" w:name="_GoBack"/>
       <w:bookmarkEnd w:id="1"/>
@@ -6218,7 +7731,39 @@
         <w:rPr>
           <w:rFonts w:hint="eastAsia"/>
         </w:rPr>
-        <w:t>动态加载页面的</w:t>
+        <w:t>写入的</w:t>
+      </w:r>
+      <w:r>
+        <w:rPr>
+          <w:rFonts w:hint="eastAsia"/>
+        </w:rPr>
+        <w:t>JS</w:t>
+      </w:r>
+      <w:r>
+        <w:rPr>
+          <w:rFonts w:hint="eastAsia"/>
+        </w:rPr>
+        <w:t>代码不起作用：</w:t>
+      </w:r>
+    </w:p>
+    <w:p>
+      <w:r>
+        <w:rPr>
+          <w:rFonts w:hint="eastAsia"/>
+        </w:rPr>
+        <w:t>错因：写到了</w:t>
+      </w:r>
+      <w:r>
+        <w:rPr>
+          <w:rFonts w:hint="eastAsia"/>
+        </w:rPr>
+        <w:t>&lt;head&gt;&lt;/head&gt;</w:t>
+      </w:r>
+      <w:r>
+        <w:rPr>
+          <w:rFonts w:hint="eastAsia"/>
+        </w:rPr>
+        <w:t>中，写到这里时</w:t>
       </w:r>
       <w:r>
         <w:rPr>
@@ -6230,27 +7775,54 @@
         <w:rPr>
           <w:rFonts w:hint="eastAsia"/>
         </w:rPr>
-        <w:t>代码时错误：</w:t>
-      </w:r>
-    </w:p>
-    <w:p>
-      <w:r>
-        <w:rPr>
-          <w:rFonts w:hint="eastAsia"/>
-        </w:rPr>
-        <w:t>在动态加载大段</w:t>
-      </w:r>
-      <w:r>
-        <w:rPr>
-          <w:rFonts w:hint="eastAsia"/>
-        </w:rPr>
-        <w:t>HTML</w:t>
-      </w:r>
-      <w:r>
-        <w:rPr>
-          <w:rFonts w:hint="eastAsia"/>
-        </w:rPr>
-        <w:t>时，如果出现显示器不认的情况，一点一点注释，删到最小，就能找到哪里有问题了</w:t>
+        <w:t>页面还没有被加载，所以执行的东西都是未定义的，</w:t>
+      </w:r>
+    </w:p>
+    <w:p>
+      <w:r>
+        <w:rPr>
+          <w:rFonts w:hint="eastAsia"/>
+        </w:rPr>
+        <w:t>解决方法：写到</w:t>
+      </w:r>
+      <w:r>
+        <w:rPr>
+          <w:rFonts w:hint="eastAsia"/>
+        </w:rPr>
+        <w:t>&lt;body&gt;&lt;/body&gt;</w:t>
+      </w:r>
+      <w:r>
+        <w:rPr>
+          <w:rFonts w:hint="eastAsia"/>
+        </w:rPr>
+        <w:t>中即可，</w:t>
+      </w:r>
+      <w:r>
+        <w:rPr>
+          <w:rFonts w:hint="eastAsia"/>
+        </w:rPr>
+        <w:t>&lt;head</w:t>
+      </w:r>
+      <w:r>
+        <w:t>&gt;&lt;/head&gt;</w:t>
+      </w:r>
+      <w:r>
+        <w:rPr>
+          <w:rFonts w:hint="eastAsia"/>
+        </w:rPr>
+        <w:t>中只写响应式的程序或者不需要</w:t>
+      </w:r>
+      <w:r>
+        <w:rPr>
+          <w:rFonts w:hint="eastAsia"/>
+        </w:rPr>
+        <w:t>&lt;body&gt;</w:t>
+      </w:r>
+      <w:r>
+        <w:rPr>
+          <w:rFonts w:hint="eastAsia"/>
+        </w:rPr>
+        <w:t>中代码参与的代码</w:t>
       </w:r>
     </w:p>
     <w:p>
@@ -6261,98 +7833,117 @@
         <w:rPr>
           <w:rFonts w:hint="eastAsia"/>
         </w:rPr>
-        <w:t>写入的</w:t>
-      </w:r>
-      <w:r>
-        <w:rPr>
-          <w:rFonts w:hint="eastAsia"/>
-        </w:rPr>
-        <w:t>JS</w:t>
-      </w:r>
-      <w:r>
-        <w:rPr>
-          <w:rFonts w:hint="eastAsia"/>
-        </w:rPr>
-        <w:t>代码不起作用：</w:t>
-      </w:r>
-    </w:p>
-    <w:p>
-      <w:r>
-        <w:rPr>
-          <w:rFonts w:hint="eastAsia"/>
-        </w:rPr>
-        <w:t>错因：写到了</w:t>
-      </w:r>
-      <w:r>
-        <w:rPr>
-          <w:rFonts w:hint="eastAsia"/>
-        </w:rPr>
-        <w:t>&lt;head&gt;&lt;/head&gt;</w:t>
-      </w:r>
-      <w:r>
-        <w:rPr>
-          <w:rFonts w:hint="eastAsia"/>
-        </w:rPr>
-        <w:t>中，写到这里时</w:t>
-      </w:r>
-      <w:r>
-        <w:rPr>
-          <w:rFonts w:hint="eastAsia"/>
-        </w:rPr>
-        <w:t>HTML</w:t>
-      </w:r>
-      <w:r>
-        <w:rPr>
-          <w:rFonts w:hint="eastAsia"/>
-        </w:rPr>
-        <w:t>页面还没有被加载，所以执行的东西都是未定义的，</w:t>
-      </w:r>
-    </w:p>
-    <w:p>
-      <w:r>
-        <w:rPr>
-          <w:rFonts w:hint="eastAsia"/>
-        </w:rPr>
-        <w:t>解决方法：写到</w:t>
-      </w:r>
-      <w:r>
-        <w:rPr>
-          <w:rFonts w:hint="eastAsia"/>
-        </w:rPr>
-        <w:t>&lt;body&gt;&lt;/body&gt;</w:t>
-      </w:r>
-      <w:r>
-        <w:rPr>
-          <w:rFonts w:hint="eastAsia"/>
-        </w:rPr>
-        <w:t>中即可，</w:t>
-      </w:r>
-      <w:r>
-        <w:rPr>
-          <w:rFonts w:hint="eastAsia"/>
-        </w:rPr>
-        <w:t>&lt;head</w:t>
-      </w:r>
-      <w:r>
-        <w:t>&gt;&lt;/head&gt;</w:t>
-      </w:r>
-      <w:r>
-        <w:rPr>
-          <w:rFonts w:hint="eastAsia"/>
-        </w:rPr>
-        <w:t>中只写响应式的程序或者不需要</w:t>
-      </w:r>
-      <w:r>
-        <w:rPr>
-          <w:rFonts w:hint="eastAsia"/>
-        </w:rPr>
-        <w:t>&lt;body&gt;</w:t>
-      </w:r>
-      <w:r>
-        <w:rPr>
-          <w:rFonts w:hint="eastAsia"/>
-        </w:rPr>
-        <w:t>中代码参与的代码</w:t>
+        <w:t>处理字符串数组失败：</w:t>
+      </w:r>
+    </w:p>
+    <w:p>
+      <w:r>
+        <w:rPr>
+          <w:rFonts w:hint="eastAsia"/>
+        </w:rPr>
+        <w:t>观察打印出的字符串是不是还有引号，如果有引号，好多函数是不认的，就像这种情况：</w:t>
+      </w:r>
+    </w:p>
+    <w:p>
+      <w:pPr>
+        <w:pStyle w:val="a3"/>
+      </w:pPr>
+      <w:r>
+        <w:t>“’1’+’2’”</w:t>
+      </w:r>
+    </w:p>
+    <w:p>
+      <w:pPr>
+        <w:rPr>
+          <w:b/>
+        </w:rPr>
+      </w:pPr>
+      <w:r>
+        <w:rPr>
+          <w:rFonts w:hint="eastAsia"/>
+        </w:rPr>
+        <w:lastRenderedPageBreak/>
+        <w:t>如果想提取数字，使用</w:t>
+      </w:r>
+      <w:r>
+        <w:rPr>
+          <w:rFonts w:hint="eastAsia"/>
+        </w:rPr>
+        <w:t>splid</w:t>
+      </w:r>
+      <w:r>
+        <w:rPr>
+          <w:rFonts w:hint="eastAsia"/>
+        </w:rPr>
+        <w:t>提取</w:t>
+      </w:r>
+      <w:r>
+        <w:rPr>
+          <w:rFonts w:hint="eastAsia"/>
+        </w:rPr>
+        <w:t>+</w:t>
+      </w:r>
+      <w:r>
+        <w:rPr>
+          <w:rFonts w:hint="eastAsia"/>
+        </w:rPr>
+        <w:t>号后剩下</w:t>
+      </w:r>
+      <w:r>
+        <w:t>”’1’”</w:t>
+      </w:r>
+      <w:r>
+        <w:rPr>
+          <w:rFonts w:hint="eastAsia"/>
+        </w:rPr>
+        <w:t>和</w:t>
+      </w:r>
+      <w:r>
+        <w:t>”’2’”</w:t>
+      </w:r>
+      <w:r>
+        <w:rPr>
+          <w:rFonts w:hint="eastAsia"/>
+        </w:rPr>
+        <w:t>，这时候调用</w:t>
+      </w:r>
+      <w:r>
+        <w:rPr>
+          <w:rFonts w:hint="eastAsia"/>
+        </w:rPr>
+        <w:t>paresInt</w:t>
+      </w:r>
+      <w:r>
+        <w:rPr>
+          <w:rFonts w:hint="eastAsia"/>
+        </w:rPr>
+        <w:t>函数</w:t>
+      </w:r>
+      <w:r>
+        <w:rPr>
+          <w:rFonts w:hint="eastAsia"/>
+          <w:b/>
+        </w:rPr>
+        <w:t>是不认的</w:t>
+      </w:r>
+    </w:p>
+    <w:p>
+      <w:pPr>
+        <w:rPr>
+          <w:rFonts w:hint="eastAsia"/>
+          <w:b/>
+        </w:rPr>
+      </w:pPr>
+    </w:p>
+    <w:p>
+      <w:pPr>
+        <w:pStyle w:val="1"/>
+      </w:pPr>
+      <w:r>
+        <w:rPr>
+          <w:rFonts w:hint="eastAsia"/>
+        </w:rPr>
+        <w:t>MySQl</w:t>
       </w:r>
     </w:p>
     <w:p>
@@ -6363,98 +7954,235 @@
         <w:rPr>
           <w:rFonts w:hint="eastAsia"/>
         </w:rPr>
-        <w:t>处理字符串数组失败：</w:t>
-      </w:r>
-    </w:p>
-    <w:p>
-      <w:r>
-        <w:rPr>
-          <w:rFonts w:hint="eastAsia"/>
-        </w:rPr>
-        <w:t>观察打印出的字符串是不是还有引号，如果有引号，好多函数是不认的，就像这种情况：</w:t>
-      </w:r>
-    </w:p>
-    <w:p>
-      <w:pPr>
-        <w:pStyle w:val="a3"/>
-      </w:pPr>
-      <w:r>
-        <w:lastRenderedPageBreak/>
-        <w:t>“’1’+’2’”</w:t>
-      </w:r>
-    </w:p>
-    <w:p>
-      <w:pPr>
-        <w:rPr>
-          <w:rFonts w:hint="eastAsia"/>
-        </w:rPr>
-      </w:pPr>
-      <w:r>
-        <w:rPr>
-          <w:rFonts w:hint="eastAsia"/>
-        </w:rPr>
-        <w:t>如果想提取数字，使用</w:t>
-      </w:r>
-      <w:r>
-        <w:rPr>
-          <w:rFonts w:hint="eastAsia"/>
-        </w:rPr>
-        <w:t>splid</w:t>
-      </w:r>
-      <w:r>
-        <w:rPr>
-          <w:rFonts w:hint="eastAsia"/>
-        </w:rPr>
-        <w:t>提取</w:t>
-      </w:r>
-      <w:r>
-        <w:rPr>
-          <w:rFonts w:hint="eastAsia"/>
-        </w:rPr>
-        <w:t>+</w:t>
-      </w:r>
-      <w:r>
-        <w:rPr>
-          <w:rFonts w:hint="eastAsia"/>
-        </w:rPr>
-        <w:t>号后剩下</w:t>
-      </w:r>
-      <w:r>
-        <w:t>”’1’”</w:t>
-      </w:r>
-      <w:r>
-        <w:rPr>
-          <w:rFonts w:hint="eastAsia"/>
-        </w:rPr>
-        <w:t>和</w:t>
-      </w:r>
-      <w:r>
-        <w:t>”’2’”</w:t>
-      </w:r>
-      <w:r>
-        <w:rPr>
-          <w:rFonts w:hint="eastAsia"/>
-        </w:rPr>
-        <w:t>，这时候调用</w:t>
-      </w:r>
-      <w:r>
-        <w:rPr>
-          <w:rFonts w:hint="eastAsia"/>
-        </w:rPr>
-        <w:t>paresInt</w:t>
-      </w:r>
-      <w:r>
-        <w:rPr>
-          <w:rFonts w:hint="eastAsia"/>
-        </w:rPr>
-        <w:t>函数</w:t>
-      </w:r>
-      <w:r>
-        <w:rPr>
-          <w:rFonts w:hint="eastAsia"/>
-          <w:b/>
-        </w:rPr>
-        <w:t>是不认的</w:t>
+        <w:t>一些注意事项</w:t>
+      </w:r>
+      <w:r>
+        <w:rPr>
+          <w:rFonts w:hint="eastAsia"/>
+        </w:rPr>
+        <w:t>:</w:t>
+      </w:r>
+    </w:p>
+    <w:p>
+      <w:pPr>
+        <w:pStyle w:val="a9"/>
+        <w:numPr>
+          <w:ilvl w:val="0"/>
+          <w:numId w:val="14"/>
+        </w:numPr>
+        <w:ind w:firstLineChars="0"/>
+      </w:pPr>
+      <w:r>
+        <w:rPr>
+          <w:rFonts w:hint="eastAsia"/>
+        </w:rPr>
+        <w:t>表要有默认值一般为</w:t>
+      </w:r>
+      <w:r>
+        <w:rPr>
+          <w:rFonts w:hint="eastAsia"/>
+        </w:rPr>
+        <w:t>null,</w:t>
+      </w:r>
+      <w:r>
+        <w:t xml:space="preserve"> </w:t>
+      </w:r>
+      <w:r>
+        <w:rPr>
+          <w:rFonts w:hint="eastAsia"/>
+        </w:rPr>
+        <w:t>空属性要打勾</w:t>
+      </w:r>
+      <w:r>
+        <w:rPr>
+          <w:rFonts w:hint="eastAsia"/>
+        </w:rPr>
+        <w:t>(</w:t>
+      </w:r>
+      <w:r>
+        <w:rPr>
+          <w:rFonts w:hint="eastAsia"/>
+        </w:rPr>
+        <w:t>这句话不适用于主键</w:t>
+      </w:r>
+      <w:r>
+        <w:rPr>
+          <w:rFonts w:hint="eastAsia"/>
+        </w:rPr>
+        <w:t>)</w:t>
+      </w:r>
+    </w:p>
+    <w:p>
+      <w:pPr>
+        <w:pStyle w:val="a9"/>
+        <w:numPr>
+          <w:ilvl w:val="0"/>
+          <w:numId w:val="14"/>
+        </w:numPr>
+        <w:ind w:firstLineChars="0"/>
+      </w:pPr>
+      <w:r>
+        <w:rPr>
+          <w:rFonts w:hint="eastAsia"/>
+        </w:rPr>
+        <w:t>主键必须被定义</w:t>
+      </w:r>
+      <w:r>
+        <w:rPr>
+          <w:rFonts w:hint="eastAsia"/>
+        </w:rPr>
+        <w:t>,</w:t>
+      </w:r>
+      <w:r>
+        <w:rPr>
+          <w:rFonts w:hint="eastAsia"/>
+        </w:rPr>
+        <w:t>一般被定义为</w:t>
+      </w:r>
+      <w:r>
+        <w:rPr>
+          <w:rFonts w:hint="eastAsia"/>
+        </w:rPr>
+        <w:t>A_I(auto</w:t>
+      </w:r>
+      <w:r>
+        <w:t xml:space="preserve"> </w:t>
+      </w:r>
+      <w:r>
+        <w:rPr>
+          <w:rFonts w:hint="eastAsia"/>
+        </w:rPr>
+        <w:t>increase)</w:t>
+      </w:r>
+    </w:p>
+    <w:p>
+      <w:pPr>
+        <w:pStyle w:val="a9"/>
+        <w:numPr>
+          <w:ilvl w:val="0"/>
+          <w:numId w:val="14"/>
+        </w:numPr>
+        <w:ind w:firstLineChars="0"/>
+      </w:pPr>
+      <w:r>
+        <w:rPr>
+          <w:rFonts w:hint="eastAsia"/>
+        </w:rPr>
+        <w:t>数据库命令传不进去可以返回该命令直接放到数据库</w:t>
+      </w:r>
+      <w:r>
+        <w:rPr>
+          <w:rFonts w:hint="eastAsia"/>
+        </w:rPr>
+        <w:t>,</w:t>
+      </w:r>
+      <w:r>
+        <w:t xml:space="preserve"> </w:t>
+      </w:r>
+      <w:r>
+        <w:rPr>
+          <w:rFonts w:hint="eastAsia"/>
+        </w:rPr>
+        <w:t>观察现象</w:t>
+      </w:r>
+    </w:p>
+    <w:p>
+      <w:pPr>
+        <w:pStyle w:val="2"/>
+      </w:pPr>
+      <w:r>
+        <w:rPr>
+          <w:rFonts w:hint="eastAsia"/>
+        </w:rPr>
+        <w:t>使用</w:t>
+      </w:r>
+      <w:r>
+        <w:rPr>
+          <w:rFonts w:hint="eastAsia"/>
+        </w:rPr>
+        <w:t>LIMIT</w:t>
+      </w:r>
+      <w:r>
+        <w:rPr>
+          <w:rFonts w:hint="eastAsia"/>
+        </w:rPr>
+        <w:t>不起作用</w:t>
+      </w:r>
+      <w:r>
+        <w:rPr>
+          <w:rFonts w:hint="eastAsia"/>
+        </w:rPr>
+        <w:t>:</w:t>
+      </w:r>
+    </w:p>
+    <w:p>
+      <w:pPr>
+        <w:rPr>
+          <w:rFonts w:hint="eastAsia"/>
+        </w:rPr>
+      </w:pPr>
+      <w:r>
+        <w:rPr>
+          <w:rFonts w:hint="eastAsia"/>
+        </w:rPr>
+        <w:t>据观察所得</w:t>
+      </w:r>
+      <w:r>
+        <w:rPr>
+          <w:rFonts w:hint="eastAsia"/>
+        </w:rPr>
+        <w:t>,</w:t>
+      </w:r>
+      <w:r>
+        <w:rPr>
+          <w:rFonts w:hint="eastAsia"/>
+        </w:rPr>
+        <w:t>使用</w:t>
+      </w:r>
+      <w:r>
+        <w:rPr>
+          <w:rFonts w:hint="eastAsia"/>
+        </w:rPr>
+        <w:t>LIMIT</w:t>
+      </w:r>
+      <w:r>
+        <w:rPr>
+          <w:rFonts w:hint="eastAsia"/>
+        </w:rPr>
+        <w:t>必须使用</w:t>
+      </w:r>
+      <w:r>
+        <w:rPr>
+          <w:rFonts w:hint="eastAsia"/>
+        </w:rPr>
+        <w:t>ORDER</w:t>
+      </w:r>
+      <w:r>
+        <w:t xml:space="preserve"> </w:t>
+      </w:r>
+      <w:r>
+        <w:rPr>
+          <w:rFonts w:hint="eastAsia"/>
+        </w:rPr>
+        <w:t>BY</w:t>
+      </w:r>
+      <w:r>
+        <w:t xml:space="preserve"> </w:t>
+      </w:r>
+      <w:r>
+        <w:rPr>
+          <w:rFonts w:hint="eastAsia"/>
+        </w:rPr>
+        <w:t>,</w:t>
+      </w:r>
+      <w:r>
+        <w:t xml:space="preserve"> </w:t>
+      </w:r>
+      <w:r>
+        <w:rPr>
+          <w:rFonts w:hint="eastAsia"/>
+        </w:rPr>
+        <w:t>不使用则不起作用</w:t>
       </w:r>
     </w:p>
     <w:p>
@@ -7183,6 +8911,92 @@
     </w:lvl>
   </w:abstractNum>
   <w:abstractNum w:abstractNumId="4" w15:restartNumberingAfterBreak="0">
+    <w:nsid w:val="25A14FB5"/>
+    <w:multiLevelType w:val="hybridMultilevel"/>
+    <w:tmpl w:val="40AEA280"/>
+    <w:lvl w:ilvl="0" w:tplc="0409000F">
+      <w:start w:val="1"/>
+      <w:numFmt w:val="decimal"/>
+      <w:lvlText w:val="%1."/>
+      <w:lvlJc w:val="left"/>
+      <w:pPr>
+        <w:ind w:left="420" w:hanging="420"/>
+      </w:pPr>
+    </w:lvl>
+    <w:lvl w:ilvl="1" w:tplc="04090019">
+      <w:start w:val="1"/>
+      <w:numFmt w:val="lowerLetter"/>
+      <w:lvlText w:val="%2)"/>
+      <w:lvlJc w:val="left"/>
+      <w:pPr>
+        <w:ind w:left="840" w:hanging="420"/>
+      </w:pPr>
+    </w:lvl>
+    <w:lvl w:ilvl="2" w:tplc="0409001B">
+      <w:start w:val="1"/>
+      <w:numFmt w:val="lowerRoman"/>
+      <w:lvlText w:val="%3."/>
+      <w:lvlJc w:val="right"/>
+      <w:pPr>
+        <w:ind w:left="1260" w:hanging="420"/>
+      </w:pPr>
+    </w:lvl>
+    <w:lvl w:ilvl="3" w:tplc="0409000F" w:tentative="1">
+      <w:start w:val="1"/>
+      <w:numFmt w:val="decimal"/>
+      <w:lvlText w:val="%4."/>
+      <w:lvlJc w:val="left"/>
+      <w:pPr>
+        <w:ind w:left="1680" w:hanging="420"/>
+      </w:pPr>
+    </w:lvl>
+    <w:lvl w:ilvl="4" w:tplc="04090019" w:tentative="1">
+      <w:start w:val="1"/>
+      <w:numFmt w:val="lowerLetter"/>
+      <w:lvlText w:val="%5)"/>
+      <w:lvlJc w:val="left"/>
+      <w:pPr>
+        <w:ind w:left="2100" w:hanging="420"/>
+      </w:pPr>
+    </w:lvl>
+    <w:lvl w:ilvl="5" w:tplc="0409001B" w:tentative="1">
+      <w:start w:val="1"/>
+      <w:numFmt w:val="lowerRoman"/>
+      <w:lvlText w:val="%6."/>
+      <w:lvlJc w:val="right"/>
+      <w:pPr>
+        <w:ind w:left="2520" w:hanging="420"/>
+      </w:pPr>
+    </w:lvl>
+    <w:lvl w:ilvl="6" w:tplc="0409000F" w:tentative="1">
+      <w:start w:val="1"/>
+      <w:numFmt w:val="decimal"/>
+      <w:lvlText w:val="%7."/>
+      <w:lvlJc w:val="left"/>
+      <w:pPr>
+        <w:ind w:left="2940" w:hanging="420"/>
+      </w:pPr>
+    </w:lvl>
+    <w:lvl w:ilvl="7" w:tplc="04090019" w:tentative="1">
+      <w:start w:val="1"/>
+      <w:numFmt w:val="lowerLetter"/>
+      <w:lvlText w:val="%8)"/>
+      <w:lvlJc w:val="left"/>
+      <w:pPr>
+        <w:ind w:left="3360" w:hanging="420"/>
+      </w:pPr>
+    </w:lvl>
+    <w:lvl w:ilvl="8" w:tplc="0409001B" w:tentative="1">
+      <w:start w:val="1"/>
+      <w:numFmt w:val="lowerRoman"/>
+      <w:lvlText w:val="%9."/>
+      <w:lvlJc w:val="right"/>
+      <w:pPr>
+        <w:ind w:left="3780" w:hanging="420"/>
+      </w:pPr>
+    </w:lvl>
+  </w:abstractNum>
+  <w:abstractNum w:abstractNumId="5" w15:restartNumberingAfterBreak="0">
     <w:nsid w:val="25D2229B"/>
     <w:multiLevelType w:val="hybridMultilevel"/>
     <w:tmpl w:val="ABB83DC8"/>
@@ -7295,7 +9109,7 @@
       </w:rPr>
     </w:lvl>
   </w:abstractNum>
-  <w:abstractNum w:abstractNumId="5" w15:restartNumberingAfterBreak="0">
+  <w:abstractNum w:abstractNumId="6" w15:restartNumberingAfterBreak="0">
     <w:nsid w:val="2B61554A"/>
     <w:multiLevelType w:val="hybridMultilevel"/>
     <w:tmpl w:val="CA9EBD62"/>
@@ -7408,7 +9222,120 @@
       </w:rPr>
     </w:lvl>
   </w:abstractNum>
-  <w:abstractNum w:abstractNumId="6" w15:restartNumberingAfterBreak="0">
+  <w:abstractNum w:abstractNumId="7" w15:restartNumberingAfterBreak="0">
+    <w:nsid w:val="359B455F"/>
+    <w:multiLevelType w:val="hybridMultilevel"/>
+    <w:tmpl w:val="2C96F848"/>
+    <w:lvl w:ilvl="0" w:tplc="0409000F">
+      <w:start w:val="1"/>
+      <w:numFmt w:val="decimal"/>
+      <w:lvlText w:val="%1."/>
+      <w:lvlJc w:val="left"/>
+      <w:pPr>
+        <w:ind w:left="420" w:hanging="420"/>
+      </w:pPr>
+      <w:rPr>
+        <w:rFonts w:hint="default"/>
+      </w:rPr>
+    </w:lvl>
+    <w:lvl w:ilvl="1" w:tplc="04090003">
+      <w:start w:val="1"/>
+      <w:numFmt w:val="bullet"/>
+      <w:lvlText w:val=""/>
+      <w:lvlJc w:val="left"/>
+      <w:pPr>
+        <w:ind w:left="840" w:hanging="420"/>
+      </w:pPr>
+      <w:rPr>
+        <w:rFonts w:ascii="Wingdings" w:hAnsi="Wingdings" w:hint="default"/>
+      </w:rPr>
+    </w:lvl>
+    <w:lvl w:ilvl="2" w:tplc="04090005">
+      <w:start w:val="1"/>
+      <w:numFmt w:val="bullet"/>
+      <w:lvlText w:val=""/>
+      <w:lvlJc w:val="left"/>
+      <w:pPr>
+        <w:ind w:left="1260" w:hanging="420"/>
+      </w:pPr>
+      <w:rPr>
+        <w:rFonts w:ascii="Wingdings" w:hAnsi="Wingdings" w:hint="default"/>
+      </w:rPr>
+    </w:lvl>
+    <w:lvl w:ilvl="3" w:tplc="04090001">
+      <w:start w:val="1"/>
+      <w:numFmt w:val="bullet"/>
+      <w:lvlText w:val=""/>
+      <w:lvlJc w:val="left"/>
+      <w:pPr>
+        <w:ind w:left="1680" w:hanging="420"/>
+      </w:pPr>
+      <w:rPr>
+        <w:rFonts w:ascii="Wingdings" w:hAnsi="Wingdings" w:hint="default"/>
+      </w:rPr>
+    </w:lvl>
+    <w:lvl w:ilvl="4" w:tplc="04090003" w:tentative="1">
+      <w:start w:val="1"/>
+      <w:numFmt w:val="bullet"/>
+      <w:lvlText w:val=""/>
+      <w:lvlJc w:val="left"/>
+      <w:pPr>
+        <w:ind w:left="2100" w:hanging="420"/>
+      </w:pPr>
+      <w:rPr>
+        <w:rFonts w:ascii="Wingdings" w:hAnsi="Wingdings" w:hint="default"/>
+      </w:rPr>
+    </w:lvl>
+    <w:lvl w:ilvl="5" w:tplc="04090005" w:tentative="1">
+      <w:start w:val="1"/>
+      <w:numFmt w:val="bullet"/>
+      <w:lvlText w:val=""/>
+      <w:lvlJc w:val="left"/>
+      <w:pPr>
+        <w:ind w:left="2520" w:hanging="420"/>
+      </w:pPr>
+      <w:rPr>
+        <w:rFonts w:ascii="Wingdings" w:hAnsi="Wingdings" w:hint="default"/>
+      </w:rPr>
+    </w:lvl>
+    <w:lvl w:ilvl="6" w:tplc="04090001" w:tentative="1">
+      <w:start w:val="1"/>
+      <w:numFmt w:val="bullet"/>
+      <w:lvlText w:val=""/>
+      <w:lvlJc w:val="left"/>
+      <w:pPr>
+        <w:ind w:left="2940" w:hanging="420"/>
+      </w:pPr>
+      <w:rPr>
+        <w:rFonts w:ascii="Wingdings" w:hAnsi="Wingdings" w:hint="default"/>
+      </w:rPr>
+    </w:lvl>
+    <w:lvl w:ilvl="7" w:tplc="04090003" w:tentative="1">
+      <w:start w:val="1"/>
+      <w:numFmt w:val="bullet"/>
+      <w:lvlText w:val=""/>
+      <w:lvlJc w:val="left"/>
+      <w:pPr>
+        <w:ind w:left="3360" w:hanging="420"/>
+      </w:pPr>
+      <w:rPr>
+        <w:rFonts w:ascii="Wingdings" w:hAnsi="Wingdings" w:hint="default"/>
+      </w:rPr>
+    </w:lvl>
+    <w:lvl w:ilvl="8" w:tplc="04090005" w:tentative="1">
+      <w:start w:val="1"/>
+      <w:numFmt w:val="bullet"/>
+      <w:lvlText w:val=""/>
+      <w:lvlJc w:val="left"/>
+      <w:pPr>
+        <w:ind w:left="3780" w:hanging="420"/>
+      </w:pPr>
+      <w:rPr>
+        <w:rFonts w:ascii="Wingdings" w:hAnsi="Wingdings" w:hint="default"/>
+      </w:rPr>
+    </w:lvl>
+  </w:abstractNum>
+  <w:abstractNum w:abstractNumId="8" w15:restartNumberingAfterBreak="0">
     <w:nsid w:val="4BEB384D"/>
     <w:multiLevelType w:val="hybridMultilevel"/>
     <w:tmpl w:val="3CC6C38A"/>
@@ -7494,7 +9421,7 @@
       </w:pPr>
     </w:lvl>
   </w:abstractNum>
-  <w:abstractNum w:abstractNumId="7" w15:restartNumberingAfterBreak="0">
+  <w:abstractNum w:abstractNumId="9" w15:restartNumberingAfterBreak="0">
     <w:nsid w:val="65C87F84"/>
     <w:multiLevelType w:val="hybridMultilevel"/>
     <w:tmpl w:val="96AE27E2"/>
@@ -7607,7 +9534,7 @@
       </w:rPr>
     </w:lvl>
   </w:abstractNum>
-  <w:abstractNum w:abstractNumId="8" w15:restartNumberingAfterBreak="0">
+  <w:abstractNum w:abstractNumId="10" w15:restartNumberingAfterBreak="0">
     <w:nsid w:val="6AA22069"/>
     <w:multiLevelType w:val="hybridMultilevel"/>
     <w:tmpl w:val="2B189A4C"/>
@@ -7693,7 +9620,7 @@
       </w:pPr>
     </w:lvl>
   </w:abstractNum>
-  <w:abstractNum w:abstractNumId="9" w15:restartNumberingAfterBreak="0">
+  <w:abstractNum w:abstractNumId="11" w15:restartNumberingAfterBreak="0">
     <w:nsid w:val="705B2758"/>
     <w:multiLevelType w:val="multilevel"/>
     <w:tmpl w:val="4A68E41C"/>
@@ -7806,7 +9733,93 @@
       </w:pPr>
     </w:lvl>
   </w:abstractNum>
-  <w:abstractNum w:abstractNumId="10" w15:restartNumberingAfterBreak="0">
+  <w:abstractNum w:abstractNumId="12" w15:restartNumberingAfterBreak="0">
+    <w:nsid w:val="74967D71"/>
+    <w:multiLevelType w:val="hybridMultilevel"/>
+    <w:tmpl w:val="3FB21A1A"/>
+    <w:lvl w:ilvl="0" w:tplc="0409000F">
+      <w:start w:val="1"/>
+      <w:numFmt w:val="decimal"/>
+      <w:lvlText w:val="%1."/>
+      <w:lvlJc w:val="left"/>
+      <w:pPr>
+        <w:ind w:left="420" w:hanging="420"/>
+      </w:pPr>
+    </w:lvl>
+    <w:lvl w:ilvl="1" w:tplc="04090019" w:tentative="1">
+      <w:start w:val="1"/>
+      <w:numFmt w:val="lowerLetter"/>
+      <w:lvlText w:val="%2)"/>
+      <w:lvlJc w:val="left"/>
+      <w:pPr>
+        <w:ind w:left="840" w:hanging="420"/>
+      </w:pPr>
+    </w:lvl>
+    <w:lvl w:ilvl="2" w:tplc="0409001B" w:tentative="1">
+      <w:start w:val="1"/>
+      <w:numFmt w:val="lowerRoman"/>
+      <w:lvlText w:val="%3."/>
+      <w:lvlJc w:val="right"/>
+      <w:pPr>
+        <w:ind w:left="1260" w:hanging="420"/>
+      </w:pPr>
+    </w:lvl>
+    <w:lvl w:ilvl="3" w:tplc="0409000F" w:tentative="1">
+      <w:start w:val="1"/>
+      <w:numFmt w:val="decimal"/>
+      <w:lvlText w:val="%4."/>
+      <w:lvlJc w:val="left"/>
+      <w:pPr>
+        <w:ind w:left="1680" w:hanging="420"/>
+      </w:pPr>
+    </w:lvl>
+    <w:lvl w:ilvl="4" w:tplc="04090019" w:tentative="1">
+      <w:start w:val="1"/>
+      <w:numFmt w:val="lowerLetter"/>
+      <w:lvlText w:val="%5)"/>
+      <w:lvlJc w:val="left"/>
+      <w:pPr>
+        <w:ind w:left="2100" w:hanging="420"/>
+      </w:pPr>
+    </w:lvl>
+    <w:lvl w:ilvl="5" w:tplc="0409001B" w:tentative="1">
+      <w:start w:val="1"/>
+      <w:numFmt w:val="lowerRoman"/>
+      <w:lvlText w:val="%6."/>
+      <w:lvlJc w:val="right"/>
+      <w:pPr>
+        <w:ind w:left="2520" w:hanging="420"/>
+      </w:pPr>
+    </w:lvl>
+    <w:lvl w:ilvl="6" w:tplc="0409000F" w:tentative="1">
+      <w:start w:val="1"/>
+      <w:numFmt w:val="decimal"/>
+      <w:lvlText w:val="%7."/>
+      <w:lvlJc w:val="left"/>
+      <w:pPr>
+        <w:ind w:left="2940" w:hanging="420"/>
+      </w:pPr>
+    </w:lvl>
+    <w:lvl w:ilvl="7" w:tplc="04090019" w:tentative="1">
+      <w:start w:val="1"/>
+      <w:numFmt w:val="lowerLetter"/>
+      <w:lvlText w:val="%8)"/>
+      <w:lvlJc w:val="left"/>
+      <w:pPr>
+        <w:ind w:left="3360" w:hanging="420"/>
+      </w:pPr>
+    </w:lvl>
+    <w:lvl w:ilvl="8" w:tplc="0409001B" w:tentative="1">
+      <w:start w:val="1"/>
+      <w:numFmt w:val="lowerRoman"/>
+      <w:lvlText w:val="%9."/>
+      <w:lvlJc w:val="right"/>
+      <w:pPr>
+        <w:ind w:left="3780" w:hanging="420"/>
+      </w:pPr>
+    </w:lvl>
+  </w:abstractNum>
+  <w:abstractNum w:abstractNumId="13" w15:restartNumberingAfterBreak="0">
     <w:nsid w:val="759949A2"/>
     <w:multiLevelType w:val="hybridMultilevel"/>
     <w:tmpl w:val="ED48842C"/>
@@ -7919,10 +9932,10 @@
       </w:rPr>
     </w:lvl>
   </w:abstractNum>
-  <w:abstractNum w:abstractNumId="11" w15:restartNumberingAfterBreak="0">
+  <w:abstractNum w:abstractNumId="14" w15:restartNumberingAfterBreak="0">
     <w:nsid w:val="78966BDB"/>
     <w:multiLevelType w:val="hybridMultilevel"/>
-    <w:tmpl w:val="CA9EBD62"/>
+    <w:tmpl w:val="2C96F848"/>
     <w:lvl w:ilvl="0" w:tplc="0409000F">
       <w:start w:val="1"/>
       <w:numFmt w:val="decimal"/>
@@ -8033,40 +10046,49 @@
     </w:lvl>
   </w:abstractNum>
   <w:num w:numId="1">
-    <w:abstractNumId w:val="9"/>
+    <w:abstractNumId w:val="11"/>
   </w:num>
   <w:num w:numId="2">
     <w:abstractNumId w:val="2"/>
   </w:num>
   <w:num w:numId="3">
-    <w:abstractNumId w:val="8"/>
+    <w:abstractNumId w:val="10"/>
   </w:num>
   <w:num w:numId="4">
     <w:abstractNumId w:val="1"/>
   </w:num>
   <w:num w:numId="5">
-    <w:abstractNumId w:val="4"/>
+    <w:abstractNumId w:val="5"/>
   </w:num>
   <w:num w:numId="6">
-    <w:abstractNumId w:val="10"/>
+    <w:abstractNumId w:val="13"/>
   </w:num>
   <w:num w:numId="7">
-    <w:abstractNumId w:val="5"/>
+    <w:abstractNumId w:val="6"/>
   </w:num>
   <w:num w:numId="8">
     <w:abstractNumId w:val="3"/>
   </w:num>
   <w:num w:numId="9">
-    <w:abstractNumId w:val="7"/>
+    <w:abstractNumId w:val="9"/>
   </w:num>
   <w:num w:numId="10">
-    <w:abstractNumId w:val="6"/>
+    <w:abstractNumId w:val="8"/>
   </w:num>
   <w:num w:numId="11">
     <w:abstractNumId w:val="0"/>
   </w:num>
   <w:num w:numId="12">
-    <w:abstractNumId w:val="11"/>
+    <w:abstractNumId w:val="14"/>
+  </w:num>
+  <w:num w:numId="13">
+    <w:abstractNumId w:val="7"/>
+  </w:num>
+  <w:num w:numId="14">
+    <w:abstractNumId w:val="12"/>
+  </w:num>
+  <w:num w:numId="15">
+    <w:abstractNumId w:val="4"/>
   </w:num>
 </w:numbering>
 </file>

</xml_diff>

<commit_message>
update error log for JS and PHP
</commit_message>
<xml_diff>
--- a/Error_log.docx
+++ b/Error_log.docx
@@ -5276,19 +5276,7 @@
         <w:rPr>
           <w:rFonts w:hint="eastAsia"/>
         </w:rPr>
-        <w:t>(</w:t>
-      </w:r>
-      <w:r>
-        <w:rPr>
-          <w:rFonts w:hint="eastAsia"/>
-        </w:rPr>
-        <w:t>uCOS2</w:t>
-      </w:r>
-      <w:r>
-        <w:rPr>
-          <w:rFonts w:hint="eastAsia"/>
-        </w:rPr>
-        <w:t>)</w:t>
+        <w:t>(uCOS2)</w:t>
       </w:r>
       <w:r>
         <w:rPr>
@@ -5496,9 +5484,6 @@
     <w:p>
       <w:pPr>
         <w:jc w:val="left"/>
-        <w:rPr>
-          <w:rFonts w:hint="eastAsia"/>
-        </w:rPr>
       </w:pPr>
       <w:r>
         <w:rPr>
@@ -5529,8 +5514,6 @@
         </w:rPr>
         <w:t>GIT</w:t>
       </w:r>
-      <w:bookmarkStart w:id="0" w:name="_GoBack"/>
-      <w:bookmarkEnd w:id="0"/>
     </w:p>
     <w:p>
       <w:pPr>
@@ -5650,7 +5633,7 @@
         </w:rPr>
         <w:t>***</w:t>
       </w:r>
-      <w:bookmarkStart w:id="1" w:name="_Hlk484964116"/>
+      <w:bookmarkStart w:id="0" w:name="_Hlk484964116"/>
       <w:r>
         <w:rPr>
           <w:rFonts w:ascii="Segoe UI" w:hAnsi="Segoe UI" w:cs="Segoe UI"/>
@@ -5661,7 +5644,7 @@
         <w:t xml:space="preserve"> Please tell me who you are.</w:t>
       </w:r>
     </w:p>
-    <w:bookmarkEnd w:id="1"/>
+    <w:bookmarkEnd w:id="0"/>
     <w:p>
       <w:pPr>
         <w:pStyle w:val="af"/>
@@ -6687,6 +6670,12 @@
       </w:r>
     </w:p>
     <w:p>
+      <w:pPr>
+        <w:pStyle w:val="a3"/>
+        <w:rPr>
+          <w:rFonts w:hint="eastAsia"/>
+        </w:rPr>
+      </w:pPr>
       <w:r>
         <w:t xml:space="preserve">$ret = “test1 = “ </w:t>
       </w:r>
@@ -6798,6 +6787,149 @@
       </w:r>
     </w:p>
     <w:p>
+      <w:pPr>
+        <w:rPr>
+          <w:b/>
+          <w:color w:val="FF0000"/>
+        </w:rPr>
+      </w:pPr>
+      <w:r>
+        <w:rPr>
+          <w:rFonts w:hint="eastAsia"/>
+          <w:b/>
+          <w:color w:val="FF0000"/>
+        </w:rPr>
+        <w:t>(</w:t>
+      </w:r>
+      <w:r>
+        <w:rPr>
+          <w:rFonts w:hint="eastAsia"/>
+          <w:b/>
+          <w:color w:val="FF0000"/>
+        </w:rPr>
+        <w:t>以上是纯属闲的蛋疼</w:t>
+      </w:r>
+      <w:r>
+        <w:rPr>
+          <w:rFonts w:hint="eastAsia"/>
+          <w:b/>
+          <w:color w:val="FF0000"/>
+        </w:rPr>
+        <w:t>,</w:t>
+      </w:r>
+      <w:r>
+        <w:rPr>
+          <w:rFonts w:hint="eastAsia"/>
+          <w:b/>
+          <w:color w:val="FF0000"/>
+        </w:rPr>
+        <w:t>因为在教程中就加了单引号</w:t>
+      </w:r>
+      <w:r>
+        <w:rPr>
+          <w:rFonts w:hint="eastAsia"/>
+          <w:b/>
+          <w:color w:val="FF0000"/>
+        </w:rPr>
+        <w:t>,</w:t>
+      </w:r>
+      <w:r>
+        <w:rPr>
+          <w:rFonts w:hint="eastAsia"/>
+          <w:b/>
+          <w:color w:val="FF0000"/>
+        </w:rPr>
+        <w:t>所以脑袋没转过弯来</w:t>
+      </w:r>
+      <w:r>
+        <w:rPr>
+          <w:rFonts w:hint="eastAsia"/>
+          <w:b/>
+          <w:color w:val="FF0000"/>
+        </w:rPr>
+        <w:t>)</w:t>
+      </w:r>
+    </w:p>
+    <w:p>
+      <w:pPr>
+        <w:rPr>
+          <w:b/>
+          <w:color w:val="FF0000"/>
+        </w:rPr>
+      </w:pPr>
+      <w:r>
+        <w:rPr>
+          <w:rFonts w:hint="eastAsia"/>
+          <w:b/>
+          <w:color w:val="FF0000"/>
+        </w:rPr>
+        <w:t>简单的使用方法就是</w:t>
+      </w:r>
+      <w:r>
+        <w:rPr>
+          <w:rFonts w:hint="eastAsia"/>
+          <w:b/>
+          <w:color w:val="FF0000"/>
+        </w:rPr>
+        <w:t>:</w:t>
+      </w:r>
+    </w:p>
+    <w:p>
+      <w:pPr>
+        <w:pStyle w:val="a3"/>
+      </w:pPr>
+      <w:r>
+        <w:rPr>
+          <w:rFonts w:hint="eastAsia"/>
+        </w:rPr>
+        <w:t>$test1 = 10;</w:t>
+      </w:r>
+    </w:p>
+    <w:p>
+      <w:pPr>
+        <w:pStyle w:val="a3"/>
+      </w:pPr>
+      <w:r>
+        <w:t>$test2 = 20</w:t>
+      </w:r>
+    </w:p>
+    <w:p>
+      <w:pPr>
+        <w:pStyle w:val="a3"/>
+      </w:pPr>
+      <w:r>
+        <w:t>$ret = “test1 = $test1, test2 = $test2</w:t>
+      </w:r>
+      <w:r>
+        <w:t>”;</w:t>
+      </w:r>
+    </w:p>
+    <w:p>
+      <w:pPr>
+        <w:pStyle w:val="a3"/>
+      </w:pPr>
+      <w:r>
+        <w:t>echo $ret;</w:t>
+      </w:r>
+    </w:p>
+    <w:p>
+      <w:pPr>
+        <w:rPr>
+          <w:rFonts w:hint="eastAsia"/>
+          <w:b/>
+          <w:color w:val="FF0000"/>
+        </w:rPr>
+      </w:pPr>
+      <w:r>
+        <w:rPr>
+          <w:rFonts w:hint="eastAsia"/>
+          <w:b/>
+          <w:color w:val="FF0000"/>
+        </w:rPr>
+        <w:t>直接写入变量即可</w:t>
+      </w:r>
+    </w:p>
+    <w:p>
       <w:r>
         <w:rPr>
           <w:rFonts w:hint="eastAsia"/>
@@ -6932,6 +7064,7 @@
         <w:rPr>
           <w:rFonts w:hint="eastAsia"/>
         </w:rPr>
+        <w:lastRenderedPageBreak/>
         <w:t>now</w:t>
       </w:r>
       <w:r>
@@ -7059,7 +7192,6 @@
         <w:rPr>
           <w:rFonts w:hint="eastAsia"/>
         </w:rPr>
-        <w:lastRenderedPageBreak/>
         <w:t>并列放置的</w:t>
       </w:r>
       <w:r>
@@ -7465,6 +7597,7 @@
         <w:pStyle w:val="2"/>
       </w:pPr>
       <w:r>
+        <w:lastRenderedPageBreak/>
         <w:t>Call to a member function bind_param() on a non-object</w:t>
       </w:r>
     </w:p>
@@ -7518,7 +7651,6 @@
           <w:rFonts w:hint="eastAsia"/>
           <w:color w:val="FF0000"/>
         </w:rPr>
-        <w:lastRenderedPageBreak/>
         <w:t>在</w:t>
       </w:r>
       <w:r>
@@ -7789,6 +7921,7 @@
         <w:rPr>
           <w:rFonts w:hint="eastAsia"/>
         </w:rPr>
+        <w:lastRenderedPageBreak/>
         <w:t>循环调用</w:t>
       </w:r>
       <w:r>
@@ -7817,13 +7950,431 @@
     </w:p>
     <w:p>
       <w:pPr>
+        <w:pStyle w:val="2"/>
+      </w:pPr>
+      <w:r>
+        <w:t>Undefined index</w:t>
+      </w:r>
+    </w:p>
+    <w:p>
+      <w:pPr>
+        <w:pStyle w:val="a9"/>
+        <w:numPr>
+          <w:ilvl w:val="0"/>
+          <w:numId w:val="17"/>
+        </w:numPr>
+        <w:ind w:firstLineChars="0"/>
+      </w:pPr>
+      <w:r>
+        <w:rPr>
+          <w:rFonts w:hint="eastAsia"/>
+        </w:rPr>
+        <w:t>如果不影响程序的正常执行，可以采用屏蔽的方法</w:t>
+      </w:r>
+    </w:p>
+    <w:p>
+      <w:r>
+        <w:rPr>
+          <w:rFonts w:hint="eastAsia"/>
+        </w:rPr>
+        <w:t>可以在代码的第一行</w:t>
+      </w:r>
+      <w:r>
+        <w:rPr>
+          <w:rFonts w:hint="eastAsia"/>
+        </w:rPr>
+        <w:t xml:space="preserve"> </w:t>
+      </w:r>
+      <w:r>
+        <w:rPr>
+          <w:rFonts w:hint="eastAsia"/>
+        </w:rPr>
+        <w:t>加上</w:t>
+      </w:r>
+      <w:r>
+        <w:rPr>
+          <w:rFonts w:hint="eastAsia"/>
+        </w:rPr>
+        <w:t xml:space="preserve"> </w:t>
+      </w:r>
+    </w:p>
+    <w:p>
+      <w:r>
+        <w:t xml:space="preserve">error_reporting(E_ALL ^ E_NOTICE); </w:t>
+      </w:r>
+    </w:p>
+    <w:p/>
+    <w:p>
+      <w:r>
+        <w:rPr>
+          <w:rFonts w:hint="eastAsia"/>
+        </w:rPr>
+        <w:t>关闭掉</w:t>
+      </w:r>
+      <w:r>
+        <w:rPr>
+          <w:rFonts w:hint="eastAsia"/>
+        </w:rPr>
+        <w:t xml:space="preserve"> NOTICE</w:t>
+      </w:r>
+      <w:r>
+        <w:rPr>
+          <w:rFonts w:hint="eastAsia"/>
+        </w:rPr>
+        <w:t>错误的警告</w:t>
+      </w:r>
+    </w:p>
+    <w:p>
+      <w:pPr>
+        <w:pStyle w:val="a9"/>
+        <w:numPr>
+          <w:ilvl w:val="0"/>
+          <w:numId w:val="17"/>
+        </w:numPr>
+        <w:ind w:firstLineChars="0"/>
+      </w:pPr>
+      <w:r>
+        <w:rPr>
+          <w:rFonts w:ascii="Tahoma" w:hAnsi="Tahoma" w:cs="Tahoma"/>
+          <w:color w:val="000000"/>
+          <w:szCs w:val="21"/>
+          <w:shd w:val="clear" w:color="auto" w:fill="FFFFFF"/>
+        </w:rPr>
+        <w:t>定位到具体的行，根据提示解决。</w:t>
+      </w:r>
+    </w:p>
+    <w:p>
+      <w:pPr>
+        <w:pStyle w:val="a9"/>
+        <w:ind w:left="360" w:firstLineChars="0" w:firstLine="0"/>
+      </w:pPr>
+      <w:hyperlink r:id="rId15" w:history="1">
+        <w:r>
+          <w:rPr>
+            <w:rStyle w:val="af0"/>
+          </w:rPr>
+          <w:t>http://www.jb51.net/article/24665.htm</w:t>
+        </w:r>
+      </w:hyperlink>
+    </w:p>
+    <w:p>
+      <w:pPr>
+        <w:pStyle w:val="2"/>
+      </w:pPr>
+      <w:r>
+        <w:rPr>
+          <w:rFonts w:hint="eastAsia"/>
+        </w:rPr>
+        <w:t>在</w:t>
+      </w:r>
+      <w:r>
+        <w:rPr>
+          <w:rFonts w:hint="eastAsia"/>
+        </w:rPr>
+        <w:t>Ajax</w:t>
+      </w:r>
+      <w:r>
+        <w:rPr>
+          <w:rFonts w:hint="eastAsia"/>
+        </w:rPr>
+        <w:t>响应</w:t>
+      </w:r>
+      <w:r>
+        <w:rPr>
+          <w:rFonts w:hint="eastAsia"/>
+        </w:rPr>
+        <w:t>PHP</w:t>
+      </w:r>
+      <w:r>
+        <w:rPr>
+          <w:rFonts w:hint="eastAsia"/>
+        </w:rPr>
+        <w:t>程序中调用数据库报错</w:t>
+      </w:r>
+      <w:r>
+        <w:rPr>
+          <w:rFonts w:hint="eastAsia"/>
+        </w:rPr>
+        <w:t>:</w:t>
+      </w:r>
+    </w:p>
+    <w:p>
+      <w:pPr>
+        <w:rPr>
+          <w:rFonts w:hint="eastAsia"/>
+          <w:color w:val="FF0000"/>
+        </w:rPr>
+      </w:pPr>
+      <w:r>
+        <w:rPr>
+          <w:rFonts w:hint="eastAsia"/>
+          <w:b/>
+          <w:color w:val="FF0000"/>
+        </w:rPr>
+        <w:t>注意</w:t>
+      </w:r>
+      <w:r>
+        <w:rPr>
+          <w:rFonts w:hint="eastAsia"/>
+          <w:b/>
+          <w:color w:val="FF0000"/>
+        </w:rPr>
+        <w:t>:</w:t>
+      </w:r>
+    </w:p>
+    <w:p>
+      <w:r>
+        <w:rPr>
+          <w:rFonts w:hint="eastAsia"/>
+        </w:rPr>
+        <w:t>以</w:t>
+      </w:r>
+      <w:r>
+        <w:rPr>
+          <w:rFonts w:hint="eastAsia"/>
+        </w:rPr>
+        <w:t>mysql</w:t>
+      </w:r>
+      <w:r>
+        <w:rPr>
+          <w:rFonts w:hint="eastAsia"/>
+        </w:rPr>
+        <w:t>打头的函数是逐渐被淘汰的</w:t>
+      </w:r>
+      <w:r>
+        <w:rPr>
+          <w:rFonts w:hint="eastAsia"/>
+        </w:rPr>
+        <w:t>,</w:t>
+      </w:r>
+      <w:r>
+        <w:t xml:space="preserve"> </w:t>
+      </w:r>
+      <w:r>
+        <w:rPr>
+          <w:rFonts w:hint="eastAsia"/>
+        </w:rPr>
+        <w:t>替换之的是</w:t>
+      </w:r>
+      <w:r>
+        <w:rPr>
+          <w:rFonts w:hint="eastAsia"/>
+        </w:rPr>
+        <w:t>mysqli</w:t>
+      </w:r>
+      <w:r>
+        <w:rPr>
+          <w:rFonts w:hint="eastAsia"/>
+        </w:rPr>
+        <w:t>打头的函数</w:t>
+      </w:r>
+      <w:r>
+        <w:rPr>
+          <w:rFonts w:hint="eastAsia"/>
+        </w:rPr>
+        <w:t>,</w:t>
+      </w:r>
+      <w:r>
+        <w:t xml:space="preserve"> </w:t>
+      </w:r>
+      <w:r>
+        <w:rPr>
+          <w:rFonts w:hint="eastAsia"/>
+        </w:rPr>
+        <w:t>在该文件中使用</w:t>
+      </w:r>
+      <w:r>
+        <w:rPr>
+          <w:rFonts w:hint="eastAsia"/>
+        </w:rPr>
+        <w:t>mysql</w:t>
+      </w:r>
+      <w:r>
+        <w:rPr>
+          <w:rFonts w:hint="eastAsia"/>
+        </w:rPr>
+        <w:t>打头的函数会报错</w:t>
+      </w:r>
+      <w:r>
+        <w:rPr>
+          <w:rFonts w:hint="eastAsia"/>
+        </w:rPr>
+        <w:t>,</w:t>
+      </w:r>
+      <w:r>
+        <w:rPr>
+          <w:rFonts w:hint="eastAsia"/>
+        </w:rPr>
+        <w:t>改成</w:t>
+      </w:r>
+      <w:r>
+        <w:rPr>
+          <w:rFonts w:hint="eastAsia"/>
+        </w:rPr>
+        <w:t>mysqli</w:t>
+      </w:r>
+      <w:r>
+        <w:rPr>
+          <w:rFonts w:hint="eastAsia"/>
+        </w:rPr>
+        <w:t>打头的即可</w:t>
+      </w:r>
+    </w:p>
+    <w:p>
+      <w:pPr>
+        <w:rPr>
+          <w:rFonts w:hint="eastAsia"/>
+        </w:rPr>
+      </w:pPr>
+      <w:r>
+        <w:rPr>
+          <w:rFonts w:hint="eastAsia"/>
+        </w:rPr>
+        <w:t>(</w:t>
+      </w:r>
+      <w:r>
+        <w:rPr>
+          <w:rFonts w:hint="eastAsia"/>
+        </w:rPr>
+        <w:t>注意</w:t>
+      </w:r>
+      <w:r>
+        <w:rPr>
+          <w:rFonts w:hint="eastAsia"/>
+        </w:rPr>
+        <w:t>,</w:t>
+      </w:r>
+      <w:r>
+        <w:rPr>
+          <w:rFonts w:hint="eastAsia"/>
+        </w:rPr>
+        <w:t>大部分函数直接加个</w:t>
+      </w:r>
+      <w:r>
+        <w:rPr>
+          <w:rFonts w:hint="eastAsia"/>
+        </w:rPr>
+        <w:t>i</w:t>
+      </w:r>
+      <w:r>
+        <w:rPr>
+          <w:rFonts w:hint="eastAsia"/>
+        </w:rPr>
+        <w:t>就好了</w:t>
+      </w:r>
+      <w:r>
+        <w:rPr>
+          <w:rFonts w:hint="eastAsia"/>
+        </w:rPr>
+        <w:t>,</w:t>
+      </w:r>
+      <w:r>
+        <w:rPr>
+          <w:rFonts w:hint="eastAsia"/>
+        </w:rPr>
+        <w:t>少部分函数的参数有变化</w:t>
+      </w:r>
+      <w:r>
+        <w:rPr>
+          <w:rFonts w:hint="eastAsia"/>
+        </w:rPr>
+        <w:t>,</w:t>
+      </w:r>
+      <w:r>
+        <w:rPr>
+          <w:rFonts w:hint="eastAsia"/>
+        </w:rPr>
+        <w:t>例如</w:t>
+      </w:r>
+      <w:r>
+        <w:rPr>
+          <w:rFonts w:hint="eastAsia"/>
+        </w:rPr>
+        <w:t>:</w:t>
+      </w:r>
+      <w:r>
+        <w:t xml:space="preserve"> mysqli_select_db</w:t>
+      </w:r>
+      <w:r>
+        <w:rPr>
+          <w:rFonts w:hint="eastAsia"/>
+        </w:rPr>
+        <w:t>($link,</w:t>
+      </w:r>
+      <w:r>
+        <w:t xml:space="preserve"> “</w:t>
+      </w:r>
+      <w:r>
+        <w:rPr>
+          <w:rFonts w:hint="eastAsia"/>
+        </w:rPr>
+        <w:t>db</w:t>
+      </w:r>
+      <w:r>
+        <w:t xml:space="preserve"> name”)</w:t>
+      </w:r>
+      <w:r>
+        <w:rPr>
+          <w:rFonts w:hint="eastAsia"/>
+        </w:rPr>
+        <w:t>,</w:t>
+      </w:r>
+      <w:r>
+        <w:rPr>
+          <w:rFonts w:hint="eastAsia"/>
+        </w:rPr>
+        <w:t>第一个参数是必须的</w:t>
+      </w:r>
+      <w:r>
+        <w:rPr>
+          <w:rFonts w:hint="eastAsia"/>
+        </w:rPr>
+        <w:t>,</w:t>
+      </w:r>
+      <w:r>
+        <w:rPr>
+          <w:rFonts w:hint="eastAsia"/>
+        </w:rPr>
+        <w:t>而</w:t>
+      </w:r>
+      <w:r>
+        <w:rPr>
+          <w:rFonts w:hint="eastAsia"/>
+        </w:rPr>
+        <w:t>mysql_</w:t>
+      </w:r>
+      <w:r>
+        <w:t>select_db</w:t>
+      </w:r>
+      <w:bookmarkStart w:id="1" w:name="_GoBack"/>
+      <w:bookmarkEnd w:id="1"/>
+      <w:r>
+        <w:rPr>
+          <w:rFonts w:hint="eastAsia"/>
+        </w:rPr>
+        <w:t>()</w:t>
+      </w:r>
+      <w:r>
+        <w:rPr>
+          <w:rFonts w:hint="eastAsia"/>
+        </w:rPr>
+        <w:t>函数则不是必须的</w:t>
+      </w:r>
+      <w:r>
+        <w:rPr>
+          <w:rFonts w:hint="eastAsia"/>
+        </w:rPr>
+        <w:t>)</w:t>
+      </w:r>
+    </w:p>
+    <w:p>
+      <w:pPr>
         <w:pStyle w:val="1"/>
       </w:pPr>
       <w:r>
         <w:rPr>
           <w:rFonts w:hint="eastAsia"/>
         </w:rPr>
-        <w:lastRenderedPageBreak/>
         <w:t>JavaScript</w:t>
       </w:r>
     </w:p>
@@ -8207,6 +8758,7 @@
         <w:rPr>
           <w:rFonts w:hint="eastAsia"/>
         </w:rPr>
+        <w:lastRenderedPageBreak/>
         <w:t>中代码参与的代码</w:t>
       </w:r>
     </w:p>
@@ -8313,8 +8865,128 @@
     </w:p>
     <w:p>
       <w:pPr>
-        <w:rPr>
-          <w:b/>
+        <w:pStyle w:val="2"/>
+      </w:pPr>
+      <w:r>
+        <w:rPr>
+          <w:rFonts w:hint="eastAsia"/>
+        </w:rPr>
+        <w:t>获取数组长度失败</w:t>
+      </w:r>
+      <w:r>
+        <w:rPr>
+          <w:rFonts w:hint="eastAsia"/>
+        </w:rPr>
+        <w:t>:</w:t>
+      </w:r>
+    </w:p>
+    <w:p>
+      <w:r>
+        <w:rPr>
+          <w:rFonts w:hint="eastAsia"/>
+        </w:rPr>
+        <w:t>数组的长度是属性</w:t>
+      </w:r>
+      <w:r>
+        <w:rPr>
+          <w:rFonts w:hint="eastAsia"/>
+        </w:rPr>
+        <w:t>,</w:t>
+      </w:r>
+      <w:r>
+        <w:rPr>
+          <w:rFonts w:hint="eastAsia"/>
+        </w:rPr>
+        <w:t>不是方法</w:t>
+      </w:r>
+      <w:r>
+        <w:rPr>
+          <w:rFonts w:hint="eastAsia"/>
+        </w:rPr>
+        <w:t>,</w:t>
+      </w:r>
+      <w:r>
+        <w:rPr>
+          <w:rFonts w:hint="eastAsia"/>
+        </w:rPr>
+        <w:t>所以直接写</w:t>
+      </w:r>
+      <w:r>
+        <w:rPr>
+          <w:rFonts w:hint="eastAsia"/>
+        </w:rPr>
+        <w:t>:</w:t>
+      </w:r>
+    </w:p>
+    <w:p>
+      <w:pPr>
+        <w:pStyle w:val="a3"/>
+      </w:pPr>
+      <w:r>
+        <w:rPr>
+          <w:rFonts w:hint="eastAsia"/>
+        </w:rPr>
+        <w:t>arrayTest.</w:t>
+      </w:r>
+      <w:r>
+        <w:t>length;</w:t>
+      </w:r>
+    </w:p>
+    <w:p>
+      <w:pPr>
+        <w:rPr>
+          <w:color w:val="FF0000"/>
+        </w:rPr>
+      </w:pPr>
+      <w:r>
+        <w:rPr>
+          <w:rFonts w:hint="eastAsia"/>
+        </w:rPr>
+        <w:t>就行了</w:t>
+      </w:r>
+      <w:r>
+        <w:rPr>
+          <w:rFonts w:hint="eastAsia"/>
+        </w:rPr>
+        <w:t>,</w:t>
+      </w:r>
+      <w:r>
+        <w:rPr>
+          <w:rFonts w:hint="eastAsia"/>
+          <w:color w:val="FF0000"/>
+        </w:rPr>
+        <w:t xml:space="preserve"> </w:t>
+      </w:r>
+      <w:r>
+        <w:rPr>
+          <w:rFonts w:hint="eastAsia"/>
+          <w:color w:val="FF0000"/>
+        </w:rPr>
+        <w:t>不能写</w:t>
+      </w:r>
+      <w:r>
+        <w:rPr>
+          <w:rFonts w:hint="eastAsia"/>
+          <w:color w:val="FF0000"/>
+        </w:rPr>
+        <w:t>:</w:t>
+      </w:r>
+    </w:p>
+    <w:p>
+      <w:pPr>
+        <w:pStyle w:val="a3"/>
+      </w:pPr>
+      <w:r>
+        <w:rPr>
+          <w:rFonts w:hint="eastAsia"/>
+        </w:rPr>
+        <w:t>arrayTest.length();</w:t>
+      </w:r>
+    </w:p>
+    <w:p>
+      <w:pPr>
+        <w:rPr>
+          <w:rFonts w:hint="eastAsia"/>
         </w:rPr>
       </w:pPr>
     </w:p>
@@ -8477,179 +9149,179 @@
         <w:rPr>
           <w:rFonts w:hint="eastAsia"/>
         </w:rPr>
+        <w:t>使用</w:t>
+      </w:r>
+      <w:r>
+        <w:rPr>
+          <w:rFonts w:hint="eastAsia"/>
+        </w:rPr>
+        <w:t>LIMIT</w:t>
+      </w:r>
+      <w:r>
+        <w:rPr>
+          <w:rFonts w:hint="eastAsia"/>
+        </w:rPr>
+        <w:t>不起作用</w:t>
+      </w:r>
+      <w:r>
+        <w:rPr>
+          <w:rFonts w:hint="eastAsia"/>
+        </w:rPr>
+        <w:t>:</w:t>
+      </w:r>
+    </w:p>
+    <w:p>
+      <w:r>
+        <w:rPr>
+          <w:rFonts w:hint="eastAsia"/>
+        </w:rPr>
+        <w:t>据观察所得</w:t>
+      </w:r>
+      <w:r>
+        <w:rPr>
+          <w:rFonts w:hint="eastAsia"/>
+        </w:rPr>
+        <w:t>,</w:t>
+      </w:r>
+      <w:r>
+        <w:rPr>
+          <w:rFonts w:hint="eastAsia"/>
+        </w:rPr>
+        <w:t>使用</w:t>
+      </w:r>
+      <w:r>
+        <w:rPr>
+          <w:rFonts w:hint="eastAsia"/>
+        </w:rPr>
+        <w:t>LIMIT</w:t>
+      </w:r>
+      <w:r>
+        <w:rPr>
+          <w:rFonts w:hint="eastAsia"/>
+        </w:rPr>
+        <w:t>必须使用</w:t>
+      </w:r>
+      <w:r>
+        <w:rPr>
+          <w:rFonts w:hint="eastAsia"/>
+        </w:rPr>
+        <w:t>ORDER</w:t>
+      </w:r>
+      <w:r>
+        <w:t xml:space="preserve"> </w:t>
+      </w:r>
+      <w:r>
+        <w:rPr>
+          <w:rFonts w:hint="eastAsia"/>
+        </w:rPr>
+        <w:t>BY</w:t>
+      </w:r>
+      <w:r>
+        <w:t xml:space="preserve"> </w:t>
+      </w:r>
+      <w:r>
+        <w:rPr>
+          <w:rFonts w:hint="eastAsia"/>
+        </w:rPr>
+        <w:t>,</w:t>
+      </w:r>
+      <w:r>
+        <w:t xml:space="preserve"> </w:t>
+      </w:r>
+      <w:r>
+        <w:rPr>
+          <w:rFonts w:hint="eastAsia"/>
+        </w:rPr>
+        <w:t>不使用则不起作用</w:t>
+      </w:r>
+    </w:p>
+    <w:p>
+      <w:pPr>
+        <w:pStyle w:val="1"/>
+      </w:pPr>
+      <w:r>
+        <w:rPr>
+          <w:rFonts w:hint="eastAsia"/>
+        </w:rPr>
+        <w:t>sublime</w:t>
+      </w:r>
+      <w:r>
+        <w:t xml:space="preserve"> </w:t>
+      </w:r>
+      <w:r>
+        <w:rPr>
+          <w:rFonts w:hint="eastAsia"/>
+        </w:rPr>
+        <w:t>&amp;&amp;</w:t>
+      </w:r>
+      <w:r>
+        <w:t xml:space="preserve"> </w:t>
+      </w:r>
+      <w:r>
+        <w:rPr>
+          <w:rFonts w:hint="eastAsia"/>
+        </w:rPr>
+        <w:t>vim</w:t>
+      </w:r>
+    </w:p>
+    <w:p>
+      <w:pPr>
+        <w:pStyle w:val="2"/>
+      </w:pPr>
+      <w:r>
+        <w:rPr>
+          <w:rFonts w:hint="eastAsia"/>
+        </w:rPr>
+        <w:t>更改</w:t>
+      </w:r>
+      <w:r>
+        <w:rPr>
+          <w:rFonts w:hint="eastAsia"/>
+        </w:rPr>
+        <w:t>sublime</w:t>
+      </w:r>
+      <w:r>
+        <w:rPr>
+          <w:rFonts w:hint="eastAsia"/>
+        </w:rPr>
+        <w:t>的</w:t>
+      </w:r>
+      <w:r>
+        <w:rPr>
+          <w:rFonts w:hint="eastAsia"/>
+        </w:rPr>
+        <w:t>user</w:t>
+      </w:r>
+      <w:r>
+        <w:rPr>
+          <w:rFonts w:hint="eastAsia"/>
+        </w:rPr>
+        <w:t>配置不起作用</w:t>
+      </w:r>
+    </w:p>
+    <w:p>
+      <w:r>
+        <w:rPr>
+          <w:rFonts w:hint="eastAsia"/>
+        </w:rPr>
+        <w:t>sublime</w:t>
+      </w:r>
+      <w:r>
+        <w:rPr>
+          <w:rFonts w:hint="eastAsia"/>
+        </w:rPr>
+        <w:t>只对英文支持的比较好，将文件名改为英文即可</w:t>
+      </w:r>
+    </w:p>
+    <w:p>
+      <w:pPr>
+        <w:pStyle w:val="1"/>
+      </w:pPr>
+      <w:r>
+        <w:rPr>
+          <w:rFonts w:hint="eastAsia"/>
+        </w:rPr>
         <w:lastRenderedPageBreak/>
-        <w:t>使用</w:t>
-      </w:r>
-      <w:r>
-        <w:rPr>
-          <w:rFonts w:hint="eastAsia"/>
-        </w:rPr>
-        <w:t>LIMIT</w:t>
-      </w:r>
-      <w:r>
-        <w:rPr>
-          <w:rFonts w:hint="eastAsia"/>
-        </w:rPr>
-        <w:t>不起作用</w:t>
-      </w:r>
-      <w:r>
-        <w:rPr>
-          <w:rFonts w:hint="eastAsia"/>
-        </w:rPr>
-        <w:t>:</w:t>
-      </w:r>
-    </w:p>
-    <w:p>
-      <w:r>
-        <w:rPr>
-          <w:rFonts w:hint="eastAsia"/>
-        </w:rPr>
-        <w:t>据观察所得</w:t>
-      </w:r>
-      <w:r>
-        <w:rPr>
-          <w:rFonts w:hint="eastAsia"/>
-        </w:rPr>
-        <w:t>,</w:t>
-      </w:r>
-      <w:r>
-        <w:rPr>
-          <w:rFonts w:hint="eastAsia"/>
-        </w:rPr>
-        <w:t>使用</w:t>
-      </w:r>
-      <w:r>
-        <w:rPr>
-          <w:rFonts w:hint="eastAsia"/>
-        </w:rPr>
-        <w:t>LIMIT</w:t>
-      </w:r>
-      <w:r>
-        <w:rPr>
-          <w:rFonts w:hint="eastAsia"/>
-        </w:rPr>
-        <w:t>必须使用</w:t>
-      </w:r>
-      <w:r>
-        <w:rPr>
-          <w:rFonts w:hint="eastAsia"/>
-        </w:rPr>
-        <w:t>ORDER</w:t>
-      </w:r>
-      <w:r>
-        <w:t xml:space="preserve"> </w:t>
-      </w:r>
-      <w:r>
-        <w:rPr>
-          <w:rFonts w:hint="eastAsia"/>
-        </w:rPr>
-        <w:t>BY</w:t>
-      </w:r>
-      <w:r>
-        <w:t xml:space="preserve"> </w:t>
-      </w:r>
-      <w:r>
-        <w:rPr>
-          <w:rFonts w:hint="eastAsia"/>
-        </w:rPr>
-        <w:t>,</w:t>
-      </w:r>
-      <w:r>
-        <w:t xml:space="preserve"> </w:t>
-      </w:r>
-      <w:r>
-        <w:rPr>
-          <w:rFonts w:hint="eastAsia"/>
-        </w:rPr>
-        <w:t>不使用则不起作用</w:t>
-      </w:r>
-    </w:p>
-    <w:p>
-      <w:pPr>
-        <w:pStyle w:val="1"/>
-      </w:pPr>
-      <w:r>
-        <w:rPr>
-          <w:rFonts w:hint="eastAsia"/>
-        </w:rPr>
-        <w:t>sublime</w:t>
-      </w:r>
-      <w:r>
-        <w:t xml:space="preserve"> </w:t>
-      </w:r>
-      <w:r>
-        <w:rPr>
-          <w:rFonts w:hint="eastAsia"/>
-        </w:rPr>
-        <w:t>&amp;&amp;</w:t>
-      </w:r>
-      <w:r>
-        <w:t xml:space="preserve"> </w:t>
-      </w:r>
-      <w:r>
-        <w:rPr>
-          <w:rFonts w:hint="eastAsia"/>
-        </w:rPr>
-        <w:t>vim</w:t>
-      </w:r>
-    </w:p>
-    <w:p>
-      <w:pPr>
-        <w:pStyle w:val="2"/>
-      </w:pPr>
-      <w:r>
-        <w:rPr>
-          <w:rFonts w:hint="eastAsia"/>
-        </w:rPr>
-        <w:t>更改</w:t>
-      </w:r>
-      <w:r>
-        <w:rPr>
-          <w:rFonts w:hint="eastAsia"/>
-        </w:rPr>
-        <w:t>sublime</w:t>
-      </w:r>
-      <w:r>
-        <w:rPr>
-          <w:rFonts w:hint="eastAsia"/>
-        </w:rPr>
-        <w:t>的</w:t>
-      </w:r>
-      <w:r>
-        <w:rPr>
-          <w:rFonts w:hint="eastAsia"/>
-        </w:rPr>
-        <w:t>user</w:t>
-      </w:r>
-      <w:r>
-        <w:rPr>
-          <w:rFonts w:hint="eastAsia"/>
-        </w:rPr>
-        <w:t>配置不起作用</w:t>
-      </w:r>
-    </w:p>
-    <w:p>
-      <w:r>
-        <w:rPr>
-          <w:rFonts w:hint="eastAsia"/>
-        </w:rPr>
-        <w:t>sublime</w:t>
-      </w:r>
-      <w:r>
-        <w:rPr>
-          <w:rFonts w:hint="eastAsia"/>
-        </w:rPr>
-        <w:t>只对英文支持的比较好，将文件名改为英文即可</w:t>
-      </w:r>
-    </w:p>
-    <w:p>
-      <w:pPr>
-        <w:pStyle w:val="1"/>
-      </w:pPr>
-      <w:r>
-        <w:rPr>
-          <w:rFonts w:hint="eastAsia"/>
-        </w:rPr>
         <w:t>硬件</w:t>
       </w:r>
     </w:p>
@@ -9177,6 +9849,92 @@
     </w:lvl>
   </w:abstractNum>
   <w:abstractNum w:abstractNumId="3" w15:restartNumberingAfterBreak="0">
+    <w:nsid w:val="12417042"/>
+    <w:multiLevelType w:val="hybridMultilevel"/>
+    <w:tmpl w:val="CA86FFF0"/>
+    <w:lvl w:ilvl="0" w:tplc="0409000F">
+      <w:start w:val="1"/>
+      <w:numFmt w:val="decimal"/>
+      <w:lvlText w:val="%1."/>
+      <w:lvlJc w:val="left"/>
+      <w:pPr>
+        <w:ind w:left="420" w:hanging="420"/>
+      </w:pPr>
+    </w:lvl>
+    <w:lvl w:ilvl="1" w:tplc="04090019" w:tentative="1">
+      <w:start w:val="1"/>
+      <w:numFmt w:val="lowerLetter"/>
+      <w:lvlText w:val="%2)"/>
+      <w:lvlJc w:val="left"/>
+      <w:pPr>
+        <w:ind w:left="840" w:hanging="420"/>
+      </w:pPr>
+    </w:lvl>
+    <w:lvl w:ilvl="2" w:tplc="0409001B" w:tentative="1">
+      <w:start w:val="1"/>
+      <w:numFmt w:val="lowerRoman"/>
+      <w:lvlText w:val="%3."/>
+      <w:lvlJc w:val="right"/>
+      <w:pPr>
+        <w:ind w:left="1260" w:hanging="420"/>
+      </w:pPr>
+    </w:lvl>
+    <w:lvl w:ilvl="3" w:tplc="0409000F" w:tentative="1">
+      <w:start w:val="1"/>
+      <w:numFmt w:val="decimal"/>
+      <w:lvlText w:val="%4."/>
+      <w:lvlJc w:val="left"/>
+      <w:pPr>
+        <w:ind w:left="1680" w:hanging="420"/>
+      </w:pPr>
+    </w:lvl>
+    <w:lvl w:ilvl="4" w:tplc="04090019" w:tentative="1">
+      <w:start w:val="1"/>
+      <w:numFmt w:val="lowerLetter"/>
+      <w:lvlText w:val="%5)"/>
+      <w:lvlJc w:val="left"/>
+      <w:pPr>
+        <w:ind w:left="2100" w:hanging="420"/>
+      </w:pPr>
+    </w:lvl>
+    <w:lvl w:ilvl="5" w:tplc="0409001B" w:tentative="1">
+      <w:start w:val="1"/>
+      <w:numFmt w:val="lowerRoman"/>
+      <w:lvlText w:val="%6."/>
+      <w:lvlJc w:val="right"/>
+      <w:pPr>
+        <w:ind w:left="2520" w:hanging="420"/>
+      </w:pPr>
+    </w:lvl>
+    <w:lvl w:ilvl="6" w:tplc="0409000F" w:tentative="1">
+      <w:start w:val="1"/>
+      <w:numFmt w:val="decimal"/>
+      <w:lvlText w:val="%7."/>
+      <w:lvlJc w:val="left"/>
+      <w:pPr>
+        <w:ind w:left="2940" w:hanging="420"/>
+      </w:pPr>
+    </w:lvl>
+    <w:lvl w:ilvl="7" w:tplc="04090019" w:tentative="1">
+      <w:start w:val="1"/>
+      <w:numFmt w:val="lowerLetter"/>
+      <w:lvlText w:val="%8)"/>
+      <w:lvlJc w:val="left"/>
+      <w:pPr>
+        <w:ind w:left="3360" w:hanging="420"/>
+      </w:pPr>
+    </w:lvl>
+    <w:lvl w:ilvl="8" w:tplc="0409001B" w:tentative="1">
+      <w:start w:val="1"/>
+      <w:numFmt w:val="lowerRoman"/>
+      <w:lvlText w:val="%9."/>
+      <w:lvlJc w:val="right"/>
+      <w:pPr>
+        <w:ind w:left="3780" w:hanging="420"/>
+      </w:pPr>
+    </w:lvl>
+  </w:abstractNum>
+  <w:abstractNum w:abstractNumId="4" w15:restartNumberingAfterBreak="0">
     <w:nsid w:val="1DC67554"/>
     <w:multiLevelType w:val="hybridMultilevel"/>
     <w:tmpl w:val="AD00828C"/>
@@ -9289,7 +10047,7 @@
       </w:rPr>
     </w:lvl>
   </w:abstractNum>
-  <w:abstractNum w:abstractNumId="4" w15:restartNumberingAfterBreak="0">
+  <w:abstractNum w:abstractNumId="5" w15:restartNumberingAfterBreak="0">
     <w:nsid w:val="25A14FB5"/>
     <w:multiLevelType w:val="hybridMultilevel"/>
     <w:tmpl w:val="40AEA280"/>
@@ -9375,7 +10133,7 @@
       </w:pPr>
     </w:lvl>
   </w:abstractNum>
-  <w:abstractNum w:abstractNumId="5" w15:restartNumberingAfterBreak="0">
+  <w:abstractNum w:abstractNumId="6" w15:restartNumberingAfterBreak="0">
     <w:nsid w:val="25D2229B"/>
     <w:multiLevelType w:val="hybridMultilevel"/>
     <w:tmpl w:val="ABB83DC8"/>
@@ -9488,7 +10246,7 @@
       </w:rPr>
     </w:lvl>
   </w:abstractNum>
-  <w:abstractNum w:abstractNumId="6" w15:restartNumberingAfterBreak="0">
+  <w:abstractNum w:abstractNumId="7" w15:restartNumberingAfterBreak="0">
     <w:nsid w:val="2B61554A"/>
     <w:multiLevelType w:val="hybridMultilevel"/>
     <w:tmpl w:val="CA9EBD62"/>
@@ -9601,7 +10359,7 @@
       </w:rPr>
     </w:lvl>
   </w:abstractNum>
-  <w:abstractNum w:abstractNumId="7" w15:restartNumberingAfterBreak="0">
+  <w:abstractNum w:abstractNumId="8" w15:restartNumberingAfterBreak="0">
     <w:nsid w:val="359B455F"/>
     <w:multiLevelType w:val="hybridMultilevel"/>
     <w:tmpl w:val="2C96F848"/>
@@ -9714,7 +10472,7 @@
       </w:rPr>
     </w:lvl>
   </w:abstractNum>
-  <w:abstractNum w:abstractNumId="8" w15:restartNumberingAfterBreak="0">
+  <w:abstractNum w:abstractNumId="9" w15:restartNumberingAfterBreak="0">
     <w:nsid w:val="4BEB384D"/>
     <w:multiLevelType w:val="hybridMultilevel"/>
     <w:tmpl w:val="3CC6C38A"/>
@@ -9800,7 +10558,96 @@
       </w:pPr>
     </w:lvl>
   </w:abstractNum>
-  <w:abstractNum w:abstractNumId="9" w15:restartNumberingAfterBreak="0">
+  <w:abstractNum w:abstractNumId="10" w15:restartNumberingAfterBreak="0">
+    <w:nsid w:val="5BF4745F"/>
+    <w:multiLevelType w:val="hybridMultilevel"/>
+    <w:tmpl w:val="70A4BDBA"/>
+    <w:lvl w:ilvl="0" w:tplc="E3FE32B0">
+      <w:start w:val="1"/>
+      <w:numFmt w:val="decimal"/>
+      <w:lvlText w:val="%1."/>
+      <w:lvlJc w:val="left"/>
+      <w:pPr>
+        <w:ind w:left="360" w:hanging="360"/>
+      </w:pPr>
+      <w:rPr>
+        <w:rFonts w:hint="default"/>
+      </w:rPr>
+    </w:lvl>
+    <w:lvl w:ilvl="1" w:tplc="04090019" w:tentative="1">
+      <w:start w:val="1"/>
+      <w:numFmt w:val="lowerLetter"/>
+      <w:lvlText w:val="%2)"/>
+      <w:lvlJc w:val="left"/>
+      <w:pPr>
+        <w:ind w:left="840" w:hanging="420"/>
+      </w:pPr>
+    </w:lvl>
+    <w:lvl w:ilvl="2" w:tplc="0409001B" w:tentative="1">
+      <w:start w:val="1"/>
+      <w:numFmt w:val="lowerRoman"/>
+      <w:lvlText w:val="%3."/>
+      <w:lvlJc w:val="right"/>
+      <w:pPr>
+        <w:ind w:left="1260" w:hanging="420"/>
+      </w:pPr>
+    </w:lvl>
+    <w:lvl w:ilvl="3" w:tplc="0409000F" w:tentative="1">
+      <w:start w:val="1"/>
+      <w:numFmt w:val="decimal"/>
+      <w:lvlText w:val="%4."/>
+      <w:lvlJc w:val="left"/>
+      <w:pPr>
+        <w:ind w:left="1680" w:hanging="420"/>
+      </w:pPr>
+    </w:lvl>
+    <w:lvl w:ilvl="4" w:tplc="04090019" w:tentative="1">
+      <w:start w:val="1"/>
+      <w:numFmt w:val="lowerLetter"/>
+      <w:lvlText w:val="%5)"/>
+      <w:lvlJc w:val="left"/>
+      <w:pPr>
+        <w:ind w:left="2100" w:hanging="420"/>
+      </w:pPr>
+    </w:lvl>
+    <w:lvl w:ilvl="5" w:tplc="0409001B" w:tentative="1">
+      <w:start w:val="1"/>
+      <w:numFmt w:val="lowerRoman"/>
+      <w:lvlText w:val="%6."/>
+      <w:lvlJc w:val="right"/>
+      <w:pPr>
+        <w:ind w:left="2520" w:hanging="420"/>
+      </w:pPr>
+    </w:lvl>
+    <w:lvl w:ilvl="6" w:tplc="0409000F" w:tentative="1">
+      <w:start w:val="1"/>
+      <w:numFmt w:val="decimal"/>
+      <w:lvlText w:val="%7."/>
+      <w:lvlJc w:val="left"/>
+      <w:pPr>
+        <w:ind w:left="2940" w:hanging="420"/>
+      </w:pPr>
+    </w:lvl>
+    <w:lvl w:ilvl="7" w:tplc="04090019" w:tentative="1">
+      <w:start w:val="1"/>
+      <w:numFmt w:val="lowerLetter"/>
+      <w:lvlText w:val="%8)"/>
+      <w:lvlJc w:val="left"/>
+      <w:pPr>
+        <w:ind w:left="3360" w:hanging="420"/>
+      </w:pPr>
+    </w:lvl>
+    <w:lvl w:ilvl="8" w:tplc="0409001B" w:tentative="1">
+      <w:start w:val="1"/>
+      <w:numFmt w:val="lowerRoman"/>
+      <w:lvlText w:val="%9."/>
+      <w:lvlJc w:val="right"/>
+      <w:pPr>
+        <w:ind w:left="3780" w:hanging="420"/>
+      </w:pPr>
+    </w:lvl>
+  </w:abstractNum>
+  <w:abstractNum w:abstractNumId="11" w15:restartNumberingAfterBreak="0">
     <w:nsid w:val="65C87F84"/>
     <w:multiLevelType w:val="hybridMultilevel"/>
     <w:tmpl w:val="96AE27E2"/>
@@ -9913,7 +10760,7 @@
       </w:rPr>
     </w:lvl>
   </w:abstractNum>
-  <w:abstractNum w:abstractNumId="10" w15:restartNumberingAfterBreak="0">
+  <w:abstractNum w:abstractNumId="12" w15:restartNumberingAfterBreak="0">
     <w:nsid w:val="6AA22069"/>
     <w:multiLevelType w:val="hybridMultilevel"/>
     <w:tmpl w:val="2B189A4C"/>
@@ -9999,7 +10846,7 @@
       </w:pPr>
     </w:lvl>
   </w:abstractNum>
-  <w:abstractNum w:abstractNumId="11" w15:restartNumberingAfterBreak="0">
+  <w:abstractNum w:abstractNumId="13" w15:restartNumberingAfterBreak="0">
     <w:nsid w:val="705B2758"/>
     <w:multiLevelType w:val="multilevel"/>
     <w:tmpl w:val="4A68E41C"/>
@@ -10112,7 +10959,7 @@
       </w:pPr>
     </w:lvl>
   </w:abstractNum>
-  <w:abstractNum w:abstractNumId="12" w15:restartNumberingAfterBreak="0">
+  <w:abstractNum w:abstractNumId="14" w15:restartNumberingAfterBreak="0">
     <w:nsid w:val="74967D71"/>
     <w:multiLevelType w:val="hybridMultilevel"/>
     <w:tmpl w:val="3FB21A1A"/>
@@ -10198,7 +11045,7 @@
       </w:pPr>
     </w:lvl>
   </w:abstractNum>
-  <w:abstractNum w:abstractNumId="13" w15:restartNumberingAfterBreak="0">
+  <w:abstractNum w:abstractNumId="15" w15:restartNumberingAfterBreak="0">
     <w:nsid w:val="759949A2"/>
     <w:multiLevelType w:val="hybridMultilevel"/>
     <w:tmpl w:val="ED48842C"/>
@@ -10311,7 +11158,7 @@
       </w:rPr>
     </w:lvl>
   </w:abstractNum>
-  <w:abstractNum w:abstractNumId="14" w15:restartNumberingAfterBreak="0">
+  <w:abstractNum w:abstractNumId="16" w15:restartNumberingAfterBreak="0">
     <w:nsid w:val="78966BDB"/>
     <w:multiLevelType w:val="hybridMultilevel"/>
     <w:tmpl w:val="2C96F848"/>
@@ -10425,49 +11272,55 @@
     </w:lvl>
   </w:abstractNum>
   <w:num w:numId="1">
-    <w:abstractNumId w:val="11"/>
+    <w:abstractNumId w:val="13"/>
   </w:num>
   <w:num w:numId="2">
     <w:abstractNumId w:val="2"/>
   </w:num>
   <w:num w:numId="3">
-    <w:abstractNumId w:val="10"/>
+    <w:abstractNumId w:val="12"/>
   </w:num>
   <w:num w:numId="4">
     <w:abstractNumId w:val="1"/>
   </w:num>
   <w:num w:numId="5">
-    <w:abstractNumId w:val="5"/>
+    <w:abstractNumId w:val="6"/>
   </w:num>
   <w:num w:numId="6">
-    <w:abstractNumId w:val="13"/>
+    <w:abstractNumId w:val="15"/>
   </w:num>
   <w:num w:numId="7">
-    <w:abstractNumId w:val="6"/>
+    <w:abstractNumId w:val="7"/>
   </w:num>
   <w:num w:numId="8">
-    <w:abstractNumId w:val="3"/>
+    <w:abstractNumId w:val="4"/>
   </w:num>
   <w:num w:numId="9">
-    <w:abstractNumId w:val="9"/>
+    <w:abstractNumId w:val="11"/>
   </w:num>
   <w:num w:numId="10">
-    <w:abstractNumId w:val="8"/>
+    <w:abstractNumId w:val="9"/>
   </w:num>
   <w:num w:numId="11">
     <w:abstractNumId w:val="0"/>
   </w:num>
   <w:num w:numId="12">
+    <w:abstractNumId w:val="16"/>
+  </w:num>
+  <w:num w:numId="13">
+    <w:abstractNumId w:val="8"/>
+  </w:num>
+  <w:num w:numId="14">
     <w:abstractNumId w:val="14"/>
   </w:num>
-  <w:num w:numId="13">
-    <w:abstractNumId w:val="7"/>
+  <w:num w:numId="15">
+    <w:abstractNumId w:val="5"/>
   </w:num>
-  <w:num w:numId="14">
-    <w:abstractNumId w:val="12"/>
+  <w:num w:numId="16">
+    <w:abstractNumId w:val="3"/>
   </w:num>
-  <w:num w:numId="15">
-    <w:abstractNumId w:val="4"/>
+  <w:num w:numId="17">
+    <w:abstractNumId w:val="10"/>
   </w:num>
 </w:numbering>
 </file>
@@ -11244,7 +12097,6 @@
     <w:name w:val="Hyperlink"/>
     <w:basedOn w:val="a0"/>
     <w:uiPriority w:val="99"/>
-    <w:semiHidden/>
     <w:unhideWhenUsed/>
     <w:rsid w:val="00C96C1D"/>
     <w:rPr>
@@ -11263,6 +12115,18 @@
       <w:rFonts w:ascii="宋体" w:eastAsia="宋体" w:hAnsi="宋体" w:cs="宋体"/>
       <w:sz w:val="24"/>
       <w:szCs w:val="24"/>
+    </w:rPr>
+  </w:style>
+  <w:style w:type="character" w:styleId="af1">
+    <w:name w:val="Unresolved Mention"/>
+    <w:basedOn w:val="a0"/>
+    <w:uiPriority w:val="99"/>
+    <w:semiHidden/>
+    <w:unhideWhenUsed/>
+    <w:rsid w:val="000C7091"/>
+    <w:rPr>
+      <w:color w:val="808080"/>
+      <w:shd w:val="clear" w:color="auto" w:fill="E6E6E6"/>
     </w:rPr>
   </w:style>
 </w:styles>

</xml_diff>

<commit_message>
update error log long time no see
</commit_message>
<xml_diff>
--- a/Error_log.docx
+++ b/Error_log.docx
@@ -810,11 +810,6 @@
       </w:r>
     </w:p>
     <w:p>
-      <w:pPr>
-        <w:rPr>
-          <w:rFonts w:hint="eastAsia"/>
-        </w:rPr>
-      </w:pPr>
       <w:r>
         <w:rPr>
           <w:rFonts w:hint="eastAsia"/>
@@ -901,19 +896,12 @@
       </w:r>
     </w:p>
     <w:p>
-      <w:pPr>
-        <w:rPr>
-          <w:rFonts w:hint="eastAsia"/>
-        </w:rPr>
-      </w:pPr>
       <w:r>
         <w:rPr>
           <w:rFonts w:hint="eastAsia"/>
         </w:rPr>
         <w:t>即可消除错误</w:t>
       </w:r>
-      <w:bookmarkStart w:id="0" w:name="_GoBack"/>
-      <w:bookmarkEnd w:id="0"/>
     </w:p>
     <w:p>
       <w:pPr>
@@ -6599,6 +6587,13 @@
     <w:p>
       <w:pPr>
         <w:pStyle w:val="a3"/>
+        <w:rPr>
+          <w:rStyle w:val="pun"/>
+          <w:color w:val="00AA00"/>
+          <w:sz w:val="21"/>
+          <w:szCs w:val="21"/>
+          <w:shd w:val="clear" w:color="auto" w:fill="F8F8F8"/>
+        </w:rPr>
       </w:pPr>
       <w:r>
         <w:rPr>
@@ -6713,108 +6708,468 @@
     </w:p>
     <w:p>
       <w:pPr>
+        <w:pStyle w:val="2"/>
+        <w:rPr>
+          <w:shd w:val="clear" w:color="auto" w:fill="F8F8F8"/>
+        </w:rPr>
+      </w:pPr>
+      <w:r>
+        <w:rPr>
+          <w:rFonts w:hint="eastAsia"/>
+          <w:shd w:val="clear" w:color="auto" w:fill="F8F8F8"/>
+        </w:rPr>
+        <w:lastRenderedPageBreak/>
+        <w:t>scanf</w:t>
+      </w:r>
+      <w:r>
+        <w:rPr>
+          <w:rFonts w:hint="eastAsia"/>
+          <w:shd w:val="clear" w:color="auto" w:fill="F8F8F8"/>
+        </w:rPr>
+        <w:t>无效，打印出乱码</w:t>
+      </w:r>
+    </w:p>
+    <w:p>
+      <w:r>
+        <w:rPr>
+          <w:rFonts w:hint="eastAsia"/>
+        </w:rPr>
+        <w:t>原因：使用</w:t>
+      </w:r>
+      <w:r>
+        <w:rPr>
+          <w:rFonts w:hint="eastAsia"/>
+        </w:rPr>
+        <w:t>scanf</w:t>
+      </w:r>
+      <w:r>
+        <w:rPr>
+          <w:rFonts w:hint="eastAsia"/>
+        </w:rPr>
+        <w:t>扫描了一个临时变量字符串，在</w:t>
+      </w:r>
+      <w:r>
+        <w:rPr>
+          <w:rFonts w:hint="eastAsia"/>
+        </w:rPr>
+        <w:t>IAR</w:t>
+      </w:r>
+      <w:r>
+        <w:rPr>
+          <w:rFonts w:hint="eastAsia"/>
+        </w:rPr>
+        <w:t>中，临时变量字符串内容是随机的</w:t>
+      </w:r>
+    </w:p>
+    <w:p>
+      <w:r>
+        <w:rPr>
+          <w:rFonts w:hint="eastAsia"/>
+        </w:rPr>
+        <w:t>解决过程：</w:t>
+      </w:r>
+    </w:p>
+    <w:p>
+      <w:pPr>
+        <w:pStyle w:val="a9"/>
+        <w:numPr>
+          <w:ilvl w:val="0"/>
+          <w:numId w:val="19"/>
+        </w:numPr>
+        <w:ind w:firstLineChars="0"/>
+      </w:pPr>
+      <w:r>
+        <w:rPr>
+          <w:rFonts w:hint="eastAsia"/>
+        </w:rPr>
+        <w:t>使用</w:t>
+      </w:r>
+      <w:r>
+        <w:rPr>
+          <w:rFonts w:hint="eastAsia"/>
+        </w:rPr>
+        <w:t>IAR</w:t>
+      </w:r>
+      <w:r>
+        <w:rPr>
+          <w:rFonts w:hint="eastAsia"/>
+        </w:rPr>
+        <w:t>的调试观察变量字符串，发现不是以</w:t>
+      </w:r>
+      <w:r>
+        <w:rPr>
+          <w:rFonts w:hint="eastAsia"/>
+        </w:rPr>
+        <w:t>\</w:t>
+      </w:r>
+      <w:r>
+        <w:t>0</w:t>
+      </w:r>
+      <w:r>
+        <w:rPr>
+          <w:rFonts w:hint="eastAsia"/>
+        </w:rPr>
+        <w:t>结尾</w:t>
+      </w:r>
+    </w:p>
+    <w:p>
+      <w:pPr>
+        <w:pStyle w:val="a9"/>
+        <w:numPr>
+          <w:ilvl w:val="0"/>
+          <w:numId w:val="19"/>
+        </w:numPr>
+        <w:ind w:firstLineChars="0"/>
+      </w:pPr>
+      <w:r>
+        <w:rPr>
+          <w:rFonts w:hint="eastAsia"/>
+        </w:rPr>
+        <w:t>修改代码，使字符串以</w:t>
+      </w:r>
+      <w:r>
+        <w:rPr>
+          <w:rFonts w:hint="eastAsia"/>
+        </w:rPr>
+        <w:t>\</w:t>
+      </w:r>
+      <w:r>
+        <w:t>0</w:t>
+      </w:r>
+      <w:r>
+        <w:rPr>
+          <w:rFonts w:hint="eastAsia"/>
+        </w:rPr>
+        <w:t>结尾，没有解决</w:t>
+      </w:r>
+    </w:p>
+    <w:p>
+      <w:pPr>
+        <w:pStyle w:val="a9"/>
+        <w:numPr>
+          <w:ilvl w:val="0"/>
+          <w:numId w:val="19"/>
+        </w:numPr>
+        <w:ind w:firstLineChars="0"/>
+      </w:pPr>
+      <w:r>
+        <w:rPr>
+          <w:rFonts w:hint="eastAsia"/>
+        </w:rPr>
+        <w:t>修改代码，定义字符串时，</w:t>
+      </w:r>
+      <w:r>
+        <w:rPr>
+          <w:rFonts w:hint="eastAsia"/>
+        </w:rPr>
+        <w:t>\</w:t>
+      </w:r>
+      <w:r>
+        <w:t>0</w:t>
+      </w:r>
+      <w:r>
+        <w:rPr>
+          <w:rFonts w:hint="eastAsia"/>
+        </w:rPr>
+        <w:t>赋值，问题解决，此时字符串有效位结尾都是</w:t>
+      </w:r>
+      <w:r>
+        <w:rPr>
+          <w:rFonts w:hint="eastAsia"/>
+        </w:rPr>
+        <w:t>\</w:t>
+      </w:r>
+      <w:r>
+        <w:t>0</w:t>
+      </w:r>
+      <w:bookmarkStart w:id="0" w:name="_GoBack"/>
+      <w:bookmarkEnd w:id="0"/>
+    </w:p>
+    <w:p>
+      <w:pPr>
+        <w:pStyle w:val="a9"/>
+        <w:numPr>
+          <w:ilvl w:val="0"/>
+          <w:numId w:val="19"/>
+        </w:numPr>
+        <w:ind w:firstLineChars="0"/>
+        <w:rPr>
+          <w:rFonts w:hint="eastAsia"/>
+        </w:rPr>
+      </w:pPr>
+      <w:r>
+        <w:rPr>
+          <w:rFonts w:hint="eastAsia"/>
+        </w:rPr>
+        <w:t>scanf</w:t>
+      </w:r>
+      <w:r>
+        <w:rPr>
+          <w:rFonts w:hint="eastAsia"/>
+        </w:rPr>
+        <w:t>需要字符串结尾全部都是</w:t>
+      </w:r>
+      <w:r>
+        <w:rPr>
+          <w:rFonts w:hint="eastAsia"/>
+        </w:rPr>
+        <w:t>\</w:t>
+      </w:r>
+      <w:r>
+        <w:t>0</w:t>
+      </w:r>
+      <w:r>
+        <w:rPr>
+          <w:rFonts w:hint="eastAsia"/>
+        </w:rPr>
+        <w:t>才能运行</w:t>
+      </w:r>
+    </w:p>
+    <w:p>
+      <w:r>
+        <w:rPr>
+          <w:rFonts w:hint="eastAsia"/>
+        </w:rPr>
+        <w:t>解决：使用前必须要清空字符串内容：</w:t>
+      </w:r>
+    </w:p>
+    <w:p>
+      <w:pPr>
+        <w:pStyle w:val="a3"/>
+      </w:pPr>
+      <w:r>
+        <w:t>void ClearStringBuff(u8* buff, u8 length)</w:t>
+      </w:r>
+    </w:p>
+    <w:p>
+      <w:pPr>
+        <w:pStyle w:val="a3"/>
+      </w:pPr>
+      <w:r>
+        <w:t>{</w:t>
+      </w:r>
+    </w:p>
+    <w:p>
+      <w:pPr>
+        <w:pStyle w:val="a3"/>
+      </w:pPr>
+      <w:r>
+        <w:tab/>
+        <w:t>if (buff == NULL)</w:t>
+      </w:r>
+    </w:p>
+    <w:p>
+      <w:pPr>
+        <w:pStyle w:val="a3"/>
+      </w:pPr>
+      <w:r>
+        <w:t xml:space="preserve">        return;</w:t>
+      </w:r>
+    </w:p>
+    <w:p>
+      <w:pPr>
+        <w:pStyle w:val="a3"/>
+      </w:pPr>
+      <w:r>
+        <w:tab/>
+        <w:t>for(u8 i = 0; i &lt; length; i++)</w:t>
+      </w:r>
+    </w:p>
+    <w:p>
+      <w:pPr>
+        <w:pStyle w:val="a3"/>
+      </w:pPr>
+      <w:r>
+        <w:tab/>
+        <w:t>{</w:t>
+      </w:r>
+    </w:p>
+    <w:p>
+      <w:pPr>
+        <w:pStyle w:val="a3"/>
+      </w:pPr>
+      <w:r>
+        <w:tab/>
+      </w:r>
+      <w:r>
+        <w:tab/>
+        <w:t>buff[i] = '\0';</w:t>
+      </w:r>
+    </w:p>
+    <w:p>
+      <w:pPr>
+        <w:pStyle w:val="a3"/>
+      </w:pPr>
+      <w:r>
+        <w:tab/>
+        <w:t>}</w:t>
+      </w:r>
+    </w:p>
+    <w:p>
+      <w:pPr>
+        <w:pStyle w:val="a3"/>
+      </w:pPr>
+      <w:r>
+        <w:t>}</w:t>
+      </w:r>
+    </w:p>
+    <w:p>
+      <w:pPr>
+        <w:pStyle w:val="a3"/>
+        <w:rPr>
+          <w:rFonts w:eastAsiaTheme="minorEastAsia" w:hint="eastAsia"/>
+        </w:rPr>
+      </w:pPr>
+    </w:p>
+    <w:p>
+      <w:pPr>
+        <w:pStyle w:val="2"/>
+        <w:rPr>
+          <w:shd w:val="clear" w:color="auto" w:fill="F8F8F8"/>
+        </w:rPr>
+      </w:pPr>
+      <w:r>
+        <w:rPr>
+          <w:rFonts w:hint="eastAsia"/>
+          <w:shd w:val="clear" w:color="auto" w:fill="F8F8F8"/>
+        </w:rPr>
+        <w:t>程序打到断点之后，继续运行（复位）</w:t>
+      </w:r>
+    </w:p>
+    <w:p>
+      <w:r>
+        <w:rPr>
+          <w:rFonts w:hint="eastAsia"/>
+        </w:rPr>
+        <w:t>原因：使能了独立看门狗</w:t>
+      </w:r>
+    </w:p>
+    <w:p>
+      <w:pPr>
+        <w:rPr>
+          <w:color w:val="FF0000"/>
+        </w:rPr>
+      </w:pPr>
+      <w:r>
+        <w:rPr>
+          <w:rFonts w:hint="eastAsia"/>
+          <w:color w:val="FF0000"/>
+        </w:rPr>
+        <w:t>关掉看门狗即可</w:t>
+      </w:r>
+    </w:p>
+    <w:p>
+      <w:pPr>
+        <w:rPr>
+          <w:rFonts w:hint="eastAsia"/>
+          <w:color w:val="FF0000"/>
+        </w:rPr>
+      </w:pPr>
+    </w:p>
+    <w:p>
+      <w:pPr>
         <w:pStyle w:val="1"/>
       </w:pPr>
       <w:r>
         <w:rPr>
           <w:rFonts w:hint="eastAsia"/>
         </w:rPr>
+        <w:t>uCOS</w:t>
+      </w:r>
+      <w:r>
+        <w:t xml:space="preserve"> </w:t>
+      </w:r>
+      <w:r>
+        <w:rPr>
+          <w:rFonts w:hint="eastAsia"/>
+        </w:rPr>
+        <w:t>||</w:t>
+      </w:r>
+      <w:r>
+        <w:t xml:space="preserve"> </w:t>
+      </w:r>
+      <w:r>
+        <w:rPr>
+          <w:rFonts w:hint="eastAsia"/>
+        </w:rPr>
+        <w:t>FreeRTOS</w:t>
+      </w:r>
+      <w:r>
+        <w:t xml:space="preserve"> </w:t>
+      </w:r>
+      <w:r>
+        <w:rPr>
+          <w:rFonts w:hint="eastAsia"/>
+        </w:rPr>
+        <w:t>||</w:t>
+      </w:r>
+      <w:r>
+        <w:t xml:space="preserve"> </w:t>
+      </w:r>
+      <w:r>
+        <w:rPr>
+          <w:rFonts w:hint="eastAsia"/>
+        </w:rPr>
+        <w:t>RTX</w:t>
+      </w:r>
+    </w:p>
+    <w:p>
+      <w:pPr>
+        <w:pStyle w:val="2"/>
+      </w:pPr>
+      <w:r>
+        <w:rPr>
+          <w:rFonts w:hint="eastAsia"/>
+        </w:rPr>
+        <w:t>(uCOS2)</w:t>
+      </w:r>
+      <w:r>
+        <w:rPr>
+          <w:rFonts w:hint="eastAsia"/>
+        </w:rPr>
+        <w:t>进入临界段函数报错：</w:t>
+      </w:r>
+      <w:r>
+        <w:t>Error[Pe020]: identifier "cpu_sr" is undefined</w:t>
+      </w:r>
+    </w:p>
+    <w:p>
+      <w:r>
+        <w:rPr>
+          <w:rFonts w:hint="eastAsia"/>
+        </w:rPr>
+        <w:t>临界段函数需要返回变量</w:t>
+      </w:r>
+      <w:r>
+        <w:rPr>
+          <w:rFonts w:hint="eastAsia"/>
+        </w:rPr>
+        <w:t>SR</w:t>
+      </w:r>
+      <w:r>
+        <w:rPr>
+          <w:rFonts w:hint="eastAsia"/>
+        </w:rPr>
+        <w:t>，那么只需要定义一个即可</w:t>
+      </w:r>
+    </w:p>
+    <w:p>
+      <w:r>
+        <w:rPr>
+          <w:rFonts w:hint="eastAsia"/>
+        </w:rPr>
+        <w:t>在任务函数循环前面定义：</w:t>
+      </w:r>
+    </w:p>
+    <w:p>
+      <w:pPr>
+        <w:pStyle w:val="a3"/>
+        <w:rPr>
+          <w:rFonts w:eastAsiaTheme="minorEastAsia"/>
+        </w:rPr>
+      </w:pPr>
+      <w:r>
         <w:lastRenderedPageBreak/>
-        <w:t>uCOS</w:t>
-      </w:r>
-      <w:r>
-        <w:t xml:space="preserve"> </w:t>
-      </w:r>
-      <w:r>
-        <w:rPr>
-          <w:rFonts w:hint="eastAsia"/>
-        </w:rPr>
-        <w:t>||</w:t>
-      </w:r>
-      <w:r>
-        <w:t xml:space="preserve"> </w:t>
-      </w:r>
-      <w:r>
-        <w:rPr>
-          <w:rFonts w:hint="eastAsia"/>
-        </w:rPr>
-        <w:t>FreeRTOS</w:t>
-      </w:r>
-      <w:r>
-        <w:t xml:space="preserve"> </w:t>
-      </w:r>
-      <w:r>
-        <w:rPr>
-          <w:rFonts w:hint="eastAsia"/>
-        </w:rPr>
-        <w:t>||</w:t>
-      </w:r>
-      <w:r>
-        <w:t xml:space="preserve"> </w:t>
-      </w:r>
-      <w:r>
-        <w:rPr>
-          <w:rFonts w:hint="eastAsia"/>
-        </w:rPr>
-        <w:t>RTX</w:t>
-      </w:r>
-    </w:p>
-    <w:p>
-      <w:pPr>
-        <w:pStyle w:val="2"/>
-      </w:pPr>
-      <w:r>
-        <w:rPr>
-          <w:rFonts w:hint="eastAsia"/>
-        </w:rPr>
-        <w:t>(uCOS2)</w:t>
-      </w:r>
-      <w:r>
-        <w:rPr>
-          <w:rFonts w:hint="eastAsia"/>
-        </w:rPr>
-        <w:t>进入临界段函数报错：</w:t>
-      </w:r>
-      <w:r>
-        <w:t>Error[Pe020]: identifier "cpu_sr" is undefined</w:t>
-      </w:r>
-    </w:p>
-    <w:p>
-      <w:r>
-        <w:rPr>
-          <w:rFonts w:hint="eastAsia"/>
-        </w:rPr>
-        <w:t>临界段函数需要返回变量</w:t>
-      </w:r>
-      <w:r>
-        <w:rPr>
-          <w:rFonts w:hint="eastAsia"/>
-        </w:rPr>
-        <w:t>SR</w:t>
-      </w:r>
-      <w:r>
-        <w:rPr>
-          <w:rFonts w:hint="eastAsia"/>
-        </w:rPr>
-        <w:t>，那么只需要定义一个即可</w:t>
-      </w:r>
-    </w:p>
-    <w:p>
-      <w:r>
-        <w:rPr>
-          <w:rFonts w:hint="eastAsia"/>
-        </w:rPr>
-        <w:t>在任务函数循环前面定义：</w:t>
-      </w:r>
-    </w:p>
-    <w:p>
-      <w:pPr>
-        <w:pStyle w:val="a3"/>
-        <w:rPr>
-          <w:rFonts w:eastAsiaTheme="minorEastAsia"/>
-        </w:rPr>
-      </w:pPr>
-      <w:r>
         <w:t>OS_CPU_SR cpu_sr;</w:t>
       </w:r>
     </w:p>
@@ -7229,7 +7584,6 @@
           <w:sz w:val="21"/>
           <w:szCs w:val="21"/>
         </w:rPr>
-        <w:lastRenderedPageBreak/>
         <w:t>to set your account's default identity.</w:t>
       </w:r>
       <w:r>
@@ -7401,7 +7755,6 @@
           <w:szCs w:val="21"/>
         </w:rPr>
         <w:br/>
-        <w:t>1 file changed, 3 insertions(+)</w:t>
       </w:r>
       <w:r>
         <w:rPr>
@@ -7410,6 +7763,16 @@
           <w:sz w:val="21"/>
           <w:szCs w:val="21"/>
         </w:rPr>
+        <w:lastRenderedPageBreak/>
+        <w:t>1 file changed, 3 insertions(+)</w:t>
+      </w:r>
+      <w:r>
+        <w:rPr>
+          <w:rFonts w:ascii="Segoe UI" w:hAnsi="Segoe UI" w:cs="Segoe UI"/>
+          <w:color w:val="24292E"/>
+          <w:sz w:val="21"/>
+          <w:szCs w:val="21"/>
+        </w:rPr>
         <w:br/>
         <w:t>create mode 100644 read.txt</w:t>
       </w:r>
@@ -7606,68 +7969,68 @@
         <w:pStyle w:val="a3"/>
       </w:pPr>
       <w:r>
+        <w:t>remote: Total 10 (delta 2), reused 0 (delta 0), pack-reused 0</w:t>
+      </w:r>
+    </w:p>
+    <w:p>
+      <w:pPr>
+        <w:pStyle w:val="a3"/>
+      </w:pPr>
+      <w:r>
+        <w:t>Unpacking objects: 100% (10/10), done.</w:t>
+      </w:r>
+    </w:p>
+    <w:p>
+      <w:pPr>
+        <w:pStyle w:val="a3"/>
+      </w:pPr>
+      <w:r>
+        <w:t>From github.com:wangzilinn/parse_XV11_lidar_on_STM32F103</w:t>
+      </w:r>
+    </w:p>
+    <w:p>
+      <w:pPr>
+        <w:pStyle w:val="a3"/>
+      </w:pPr>
+      <w:r>
+        <w:t xml:space="preserve"> * [new branch]      master     -&gt; origin/master</w:t>
+      </w:r>
+    </w:p>
+    <w:p>
+      <w:pPr>
+        <w:pStyle w:val="a3"/>
+      </w:pPr>
+      <w:r>
+        <w:t>There is no tracking information for the current branch.</w:t>
+      </w:r>
+    </w:p>
+    <w:p>
+      <w:pPr>
+        <w:pStyle w:val="a3"/>
+      </w:pPr>
+      <w:r>
+        <w:t>Please specify which branch you want to merge with.</w:t>
+      </w:r>
+    </w:p>
+    <w:p>
+      <w:pPr>
+        <w:pStyle w:val="a3"/>
+      </w:pPr>
+      <w:r>
+        <w:t>See git-pull(1) for details</w:t>
+      </w:r>
+    </w:p>
+    <w:p>
+      <w:pPr>
+        <w:pStyle w:val="a3"/>
+      </w:pPr>
+    </w:p>
+    <w:p>
+      <w:pPr>
+        <w:pStyle w:val="a3"/>
+      </w:pPr>
+      <w:r>
         <w:lastRenderedPageBreak/>
-        <w:t>remote: Total 10 (delta 2), reused 0 (delta 0), pack-reused 0</w:t>
-      </w:r>
-    </w:p>
-    <w:p>
-      <w:pPr>
-        <w:pStyle w:val="a3"/>
-      </w:pPr>
-      <w:r>
-        <w:t>Unpacking objects: 100% (10/10), done.</w:t>
-      </w:r>
-    </w:p>
-    <w:p>
-      <w:pPr>
-        <w:pStyle w:val="a3"/>
-      </w:pPr>
-      <w:r>
-        <w:t>From github.com:wangzilinn/parse_XV11_lidar_on_STM32F103</w:t>
-      </w:r>
-    </w:p>
-    <w:p>
-      <w:pPr>
-        <w:pStyle w:val="a3"/>
-      </w:pPr>
-      <w:r>
-        <w:t xml:space="preserve"> * [new branch]      master     -&gt; origin/master</w:t>
-      </w:r>
-    </w:p>
-    <w:p>
-      <w:pPr>
-        <w:pStyle w:val="a3"/>
-      </w:pPr>
-      <w:r>
-        <w:t>There is no tracking information for the current branch.</w:t>
-      </w:r>
-    </w:p>
-    <w:p>
-      <w:pPr>
-        <w:pStyle w:val="a3"/>
-      </w:pPr>
-      <w:r>
-        <w:t>Please specify which branch you want to merge with.</w:t>
-      </w:r>
-    </w:p>
-    <w:p>
-      <w:pPr>
-        <w:pStyle w:val="a3"/>
-      </w:pPr>
-      <w:r>
-        <w:t>See git-pull(1) for details</w:t>
-      </w:r>
-    </w:p>
-    <w:p>
-      <w:pPr>
-        <w:pStyle w:val="a3"/>
-      </w:pPr>
-    </w:p>
-    <w:p>
-      <w:pPr>
-        <w:pStyle w:val="a3"/>
-      </w:pPr>
-      <w:r>
         <w:t xml:space="preserve">    git pull &lt;remote&gt; &lt;branch&gt;</w:t>
       </w:r>
     </w:p>
@@ -8045,7 +8408,380 @@
           <w:rFonts w:hint="eastAsia"/>
           <w:b/>
         </w:rPr>
+        <w:t>注意</w:t>
+      </w:r>
+      <w:r>
+        <w:rPr>
+          <w:rFonts w:hint="eastAsia"/>
+          <w:b/>
+        </w:rPr>
+        <w:t>:</w:t>
+      </w:r>
+      <w:r>
+        <w:rPr>
+          <w:rFonts w:hint="eastAsia"/>
+        </w:rPr>
+        <w:t>在</w:t>
+      </w:r>
+      <w:r>
+        <w:rPr>
+          <w:rFonts w:hint="eastAsia"/>
+        </w:rPr>
+        <w:t>10</w:t>
+      </w:r>
+      <w:r>
+        <w:rPr>
+          <w:rFonts w:hint="eastAsia"/>
+        </w:rPr>
+        <w:t>和</w:t>
+      </w:r>
+      <w:r>
+        <w:rPr>
+          <w:rFonts w:hint="eastAsia"/>
+        </w:rPr>
+        <w:t>20</w:t>
+      </w:r>
+      <w:r>
+        <w:rPr>
+          <w:rFonts w:hint="eastAsia"/>
+        </w:rPr>
+        <w:t>的左右两边</w:t>
+      </w:r>
+      <w:r>
+        <w:rPr>
+          <w:rFonts w:hint="eastAsia"/>
+          <w:b/>
+          <w:color w:val="FF0000"/>
+        </w:rPr>
+        <w:t>还会有单引号</w:t>
+      </w:r>
+      <w:r>
+        <w:rPr>
+          <w:rFonts w:hint="eastAsia"/>
+          <w:b/>
+          <w:color w:val="FF0000"/>
+        </w:rPr>
+        <w:t>,</w:t>
+      </w:r>
+      <w:r>
+        <w:rPr>
+          <w:rFonts w:hint="eastAsia"/>
+          <w:b/>
+          <w:color w:val="FF0000"/>
+        </w:rPr>
+        <w:t>这样的格式数据库是不认的</w:t>
+      </w:r>
+    </w:p>
+    <w:p>
+      <w:r>
+        <w:rPr>
+          <w:rFonts w:hint="eastAsia"/>
+        </w:rPr>
+        <w:t>要想</w:t>
+      </w:r>
+      <w:r>
+        <w:rPr>
+          <w:rFonts w:hint="eastAsia"/>
+        </w:rPr>
+        <w:t>10</w:t>
+      </w:r>
+      <w:r>
+        <w:rPr>
+          <w:rFonts w:hint="eastAsia"/>
+        </w:rPr>
+        <w:t>和</w:t>
+      </w:r>
+      <w:r>
+        <w:rPr>
+          <w:rFonts w:hint="eastAsia"/>
+        </w:rPr>
+        <w:t>20</w:t>
+      </w:r>
+      <w:r>
+        <w:rPr>
+          <w:rFonts w:hint="eastAsia"/>
+        </w:rPr>
+        <w:t>左右没有引号</w:t>
+      </w:r>
+      <w:r>
+        <w:rPr>
+          <w:rFonts w:hint="eastAsia"/>
+        </w:rPr>
+        <w:t>,</w:t>
+      </w:r>
+      <w:r>
+        <w:rPr>
+          <w:rFonts w:hint="eastAsia"/>
+        </w:rPr>
+        <w:t>需要如下操作</w:t>
+      </w:r>
+      <w:r>
+        <w:rPr>
+          <w:rFonts w:hint="eastAsia"/>
+        </w:rPr>
+        <w:t>:</w:t>
+      </w:r>
+    </w:p>
+    <w:p>
+      <w:pPr>
+        <w:pStyle w:val="a3"/>
+      </w:pPr>
+      <w:r>
+        <w:t xml:space="preserve">$ret = “test1 = “ </w:t>
+      </w:r>
+      <w:r>
+        <w:rPr>
+          <w:b/>
+          <w:color w:val="FF0000"/>
+        </w:rPr>
+        <w:t>.</w:t>
+      </w:r>
+      <w:r>
+        <w:t xml:space="preserve"> $test1 </w:t>
+      </w:r>
+      <w:r>
+        <w:rPr>
+          <w:b/>
+          <w:color w:val="FF0000"/>
+        </w:rPr>
+        <w:t>.</w:t>
+      </w:r>
+      <w:r>
+        <w:rPr>
+          <w:b/>
+          <w:color w:val="FF0000"/>
+        </w:rPr>
+        <w:t xml:space="preserve"> </w:t>
+      </w:r>
+      <w:r>
+        <w:t xml:space="preserve">”, test2 = “ </w:t>
+      </w:r>
+      <w:r>
+        <w:rPr>
+          <w:b/>
+          <w:color w:val="FF0000"/>
+        </w:rPr>
+        <w:t>.</w:t>
+      </w:r>
+      <w:r>
+        <w:t xml:space="preserve"> $test2;</w:t>
+      </w:r>
+    </w:p>
+    <w:p>
+      <w:r>
+        <w:rPr>
+          <w:rFonts w:hint="eastAsia"/>
+        </w:rPr>
+        <w:t>即使用</w:t>
+      </w:r>
+      <w:r>
+        <w:t xml:space="preserve">” </w:t>
+      </w:r>
+      <w:r>
+        <w:rPr>
+          <w:rFonts w:hint="eastAsia"/>
+        </w:rPr>
+        <w:t>.</w:t>
+      </w:r>
+      <w:r>
+        <w:t xml:space="preserve"> “</w:t>
+      </w:r>
+      <w:r>
+        <w:rPr>
+          <w:rFonts w:hint="eastAsia"/>
+        </w:rPr>
+        <w:t>连接字符串与变量</w:t>
+      </w:r>
+      <w:r>
+        <w:rPr>
+          <w:rFonts w:hint="eastAsia"/>
+        </w:rPr>
+        <w:t>,</w:t>
+      </w:r>
+      <w:r>
+        <w:rPr>
+          <w:rFonts w:hint="eastAsia"/>
+        </w:rPr>
+        <w:t>打印出来的是</w:t>
+      </w:r>
+    </w:p>
+    <w:p>
+      <w:pPr>
+        <w:pStyle w:val="a3"/>
+      </w:pPr>
+      <w:r>
+        <w:t xml:space="preserve">test1 = </w:t>
+      </w:r>
+      <w:r>
+        <w:rPr>
+          <w:rFonts w:asciiTheme="minorEastAsia" w:hAnsiTheme="minorEastAsia" w:hint="eastAsia"/>
+        </w:rPr>
+        <w:t>10</w:t>
+      </w:r>
+      <w:r>
+        <w:t xml:space="preserve">, test2 = </w:t>
+      </w:r>
+      <w:r>
+        <w:rPr>
+          <w:rFonts w:asciiTheme="minorEastAsia" w:hAnsiTheme="minorEastAsia" w:hint="eastAsia"/>
+        </w:rPr>
+        <w:t>20</w:t>
+      </w:r>
+    </w:p>
+    <w:p>
+      <w:r>
+        <w:rPr>
+          <w:rFonts w:hint="eastAsia"/>
+        </w:rPr>
+        <w:t>这样的数据库才会认为是数字</w:t>
+      </w:r>
+    </w:p>
+    <w:p>
+      <w:pPr>
+        <w:rPr>
+          <w:b/>
+          <w:color w:val="FF0000"/>
+        </w:rPr>
+      </w:pPr>
+      <w:r>
+        <w:rPr>
+          <w:rFonts w:hint="eastAsia"/>
+          <w:b/>
+          <w:color w:val="FF0000"/>
+        </w:rPr>
+        <w:t>(</w:t>
+      </w:r>
+      <w:r>
+        <w:rPr>
+          <w:rFonts w:hint="eastAsia"/>
+          <w:b/>
+          <w:color w:val="FF0000"/>
+        </w:rPr>
+        <w:t>以上是纯属闲的蛋疼</w:t>
+      </w:r>
+      <w:r>
+        <w:rPr>
+          <w:rFonts w:hint="eastAsia"/>
+          <w:b/>
+          <w:color w:val="FF0000"/>
+        </w:rPr>
+        <w:t>,</w:t>
+      </w:r>
+      <w:r>
+        <w:rPr>
+          <w:rFonts w:hint="eastAsia"/>
+          <w:b/>
+          <w:color w:val="FF0000"/>
+        </w:rPr>
+        <w:t>因为在教程中就加了单引号</w:t>
+      </w:r>
+      <w:r>
+        <w:rPr>
+          <w:rFonts w:hint="eastAsia"/>
+          <w:b/>
+          <w:color w:val="FF0000"/>
+        </w:rPr>
+        <w:t>,</w:t>
+      </w:r>
+      <w:r>
+        <w:rPr>
+          <w:rFonts w:hint="eastAsia"/>
+          <w:b/>
+          <w:color w:val="FF0000"/>
+        </w:rPr>
+        <w:t>所以脑袋没转过弯来</w:t>
+      </w:r>
+      <w:r>
+        <w:rPr>
+          <w:rFonts w:hint="eastAsia"/>
+          <w:b/>
+          <w:color w:val="FF0000"/>
+        </w:rPr>
+        <w:t>)</w:t>
+      </w:r>
+    </w:p>
+    <w:p>
+      <w:pPr>
+        <w:rPr>
+          <w:b/>
+          <w:color w:val="FF0000"/>
+        </w:rPr>
+      </w:pPr>
+      <w:r>
+        <w:rPr>
+          <w:rFonts w:hint="eastAsia"/>
+          <w:b/>
+          <w:color w:val="FF0000"/>
+        </w:rPr>
+        <w:t>简单的使用方法就是</w:t>
+      </w:r>
+      <w:r>
+        <w:rPr>
+          <w:rFonts w:hint="eastAsia"/>
+          <w:b/>
+          <w:color w:val="FF0000"/>
+        </w:rPr>
+        <w:t>:</w:t>
+      </w:r>
+    </w:p>
+    <w:p>
+      <w:pPr>
+        <w:pStyle w:val="a3"/>
+      </w:pPr>
+      <w:r>
+        <w:rPr>
+          <w:rFonts w:hint="eastAsia"/>
+        </w:rPr>
         <w:lastRenderedPageBreak/>
+        <w:t>$test1 = 10;</w:t>
+      </w:r>
+    </w:p>
+    <w:p>
+      <w:pPr>
+        <w:pStyle w:val="a3"/>
+      </w:pPr>
+      <w:r>
+        <w:t>$test2 = 20</w:t>
+      </w:r>
+    </w:p>
+    <w:p>
+      <w:pPr>
+        <w:pStyle w:val="a3"/>
+      </w:pPr>
+      <w:r>
+        <w:t>$ret = “test1 = $test1, test2 = $test2”;</w:t>
+      </w:r>
+    </w:p>
+    <w:p>
+      <w:pPr>
+        <w:pStyle w:val="a3"/>
+      </w:pPr>
+      <w:r>
+        <w:t>echo $ret;</w:t>
+      </w:r>
+    </w:p>
+    <w:p>
+      <w:pPr>
+        <w:rPr>
+          <w:b/>
+          <w:color w:val="FF0000"/>
+        </w:rPr>
+      </w:pPr>
+      <w:r>
+        <w:rPr>
+          <w:rFonts w:hint="eastAsia"/>
+          <w:b/>
+          <w:color w:val="FF0000"/>
+        </w:rPr>
+        <w:t>直接写入变量即可</w:t>
+      </w:r>
+    </w:p>
+    <w:p>
+      <w:r>
+        <w:rPr>
+          <w:rFonts w:hint="eastAsia"/>
+          <w:b/>
+        </w:rPr>
         <w:t>注意</w:t>
       </w:r>
       <w:r>
@@ -8059,87 +8795,34 @@
         <w:rPr>
           <w:rFonts w:hint="eastAsia"/>
         </w:rPr>
-        <w:t>在</w:t>
-      </w:r>
-      <w:r>
-        <w:rPr>
-          <w:rFonts w:hint="eastAsia"/>
-        </w:rPr>
-        <w:t>10</w:t>
-      </w:r>
-      <w:r>
-        <w:rPr>
-          <w:rFonts w:hint="eastAsia"/>
-        </w:rPr>
-        <w:t>和</w:t>
-      </w:r>
-      <w:r>
-        <w:rPr>
-          <w:rFonts w:hint="eastAsia"/>
-        </w:rPr>
-        <w:t>20</w:t>
-      </w:r>
-      <w:r>
-        <w:rPr>
-          <w:rFonts w:hint="eastAsia"/>
-        </w:rPr>
-        <w:t>的左右两边</w:t>
-      </w:r>
-      <w:r>
-        <w:rPr>
-          <w:rFonts w:hint="eastAsia"/>
-          <w:b/>
-          <w:color w:val="FF0000"/>
-        </w:rPr>
-        <w:t>还会有单引号</w:t>
-      </w:r>
-      <w:r>
-        <w:rPr>
-          <w:rFonts w:hint="eastAsia"/>
-          <w:b/>
-          <w:color w:val="FF0000"/>
+        <w:t>以上只是为了表示数字</w:t>
+      </w:r>
+      <w:r>
+        <w:rPr>
+          <w:rFonts w:hint="eastAsia"/>
         </w:rPr>
         <w:t>,</w:t>
       </w:r>
       <w:r>
-        <w:rPr>
-          <w:rFonts w:hint="eastAsia"/>
-          <w:b/>
-          <w:color w:val="FF0000"/>
-        </w:rPr>
-        <w:t>这样的格式数据库是不认的</w:t>
-      </w:r>
-    </w:p>
-    <w:p>
-      <w:r>
-        <w:rPr>
-          <w:rFonts w:hint="eastAsia"/>
-        </w:rPr>
-        <w:t>要想</w:t>
-      </w:r>
-      <w:r>
-        <w:rPr>
-          <w:rFonts w:hint="eastAsia"/>
-        </w:rPr>
-        <w:t>10</w:t>
-      </w:r>
-      <w:r>
-        <w:rPr>
-          <w:rFonts w:hint="eastAsia"/>
-        </w:rPr>
-        <w:t>和</w:t>
-      </w:r>
-      <w:r>
-        <w:rPr>
-          <w:rFonts w:hint="eastAsia"/>
-        </w:rPr>
-        <w:t>20</w:t>
-      </w:r>
-      <w:r>
-        <w:rPr>
-          <w:rFonts w:hint="eastAsia"/>
-        </w:rPr>
-        <w:t>左右没有引号</w:t>
+        <w:t xml:space="preserve"> </w:t>
+      </w:r>
+      <w:r>
+        <w:rPr>
+          <w:rFonts w:hint="eastAsia"/>
+        </w:rPr>
+        <w:t>当想要上传日期</w:t>
+      </w:r>
+      <w:r>
+        <w:rPr>
+          <w:rFonts w:hint="eastAsia"/>
+        </w:rPr>
+        <w:t>\</w:t>
+      </w:r>
+      <w:r>
+        <w:rPr>
+          <w:rFonts w:hint="eastAsia"/>
+        </w:rPr>
+        <w:t>时间等数据时</w:t>
       </w:r>
       <w:r>
         <w:rPr>
@@ -8148,10 +8831,25 @@
         <w:t>,</w:t>
       </w:r>
       <w:r>
-        <w:rPr>
-          <w:rFonts w:hint="eastAsia"/>
-        </w:rPr>
-        <w:t>需要如下操作</w:t>
+        <w:t xml:space="preserve"> </w:t>
+      </w:r>
+      <w:r>
+        <w:rPr>
+          <w:rFonts w:hint="eastAsia"/>
+        </w:rPr>
+        <w:t>数据库是需要带引号的</w:t>
+      </w:r>
+      <w:r>
+        <w:rPr>
+          <w:rFonts w:hint="eastAsia"/>
+        </w:rPr>
+        <w:t>,</w:t>
+      </w:r>
+      <w:r>
+        <w:rPr>
+          <w:rFonts w:hint="eastAsia"/>
+        </w:rPr>
+        <w:t>此时就需要使用第一种上传数据的方法了</w:t>
       </w:r>
       <w:r>
         <w:rPr>
@@ -8165,212 +8863,373 @@
         <w:pStyle w:val="a3"/>
       </w:pPr>
       <w:r>
-        <w:t xml:space="preserve">$ret = “test1 = “ </w:t>
-      </w:r>
-      <w:r>
-        <w:rPr>
-          <w:b/>
-          <w:color w:val="FF0000"/>
+        <w:rPr>
+          <w:rFonts w:hint="eastAsia"/>
+        </w:rPr>
+        <w:t>$</w:t>
+      </w:r>
+      <w:r>
+        <w:t>dateTime = “</w:t>
+      </w:r>
+      <w:r>
+        <w:rPr>
+          <w:rFonts w:hint="eastAsia"/>
+        </w:rPr>
+        <w:t>2017-8-20 22:50:07</w:t>
+      </w:r>
+      <w:r>
+        <w:t>”;</w:t>
+      </w:r>
+    </w:p>
+    <w:p>
+      <w:pPr>
+        <w:pStyle w:val="a3"/>
+      </w:pPr>
+      <w:r>
+        <w:t>echo “now is ‘dateTime’”;</w:t>
+      </w:r>
+    </w:p>
+    <w:p>
+      <w:r>
+        <w:rPr>
+          <w:rFonts w:hint="eastAsia"/>
+        </w:rPr>
+        <w:t>此时显示</w:t>
+      </w:r>
+      <w:r>
+        <w:rPr>
+          <w:rFonts w:hint="eastAsia"/>
+        </w:rPr>
+        <w:t>:</w:t>
+      </w:r>
+    </w:p>
+    <w:p>
+      <w:pPr>
+        <w:pStyle w:val="a3"/>
+      </w:pPr>
+      <w:r>
+        <w:rPr>
+          <w:rFonts w:hint="eastAsia"/>
+        </w:rPr>
+        <w:t>now</w:t>
+      </w:r>
+      <w:r>
+        <w:t xml:space="preserve"> is ‘</w:t>
+      </w:r>
+      <w:r>
+        <w:rPr>
+          <w:rFonts w:hint="eastAsia"/>
+        </w:rPr>
+        <w:t>2017-8-20 22:50:07</w:t>
+      </w:r>
+      <w:r>
+        <w:t>’</w:t>
+      </w:r>
+    </w:p>
+    <w:p>
+      <w:pPr>
+        <w:rPr>
+          <w:b/>
+        </w:rPr>
+      </w:pPr>
+      <w:r>
+        <w:rPr>
+          <w:rFonts w:hint="eastAsia"/>
+          <w:b/>
+        </w:rPr>
+        <w:t>如果数据库的数据类型是</w:t>
+      </w:r>
+      <w:r>
+        <w:rPr>
+          <w:rFonts w:hint="eastAsia"/>
+          <w:b/>
+        </w:rPr>
+        <w:t>DATE</w:t>
+      </w:r>
+      <w:r>
+        <w:rPr>
+          <w:b/>
+        </w:rPr>
+        <w:t xml:space="preserve"> </w:t>
+      </w:r>
+      <w:r>
+        <w:rPr>
+          <w:rFonts w:hint="eastAsia"/>
+          <w:b/>
+        </w:rPr>
+        <w:t>||</w:t>
+      </w:r>
+      <w:r>
+        <w:rPr>
+          <w:b/>
+        </w:rPr>
+        <w:t xml:space="preserve"> </w:t>
+      </w:r>
+      <w:r>
+        <w:rPr>
+          <w:rFonts w:hint="eastAsia"/>
+          <w:b/>
+        </w:rPr>
+        <w:t>TIME</w:t>
+      </w:r>
+      <w:r>
+        <w:rPr>
+          <w:rFonts w:hint="eastAsia"/>
+          <w:b/>
+        </w:rPr>
+        <w:t>的话</w:t>
+      </w:r>
+      <w:r>
+        <w:rPr>
+          <w:rFonts w:hint="eastAsia"/>
+          <w:b/>
+        </w:rPr>
+        <w:t>,</w:t>
+      </w:r>
+      <w:r>
+        <w:rPr>
+          <w:rFonts w:hint="eastAsia"/>
+          <w:b/>
+        </w:rPr>
+        <w:t>必须使用上述方式上传数据</w:t>
+      </w:r>
+      <w:r>
+        <w:rPr>
+          <w:rFonts w:hint="eastAsia"/>
+          <w:b/>
+        </w:rPr>
+        <w:t>,</w:t>
+      </w:r>
+      <w:r>
+        <w:rPr>
+          <w:rFonts w:hint="eastAsia"/>
+          <w:b/>
+        </w:rPr>
+        <w:t>如果使用点号</w:t>
+      </w:r>
+      <w:r>
+        <w:rPr>
+          <w:rFonts w:hint="eastAsia"/>
+          <w:b/>
+        </w:rPr>
+        <w:t>,</w:t>
+      </w:r>
+      <w:r>
+        <w:rPr>
+          <w:rFonts w:hint="eastAsia"/>
+          <w:b/>
+        </w:rPr>
+        <w:t>数据库会识别错误</w:t>
+      </w:r>
+      <w:r>
+        <w:rPr>
+          <w:rFonts w:hint="eastAsia"/>
+          <w:b/>
         </w:rPr>
         <w:t>.</w:t>
       </w:r>
-      <w:r>
-        <w:t xml:space="preserve"> $test1 </w:t>
-      </w:r>
-      <w:r>
-        <w:rPr>
-          <w:b/>
-          <w:color w:val="FF0000"/>
-        </w:rPr>
-        <w:t>.</w:t>
-      </w:r>
-      <w:r>
-        <w:rPr>
-          <w:b/>
-          <w:color w:val="FF0000"/>
-        </w:rPr>
-        <w:t xml:space="preserve"> </w:t>
-      </w:r>
-      <w:r>
-        <w:t xml:space="preserve">”, test2 = “ </w:t>
-      </w:r>
-      <w:r>
-        <w:rPr>
-          <w:b/>
-          <w:color w:val="FF0000"/>
-        </w:rPr>
-        <w:t>.</w:t>
-      </w:r>
-      <w:r>
-        <w:t xml:space="preserve"> $test2;</w:t>
-      </w:r>
-    </w:p>
-    <w:p>
-      <w:r>
-        <w:rPr>
-          <w:rFonts w:hint="eastAsia"/>
-        </w:rPr>
-        <w:t>即使用</w:t>
-      </w:r>
-      <w:r>
-        <w:t xml:space="preserve">” </w:t>
-      </w:r>
-      <w:r>
-        <w:rPr>
-          <w:rFonts w:hint="eastAsia"/>
-        </w:rPr>
-        <w:t>.</w:t>
-      </w:r>
-      <w:r>
-        <w:t xml:space="preserve"> “</w:t>
-      </w:r>
-      <w:r>
-        <w:rPr>
-          <w:rFonts w:hint="eastAsia"/>
-        </w:rPr>
-        <w:t>连接字符串与变量</w:t>
-      </w:r>
-      <w:r>
-        <w:rPr>
-          <w:rFonts w:hint="eastAsia"/>
-        </w:rPr>
-        <w:t>,</w:t>
-      </w:r>
-      <w:r>
-        <w:rPr>
-          <w:rFonts w:hint="eastAsia"/>
-        </w:rPr>
-        <w:t>打印出来的是</w:t>
+    </w:p>
+    <w:p/>
+    <w:p>
+      <w:pPr>
+        <w:pStyle w:val="2"/>
+      </w:pPr>
+      <w:r>
+        <w:rPr>
+          <w:rFonts w:hint="eastAsia"/>
+        </w:rPr>
+        <w:t>并列放置的</w:t>
+      </w:r>
+      <w:r>
+        <w:rPr>
+          <w:rFonts w:hint="eastAsia"/>
+        </w:rPr>
+        <w:t>html</w:t>
+      </w:r>
+      <w:r>
+        <w:rPr>
+          <w:rFonts w:hint="eastAsia"/>
+        </w:rPr>
+        <w:t>中的</w:t>
+      </w:r>
+      <w:r>
+        <w:rPr>
+          <w:rFonts w:hint="eastAsia"/>
+        </w:rPr>
+        <w:t>格式相同的</w:t>
+      </w:r>
+      <w:r>
+        <w:rPr>
+          <w:rFonts w:hint="eastAsia"/>
+        </w:rPr>
+        <w:t>代码，一个可以执行，另一个不能执行：</w:t>
+      </w:r>
+    </w:p>
+    <w:p>
+      <w:r>
+        <w:rPr>
+          <w:rFonts w:hint="eastAsia"/>
+        </w:rPr>
+        <w:t>由于网页中是</w:t>
+      </w:r>
+      <w:r>
+        <w:rPr>
+          <w:rFonts w:hint="eastAsia"/>
+        </w:rPr>
+        <w:t>JS</w:t>
+      </w:r>
+      <w:r>
+        <w:rPr>
+          <w:rFonts w:hint="eastAsia"/>
+        </w:rPr>
+        <w:t>定义了网页的动作，当产生这种奇怪的问题时，需要检查下对应的</w:t>
+      </w:r>
+      <w:r>
+        <w:rPr>
+          <w:rFonts w:hint="eastAsia"/>
+        </w:rPr>
+        <w:t>JS</w:t>
+      </w:r>
+      <w:r>
+        <w:rPr>
+          <w:rFonts w:hint="eastAsia"/>
+        </w:rPr>
+        <w:t>代码，是不是</w:t>
+      </w:r>
+      <w:r>
+        <w:rPr>
+          <w:rFonts w:hint="eastAsia"/>
+        </w:rPr>
+        <w:t>JS</w:t>
+      </w:r>
+      <w:r>
+        <w:rPr>
+          <w:rFonts w:hint="eastAsia"/>
+        </w:rPr>
+        <w:t>配置有问题。</w:t>
+      </w:r>
+    </w:p>
+    <w:p>
+      <w:pPr>
+        <w:pStyle w:val="2"/>
+      </w:pPr>
+      <w:r>
+        <w:rPr>
+          <w:rFonts w:hint="eastAsia"/>
+        </w:rPr>
+        <w:t>面向过程与面向对象混用</w:t>
+      </w:r>
+    </w:p>
+    <w:p>
+      <w:r>
+        <w:rPr>
+          <w:rFonts w:hint="eastAsia"/>
+        </w:rPr>
+        <w:t>首先使用面向过程方式设定编码方式：</w:t>
       </w:r>
     </w:p>
     <w:p>
       <w:pPr>
         <w:pStyle w:val="a3"/>
-      </w:pPr>
-      <w:r>
-        <w:t xml:space="preserve">test1 = </w:t>
-      </w:r>
-      <w:r>
-        <w:rPr>
-          <w:rFonts w:asciiTheme="minorEastAsia" w:hAnsiTheme="minorEastAsia" w:hint="eastAsia"/>
-        </w:rPr>
-        <w:t>10</w:t>
-      </w:r>
-      <w:r>
-        <w:t xml:space="preserve">, test2 = </w:t>
-      </w:r>
-      <w:r>
-        <w:rPr>
-          <w:rFonts w:asciiTheme="minorEastAsia" w:hAnsiTheme="minorEastAsia" w:hint="eastAsia"/>
-        </w:rPr>
-        <w:t>20</w:t>
-      </w:r>
-    </w:p>
-    <w:p>
-      <w:r>
-        <w:rPr>
-          <w:rFonts w:hint="eastAsia"/>
-        </w:rPr>
-        <w:t>这样的数据库才会认为是数字</w:t>
-      </w:r>
-    </w:p>
-    <w:p>
-      <w:pPr>
-        <w:rPr>
-          <w:b/>
-          <w:color w:val="FF0000"/>
-        </w:rPr>
-      </w:pPr>
-      <w:r>
-        <w:rPr>
-          <w:rFonts w:hint="eastAsia"/>
-          <w:b/>
-          <w:color w:val="FF0000"/>
-        </w:rPr>
-        <w:t>(</w:t>
-      </w:r>
-      <w:r>
-        <w:rPr>
-          <w:rFonts w:hint="eastAsia"/>
-          <w:b/>
-          <w:color w:val="FF0000"/>
-        </w:rPr>
-        <w:t>以上是纯属闲的蛋疼</w:t>
-      </w:r>
-      <w:r>
-        <w:rPr>
-          <w:rFonts w:hint="eastAsia"/>
-          <w:b/>
-          <w:color w:val="FF0000"/>
-        </w:rPr>
-        <w:t>,</w:t>
-      </w:r>
-      <w:r>
-        <w:rPr>
-          <w:rFonts w:hint="eastAsia"/>
-          <w:b/>
-          <w:color w:val="FF0000"/>
-        </w:rPr>
-        <w:t>因为在教程中就加了单引号</w:t>
-      </w:r>
-      <w:r>
-        <w:rPr>
-          <w:rFonts w:hint="eastAsia"/>
-          <w:b/>
-          <w:color w:val="FF0000"/>
-        </w:rPr>
-        <w:t>,</w:t>
-      </w:r>
-      <w:r>
-        <w:rPr>
-          <w:rFonts w:hint="eastAsia"/>
-          <w:b/>
-          <w:color w:val="FF0000"/>
-        </w:rPr>
-        <w:t>所以脑袋没转过弯来</w:t>
-      </w:r>
-      <w:r>
-        <w:rPr>
-          <w:rFonts w:hint="eastAsia"/>
-          <w:b/>
-          <w:color w:val="FF0000"/>
-        </w:rPr>
-        <w:t>)</w:t>
-      </w:r>
-    </w:p>
-    <w:p>
-      <w:pPr>
-        <w:rPr>
-          <w:b/>
-          <w:color w:val="FF0000"/>
-        </w:rPr>
-      </w:pPr>
-      <w:r>
-        <w:rPr>
-          <w:rFonts w:hint="eastAsia"/>
-          <w:b/>
-          <w:color w:val="FF0000"/>
-        </w:rPr>
-        <w:t>简单的使用方法就是</w:t>
-      </w:r>
-      <w:r>
-        <w:rPr>
-          <w:rFonts w:hint="eastAsia"/>
-          <w:b/>
-          <w:color w:val="FF0000"/>
-        </w:rPr>
-        <w:t>:</w:t>
+        <w:rPr>
+          <w:rFonts w:asciiTheme="minorEastAsia" w:eastAsiaTheme="minorEastAsia" w:hAnsiTheme="minorEastAsia"/>
+        </w:rPr>
+      </w:pPr>
+      <w:r>
+        <w:rPr>
+          <w:rFonts w:asciiTheme="minorEastAsia" w:eastAsiaTheme="minorEastAsia" w:hAnsiTheme="minorEastAsia" w:hint="eastAsia"/>
+        </w:rPr>
+        <w:t>mys</w:t>
+      </w:r>
+      <w:r>
+        <w:rPr>
+          <w:rFonts w:asciiTheme="minorEastAsia" w:eastAsiaTheme="minorEastAsia" w:hAnsiTheme="minorEastAsia"/>
+        </w:rPr>
+        <w:t>qli_query($conn, “set nemes utf8”);</w:t>
+      </w:r>
+    </w:p>
+    <w:p>
+      <w:r>
+        <w:rPr>
+          <w:rFonts w:hint="eastAsia"/>
+        </w:rPr>
+        <w:t>之后用面向对象方式插入数据：</w:t>
       </w:r>
     </w:p>
     <w:p>
       <w:pPr>
         <w:pStyle w:val="a3"/>
-      </w:pPr>
-      <w:r>
-        <w:rPr>
-          <w:rFonts w:hint="eastAsia"/>
-        </w:rPr>
-        <w:t>$test1 = 10;</w:t>
+        <w:rPr>
+          <w:rFonts w:eastAsiaTheme="minorEastAsia"/>
+        </w:rPr>
+      </w:pPr>
+      <w:r>
+        <w:rPr>
+          <w:rFonts w:eastAsiaTheme="minorEastAsia" w:hint="eastAsia"/>
+        </w:rPr>
+        <w:t>$conn-&gt;query(</w:t>
+      </w:r>
+      <w:r>
+        <w:rPr>
+          <w:rFonts w:eastAsiaTheme="minorEastAsia"/>
+        </w:rPr>
+        <w:t>“INSERT INTO ‘dataBaseName’ (id, item1, item2) VALUE (val1, val2, val3)”);</w:t>
+      </w:r>
+    </w:p>
+    <w:p>
+      <w:pPr>
+        <w:rPr>
+          <w:color w:val="FF0000"/>
+        </w:rPr>
+      </w:pPr>
+      <w:r>
+        <w:rPr>
+          <w:rFonts w:hint="eastAsia"/>
+          <w:color w:val="FF0000"/>
+        </w:rPr>
+        <w:t>表现：面向过程语句无作用</w:t>
+      </w:r>
+    </w:p>
+    <w:p>
+      <w:pPr>
+        <w:rPr>
+          <w:b/>
+        </w:rPr>
+      </w:pPr>
+      <w:r>
+        <w:rPr>
+          <w:rFonts w:hint="eastAsia"/>
+          <w:b/>
+        </w:rPr>
+        <w:t>解决办法：</w:t>
+      </w:r>
+    </w:p>
+    <w:p>
+      <w:pPr>
+        <w:rPr>
+          <w:b/>
+        </w:rPr>
+      </w:pPr>
+      <w:r>
+        <w:rPr>
+          <w:rFonts w:hint="eastAsia"/>
+          <w:b/>
+        </w:rPr>
+        <w:t>全用面向对象方式传入数据库命令即可</w:t>
+      </w:r>
+    </w:p>
+    <w:p>
+      <w:r>
+        <w:rPr>
+          <w:rFonts w:hint="eastAsia"/>
+        </w:rPr>
+        <w:t>即</w:t>
+      </w:r>
+      <w:r>
+        <w:rPr>
+          <w:rFonts w:hint="eastAsia"/>
+        </w:rPr>
+        <w:t>第一段改为：</w:t>
       </w:r>
     </w:p>
     <w:p>
@@ -8378,503 +9237,7 @@
         <w:pStyle w:val="a3"/>
       </w:pPr>
       <w:r>
-        <w:t>$test2 = 20</w:t>
-      </w:r>
-    </w:p>
-    <w:p>
-      <w:pPr>
-        <w:pStyle w:val="a3"/>
-      </w:pPr>
-      <w:r>
-        <w:t>$ret = “test1 = $test1, test2 = $test2”;</w:t>
-      </w:r>
-    </w:p>
-    <w:p>
-      <w:pPr>
-        <w:pStyle w:val="a3"/>
-      </w:pPr>
-      <w:r>
-        <w:t>echo $ret;</w:t>
-      </w:r>
-    </w:p>
-    <w:p>
-      <w:pPr>
-        <w:rPr>
-          <w:b/>
-          <w:color w:val="FF0000"/>
-        </w:rPr>
-      </w:pPr>
-      <w:r>
-        <w:rPr>
-          <w:rFonts w:hint="eastAsia"/>
-          <w:b/>
-          <w:color w:val="FF0000"/>
-        </w:rPr>
-        <w:t>直接写入变量即可</w:t>
-      </w:r>
-    </w:p>
-    <w:p>
-      <w:r>
-        <w:rPr>
-          <w:rFonts w:hint="eastAsia"/>
-          <w:b/>
-        </w:rPr>
-        <w:t>注意</w:t>
-      </w:r>
-      <w:r>
-        <w:rPr>
-          <w:rFonts w:hint="eastAsia"/>
-          <w:b/>
-        </w:rPr>
-        <w:t>:</w:t>
-      </w:r>
-      <w:r>
-        <w:rPr>
-          <w:rFonts w:hint="eastAsia"/>
-        </w:rPr>
-        <w:t>以上只是为了表示数字</w:t>
-      </w:r>
-      <w:r>
-        <w:rPr>
-          <w:rFonts w:hint="eastAsia"/>
-        </w:rPr>
-        <w:t>,</w:t>
-      </w:r>
-      <w:r>
-        <w:t xml:space="preserve"> </w:t>
-      </w:r>
-      <w:r>
-        <w:rPr>
-          <w:rFonts w:hint="eastAsia"/>
-        </w:rPr>
-        <w:t>当想要上传日期</w:t>
-      </w:r>
-      <w:r>
-        <w:rPr>
-          <w:rFonts w:hint="eastAsia"/>
-        </w:rPr>
-        <w:t>\</w:t>
-      </w:r>
-      <w:r>
-        <w:rPr>
-          <w:rFonts w:hint="eastAsia"/>
-        </w:rPr>
-        <w:t>时间等数据时</w:t>
-      </w:r>
-      <w:r>
-        <w:rPr>
-          <w:rFonts w:hint="eastAsia"/>
-        </w:rPr>
-        <w:t>,</w:t>
-      </w:r>
-      <w:r>
-        <w:t xml:space="preserve"> </w:t>
-      </w:r>
-      <w:r>
-        <w:rPr>
-          <w:rFonts w:hint="eastAsia"/>
-        </w:rPr>
-        <w:t>数据库是需要带引号的</w:t>
-      </w:r>
-      <w:r>
-        <w:rPr>
-          <w:rFonts w:hint="eastAsia"/>
-        </w:rPr>
-        <w:t>,</w:t>
-      </w:r>
-      <w:r>
-        <w:rPr>
-          <w:rFonts w:hint="eastAsia"/>
-        </w:rPr>
-        <w:t>此时就需要使用第一种上传数据的方法了</w:t>
-      </w:r>
-      <w:r>
-        <w:rPr>
-          <w:rFonts w:hint="eastAsia"/>
-        </w:rPr>
-        <w:t>:</w:t>
-      </w:r>
-    </w:p>
-    <w:p>
-      <w:pPr>
-        <w:pStyle w:val="a3"/>
-      </w:pPr>
-      <w:r>
-        <w:rPr>
-          <w:rFonts w:hint="eastAsia"/>
-        </w:rPr>
-        <w:t>$</w:t>
-      </w:r>
-      <w:r>
-        <w:t>dateTime = “</w:t>
-      </w:r>
-      <w:r>
-        <w:rPr>
-          <w:rFonts w:hint="eastAsia"/>
-        </w:rPr>
-        <w:t>2017-8-20 22:50:07</w:t>
-      </w:r>
-      <w:r>
-        <w:t>”;</w:t>
-      </w:r>
-    </w:p>
-    <w:p>
-      <w:pPr>
-        <w:pStyle w:val="a3"/>
-      </w:pPr>
-      <w:r>
-        <w:t>echo “now is ‘dateTime’”;</w:t>
-      </w:r>
-    </w:p>
-    <w:p>
-      <w:r>
-        <w:rPr>
-          <w:rFonts w:hint="eastAsia"/>
-        </w:rPr>
-        <w:t>此时显示</w:t>
-      </w:r>
-      <w:r>
-        <w:rPr>
-          <w:rFonts w:hint="eastAsia"/>
-        </w:rPr>
-        <w:t>:</w:t>
-      </w:r>
-    </w:p>
-    <w:p>
-      <w:pPr>
-        <w:pStyle w:val="a3"/>
-      </w:pPr>
-      <w:r>
-        <w:rPr>
-          <w:rFonts w:hint="eastAsia"/>
-        </w:rPr>
-        <w:t>now</w:t>
-      </w:r>
-      <w:r>
-        <w:t xml:space="preserve"> is ‘</w:t>
-      </w:r>
-      <w:r>
-        <w:rPr>
-          <w:rFonts w:hint="eastAsia"/>
-        </w:rPr>
-        <w:t>2017-8-20 22:50:07</w:t>
-      </w:r>
-      <w:r>
-        <w:t>’</w:t>
-      </w:r>
-    </w:p>
-    <w:p>
-      <w:pPr>
-        <w:rPr>
-          <w:b/>
-        </w:rPr>
-      </w:pPr>
-      <w:r>
-        <w:rPr>
-          <w:rFonts w:hint="eastAsia"/>
-          <w:b/>
-        </w:rPr>
-        <w:t>如果数据库的数据类型是</w:t>
-      </w:r>
-      <w:r>
-        <w:rPr>
-          <w:rFonts w:hint="eastAsia"/>
-          <w:b/>
-        </w:rPr>
-        <w:t>DATE</w:t>
-      </w:r>
-      <w:r>
-        <w:rPr>
-          <w:b/>
-        </w:rPr>
-        <w:t xml:space="preserve"> </w:t>
-      </w:r>
-      <w:r>
-        <w:rPr>
-          <w:rFonts w:hint="eastAsia"/>
-          <w:b/>
-        </w:rPr>
-        <w:t>||</w:t>
-      </w:r>
-      <w:r>
-        <w:rPr>
-          <w:b/>
-        </w:rPr>
-        <w:t xml:space="preserve"> </w:t>
-      </w:r>
-      <w:r>
-        <w:rPr>
-          <w:rFonts w:hint="eastAsia"/>
-          <w:b/>
-        </w:rPr>
-        <w:t>TIME</w:t>
-      </w:r>
-      <w:r>
-        <w:rPr>
-          <w:rFonts w:hint="eastAsia"/>
-          <w:b/>
-        </w:rPr>
-        <w:t>的话</w:t>
-      </w:r>
-      <w:r>
-        <w:rPr>
-          <w:rFonts w:hint="eastAsia"/>
-          <w:b/>
-        </w:rPr>
-        <w:t>,</w:t>
-      </w:r>
-      <w:r>
-        <w:rPr>
-          <w:rFonts w:hint="eastAsia"/>
-          <w:b/>
-        </w:rPr>
-        <w:t>必须使用上述方式上传数据</w:t>
-      </w:r>
-      <w:r>
-        <w:rPr>
-          <w:rFonts w:hint="eastAsia"/>
-          <w:b/>
-        </w:rPr>
-        <w:t>,</w:t>
-      </w:r>
-      <w:r>
-        <w:rPr>
-          <w:rFonts w:hint="eastAsia"/>
-          <w:b/>
-        </w:rPr>
-        <w:t>如果使用点号</w:t>
-      </w:r>
-      <w:r>
-        <w:rPr>
-          <w:rFonts w:hint="eastAsia"/>
-          <w:b/>
-        </w:rPr>
-        <w:t>,</w:t>
-      </w:r>
-      <w:r>
-        <w:rPr>
-          <w:rFonts w:hint="eastAsia"/>
-          <w:b/>
-        </w:rPr>
-        <w:t>数据库会识别错误</w:t>
-      </w:r>
-      <w:r>
-        <w:rPr>
-          <w:rFonts w:hint="eastAsia"/>
-          <w:b/>
-        </w:rPr>
-        <w:t>.</w:t>
-      </w:r>
-    </w:p>
-    <w:p/>
-    <w:p>
-      <w:pPr>
-        <w:pStyle w:val="2"/>
-      </w:pPr>
-      <w:r>
-        <w:rPr>
-          <w:rFonts w:hint="eastAsia"/>
-        </w:rPr>
-        <w:t>并列放置的</w:t>
-      </w:r>
-      <w:r>
-        <w:rPr>
-          <w:rFonts w:hint="eastAsia"/>
-        </w:rPr>
-        <w:t>html</w:t>
-      </w:r>
-      <w:r>
-        <w:rPr>
-          <w:rFonts w:hint="eastAsia"/>
-        </w:rPr>
-        <w:t>中的</w:t>
-      </w:r>
-      <w:r>
-        <w:rPr>
-          <w:rFonts w:hint="eastAsia"/>
-        </w:rPr>
-        <w:t>格式相同的</w:t>
-      </w:r>
-      <w:r>
-        <w:rPr>
-          <w:rFonts w:hint="eastAsia"/>
-        </w:rPr>
-        <w:t>代码，一个可以执行，另一个不能执行：</w:t>
-      </w:r>
-    </w:p>
-    <w:p>
-      <w:r>
-        <w:rPr>
-          <w:rFonts w:hint="eastAsia"/>
-        </w:rPr>
-        <w:t>由于网页中是</w:t>
-      </w:r>
-      <w:r>
-        <w:rPr>
-          <w:rFonts w:hint="eastAsia"/>
-        </w:rPr>
-        <w:t>JS</w:t>
-      </w:r>
-      <w:r>
-        <w:rPr>
-          <w:rFonts w:hint="eastAsia"/>
-        </w:rPr>
-        <w:t>定义了网页的动作，当产生这种奇怪的问题时，需要检查下对应的</w:t>
-      </w:r>
-      <w:r>
-        <w:rPr>
-          <w:rFonts w:hint="eastAsia"/>
-        </w:rPr>
-        <w:t>JS</w:t>
-      </w:r>
-      <w:r>
-        <w:rPr>
-          <w:rFonts w:hint="eastAsia"/>
-        </w:rPr>
-        <w:t>代码，是不是</w:t>
-      </w:r>
-      <w:r>
-        <w:rPr>
-          <w:rFonts w:hint="eastAsia"/>
-        </w:rPr>
-        <w:t>JS</w:t>
-      </w:r>
-      <w:r>
-        <w:rPr>
-          <w:rFonts w:hint="eastAsia"/>
-        </w:rPr>
-        <w:t>配置有问题。</w:t>
-      </w:r>
-    </w:p>
-    <w:p>
-      <w:pPr>
-        <w:pStyle w:val="2"/>
-      </w:pPr>
-      <w:r>
-        <w:rPr>
-          <w:rFonts w:hint="eastAsia"/>
-        </w:rPr>
-        <w:t>面向过程与面向对象混用</w:t>
-      </w:r>
-    </w:p>
-    <w:p>
-      <w:r>
-        <w:rPr>
-          <w:rFonts w:hint="eastAsia"/>
-        </w:rPr>
-        <w:t>首先使用面向过程方式设定编码方式：</w:t>
-      </w:r>
-    </w:p>
-    <w:p>
-      <w:pPr>
-        <w:pStyle w:val="a3"/>
-        <w:rPr>
-          <w:rFonts w:asciiTheme="minorEastAsia" w:eastAsiaTheme="minorEastAsia" w:hAnsiTheme="minorEastAsia"/>
-        </w:rPr>
-      </w:pPr>
-      <w:r>
-        <w:rPr>
-          <w:rFonts w:asciiTheme="minorEastAsia" w:eastAsiaTheme="minorEastAsia" w:hAnsiTheme="minorEastAsia" w:hint="eastAsia"/>
-        </w:rPr>
         <w:lastRenderedPageBreak/>
-        <w:t>mys</w:t>
-      </w:r>
-      <w:r>
-        <w:rPr>
-          <w:rFonts w:asciiTheme="minorEastAsia" w:eastAsiaTheme="minorEastAsia" w:hAnsiTheme="minorEastAsia"/>
-        </w:rPr>
-        <w:t>qli_query($conn, “set nemes utf8”);</w:t>
-      </w:r>
-    </w:p>
-    <w:p>
-      <w:r>
-        <w:rPr>
-          <w:rFonts w:hint="eastAsia"/>
-        </w:rPr>
-        <w:t>之后用面向对象方式插入数据：</w:t>
-      </w:r>
-    </w:p>
-    <w:p>
-      <w:pPr>
-        <w:pStyle w:val="a3"/>
-        <w:rPr>
-          <w:rFonts w:eastAsiaTheme="minorEastAsia"/>
-        </w:rPr>
-      </w:pPr>
-      <w:r>
-        <w:rPr>
-          <w:rFonts w:eastAsiaTheme="minorEastAsia" w:hint="eastAsia"/>
-        </w:rPr>
-        <w:t>$conn-&gt;query(</w:t>
-      </w:r>
-      <w:r>
-        <w:rPr>
-          <w:rFonts w:eastAsiaTheme="minorEastAsia"/>
-        </w:rPr>
-        <w:t>“INSERT INTO ‘dataBaseName’ (id, item1, item2) VALUE (val1, val2, val3)”);</w:t>
-      </w:r>
-    </w:p>
-    <w:p>
-      <w:pPr>
-        <w:rPr>
-          <w:color w:val="FF0000"/>
-        </w:rPr>
-      </w:pPr>
-      <w:r>
-        <w:rPr>
-          <w:rFonts w:hint="eastAsia"/>
-          <w:color w:val="FF0000"/>
-        </w:rPr>
-        <w:t>表现：面向过程语句无作用</w:t>
-      </w:r>
-    </w:p>
-    <w:p>
-      <w:pPr>
-        <w:rPr>
-          <w:b/>
-        </w:rPr>
-      </w:pPr>
-      <w:r>
-        <w:rPr>
-          <w:rFonts w:hint="eastAsia"/>
-          <w:b/>
-        </w:rPr>
-        <w:t>解决办法：</w:t>
-      </w:r>
-    </w:p>
-    <w:p>
-      <w:pPr>
-        <w:rPr>
-          <w:b/>
-        </w:rPr>
-      </w:pPr>
-      <w:r>
-        <w:rPr>
-          <w:rFonts w:hint="eastAsia"/>
-          <w:b/>
-        </w:rPr>
-        <w:t>全用面向对象方式传入数据库命令即可</w:t>
-      </w:r>
-    </w:p>
-    <w:p>
-      <w:r>
-        <w:rPr>
-          <w:rFonts w:hint="eastAsia"/>
-        </w:rPr>
-        <w:t>即</w:t>
-      </w:r>
-      <w:r>
-        <w:rPr>
-          <w:rFonts w:hint="eastAsia"/>
-        </w:rPr>
-        <w:t>第一段改为：</w:t>
-      </w:r>
-    </w:p>
-    <w:p>
-      <w:pPr>
-        <w:pStyle w:val="a3"/>
-      </w:pPr>
-      <w:r>
         <w:t>$conn-&gt;query("set names utf8");</w:t>
       </w:r>
     </w:p>
@@ -9267,7 +9630,6 @@
         <w:pStyle w:val="a3"/>
       </w:pPr>
       <w:r>
-        <w:lastRenderedPageBreak/>
         <w:tab/>
         <w:t>function debug($debugString)</w:t>
       </w:r>
@@ -9341,6 +9703,7 @@
         <w:pStyle w:val="2"/>
       </w:pPr>
       <w:r>
+        <w:lastRenderedPageBreak/>
         <w:t>Resource id #4</w:t>
       </w:r>
     </w:p>
@@ -9779,11 +10142,7 @@
         <w:t>($link,</w:t>
       </w:r>
       <w:r>
-        <w:t xml:space="preserve"> </w:t>
-      </w:r>
-      <w:r>
-        <w:lastRenderedPageBreak/>
-        <w:t>“</w:t>
+        <w:t xml:space="preserve"> “</w:t>
       </w:r>
       <w:r>
         <w:rPr>
@@ -10045,7 +10404,14 @@
         <w:rPr>
           <w:rFonts w:hint="eastAsia"/>
         </w:rPr>
-        <w:t>如果响应函数需求的数组大于</w:t>
+        <w:t>如</w:t>
+      </w:r>
+      <w:r>
+        <w:rPr>
+          <w:rFonts w:hint="eastAsia"/>
+        </w:rPr>
+        <w:lastRenderedPageBreak/>
+        <w:t>果响应函数需求的数组大于</w:t>
       </w:r>
       <w:r>
         <w:rPr>
@@ -10469,171 +10835,171 @@
         <w:rPr>
           <w:rFonts w:hint="eastAsia"/>
         </w:rPr>
+        <w:t>复制数组时，只有最后一个起作用：</w:t>
+      </w:r>
+    </w:p>
+    <w:p>
+      <w:r>
+        <w:rPr>
+          <w:rFonts w:hint="eastAsia"/>
+        </w:rPr>
+        <w:t>理解</w:t>
+      </w:r>
+      <w:r>
+        <w:rPr>
+          <w:rFonts w:hint="eastAsia"/>
+        </w:rPr>
+        <w:t>JS</w:t>
+      </w:r>
+      <w:r>
+        <w:rPr>
+          <w:rFonts w:hint="eastAsia"/>
+        </w:rPr>
+        <w:t>中对变量的引用和复制：</w:t>
+      </w:r>
+    </w:p>
+    <w:p>
+      <w:r>
+        <w:rPr>
+          <w:rFonts w:hint="eastAsia"/>
+        </w:rPr>
+        <w:t>值复制的变量是：数字，</w:t>
+      </w:r>
+      <w:r>
+        <w:rPr>
+          <w:rFonts w:hint="eastAsia"/>
+        </w:rPr>
+        <w:t xml:space="preserve"> </w:t>
+      </w:r>
+      <w:r>
+        <w:rPr>
+          <w:rFonts w:hint="eastAsia"/>
+        </w:rPr>
+        <w:t>布尔</w:t>
+      </w:r>
+    </w:p>
+    <w:p>
+      <w:r>
+        <w:rPr>
+          <w:rFonts w:hint="eastAsia"/>
+        </w:rPr>
+        <w:t>引用复制的变量是：函数，</w:t>
+      </w:r>
+      <w:r>
+        <w:rPr>
+          <w:rFonts w:hint="eastAsia"/>
+        </w:rPr>
+        <w:t xml:space="preserve"> </w:t>
+      </w:r>
+      <w:r>
+        <w:rPr>
+          <w:rFonts w:hint="eastAsia"/>
+        </w:rPr>
+        <w:t>数组，</w:t>
+      </w:r>
+      <w:r>
+        <w:rPr>
+          <w:rFonts w:hint="eastAsia"/>
+        </w:rPr>
+        <w:t xml:space="preserve"> </w:t>
+      </w:r>
+      <w:r>
+        <w:rPr>
+          <w:rFonts w:hint="eastAsia"/>
+        </w:rPr>
+        <w:t>对象</w:t>
+      </w:r>
+    </w:p>
+    <w:p>
+      <w:r>
+        <w:rPr>
+          <w:rFonts w:hint="eastAsia"/>
+          <w:b/>
+        </w:rPr>
+        <w:t>即：</w:t>
+      </w:r>
+      <w:r>
+        <w:rPr>
+          <w:rFonts w:hint="eastAsia"/>
+        </w:rPr>
+        <w:t>对函数数组对象进行</w:t>
+      </w:r>
+      <w:r>
+        <w:rPr>
+          <w:rFonts w:hint="eastAsia"/>
+        </w:rPr>
+        <w:t>a</w:t>
+      </w:r>
+      <w:r>
+        <w:t xml:space="preserve"> </w:t>
+      </w:r>
+      <w:r>
+        <w:rPr>
+          <w:rFonts w:hint="eastAsia"/>
+        </w:rPr>
+        <w:t>=</w:t>
+      </w:r>
+      <w:r>
+        <w:t xml:space="preserve"> </w:t>
+      </w:r>
+      <w:r>
+        <w:rPr>
+          <w:rFonts w:hint="eastAsia"/>
+        </w:rPr>
+        <w:t>b</w:t>
+      </w:r>
+      <w:r>
+        <w:rPr>
+          <w:rFonts w:hint="eastAsia"/>
+        </w:rPr>
+        <w:t>操作时，获得的是他的引用，不是开辟了一个新空间</w:t>
+      </w:r>
+    </w:p>
+    <w:p>
+      <w:pPr>
+        <w:rPr>
+          <w:b/>
+        </w:rPr>
+      </w:pPr>
+      <w:r>
+        <w:rPr>
+          <w:rFonts w:hint="eastAsia"/>
+          <w:b/>
+        </w:rPr>
+        <w:t>一个好的解决方案是：</w:t>
+      </w:r>
+    </w:p>
+    <w:p>
+      <w:r>
+        <w:rPr>
+          <w:rFonts w:hint="eastAsia"/>
+        </w:rPr>
+        <w:t>深入贯彻落实变量就近使用的原则，哪使用，哪定义</w:t>
+      </w:r>
+      <w:r>
+        <w:rPr>
+          <w:rFonts w:hint="eastAsia"/>
+        </w:rPr>
+        <w:t>，不要用一个全局变量贯穿全局，避免进行数组的复制</w:t>
+      </w:r>
+    </w:p>
+    <w:p>
+      <w:r>
+        <w:rPr>
+          <w:rFonts w:hint="eastAsia"/>
+        </w:rPr>
+        <w:t>或者百度新建数组对象的方法（如果数组内容就是对象，会很麻烦）</w:t>
+      </w:r>
+    </w:p>
+    <w:p>
+      <w:pPr>
+        <w:pStyle w:val="1"/>
+      </w:pPr>
+      <w:r>
+        <w:rPr>
+          <w:rFonts w:hint="eastAsia"/>
+        </w:rPr>
         <w:lastRenderedPageBreak/>
-        <w:t>复制数组时，只有最后一个起作用：</w:t>
-      </w:r>
-    </w:p>
-    <w:p>
-      <w:r>
-        <w:rPr>
-          <w:rFonts w:hint="eastAsia"/>
-        </w:rPr>
-        <w:t>理解</w:t>
-      </w:r>
-      <w:r>
-        <w:rPr>
-          <w:rFonts w:hint="eastAsia"/>
-        </w:rPr>
-        <w:t>JS</w:t>
-      </w:r>
-      <w:r>
-        <w:rPr>
-          <w:rFonts w:hint="eastAsia"/>
-        </w:rPr>
-        <w:t>中对变量的引用和复制：</w:t>
-      </w:r>
-    </w:p>
-    <w:p>
-      <w:r>
-        <w:rPr>
-          <w:rFonts w:hint="eastAsia"/>
-        </w:rPr>
-        <w:t>值复制的变量是：数字，</w:t>
-      </w:r>
-      <w:r>
-        <w:rPr>
-          <w:rFonts w:hint="eastAsia"/>
-        </w:rPr>
-        <w:t xml:space="preserve"> </w:t>
-      </w:r>
-      <w:r>
-        <w:rPr>
-          <w:rFonts w:hint="eastAsia"/>
-        </w:rPr>
-        <w:t>布尔</w:t>
-      </w:r>
-    </w:p>
-    <w:p>
-      <w:r>
-        <w:rPr>
-          <w:rFonts w:hint="eastAsia"/>
-        </w:rPr>
-        <w:t>引用复制的变量是：函数，</w:t>
-      </w:r>
-      <w:r>
-        <w:rPr>
-          <w:rFonts w:hint="eastAsia"/>
-        </w:rPr>
-        <w:t xml:space="preserve"> </w:t>
-      </w:r>
-      <w:r>
-        <w:rPr>
-          <w:rFonts w:hint="eastAsia"/>
-        </w:rPr>
-        <w:t>数组，</w:t>
-      </w:r>
-      <w:r>
-        <w:rPr>
-          <w:rFonts w:hint="eastAsia"/>
-        </w:rPr>
-        <w:t xml:space="preserve"> </w:t>
-      </w:r>
-      <w:r>
-        <w:rPr>
-          <w:rFonts w:hint="eastAsia"/>
-        </w:rPr>
-        <w:t>对象</w:t>
-      </w:r>
-    </w:p>
-    <w:p>
-      <w:r>
-        <w:rPr>
-          <w:rFonts w:hint="eastAsia"/>
-          <w:b/>
-        </w:rPr>
-        <w:t>即：</w:t>
-      </w:r>
-      <w:r>
-        <w:rPr>
-          <w:rFonts w:hint="eastAsia"/>
-        </w:rPr>
-        <w:t>对函数数组对象进行</w:t>
-      </w:r>
-      <w:r>
-        <w:rPr>
-          <w:rFonts w:hint="eastAsia"/>
-        </w:rPr>
-        <w:t>a</w:t>
-      </w:r>
-      <w:r>
-        <w:t xml:space="preserve"> </w:t>
-      </w:r>
-      <w:r>
-        <w:rPr>
-          <w:rFonts w:hint="eastAsia"/>
-        </w:rPr>
-        <w:t>=</w:t>
-      </w:r>
-      <w:r>
-        <w:t xml:space="preserve"> </w:t>
-      </w:r>
-      <w:r>
-        <w:rPr>
-          <w:rFonts w:hint="eastAsia"/>
-        </w:rPr>
-        <w:t>b</w:t>
-      </w:r>
-      <w:r>
-        <w:rPr>
-          <w:rFonts w:hint="eastAsia"/>
-        </w:rPr>
-        <w:t>操作时，获得的是他的引用，不是开辟了一个新空间</w:t>
-      </w:r>
-    </w:p>
-    <w:p>
-      <w:pPr>
-        <w:rPr>
-          <w:b/>
-        </w:rPr>
-      </w:pPr>
-      <w:r>
-        <w:rPr>
-          <w:rFonts w:hint="eastAsia"/>
-          <w:b/>
-        </w:rPr>
-        <w:t>一个好的解决方案是：</w:t>
-      </w:r>
-    </w:p>
-    <w:p>
-      <w:r>
-        <w:rPr>
-          <w:rFonts w:hint="eastAsia"/>
-        </w:rPr>
-        <w:t>深入贯彻落实变量就近使用的原则，哪使用，哪定义</w:t>
-      </w:r>
-      <w:r>
-        <w:rPr>
-          <w:rFonts w:hint="eastAsia"/>
-        </w:rPr>
-        <w:t>，不要用一个全局变量贯穿全局，避免进行数组的复制</w:t>
-      </w:r>
-    </w:p>
-    <w:p>
-      <w:r>
-        <w:rPr>
-          <w:rFonts w:hint="eastAsia"/>
-        </w:rPr>
-        <w:t>或者百度新建数组对象的方法（如果数组内容就是对象，会很麻烦）</w:t>
-      </w:r>
-    </w:p>
-    <w:p>
-      <w:pPr>
-        <w:pStyle w:val="1"/>
-      </w:pPr>
-      <w:r>
-        <w:rPr>
-          <w:rFonts w:hint="eastAsia"/>
-        </w:rPr>
         <w:t>MySQl</w:t>
       </w:r>
     </w:p>
@@ -11019,7 +11385,6 @@
         <w:rPr>
           <w:rFonts w:hint="eastAsia"/>
         </w:rPr>
-        <w:lastRenderedPageBreak/>
         <w:t>HC-</w:t>
       </w:r>
       <w:r>
@@ -13031,6 +13396,92 @@
       <w:rPr>
         <w:rFonts w:ascii="Wingdings" w:hAnsi="Wingdings" w:hint="default"/>
       </w:rPr>
+    </w:lvl>
+  </w:abstractNum>
+  <w:abstractNum w:abstractNumId="18" w15:restartNumberingAfterBreak="0">
+    <w:nsid w:val="7EA72681"/>
+    <w:multiLevelType w:val="hybridMultilevel"/>
+    <w:tmpl w:val="9BC8DB78"/>
+    <w:lvl w:ilvl="0" w:tplc="0409000F">
+      <w:start w:val="1"/>
+      <w:numFmt w:val="decimal"/>
+      <w:lvlText w:val="%1."/>
+      <w:lvlJc w:val="left"/>
+      <w:pPr>
+        <w:ind w:left="420" w:hanging="420"/>
+      </w:pPr>
+    </w:lvl>
+    <w:lvl w:ilvl="1" w:tplc="04090019" w:tentative="1">
+      <w:start w:val="1"/>
+      <w:numFmt w:val="lowerLetter"/>
+      <w:lvlText w:val="%2)"/>
+      <w:lvlJc w:val="left"/>
+      <w:pPr>
+        <w:ind w:left="840" w:hanging="420"/>
+      </w:pPr>
+    </w:lvl>
+    <w:lvl w:ilvl="2" w:tplc="0409001B" w:tentative="1">
+      <w:start w:val="1"/>
+      <w:numFmt w:val="lowerRoman"/>
+      <w:lvlText w:val="%3."/>
+      <w:lvlJc w:val="right"/>
+      <w:pPr>
+        <w:ind w:left="1260" w:hanging="420"/>
+      </w:pPr>
+    </w:lvl>
+    <w:lvl w:ilvl="3" w:tplc="0409000F" w:tentative="1">
+      <w:start w:val="1"/>
+      <w:numFmt w:val="decimal"/>
+      <w:lvlText w:val="%4."/>
+      <w:lvlJc w:val="left"/>
+      <w:pPr>
+        <w:ind w:left="1680" w:hanging="420"/>
+      </w:pPr>
+    </w:lvl>
+    <w:lvl w:ilvl="4" w:tplc="04090019" w:tentative="1">
+      <w:start w:val="1"/>
+      <w:numFmt w:val="lowerLetter"/>
+      <w:lvlText w:val="%5)"/>
+      <w:lvlJc w:val="left"/>
+      <w:pPr>
+        <w:ind w:left="2100" w:hanging="420"/>
+      </w:pPr>
+    </w:lvl>
+    <w:lvl w:ilvl="5" w:tplc="0409001B" w:tentative="1">
+      <w:start w:val="1"/>
+      <w:numFmt w:val="lowerRoman"/>
+      <w:lvlText w:val="%6."/>
+      <w:lvlJc w:val="right"/>
+      <w:pPr>
+        <w:ind w:left="2520" w:hanging="420"/>
+      </w:pPr>
+    </w:lvl>
+    <w:lvl w:ilvl="6" w:tplc="0409000F" w:tentative="1">
+      <w:start w:val="1"/>
+      <w:numFmt w:val="decimal"/>
+      <w:lvlText w:val="%7."/>
+      <w:lvlJc w:val="left"/>
+      <w:pPr>
+        <w:ind w:left="2940" w:hanging="420"/>
+      </w:pPr>
+    </w:lvl>
+    <w:lvl w:ilvl="7" w:tplc="04090019" w:tentative="1">
+      <w:start w:val="1"/>
+      <w:numFmt w:val="lowerLetter"/>
+      <w:lvlText w:val="%8)"/>
+      <w:lvlJc w:val="left"/>
+      <w:pPr>
+        <w:ind w:left="3360" w:hanging="420"/>
+      </w:pPr>
+    </w:lvl>
+    <w:lvl w:ilvl="8" w:tplc="0409001B" w:tentative="1">
+      <w:start w:val="1"/>
+      <w:numFmt w:val="lowerRoman"/>
+      <w:lvlText w:val="%9."/>
+      <w:lvlJc w:val="right"/>
+      <w:pPr>
+        <w:ind w:left="3780" w:hanging="420"/>
+      </w:pPr>
     </w:lvl>
   </w:abstractNum>
   <w:num w:numId="1">
@@ -13086,6 +13537,9 @@
   </w:num>
   <w:num w:numId="18">
     <w:abstractNumId w:val="11"/>
+  </w:num>
+  <w:num w:numId="19">
+    <w:abstractNumId w:val="18"/>
   </w:num>
 </w:numbering>
 </file>

</xml_diff>